<commit_message>
Barry updates to Tool & Manual
From Barry: combined ag bmps, added color coding by function, added some text on cover page, moved some tabs around, changed one of the ag bmp calcs, etc. Revised user manual with some updated figures.
</commit_message>
<xml_diff>
--- a/docs/MMW_BMP_Spreadsheet_Tool_UserManual.docx
+++ b/docs/MMW_BMP_Spreadsheet_Tool_UserManual.docx
@@ -80,8 +80,6 @@
         </w:rPr>
         <w:t>Overview</w:t>
       </w:r>
-      <w:bookmarkStart w:id="0" w:name="_GoBack"/>
-      <w:bookmarkEnd w:id="0"/>
     </w:p>
     <w:p>
       <w:r>
@@ -362,7 +360,13 @@
     </w:p>
     <w:p>
       <w:r>
-        <w:t>Once these data are inserted as shown, the table in the upper left-hand corner of this tab (shown in blue in Figure 4) is populated with the correct model results required to populate other tabs in the spreadsheet and to support the various functions built into the tool.</w:t>
+        <w:t xml:space="preserve">Once these data are inserted as shown, the table in the upper left-hand corner of this tab (shown in blue in Figure 4) is </w:t>
+      </w:r>
+      <w:r>
+        <w:t xml:space="preserve">automatically </w:t>
+      </w:r>
+      <w:r>
+        <w:t>populated with the correct model results required to populate other tabs in the spreadsheet and to support the various functions built into the tool.</w:t>
       </w:r>
     </w:p>
     <w:p>
@@ -1190,41 +1194,138 @@
       </w:r>
       <w:proofErr w:type="gramEnd"/>
     </w:p>
-    <w:p>
-      <w:pPr>
-        <w:jc w:val="center"/>
-      </w:pPr>
-    </w:p>
-    <w:p>
+    <w:p/>
+    <w:p>
+      <w:r>
+        <w:t xml:space="preserve">With </w:t>
+      </w:r>
+      <w:r>
+        <w:t>the MMW BMP</w:t>
+      </w:r>
+      <w:r>
+        <w:t xml:space="preserve"> spreadsheet tool,</w:t>
+      </w:r>
+      <w:r>
+        <w:t xml:space="preserve"> data about urban BMPs are entered using the “Urban BMPs” tab. First, t</w:t>
+      </w:r>
+      <w:r>
+        <w:t xml:space="preserve">he user must enter general information </w:t>
+      </w:r>
+      <w:r>
+        <w:t>such as</w:t>
+      </w:r>
+      <w:r>
+        <w:t xml:space="preserve"> Project Name (any name), a BMP Name (which can be a single BMP or collection BMPs that drains a single area),</w:t>
+      </w:r>
+      <w:r>
+        <w:t xml:space="preserve"> the BMP type (RR or ST), </w:t>
+      </w:r>
+      <w:r>
+        <w:t>w</w:t>
+      </w:r>
+      <w:r>
+        <w:t xml:space="preserve">hether it is </w:t>
+      </w:r>
       <w:proofErr w:type="gramStart"/>
       <w:r>
-        <w:t>Within the MMW BMP spreadsheet tool, the BMP type (RR or ST), as well as the runoff volume</w:t>
-      </w:r>
-      <w:r>
-        <w:t>s</w:t>
-      </w:r>
-      <w:r>
-        <w:t xml:space="preserve"> captured, are specified by the user</w:t>
+        <w:t>Existing</w:t>
+      </w:r>
+      <w:proofErr w:type="gramEnd"/>
+      <w:r>
+        <w:t xml:space="preserve"> or P</w:t>
+      </w:r>
+      <w:r>
+        <w:t xml:space="preserve">roposed, </w:t>
+      </w:r>
+      <w:r>
+        <w:t>and the year of installation</w:t>
+      </w:r>
+      <w:r>
+        <w:t xml:space="preserve"> as shown </w:t>
+      </w:r>
+      <w:r>
+        <w:t xml:space="preserve">by the red arrows </w:t>
+      </w:r>
+      <w:r>
+        <w:t>in Figure 11</w:t>
       </w:r>
       <w:r>
         <w:t>.</w:t>
       </w:r>
-      <w:proofErr w:type="gramEnd"/>
-      <w:r>
-        <w:t xml:space="preserve"> For reference purposes, Figure 11 shows a table of the different BMPs that have been assigned to either category for Bay modeling purposes.</w:t>
-      </w:r>
-      <w:r>
-        <w:t xml:space="preserve"> The particular tab used is the “Urban BMPs” tab, and in this tab, the user is required to: 1) identify the BMP type to be simulated, 2) specify the extent to which different land use types are treated by the BMP, and 3) specify the quantity (runoff depth) captured by the BMP</w:t>
-      </w:r>
-      <w:r>
-        <w:t xml:space="preserve"> as shown in Figure 12</w:t>
-      </w:r>
-      <w:r>
-        <w:t xml:space="preserve">. Upon entering this information, </w:t>
-      </w:r>
-      <w:r>
-        <w:t xml:space="preserve">the removal efficiency values for sediment, nitrogen and phosphorus, as well as potential load reductions, are automatically calculated as shown in Figure 13. Within this tab, multiple data entry options for up to four “project areas” are provided so that load reductions for different part of an urban area, or for sub-areas treated by different BMP/collection systems, can be estimated. </w:t>
-      </w:r>
+      <w:r>
+        <w:t xml:space="preserve"> </w:t>
+      </w:r>
+      <w:r>
+        <w:t>(</w:t>
+      </w:r>
+      <w:r>
+        <w:t>F</w:t>
+      </w:r>
+      <w:r>
+        <w:t>or reference purposes, Figure 12</w:t>
+      </w:r>
+      <w:r>
+        <w:t xml:space="preserve"> shows a table of the different BMPs that have been assigned to either category for Bay modeling purposes</w:t>
+      </w:r>
+      <w:r>
+        <w:t>)</w:t>
+      </w:r>
+      <w:r>
+        <w:t>.</w:t>
+      </w:r>
+      <w:r>
+        <w:t xml:space="preserve"> Th</w:t>
+      </w:r>
+      <w:r>
+        <w:t xml:space="preserve">en, as shown in Figure 13, the user must enter information on: </w:t>
+      </w:r>
+      <w:r>
+        <w:t>1) the types of land uses treated by a BMP or collection of BMPs, 2</w:t>
+      </w:r>
+      <w:r>
+        <w:t>)</w:t>
+      </w:r>
+      <w:r>
+        <w:t xml:space="preserve"> the extent to which different land use types are treated by the BMP</w:t>
+      </w:r>
+      <w:r>
+        <w:t xml:space="preserve"> </w:t>
+      </w:r>
+      <w:r>
+        <w:t xml:space="preserve">or BMP system </w:t>
+      </w:r>
+      <w:r>
+        <w:t>(i.e., number o</w:t>
+      </w:r>
+      <w:r>
+        <w:t>f acres)</w:t>
+      </w:r>
+      <w:r>
+        <w:t xml:space="preserve">, and 2) </w:t>
+      </w:r>
+      <w:r>
+        <w:t xml:space="preserve">the quantity (runoff depth) captured by the BMP. Upon entering this information, </w:t>
+      </w:r>
+      <w:r>
+        <w:t>the removal efficiency values for sediment, nitrogen and phosphorus, as well as potential load reductions, are automatically calculated as shown in Figur</w:t>
+      </w:r>
+      <w:r>
+        <w:t>e 14</w:t>
+      </w:r>
+      <w:r>
+        <w:t xml:space="preserve">. Within this tab, </w:t>
+      </w:r>
+      <w:r>
+        <w:t>d</w:t>
+      </w:r>
+      <w:r>
+        <w:t>ata entry options for multiple</w:t>
+      </w:r>
+      <w:r>
+        <w:t xml:space="preserve"> “project areas” are provided so that load reductions for different part of an urban area, or for sub-areas treated by different BMP/collection systems, can be estimated. </w:t>
+      </w:r>
+      <w:bookmarkStart w:id="0" w:name="_GoBack"/>
+      <w:bookmarkEnd w:id="0"/>
     </w:p>
     <w:p>
       <w:pPr>
@@ -1237,9 +1338,9 @@
         <w:lastRenderedPageBreak/>
         <w:drawing>
           <wp:inline distT="0" distB="0" distL="0" distR="0">
-            <wp:extent cx="3443844" cy="3546375"/>
+            <wp:extent cx="6092042" cy="3000460"/>
             <wp:effectExtent l="0" t="0" r="4445" b="0"/>
-            <wp:docPr id="12" name="Picture 12"/>
+            <wp:docPr id="22" name="Picture 22"/>
             <wp:cNvGraphicFramePr>
               <a:graphicFrameLocks xmlns:a="http://schemas.openxmlformats.org/drawingml/2006/main" noChangeAspect="1"/>
             </wp:cNvGraphicFramePr>
@@ -1247,7 +1348,7 @@
               <a:graphicData uri="http://schemas.openxmlformats.org/drawingml/2006/picture">
                 <pic:pic xmlns:pic="http://schemas.openxmlformats.org/drawingml/2006/picture">
                   <pic:nvPicPr>
-                    <pic:cNvPr id="0" name="RRandSTtypes.JPG"/>
+                    <pic:cNvPr id="0" name="UrbanTab1b.JPG"/>
                     <pic:cNvPicPr/>
                   </pic:nvPicPr>
                   <pic:blipFill>
@@ -1265,7 +1366,7 @@
                   <pic:spPr>
                     <a:xfrm>
                       <a:off x="0" y="0"/>
-                      <a:ext cx="3444170" cy="3546711"/>
+                      <a:ext cx="6120862" cy="3014654"/>
                     </a:xfrm>
                     <a:prstGeom prst="rect">
                       <a:avLst/>
@@ -1281,345 +1382,16 @@
     <w:p>
       <w:pPr>
         <w:jc w:val="center"/>
-        <w:rPr>
-          <w:sz w:val="16"/>
-          <w:szCs w:val="16"/>
-        </w:rPr>
-      </w:pPr>
-      <w:r>
-        <w:rPr>
-          <w:sz w:val="16"/>
-          <w:szCs w:val="16"/>
-        </w:rPr>
-        <w:t>Source:</w:t>
-      </w:r>
-      <w:r>
-        <w:rPr>
-          <w:sz w:val="16"/>
-          <w:szCs w:val="16"/>
-        </w:rPr>
-        <w:tab/>
-      </w:r>
-      <w:r>
-        <w:rPr>
-          <w:sz w:val="16"/>
-          <w:szCs w:val="16"/>
-        </w:rPr>
-        <w:tab/>
-      </w:r>
-      <w:r>
-        <w:rPr>
-          <w:sz w:val="16"/>
-          <w:szCs w:val="16"/>
-        </w:rPr>
-        <w:tab/>
-      </w:r>
-      <w:r>
-        <w:rPr>
-          <w:sz w:val="16"/>
-          <w:szCs w:val="16"/>
-        </w:rPr>
-        <w:tab/>
-      </w:r>
-      <w:r>
-        <w:rPr>
-          <w:sz w:val="16"/>
-          <w:szCs w:val="16"/>
-        </w:rPr>
-        <w:tab/>
-      </w:r>
-      <w:r>
-        <w:rPr>
-          <w:sz w:val="16"/>
-          <w:szCs w:val="16"/>
-        </w:rPr>
-        <w:tab/>
-      </w:r>
-      <w:r>
-        <w:rPr>
-          <w:sz w:val="16"/>
-          <w:szCs w:val="16"/>
-        </w:rPr>
-        <w:tab/>
-      </w:r>
-      <w:r>
-        <w:rPr>
-          <w:sz w:val="16"/>
-          <w:szCs w:val="16"/>
-        </w:rPr>
-        <w:tab/>
-      </w:r>
-      <w:r>
-        <w:rPr>
-          <w:sz w:val="16"/>
-          <w:szCs w:val="16"/>
-        </w:rPr>
-        <w:tab/>
-      </w:r>
-      <w:r>
-        <w:rPr>
-          <w:sz w:val="16"/>
-          <w:szCs w:val="16"/>
-        </w:rPr>
-        <w:tab/>
-      </w:r>
-      <w:r>
-        <w:rPr>
-          <w:sz w:val="16"/>
-          <w:szCs w:val="16"/>
-        </w:rPr>
-        <w:tab/>
-      </w:r>
-      <w:r>
-        <w:rPr>
-          <w:sz w:val="16"/>
-          <w:szCs w:val="16"/>
-        </w:rPr>
-        <w:tab/>
-      </w:r>
-      <w:r>
-        <w:rPr>
-          <w:sz w:val="16"/>
-          <w:szCs w:val="16"/>
-        </w:rPr>
-        <w:tab/>
-      </w:r>
-    </w:p>
-    <w:p>
-      <w:pPr>
-        <w:rPr>
-          <w:sz w:val="16"/>
-          <w:szCs w:val="16"/>
-        </w:rPr>
-      </w:pPr>
-      <w:r>
-        <w:rPr>
-          <w:sz w:val="16"/>
-          <w:szCs w:val="16"/>
-        </w:rPr>
-        <w:t xml:space="preserve">Recommendations of the Expert Panel to Define Removal Rates for New State </w:t>
-      </w:r>
-      <w:proofErr w:type="spellStart"/>
-      <w:r>
-        <w:rPr>
-          <w:sz w:val="16"/>
-          <w:szCs w:val="16"/>
-        </w:rPr>
-        <w:t>Stormwater</w:t>
-      </w:r>
-      <w:proofErr w:type="spellEnd"/>
-      <w:r>
-        <w:rPr>
-          <w:sz w:val="16"/>
-          <w:szCs w:val="16"/>
-        </w:rPr>
-        <w:t xml:space="preserve"> Performance Standards, Stewart Comstock, Scott Crafton, Randy Greer, Peter Hill, Dave Hirschman, </w:t>
-      </w:r>
-      <w:proofErr w:type="spellStart"/>
-      <w:r>
-        <w:rPr>
-          <w:sz w:val="16"/>
-          <w:szCs w:val="16"/>
-        </w:rPr>
-        <w:t>Shoreh</w:t>
-      </w:r>
-      <w:proofErr w:type="spellEnd"/>
-      <w:r>
-        <w:rPr>
-          <w:sz w:val="16"/>
-          <w:szCs w:val="16"/>
-        </w:rPr>
-        <w:t xml:space="preserve"> </w:t>
-      </w:r>
-      <w:proofErr w:type="spellStart"/>
-      <w:r>
-        <w:rPr>
-          <w:sz w:val="16"/>
-          <w:szCs w:val="16"/>
-        </w:rPr>
-        <w:t>Karimpour</w:t>
-      </w:r>
-      <w:proofErr w:type="spellEnd"/>
-      <w:r>
-        <w:rPr>
-          <w:sz w:val="16"/>
-          <w:szCs w:val="16"/>
-        </w:rPr>
-        <w:t xml:space="preserve">, Ken </w:t>
-      </w:r>
-      <w:proofErr w:type="spellStart"/>
-      <w:r>
-        <w:rPr>
-          <w:sz w:val="16"/>
-          <w:szCs w:val="16"/>
-        </w:rPr>
-        <w:t>Murin</w:t>
-      </w:r>
-      <w:proofErr w:type="spellEnd"/>
-      <w:r>
-        <w:rPr>
-          <w:sz w:val="16"/>
-          <w:szCs w:val="16"/>
-        </w:rPr>
-        <w:t>, Jennifer Orr, Fred Rose, Sherry Wilkins.</w:t>
-      </w:r>
-      <w:r>
-        <w:rPr>
-          <w:sz w:val="16"/>
-          <w:szCs w:val="16"/>
-        </w:rPr>
-        <w:tab/>
-        <w:t>Revised: January 20, 2015</w:t>
-      </w:r>
-      <w:r>
-        <w:rPr>
-          <w:sz w:val="16"/>
-          <w:szCs w:val="16"/>
-        </w:rPr>
-        <w:t xml:space="preserve">, </w:t>
-      </w:r>
-      <w:r>
-        <w:rPr>
-          <w:sz w:val="16"/>
-          <w:szCs w:val="16"/>
-        </w:rPr>
-        <w:t xml:space="preserve">Prepared by: Tom </w:t>
-      </w:r>
-      <w:proofErr w:type="spellStart"/>
-      <w:r>
-        <w:rPr>
-          <w:sz w:val="16"/>
-          <w:szCs w:val="16"/>
-        </w:rPr>
-        <w:t>Schueler</w:t>
-      </w:r>
-      <w:proofErr w:type="spellEnd"/>
-      <w:r>
-        <w:rPr>
-          <w:sz w:val="16"/>
-          <w:szCs w:val="16"/>
-        </w:rPr>
-        <w:t xml:space="preserve"> and Cecilia Lane, Chesapeake </w:t>
-      </w:r>
-      <w:proofErr w:type="spellStart"/>
-      <w:r>
-        <w:rPr>
-          <w:sz w:val="16"/>
-          <w:szCs w:val="16"/>
-        </w:rPr>
-        <w:t>Stormwater</w:t>
-      </w:r>
-      <w:proofErr w:type="spellEnd"/>
-      <w:r>
-        <w:rPr>
-          <w:sz w:val="16"/>
-          <w:szCs w:val="16"/>
-        </w:rPr>
-        <w:t xml:space="preserve"> Network</w:t>
-      </w:r>
-      <w:r>
-        <w:rPr>
-          <w:sz w:val="16"/>
-          <w:szCs w:val="16"/>
-        </w:rPr>
-        <w:tab/>
-      </w:r>
-      <w:r>
-        <w:rPr>
-          <w:sz w:val="16"/>
-          <w:szCs w:val="16"/>
-        </w:rPr>
-        <w:tab/>
-      </w:r>
-      <w:r>
-        <w:rPr>
-          <w:sz w:val="16"/>
-          <w:szCs w:val="16"/>
-        </w:rPr>
-        <w:tab/>
-      </w:r>
-      <w:r>
-        <w:rPr>
-          <w:sz w:val="16"/>
-          <w:szCs w:val="16"/>
-        </w:rPr>
-        <w:tab/>
-      </w:r>
-      <w:r>
-        <w:rPr>
-          <w:sz w:val="16"/>
-          <w:szCs w:val="16"/>
-        </w:rPr>
-        <w:tab/>
-      </w:r>
-      <w:r>
-        <w:rPr>
-          <w:sz w:val="16"/>
-          <w:szCs w:val="16"/>
-        </w:rPr>
-        <w:tab/>
-      </w:r>
-      <w:r>
-        <w:rPr>
-          <w:sz w:val="16"/>
-          <w:szCs w:val="16"/>
-        </w:rPr>
-        <w:tab/>
-      </w:r>
-      <w:r>
-        <w:rPr>
-          <w:sz w:val="16"/>
-          <w:szCs w:val="16"/>
-        </w:rPr>
-        <w:tab/>
-      </w:r>
-      <w:r>
-        <w:rPr>
-          <w:sz w:val="16"/>
-          <w:szCs w:val="16"/>
-        </w:rPr>
-        <w:tab/>
-      </w:r>
-      <w:r>
-        <w:rPr>
-          <w:sz w:val="16"/>
-          <w:szCs w:val="16"/>
-        </w:rPr>
-        <w:tab/>
-      </w:r>
-      <w:r>
-        <w:rPr>
-          <w:sz w:val="16"/>
-          <w:szCs w:val="16"/>
-        </w:rPr>
-        <w:tab/>
-      </w:r>
-      <w:r>
-        <w:rPr>
-          <w:sz w:val="16"/>
-          <w:szCs w:val="16"/>
-        </w:rPr>
-        <w:tab/>
-      </w:r>
-      <w:r>
-        <w:rPr>
-          <w:sz w:val="16"/>
-          <w:szCs w:val="16"/>
-        </w:rPr>
-        <w:tab/>
-      </w:r>
-    </w:p>
-    <w:p>
-      <w:pPr>
-        <w:jc w:val="center"/>
       </w:pPr>
       <w:proofErr w:type="gramStart"/>
       <w:r>
-        <w:t>Figure 11.</w:t>
+        <w:t>Figure 11</w:t>
+      </w:r>
+      <w:r>
+        <w:t>.</w:t>
       </w:r>
       <w:proofErr w:type="gramEnd"/>
     </w:p>
-    <w:p/>
     <w:p>
       <w:pPr>
         <w:jc w:val="center"/>
@@ -1629,10 +1401,10 @@
           <w:noProof/>
         </w:rPr>
         <w:drawing>
-          <wp:inline distT="0" distB="0" distL="0" distR="0">
-            <wp:extent cx="5943600" cy="2574925"/>
+          <wp:inline distT="0" distB="0" distL="0" distR="0" wp14:anchorId="22F34D78" wp14:editId="6AEFB973">
+            <wp:extent cx="3355810" cy="3455720"/>
             <wp:effectExtent l="0" t="0" r="0" b="0"/>
-            <wp:docPr id="13" name="Picture 13"/>
+            <wp:docPr id="23" name="Picture 23"/>
             <wp:cNvGraphicFramePr>
               <a:graphicFrameLocks xmlns:a="http://schemas.openxmlformats.org/drawingml/2006/main" noChangeAspect="1"/>
             </wp:cNvGraphicFramePr>
@@ -1640,7 +1412,7 @@
               <a:graphicData uri="http://schemas.openxmlformats.org/drawingml/2006/picture">
                 <pic:pic xmlns:pic="http://schemas.openxmlformats.org/drawingml/2006/picture">
                   <pic:nvPicPr>
-                    <pic:cNvPr id="0" name="UrbanBMP1b.JPG"/>
+                    <pic:cNvPr id="0" name="RRandSTtypes.JPG"/>
                     <pic:cNvPicPr/>
                   </pic:nvPicPr>
                   <pic:blipFill>
@@ -1658,7 +1430,7 @@
                   <pic:spPr>
                     <a:xfrm>
                       <a:off x="0" y="0"/>
-                      <a:ext cx="5943600" cy="2574925"/>
+                      <a:ext cx="3356128" cy="3456047"/>
                     </a:xfrm>
                     <a:prstGeom prst="rect">
                       <a:avLst/>
@@ -1674,6 +1446,337 @@
     <w:p>
       <w:pPr>
         <w:jc w:val="center"/>
+        <w:rPr>
+          <w:sz w:val="16"/>
+          <w:szCs w:val="16"/>
+        </w:rPr>
+      </w:pPr>
+      <w:r>
+        <w:rPr>
+          <w:sz w:val="16"/>
+          <w:szCs w:val="16"/>
+        </w:rPr>
+        <w:t>Source:</w:t>
+      </w:r>
+      <w:r>
+        <w:rPr>
+          <w:sz w:val="16"/>
+          <w:szCs w:val="16"/>
+        </w:rPr>
+        <w:tab/>
+      </w:r>
+      <w:r>
+        <w:rPr>
+          <w:sz w:val="16"/>
+          <w:szCs w:val="16"/>
+        </w:rPr>
+        <w:tab/>
+      </w:r>
+      <w:r>
+        <w:rPr>
+          <w:sz w:val="16"/>
+          <w:szCs w:val="16"/>
+        </w:rPr>
+        <w:tab/>
+      </w:r>
+      <w:r>
+        <w:rPr>
+          <w:sz w:val="16"/>
+          <w:szCs w:val="16"/>
+        </w:rPr>
+        <w:tab/>
+      </w:r>
+      <w:r>
+        <w:rPr>
+          <w:sz w:val="16"/>
+          <w:szCs w:val="16"/>
+        </w:rPr>
+        <w:tab/>
+      </w:r>
+      <w:r>
+        <w:rPr>
+          <w:sz w:val="16"/>
+          <w:szCs w:val="16"/>
+        </w:rPr>
+        <w:tab/>
+      </w:r>
+      <w:r>
+        <w:rPr>
+          <w:sz w:val="16"/>
+          <w:szCs w:val="16"/>
+        </w:rPr>
+        <w:tab/>
+      </w:r>
+      <w:r>
+        <w:rPr>
+          <w:sz w:val="16"/>
+          <w:szCs w:val="16"/>
+        </w:rPr>
+        <w:tab/>
+      </w:r>
+      <w:r>
+        <w:rPr>
+          <w:sz w:val="16"/>
+          <w:szCs w:val="16"/>
+        </w:rPr>
+        <w:tab/>
+      </w:r>
+      <w:r>
+        <w:rPr>
+          <w:sz w:val="16"/>
+          <w:szCs w:val="16"/>
+        </w:rPr>
+        <w:tab/>
+      </w:r>
+      <w:r>
+        <w:rPr>
+          <w:sz w:val="16"/>
+          <w:szCs w:val="16"/>
+        </w:rPr>
+        <w:tab/>
+      </w:r>
+      <w:r>
+        <w:rPr>
+          <w:sz w:val="16"/>
+          <w:szCs w:val="16"/>
+        </w:rPr>
+        <w:tab/>
+      </w:r>
+      <w:r>
+        <w:rPr>
+          <w:sz w:val="16"/>
+          <w:szCs w:val="16"/>
+        </w:rPr>
+        <w:tab/>
+      </w:r>
+    </w:p>
+    <w:p>
+      <w:pPr>
+        <w:rPr>
+          <w:sz w:val="16"/>
+          <w:szCs w:val="16"/>
+        </w:rPr>
+      </w:pPr>
+      <w:r>
+        <w:rPr>
+          <w:sz w:val="16"/>
+          <w:szCs w:val="16"/>
+        </w:rPr>
+        <w:t xml:space="preserve">Recommendations of the Expert Panel to Define Removal Rates for New State </w:t>
+      </w:r>
+      <w:proofErr w:type="spellStart"/>
+      <w:r>
+        <w:rPr>
+          <w:sz w:val="16"/>
+          <w:szCs w:val="16"/>
+        </w:rPr>
+        <w:t>Stormwater</w:t>
+      </w:r>
+      <w:proofErr w:type="spellEnd"/>
+      <w:r>
+        <w:rPr>
+          <w:sz w:val="16"/>
+          <w:szCs w:val="16"/>
+        </w:rPr>
+        <w:t xml:space="preserve"> Performance Standards, Stewart Comstock, Scott Crafton, Randy Greer, Peter Hill, Dave Hirschman, </w:t>
+      </w:r>
+      <w:proofErr w:type="spellStart"/>
+      <w:r>
+        <w:rPr>
+          <w:sz w:val="16"/>
+          <w:szCs w:val="16"/>
+        </w:rPr>
+        <w:t>Shoreh</w:t>
+      </w:r>
+      <w:proofErr w:type="spellEnd"/>
+      <w:r>
+        <w:rPr>
+          <w:sz w:val="16"/>
+          <w:szCs w:val="16"/>
+        </w:rPr>
+        <w:t xml:space="preserve"> </w:t>
+      </w:r>
+      <w:proofErr w:type="spellStart"/>
+      <w:r>
+        <w:rPr>
+          <w:sz w:val="16"/>
+          <w:szCs w:val="16"/>
+        </w:rPr>
+        <w:t>Karimpour</w:t>
+      </w:r>
+      <w:proofErr w:type="spellEnd"/>
+      <w:r>
+        <w:rPr>
+          <w:sz w:val="16"/>
+          <w:szCs w:val="16"/>
+        </w:rPr>
+        <w:t xml:space="preserve">, Ken </w:t>
+      </w:r>
+      <w:proofErr w:type="spellStart"/>
+      <w:r>
+        <w:rPr>
+          <w:sz w:val="16"/>
+          <w:szCs w:val="16"/>
+        </w:rPr>
+        <w:t>Murin</w:t>
+      </w:r>
+      <w:proofErr w:type="spellEnd"/>
+      <w:r>
+        <w:rPr>
+          <w:sz w:val="16"/>
+          <w:szCs w:val="16"/>
+        </w:rPr>
+        <w:t>, Jennifer Orr, Fred Rose, Sherry Wilkins.</w:t>
+      </w:r>
+      <w:r>
+        <w:rPr>
+          <w:sz w:val="16"/>
+          <w:szCs w:val="16"/>
+        </w:rPr>
+        <w:tab/>
+        <w:t>Revised: January 20, 2015</w:t>
+      </w:r>
+      <w:r>
+        <w:rPr>
+          <w:sz w:val="16"/>
+          <w:szCs w:val="16"/>
+        </w:rPr>
+        <w:t xml:space="preserve">, </w:t>
+      </w:r>
+      <w:r>
+        <w:rPr>
+          <w:sz w:val="16"/>
+          <w:szCs w:val="16"/>
+        </w:rPr>
+        <w:t xml:space="preserve">Prepared by: Tom </w:t>
+      </w:r>
+      <w:proofErr w:type="spellStart"/>
+      <w:r>
+        <w:rPr>
+          <w:sz w:val="16"/>
+          <w:szCs w:val="16"/>
+        </w:rPr>
+        <w:t>Schueler</w:t>
+      </w:r>
+      <w:proofErr w:type="spellEnd"/>
+      <w:r>
+        <w:rPr>
+          <w:sz w:val="16"/>
+          <w:szCs w:val="16"/>
+        </w:rPr>
+        <w:t xml:space="preserve"> and Cecilia Lane, Chesapeake </w:t>
+      </w:r>
+      <w:proofErr w:type="spellStart"/>
+      <w:r>
+        <w:rPr>
+          <w:sz w:val="16"/>
+          <w:szCs w:val="16"/>
+        </w:rPr>
+        <w:t>Stormwater</w:t>
+      </w:r>
+      <w:proofErr w:type="spellEnd"/>
+      <w:r>
+        <w:rPr>
+          <w:sz w:val="16"/>
+          <w:szCs w:val="16"/>
+        </w:rPr>
+        <w:t xml:space="preserve"> Network</w:t>
+      </w:r>
+      <w:r>
+        <w:rPr>
+          <w:sz w:val="16"/>
+          <w:szCs w:val="16"/>
+        </w:rPr>
+        <w:tab/>
+      </w:r>
+      <w:r>
+        <w:rPr>
+          <w:sz w:val="16"/>
+          <w:szCs w:val="16"/>
+        </w:rPr>
+        <w:tab/>
+      </w:r>
+      <w:r>
+        <w:rPr>
+          <w:sz w:val="16"/>
+          <w:szCs w:val="16"/>
+        </w:rPr>
+        <w:tab/>
+      </w:r>
+      <w:r>
+        <w:rPr>
+          <w:sz w:val="16"/>
+          <w:szCs w:val="16"/>
+        </w:rPr>
+        <w:tab/>
+      </w:r>
+      <w:r>
+        <w:rPr>
+          <w:sz w:val="16"/>
+          <w:szCs w:val="16"/>
+        </w:rPr>
+        <w:tab/>
+      </w:r>
+      <w:r>
+        <w:rPr>
+          <w:sz w:val="16"/>
+          <w:szCs w:val="16"/>
+        </w:rPr>
+        <w:tab/>
+      </w:r>
+      <w:r>
+        <w:rPr>
+          <w:sz w:val="16"/>
+          <w:szCs w:val="16"/>
+        </w:rPr>
+        <w:tab/>
+      </w:r>
+      <w:r>
+        <w:rPr>
+          <w:sz w:val="16"/>
+          <w:szCs w:val="16"/>
+        </w:rPr>
+        <w:tab/>
+      </w:r>
+      <w:r>
+        <w:rPr>
+          <w:sz w:val="16"/>
+          <w:szCs w:val="16"/>
+        </w:rPr>
+        <w:tab/>
+      </w:r>
+      <w:r>
+        <w:rPr>
+          <w:sz w:val="16"/>
+          <w:szCs w:val="16"/>
+        </w:rPr>
+        <w:tab/>
+      </w:r>
+      <w:r>
+        <w:rPr>
+          <w:sz w:val="16"/>
+          <w:szCs w:val="16"/>
+        </w:rPr>
+        <w:tab/>
+      </w:r>
+      <w:r>
+        <w:rPr>
+          <w:sz w:val="16"/>
+          <w:szCs w:val="16"/>
+        </w:rPr>
+        <w:tab/>
+      </w:r>
+      <w:r>
+        <w:rPr>
+          <w:sz w:val="16"/>
+          <w:szCs w:val="16"/>
+        </w:rPr>
+        <w:tab/>
+      </w:r>
+    </w:p>
+    <w:p>
+      <w:pPr>
+        <w:jc w:val="center"/>
       </w:pPr>
       <w:proofErr w:type="gramStart"/>
       <w:r>
@@ -1692,9 +1795,9 @@
         <w:lastRenderedPageBreak/>
         <w:drawing>
           <wp:inline distT="0" distB="0" distL="0" distR="0">
-            <wp:extent cx="5943600" cy="2802255"/>
+            <wp:extent cx="5925787" cy="3989639"/>
             <wp:effectExtent l="0" t="0" r="0" b="0"/>
-            <wp:docPr id="15" name="Picture 15"/>
+            <wp:docPr id="29" name="Picture 29"/>
             <wp:cNvGraphicFramePr>
               <a:graphicFrameLocks xmlns:a="http://schemas.openxmlformats.org/drawingml/2006/main" noChangeAspect="1"/>
             </wp:cNvGraphicFramePr>
@@ -1702,7 +1805,7 @@
               <a:graphicData uri="http://schemas.openxmlformats.org/drawingml/2006/picture">
                 <pic:pic xmlns:pic="http://schemas.openxmlformats.org/drawingml/2006/picture">
                   <pic:nvPicPr>
-                    <pic:cNvPr id="0" name="UrbanBMP2b.JPG"/>
+                    <pic:cNvPr id="0" name="UrbanTab2b.JPG"/>
                     <pic:cNvPicPr/>
                   </pic:nvPicPr>
                   <pic:blipFill>
@@ -1720,7 +1823,7 @@
                   <pic:spPr>
                     <a:xfrm>
                       <a:off x="0" y="0"/>
-                      <a:ext cx="5943600" cy="2802255"/>
+                      <a:ext cx="5934891" cy="3995768"/>
                     </a:xfrm>
                     <a:prstGeom prst="rect">
                       <a:avLst/>
@@ -1752,40 +1855,15 @@
       <w:pPr>
         <w:jc w:val="center"/>
       </w:pPr>
-    </w:p>
-    <w:p>
-      <w:r>
-        <w:rPr>
-          <w:u w:val="single"/>
-        </w:rPr>
-        <w:t>Step 4: Review Total Load Reductions and Repeat Previous Steps as Necessary</w:t>
-      </w:r>
-    </w:p>
-    <w:p>
-      <w:r>
-        <w:t>The final tab in the spreadsheet (“Total Load Reductions”) summarizes the results based on the application of all the BMPs and measures specified by the user.</w:t>
-      </w:r>
-      <w:r>
-        <w:t xml:space="preserve"> As shown in Figure 14, load estimates are given for “pre-BMP” conditions, “current BMP” conditions, and after all proposed (future) BMPs are considered. Typically, plans for future reductions are compared against current or “baseline” loads.</w:t>
-      </w:r>
-      <w:r>
-        <w:t xml:space="preserve"> Depending on any sediment and/or nutrient load targets that the user might be comparing the simulated results against, additional simulations may need to be conducted before any final results are achieved with the spreadsheet tool. Also, as described earlier, multiple “project areas” are provided in the urban tab in case individual sub-areas need to be considered within a larger urban area. Additionally, if multiple areas or scenarios need to be addressed, the user can make as many copies of the tool as needed.</w:t>
-      </w:r>
-    </w:p>
-    <w:p>
-      <w:pPr>
-        <w:jc w:val="center"/>
-      </w:pPr>
       <w:r>
         <w:rPr>
           <w:noProof/>
         </w:rPr>
-        <w:lastRenderedPageBreak/>
         <w:drawing>
           <wp:inline distT="0" distB="0" distL="0" distR="0">
-            <wp:extent cx="5943600" cy="2753995"/>
-            <wp:effectExtent l="0" t="0" r="0" b="8255"/>
-            <wp:docPr id="14" name="Picture 14"/>
+            <wp:extent cx="6413626" cy="3087585"/>
+            <wp:effectExtent l="0" t="0" r="6350" b="0"/>
+            <wp:docPr id="31" name="Picture 31"/>
             <wp:cNvGraphicFramePr>
               <a:graphicFrameLocks xmlns:a="http://schemas.openxmlformats.org/drawingml/2006/main" noChangeAspect="1"/>
             </wp:cNvGraphicFramePr>
@@ -1793,7 +1871,7 @@
               <a:graphicData uri="http://schemas.openxmlformats.org/drawingml/2006/picture">
                 <pic:pic xmlns:pic="http://schemas.openxmlformats.org/drawingml/2006/picture">
                   <pic:nvPicPr>
-                    <pic:cNvPr id="0" name="FinalTab2.JPG"/>
+                    <pic:cNvPr id="0" name="UrbanTab3a.JPG"/>
                     <pic:cNvPicPr/>
                   </pic:nvPicPr>
                   <pic:blipFill>
@@ -1811,7 +1889,7 @@
                   <pic:spPr>
                     <a:xfrm>
                       <a:off x="0" y="0"/>
-                      <a:ext cx="5943600" cy="2753995"/>
+                      <a:ext cx="6413626" cy="3087585"/>
                     </a:xfrm>
                     <a:prstGeom prst="rect">
                       <a:avLst/>
@@ -1834,7 +1912,90 @@
       </w:r>
       <w:proofErr w:type="gramEnd"/>
     </w:p>
-    <w:p/>
+    <w:p>
+      <w:r>
+        <w:rPr>
+          <w:u w:val="single"/>
+        </w:rPr>
+        <w:lastRenderedPageBreak/>
+        <w:t>Step 4: Review Total Load Reductions and Repeat Previous Steps as Necessary</w:t>
+      </w:r>
+    </w:p>
+    <w:p>
+      <w:r>
+        <w:t>The final tab in the spreadsheet (“Total Load Reductions”) summarizes the results based on the application of all the BMPs and measures specified by the user.</w:t>
+      </w:r>
+      <w:r>
+        <w:t xml:space="preserve"> As shown in Figure 15</w:t>
+      </w:r>
+      <w:r>
+        <w:t>, load estimates are given for “pre-BMP” conditions, “current BMP” conditions, and after all proposed (future) BMPs are considered. Typically, plans for future reductions are compared against current or “baseline” loads.</w:t>
+      </w:r>
+      <w:r>
+        <w:t xml:space="preserve"> Depending on any sediment and/or nutrient load targets that the user might be comparing the simulated results against, additional simulations may need to be conducted before any final results are achieved with the spreadsheet tool. Also, as described earlier, multiple “project areas” are provided in the urban tab in case individual sub-areas need to be considered within a larger urban area. Additionally, if multiple areas or scenarios need to be addressed, the user can make as many copies of the tool as needed.</w:t>
+      </w:r>
+    </w:p>
+    <w:p>
+      <w:pPr>
+        <w:jc w:val="center"/>
+      </w:pPr>
+      <w:r>
+        <w:rPr>
+          <w:noProof/>
+        </w:rPr>
+        <w:drawing>
+          <wp:inline distT="0" distB="0" distL="0" distR="0" wp14:anchorId="5C3732A0" wp14:editId="4C9E11AB">
+            <wp:extent cx="6330367" cy="2933205"/>
+            <wp:effectExtent l="0" t="0" r="0" b="635"/>
+            <wp:docPr id="32" name="Picture 32"/>
+            <wp:cNvGraphicFramePr>
+              <a:graphicFrameLocks xmlns:a="http://schemas.openxmlformats.org/drawingml/2006/main" noChangeAspect="1"/>
+            </wp:cNvGraphicFramePr>
+            <a:graphic xmlns:a="http://schemas.openxmlformats.org/drawingml/2006/main">
+              <a:graphicData uri="http://schemas.openxmlformats.org/drawingml/2006/picture">
+                <pic:pic xmlns:pic="http://schemas.openxmlformats.org/drawingml/2006/picture">
+                  <pic:nvPicPr>
+                    <pic:cNvPr id="0" name="FinalTab2.JPG"/>
+                    <pic:cNvPicPr/>
+                  </pic:nvPicPr>
+                  <pic:blipFill>
+                    <a:blip r:embed="rId20">
+                      <a:extLst>
+                        <a:ext uri="{28A0092B-C50C-407E-A947-70E740481C1C}">
+                          <a14:useLocalDpi xmlns:a14="http://schemas.microsoft.com/office/drawing/2010/main" val="0"/>
+                        </a:ext>
+                      </a:extLst>
+                    </a:blip>
+                    <a:stretch>
+                      <a:fillRect/>
+                    </a:stretch>
+                  </pic:blipFill>
+                  <pic:spPr>
+                    <a:xfrm>
+                      <a:off x="0" y="0"/>
+                      <a:ext cx="6327884" cy="2932054"/>
+                    </a:xfrm>
+                    <a:prstGeom prst="rect">
+                      <a:avLst/>
+                    </a:prstGeom>
+                  </pic:spPr>
+                </pic:pic>
+              </a:graphicData>
+            </a:graphic>
+          </wp:inline>
+        </w:drawing>
+      </w:r>
+    </w:p>
+    <w:p>
+      <w:pPr>
+        <w:jc w:val="center"/>
+      </w:pPr>
+      <w:proofErr w:type="gramStart"/>
+      <w:r>
+        <w:t>Figure 15.</w:t>
+      </w:r>
+      <w:proofErr w:type="gramEnd"/>
+    </w:p>
     <w:p>
       <w:pPr>
         <w:rPr>
@@ -1842,25 +2003,41 @@
           <w:i/>
         </w:rPr>
       </w:pPr>
-      <w:r>
+    </w:p>
+    <w:p>
+      <w:pPr>
         <w:rPr>
           <w:b/>
           <w:i/>
         </w:rPr>
-        <w:t>Analysis of Pollutant Loads and Potential BMP Scenari</w:t>
-      </w:r>
-      <w:r>
+      </w:pPr>
+    </w:p>
+    <w:p>
+      <w:pPr>
         <w:rPr>
           <w:b/>
           <w:i/>
         </w:rPr>
-        <w:t>os for Specific “Targeted” Areas within a Larger</w:t>
-      </w:r>
+      </w:pPr>
       <w:r>
         <w:rPr>
           <w:b/>
           <w:i/>
         </w:rPr>
+        <w:t>Analysis of Pollutant Loads and Potential BMP Scenari</w:t>
+      </w:r>
+      <w:r>
+        <w:rPr>
+          <w:b/>
+          <w:i/>
+        </w:rPr>
+        <w:t>os for Specific “Targeted” Areas within a Larger</w:t>
+      </w:r>
+      <w:r>
+        <w:rPr>
+          <w:b/>
+          <w:i/>
+        </w:rPr>
         <w:t xml:space="preserve"> Watershed</w:t>
       </w:r>
     </w:p>
@@ -1910,6 +2087,7 @@
         <w:rPr>
           <w:u w:val="single"/>
         </w:rPr>
+        <w:lastRenderedPageBreak/>
         <w:t>Step2: Define the Boundary of the Target Area</w:t>
       </w:r>
     </w:p>
@@ -1951,86 +2129,31 @@
         <w:t xml:space="preserve"> </w:t>
       </w:r>
       <w:r>
-        <w:t xml:space="preserve">as shown </w:t>
-      </w:r>
-      <w:r>
-        <w:rPr>
-          <w:highlight w:val="yellow"/>
-        </w:rPr>
-        <w:t>in Figure xxx</w:t>
+        <w:t xml:space="preserve">as </w:t>
+      </w:r>
+      <w:r>
+        <w:t xml:space="preserve">shown </w:t>
+      </w:r>
+      <w:r>
+        <w:t>in Figure 16</w:t>
       </w:r>
       <w:r>
         <w:t xml:space="preserve"> are </w:t>
       </w:r>
       <w:r>
-        <w:t>used to define the AOI. (See the Appendix if you are not familiar with how to use these two options for defining an AOI).</w:t>
-      </w:r>
-    </w:p>
-    <w:p>
-      <w:pPr>
-        <w:rPr>
-          <w:u w:val="single"/>
-        </w:rPr>
-      </w:pPr>
-      <w:r>
-        <w:rPr>
-          <w:u w:val="single"/>
-        </w:rPr>
-        <w:t>Step 3</w:t>
-      </w:r>
-      <w:r>
-        <w:rPr>
-          <w:u w:val="single"/>
-        </w:rPr>
-        <w:t>: Enter Land Cover Distribution Data for the</w:t>
-      </w:r>
-      <w:r>
-        <w:rPr>
-          <w:u w:val="single"/>
-        </w:rPr>
-        <w:t xml:space="preserve"> “Target” Area within the Larger Watershed</w:t>
-      </w:r>
-    </w:p>
-    <w:p>
-      <w:r>
-        <w:t xml:space="preserve">After a boundary for the “target area” is defined using one of the two methods described above, Model My Watershed will summarize various characteristics of the AOI just as it does for any other area selected. </w:t>
-      </w:r>
-      <w:r>
-        <w:t xml:space="preserve">Just as shown in Figure 3 in the </w:t>
-      </w:r>
-      <w:r>
-        <w:t xml:space="preserve">previous </w:t>
-      </w:r>
-      <w:r>
-        <w:t>section, the land cover distribution for the new AOI can be downloaded in a csv-formatted fi</w:t>
-      </w:r>
-      <w:r>
-        <w:t xml:space="preserve">le. However, in this case, the data in this csv file are to be copied and pasted into a different location in the BMP spreadsheet tool. More specifically, data on the </w:t>
-      </w:r>
-      <w:r>
-        <w:lastRenderedPageBreak/>
-        <w:t xml:space="preserve">type and areal extent of the different land cover categories are to be pasted into the location shown in Figure 15. </w:t>
-      </w:r>
-      <w:r>
-        <w:t>Once these data are pasted into this location in the spreadsheet, information on land cover for the target area is then carried over to the “</w:t>
-      </w:r>
-      <w:r>
-        <w:rPr>
-          <w:highlight w:val="yellow"/>
-        </w:rPr>
-        <w:t>XXXX”</w:t>
-      </w:r>
-      <w:r>
-        <w:t xml:space="preserve"> tab to help the user determine the load reduct</w:t>
-      </w:r>
-      <w:r>
-        <w:t>ions that might be obtain</w:t>
-      </w:r>
-      <w:r>
-        <w:t xml:space="preserve">ed by applying different BMP scenarios in this specific area. (Note: in addition to using either the “Draw area” or “Upload file” options, it is also possible to just </w:t>
-      </w:r>
-      <w:r>
-        <w:t>manually enter information on the areal extent of different land cover types in the target (urban) area if these are already known).</w:t>
+        <w:t>used to define the AOI. (See the Append</w:t>
+      </w:r>
+      <w:r>
+        <w:t xml:space="preserve">ix for more details on </w:t>
+      </w:r>
+      <w:r>
+        <w:t>how to use these two options for defining an AOI</w:t>
+      </w:r>
+      <w:r>
+        <w:t xml:space="preserve"> for this particular purpose</w:t>
+      </w:r>
+      <w:r>
+        <w:t>).</w:t>
       </w:r>
     </w:p>
     <w:p>
@@ -2039,10 +2162,10 @@
           <w:noProof/>
         </w:rPr>
         <w:drawing>
-          <wp:inline distT="0" distB="0" distL="0" distR="0">
+          <wp:inline distT="0" distB="0" distL="0" distR="0" wp14:anchorId="6DA667B5" wp14:editId="23E58F3B">
             <wp:extent cx="5943600" cy="3947795"/>
             <wp:effectExtent l="0" t="0" r="0" b="0"/>
-            <wp:docPr id="2" name="Picture 2"/>
+            <wp:docPr id="33" name="Picture 33"/>
             <wp:cNvGraphicFramePr>
               <a:graphicFrameLocks xmlns:a="http://schemas.openxmlformats.org/drawingml/2006/main" noChangeAspect="1"/>
             </wp:cNvGraphicFramePr>
@@ -2054,7 +2177,7 @@
                     <pic:cNvPicPr/>
                   </pic:nvPicPr>
                   <pic:blipFill>
-                    <a:blip r:embed="rId20">
+                    <a:blip r:embed="rId21">
                       <a:extLst>
                         <a:ext uri="{28A0092B-C50C-407E-A947-70E740481C1C}">
                           <a14:useLocalDpi xmlns:a14="http://schemas.microsoft.com/office/drawing/2010/main" val="0"/>
@@ -2086,19 +2209,160 @@
         <w:jc w:val="center"/>
       </w:pPr>
       <w:r>
-        <w:t>Fi</w:t>
-      </w:r>
-      <w:r>
-        <w:t xml:space="preserve">gure </w:t>
-      </w:r>
-      <w:proofErr w:type="spellStart"/>
-      <w:r>
-        <w:t>xxxx</w:t>
-      </w:r>
-      <w:proofErr w:type="spellEnd"/>
+        <w:t>Figure 16</w:t>
+      </w:r>
+    </w:p>
+    <w:p>
+      <w:pPr>
+        <w:rPr>
+          <w:u w:val="single"/>
+        </w:rPr>
+      </w:pPr>
+      <w:r>
+        <w:rPr>
+          <w:u w:val="single"/>
+        </w:rPr>
+        <w:t>Step 3</w:t>
+      </w:r>
+      <w:r>
+        <w:rPr>
+          <w:u w:val="single"/>
+        </w:rPr>
+        <w:t>: Enter Land Cover Distribution Data for the</w:t>
+      </w:r>
+      <w:r>
+        <w:rPr>
+          <w:u w:val="single"/>
+        </w:rPr>
+        <w:t xml:space="preserve"> “Target” Area within the Larger Watershed</w:t>
+      </w:r>
+    </w:p>
+    <w:p>
+      <w:r>
+        <w:t xml:space="preserve">After a boundary for the “target area” is defined using one of the two methods described above, Model My Watershed will summarize various characteristics of the AOI just as it does for any other area selected. </w:t>
+      </w:r>
+      <w:r>
+        <w:t>A</w:t>
+      </w:r>
+      <w:r>
+        <w:t xml:space="preserve">s shown in Figure 3 in the </w:t>
+      </w:r>
+      <w:r>
+        <w:t xml:space="preserve">previous </w:t>
+      </w:r>
+      <w:r>
+        <w:t>section, the land cover distribution for the new AOI can be downloaded in a csv-formatted fi</w:t>
+      </w:r>
+      <w:r>
+        <w:t>le. However, in this case, the data in this csv file are to be copied and pasted into a different location in the BMP spreadsheet tool. More specifically, data on the type and areal extent of the different land cover categories</w:t>
+      </w:r>
+      <w:r>
+        <w:t xml:space="preserve"> for the smaller, target area</w:t>
+      </w:r>
+      <w:r>
+        <w:t xml:space="preserve"> are to be pasted into</w:t>
+      </w:r>
+      <w:r>
+        <w:t xml:space="preserve"> the location shown in Figure 17</w:t>
+      </w:r>
+      <w:r>
+        <w:t xml:space="preserve">. </w:t>
+      </w:r>
+      <w:r>
+        <w:t xml:space="preserve">Once these data are pasted into this location in the spreadsheet, information on land cover for the target area is then carried over to </w:t>
+      </w:r>
+      <w:r>
+        <w:t>the “</w:t>
+      </w:r>
+      <w:r>
+        <w:t>Urban BMPs</w:t>
+      </w:r>
+      <w:r>
+        <w:t>” tab to help the use</w:t>
+      </w:r>
+      <w:r>
+        <w:t>r determine the load reduct</w:t>
+      </w:r>
+      <w:r>
+        <w:t>ions that might be obtain</w:t>
+      </w:r>
+      <w:r>
+        <w:t xml:space="preserve">ed by applying different BMP scenarios in this </w:t>
+      </w:r>
+      <w:r>
+        <w:lastRenderedPageBreak/>
+        <w:t xml:space="preserve">specific area. (Note: in addition to using either the “Draw area” or “Upload file” options, it is also possible to just </w:t>
+      </w:r>
+      <w:r>
+        <w:t>manually enter information on the areal extent of different land cover types in the target (urban) area if these are already known).</w:t>
+      </w:r>
     </w:p>
     <w:p/>
     <w:p>
+      <w:pPr>
+        <w:jc w:val="center"/>
+      </w:pPr>
+      <w:r>
+        <w:rPr>
+          <w:noProof/>
+        </w:rPr>
+        <w:drawing>
+          <wp:inline distT="0" distB="0" distL="0" distR="0">
+            <wp:extent cx="5943600" cy="2529840"/>
+            <wp:effectExtent l="0" t="0" r="0" b="3810"/>
+            <wp:docPr id="34" name="Picture 34"/>
+            <wp:cNvGraphicFramePr>
+              <a:graphicFrameLocks xmlns:a="http://schemas.openxmlformats.org/drawingml/2006/main" noChangeAspect="1"/>
+            </wp:cNvGraphicFramePr>
+            <a:graphic xmlns:a="http://schemas.openxmlformats.org/drawingml/2006/main">
+              <a:graphicData uri="http://schemas.openxmlformats.org/drawingml/2006/picture">
+                <pic:pic xmlns:pic="http://schemas.openxmlformats.org/drawingml/2006/picture">
+                  <pic:nvPicPr>
+                    <pic:cNvPr id="0" name="UAland1b.JPG"/>
+                    <pic:cNvPicPr/>
+                  </pic:nvPicPr>
+                  <pic:blipFill>
+                    <a:blip r:embed="rId22">
+                      <a:extLst>
+                        <a:ext uri="{28A0092B-C50C-407E-A947-70E740481C1C}">
+                          <a14:useLocalDpi xmlns:a14="http://schemas.microsoft.com/office/drawing/2010/main" val="0"/>
+                        </a:ext>
+                      </a:extLst>
+                    </a:blip>
+                    <a:stretch>
+                      <a:fillRect/>
+                    </a:stretch>
+                  </pic:blipFill>
+                  <pic:spPr>
+                    <a:xfrm>
+                      <a:off x="0" y="0"/>
+                      <a:ext cx="5943600" cy="2529840"/>
+                    </a:xfrm>
+                    <a:prstGeom prst="rect">
+                      <a:avLst/>
+                    </a:prstGeom>
+                  </pic:spPr>
+                </pic:pic>
+              </a:graphicData>
+            </a:graphic>
+          </wp:inline>
+        </w:drawing>
+      </w:r>
+    </w:p>
+    <w:p>
+      <w:pPr>
+        <w:jc w:val="center"/>
+      </w:pPr>
+      <w:r>
+        <w:t>Figure 17</w:t>
+      </w:r>
+    </w:p>
+    <w:p>
+      <w:pPr>
+        <w:jc w:val="center"/>
+      </w:pPr>
+    </w:p>
+    <w:p>
       <w:r>
         <w:rPr>
           <w:u w:val="single"/>
@@ -2107,7 +2371,114 @@
       </w:r>
     </w:p>
     <w:p>
-      <w:pPr>
+      <w:r>
+        <w:t xml:space="preserve">After entering information for the smaller target area of interest as described in the two previous steps, </w:t>
+      </w:r>
+      <w:r>
+        <w:t xml:space="preserve">an assessment of potential load reduction scenarios using various BMPs can be conducted by following Steps 2 through 4 outlined in the previous section. After any given scenario, the </w:t>
+      </w:r>
+      <w:r>
+        <w:t xml:space="preserve">potential load reductions </w:t>
+      </w:r>
+      <w:r>
+        <w:t>are then shown in</w:t>
+      </w:r>
+      <w:r>
+        <w:t xml:space="preserve"> </w:t>
+      </w:r>
+      <w:r>
+        <w:t>the “Total Load Reductions” tab as shown earlier in Figure 15.</w:t>
+      </w:r>
+      <w:r>
+        <w:t xml:space="preserve"> In this case, however, </w:t>
+      </w:r>
+      <w:r>
+        <w:t>the load reduction results are displayed in the “Urban Area” portion of this tab</w:t>
+      </w:r>
+      <w:r>
+        <w:t xml:space="preserve"> as shown in Figure 18</w:t>
+      </w:r>
+      <w:r>
+        <w:t xml:space="preserve">, and </w:t>
+      </w:r>
+      <w:r>
+        <w:t xml:space="preserve">any BMPs simulated are assumed to be applied in the target (urban) area first until available rural and urban land areas within that particular area are exhausted. Therefore, the percent load reduction values for the target </w:t>
+      </w:r>
+      <w:r>
+        <w:t>area are usually higher than those for the</w:t>
+      </w:r>
+      <w:r>
+        <w:t xml:space="preserve"> larger watershed within which it is located.</w:t>
+      </w:r>
+      <w:r>
+        <w:t xml:space="preserve"> </w:t>
+      </w:r>
+    </w:p>
+    <w:p/>
+    <w:p/>
+    <w:p/>
+    <w:p/>
+    <w:p/>
+    <w:p>
+      <w:pPr>
+        <w:jc w:val="center"/>
+      </w:pPr>
+      <w:r>
+        <w:rPr>
+          <w:noProof/>
+        </w:rPr>
+        <w:lastRenderedPageBreak/>
+        <w:drawing>
+          <wp:inline distT="0" distB="0" distL="0" distR="0">
+            <wp:extent cx="6422073" cy="3277590"/>
+            <wp:effectExtent l="0" t="0" r="0" b="0"/>
+            <wp:docPr id="36" name="Picture 36"/>
+            <wp:cNvGraphicFramePr>
+              <a:graphicFrameLocks xmlns:a="http://schemas.openxmlformats.org/drawingml/2006/main" noChangeAspect="1"/>
+            </wp:cNvGraphicFramePr>
+            <a:graphic xmlns:a="http://schemas.openxmlformats.org/drawingml/2006/main">
+              <a:graphicData uri="http://schemas.openxmlformats.org/drawingml/2006/picture">
+                <pic:pic xmlns:pic="http://schemas.openxmlformats.org/drawingml/2006/picture">
+                  <pic:nvPicPr>
+                    <pic:cNvPr id="0" name="TotalUA1b.JPG"/>
+                    <pic:cNvPicPr/>
+                  </pic:nvPicPr>
+                  <pic:blipFill>
+                    <a:blip r:embed="rId23">
+                      <a:extLst>
+                        <a:ext uri="{28A0092B-C50C-407E-A947-70E740481C1C}">
+                          <a14:useLocalDpi xmlns:a14="http://schemas.microsoft.com/office/drawing/2010/main" val="0"/>
+                        </a:ext>
+                      </a:extLst>
+                    </a:blip>
+                    <a:stretch>
+                      <a:fillRect/>
+                    </a:stretch>
+                  </pic:blipFill>
+                  <pic:spPr>
+                    <a:xfrm>
+                      <a:off x="0" y="0"/>
+                      <a:ext cx="6433073" cy="3283204"/>
+                    </a:xfrm>
+                    <a:prstGeom prst="rect">
+                      <a:avLst/>
+                    </a:prstGeom>
+                  </pic:spPr>
+                </pic:pic>
+              </a:graphicData>
+            </a:graphic>
+          </wp:inline>
+        </w:drawing>
+      </w:r>
+    </w:p>
+    <w:p>
+      <w:pPr>
+        <w:jc w:val="center"/>
+      </w:pPr>
+    </w:p>
+    <w:p>
+      <w:pPr>
+        <w:jc w:val="center"/>
         <w:sectPr>
           <w:pgSz w:w="12240" w:h="15840"/>
           <w:pgMar w:top="1440" w:right="1440" w:bottom="1440" w:left="1440" w:header="720" w:footer="720" w:gutter="0"/>
@@ -2116,28 +2487,7 @@
         </w:sectPr>
       </w:pPr>
       <w:r>
-        <w:t xml:space="preserve">After entering information for the smaller target area of interest as described in the two previous steps, </w:t>
-      </w:r>
-      <w:r>
-        <w:t xml:space="preserve">an assessment of potential load reduction scenarios using various BMPs can be conducted by following Steps 2 through 4 outlined in the previous section. After any given scenario, the </w:t>
-      </w:r>
-      <w:r>
-        <w:t xml:space="preserve">potential load reductions </w:t>
-      </w:r>
-      <w:r>
-        <w:t>are then shown in</w:t>
-      </w:r>
-      <w:r>
-        <w:t xml:space="preserve"> Figure 14 as shown earlier. In this case, however, any BMPs simulated are assumed to be applied in the target (urban) area first until available rural and urban land areas within that particular area are exhausted. Therefore, the percent load reduction values for the target </w:t>
-      </w:r>
-      <w:r>
-        <w:t>area are usually higher than those for the</w:t>
-      </w:r>
-      <w:r>
-        <w:t xml:space="preserve"> larger watershed within which it is located.</w:t>
-      </w:r>
-      <w:r>
-        <w:t xml:space="preserve"> </w:t>
+        <w:t>Figure 18</w:t>
       </w:r>
     </w:p>
     <w:p>
@@ -2186,10 +2536,7 @@
         <w:t xml:space="preserve">As shown in </w:t>
       </w:r>
       <w:r>
-        <w:rPr>
-          <w:highlight w:val="yellow"/>
-        </w:rPr>
-        <w:t>Figure xxx</w:t>
+        <w:t>Figure A1 below</w:t>
       </w:r>
       <w:r>
         <w:t>, there are a number of tools available</w:t>
@@ -2228,7 +2575,7 @@
                     <pic:cNvPicPr/>
                   </pic:nvPicPr>
                   <pic:blipFill>
-                    <a:blip r:embed="rId21">
+                    <a:blip r:embed="rId24">
                       <a:extLst>
                         <a:ext uri="{28A0092B-C50C-407E-A947-70E740481C1C}">
                           <a14:useLocalDpi xmlns:a14="http://schemas.microsoft.com/office/drawing/2010/main" val="0"/>
@@ -2260,13 +2607,8 @@
         <w:jc w:val="center"/>
       </w:pPr>
       <w:r>
-        <w:t xml:space="preserve">Figure </w:t>
-      </w:r>
-      <w:proofErr w:type="spellStart"/>
-      <w:r>
-        <w:t>xxxx</w:t>
-      </w:r>
-      <w:proofErr w:type="spellEnd"/>
+        <w:t>Figure A1</w:t>
+      </w:r>
       <w:r>
         <w:t>.</w:t>
       </w:r>
@@ -2296,10 +2638,19 @@
         <w:t xml:space="preserve">12, HUC10 and HUC8 boundaries) as shown in </w:t>
       </w:r>
       <w:r>
-        <w:rPr>
-          <w:highlight w:val="yellow"/>
-        </w:rPr>
-        <w:t>Figure xxx.</w:t>
+        <w:t>Figure</w:t>
+      </w:r>
+      <w:r>
+        <w:t>s</w:t>
+      </w:r>
+      <w:r>
+        <w:t xml:space="preserve"> A2</w:t>
+      </w:r>
+      <w:r>
+        <w:t xml:space="preserve"> and A3</w:t>
+      </w:r>
+      <w:r>
+        <w:t>.</w:t>
       </w:r>
       <w:r>
         <w:t xml:space="preserve"> Although all of these vary in average size depending upon where they are located geographically, </w:t>
@@ -2357,7 +2708,7 @@
                     <pic:cNvPicPr/>
                   </pic:nvPicPr>
                   <pic:blipFill>
-                    <a:blip r:embed="rId22">
+                    <a:blip r:embed="rId25">
                       <a:extLst>
                         <a:ext uri="{28A0092B-C50C-407E-A947-70E740481C1C}">
                           <a14:useLocalDpi xmlns:a14="http://schemas.microsoft.com/office/drawing/2010/main" val="0"/>
@@ -2389,10 +2740,7 @@
         <w:jc w:val="center"/>
       </w:pPr>
       <w:r>
-        <w:rPr>
-          <w:highlight w:val="yellow"/>
-        </w:rPr>
-        <w:t>Figure xxx</w:t>
+        <w:t>Figure A2</w:t>
       </w:r>
     </w:p>
     <w:p>
@@ -2424,7 +2772,7 @@
                     <pic:cNvPicPr/>
                   </pic:nvPicPr>
                   <pic:blipFill>
-                    <a:blip r:embed="rId23">
+                    <a:blip r:embed="rId26">
                       <a:extLst>
                         <a:ext uri="{28A0092B-C50C-407E-A947-70E740481C1C}">
                           <a14:useLocalDpi xmlns:a14="http://schemas.microsoft.com/office/drawing/2010/main" val="0"/>
@@ -2456,10 +2804,7 @@
         <w:jc w:val="center"/>
       </w:pPr>
       <w:r>
-        <w:rPr>
-          <w:highlight w:val="yellow"/>
-        </w:rPr>
-        <w:t>Figure xxx</w:t>
+        <w:t>Figure A3</w:t>
       </w:r>
     </w:p>
     <w:p/>
@@ -2475,10 +2820,28 @@
     </w:p>
     <w:p>
       <w:r>
-        <w:t xml:space="preserve">With this option, the user can manually draw a boundary of interest on their computer screen. In this case, the user begins by digitizing on-screen with the cursor by starting with a point and then finishing the polygon with that same point by clicking on it. Figure xxx shows a portion of such a polygon during the digitizing process. As soon as the polygon is finished, data will be extracted for that area as previously described. This procedure can be used for both defining a watershed boundary for subsequent analysis as well as the boundary for a smaller target (e.g., urban) area within the larger boundary. </w:t>
-      </w:r>
-      <w:r>
-        <w:t>In drawing this boundary, the user may want to turn on other layers that can aid this process such as a satellite image (see Figure xxx) or a layer that depicts a combination of municipal boundaries and “pre-defined” urban areas (Note: this latter option is only available in Pennsylvania).</w:t>
+        <w:t xml:space="preserve">With this option, the user can manually draw a boundary of interest on their computer screen. In this case, the user begins by digitizing on-screen with the cursor by starting with a point and then finishing the polygon with that same point by clicking on </w:t>
+      </w:r>
+      <w:r>
+        <w:t>it. Figure A4</w:t>
+      </w:r>
+      <w:r>
+        <w:t xml:space="preserve"> shows a portion of such a polygon during the digitizing process. As soon as the polygon is finished, data will be extracted for that area as previously described. This procedure can be used for both defining a watershed boundary for subsequent analysis as well as the boundary for a smaller target (e.g., urban) area within the larger boundary. </w:t>
+      </w:r>
+      <w:r>
+        <w:t>In drawing this boundary, the user may want to turn on other layers that can aid this process such as a</w:t>
+      </w:r>
+      <w:r>
+        <w:t xml:space="preserve"> satellite image (see Figure A5</w:t>
+      </w:r>
+      <w:r>
+        <w:t>) or a layer that depicts a combination of municipal boundaries and “pre-defined” urban areas</w:t>
+      </w:r>
+      <w:r>
+        <w:t xml:space="preserve"> as shown in Figure A6. </w:t>
+      </w:r>
+      <w:r>
+        <w:t xml:space="preserve"> (Note: this latter option is only available in Pennsylvania).</w:t>
       </w:r>
     </w:p>
     <w:p/>
@@ -2507,7 +2870,7 @@
                     <pic:cNvPicPr/>
                   </pic:nvPicPr>
                   <pic:blipFill>
-                    <a:blip r:embed="rId24">
+                    <a:blip r:embed="rId27">
                       <a:extLst>
                         <a:ext uri="{28A0092B-C50C-407E-A947-70E740481C1C}">
                           <a14:useLocalDpi xmlns:a14="http://schemas.microsoft.com/office/drawing/2010/main" val="0"/>
@@ -2539,13 +2902,8 @@
         <w:jc w:val="center"/>
       </w:pPr>
       <w:r>
-        <w:t xml:space="preserve">Figure </w:t>
-      </w:r>
-      <w:proofErr w:type="spellStart"/>
-      <w:r>
-        <w:t>xxxx</w:t>
-      </w:r>
-      <w:proofErr w:type="spellEnd"/>
+        <w:t>Figure A4</w:t>
+      </w:r>
       <w:r>
         <w:t>.</w:t>
       </w:r>
@@ -2580,7 +2938,7 @@
                     <pic:cNvPicPr/>
                   </pic:nvPicPr>
                   <pic:blipFill>
-                    <a:blip r:embed="rId25">
+                    <a:blip r:embed="rId28">
                       <a:extLst>
                         <a:ext uri="{28A0092B-C50C-407E-A947-70E740481C1C}">
                           <a14:useLocalDpi xmlns:a14="http://schemas.microsoft.com/office/drawing/2010/main" val="0"/>
@@ -2612,7 +2970,7 @@
         <w:jc w:val="center"/>
       </w:pPr>
       <w:r>
-        <w:t>Figure xxx</w:t>
+        <w:t>Figure A5</w:t>
       </w:r>
     </w:p>
     <w:p>
@@ -2644,7 +3002,7 @@
                     <pic:cNvPicPr/>
                   </pic:nvPicPr>
                   <pic:blipFill>
-                    <a:blip r:embed="rId26">
+                    <a:blip r:embed="rId29">
                       <a:extLst>
                         <a:ext uri="{28A0092B-C50C-407E-A947-70E740481C1C}">
                           <a14:useLocalDpi xmlns:a14="http://schemas.microsoft.com/office/drawing/2010/main" val="0"/>
@@ -2676,7 +3034,7 @@
         <w:jc w:val="center"/>
       </w:pPr>
       <w:r>
-        <w:t>Figure xxx</w:t>
+        <w:t>Figure A6</w:t>
       </w:r>
     </w:p>
     <w:p/>
@@ -2733,7 +3091,16 @@
         <w:t xml:space="preserve">resolution stream network </w:t>
       </w:r>
       <w:r>
-        <w:t>that was specifically produced for the Delaware River Basin on the East Coast, or 2) a mid-resolution NHD stream network produced by the U.S. Geological Survey that is available for the entire country. A comparison between Figures xxx and xxx (which show the same geographic area) illustrates how much more accurate this approach is than manually digitizing such a boundary.</w:t>
+        <w:t xml:space="preserve">that was specifically produced for the Delaware River Basin on the East Coast, or 2) a mid-resolution NHD stream network produced by the U.S. Geological Survey that is available for the entire country. </w:t>
+      </w:r>
+      <w:r>
+        <w:t>A comparison between Figures A7</w:t>
+      </w:r>
+      <w:r>
+        <w:t xml:space="preserve"> and A4</w:t>
+      </w:r>
+      <w:r>
+        <w:t xml:space="preserve"> (which show the same geographic area) illustrates how much more accurate this approach is than manually digitizing such a boundary.</w:t>
       </w:r>
     </w:p>
     <w:p/>
@@ -2761,7 +3128,7 @@
                     <pic:cNvPicPr/>
                   </pic:nvPicPr>
                   <pic:blipFill>
-                    <a:blip r:embed="rId27">
+                    <a:blip r:embed="rId30">
                       <a:extLst>
                         <a:ext uri="{28A0092B-C50C-407E-A947-70E740481C1C}">
                           <a14:useLocalDpi xmlns:a14="http://schemas.microsoft.com/office/drawing/2010/main" val="0"/>
@@ -2793,51 +3160,64 @@
         <w:jc w:val="center"/>
       </w:pPr>
       <w:r>
-        <w:t xml:space="preserve">Figure </w:t>
+        <w:t>Figure A7</w:t>
+      </w:r>
+    </w:p>
+    <w:p/>
+    <w:p>
+      <w:pPr>
+        <w:rPr>
+          <w:u w:val="single"/>
+        </w:rPr>
+      </w:pPr>
+      <w:r>
+        <w:rPr>
+          <w:u w:val="single"/>
+        </w:rPr>
+        <w:t>Upload File</w:t>
+      </w:r>
+    </w:p>
+    <w:p>
+      <w:r>
+        <w:t>With this optio</w:t>
+      </w:r>
+      <w:r>
+        <w:t>n, a user can upload a digital boundary</w:t>
+      </w:r>
+      <w:r>
+        <w:t xml:space="preserve"> that has been previously created to define the area of interest. This can be used to define either a watershed boundary or a smaller target (urban) area within the larger watershed as described earlier in this document. Upon selecting this option, the user is presented with</w:t>
+      </w:r>
+      <w:r>
+        <w:t xml:space="preserve"> a screen as shown in Figure A8</w:t>
+      </w:r>
+      <w:r>
+        <w:t>.</w:t>
+      </w:r>
+      <w:r>
+        <w:t xml:space="preserve"> Upon clicking on the “Select a file” button, the user is then asked to browse to the file to be uploaded. </w:t>
+      </w:r>
+      <w:r>
+        <w:t>As noted in Figure A8</w:t>
+      </w:r>
+      <w:r>
+        <w:t xml:space="preserve">, this can either be a zipped shapefile or a </w:t>
+      </w:r>
+      <w:r>
+        <w:t>“</w:t>
       </w:r>
       <w:proofErr w:type="spellStart"/>
       <w:r>
-        <w:t>xxxx</w:t>
+        <w:t>geojson</w:t>
       </w:r>
       <w:proofErr w:type="spellEnd"/>
-    </w:p>
-    <w:p/>
-    <w:p>
-      <w:pPr>
-        <w:rPr>
-          <w:u w:val="single"/>
-        </w:rPr>
-      </w:pPr>
-      <w:r>
-        <w:rPr>
-          <w:u w:val="single"/>
-        </w:rPr>
-        <w:t>Upload File</w:t>
-      </w:r>
-    </w:p>
-    <w:p>
-      <w:r>
-        <w:t>With this optio</w:t>
-      </w:r>
-      <w:r>
-        <w:t>n, a user can upload a digital boundary</w:t>
-      </w:r>
-      <w:r>
-        <w:t xml:space="preserve"> that has been previously created to define the area of interest. This can be used to define either a watershed boundary or a smaller target (urban) area within the larger watershed as described earlier in this document. Upon selecting this option, the user is presented with a screen as shown in Figure xxx.</w:t>
-      </w:r>
-      <w:r>
-        <w:t xml:space="preserve"> Upon clicking on the “Select a file” button, the user is then asked to browse to the file to be uploaded. </w:t>
-      </w:r>
-      <w:r>
-        <w:t xml:space="preserve">As noted in Figure xxx, this can either be a zipped shapefile or a </w:t>
-      </w:r>
-      <w:proofErr w:type="spellStart"/>
-      <w:r>
-        <w:t>geojson</w:t>
-      </w:r>
-      <w:proofErr w:type="spellEnd"/>
-      <w:r>
-        <w:t xml:space="preserve"> file. Figure xxx shows an example of a boundary file uploaded for an area in eastern Pennsylvania. </w:t>
+      <w:r>
+        <w:t>”</w:t>
+      </w:r>
+      <w:r>
+        <w:t xml:space="preserve"> file. Figure A9</w:t>
+      </w:r>
+      <w:r>
+        <w:t xml:space="preserve"> shows an example of a boundary file uploaded for an area in eastern Pennsylvania. </w:t>
       </w:r>
     </w:p>
     <w:p>
@@ -2851,9 +3231,9 @@
         <w:lastRenderedPageBreak/>
         <w:drawing>
           <wp:inline distT="0" distB="0" distL="0" distR="0">
-            <wp:extent cx="5943600" cy="3006725"/>
-            <wp:effectExtent l="0" t="0" r="0" b="3175"/>
-            <wp:docPr id="27" name="Picture 27"/>
+            <wp:extent cx="6360956" cy="3230088"/>
+            <wp:effectExtent l="0" t="0" r="1905" b="8890"/>
+            <wp:docPr id="35" name="Picture 35"/>
             <wp:cNvGraphicFramePr>
               <a:graphicFrameLocks xmlns:a="http://schemas.openxmlformats.org/drawingml/2006/main" noChangeAspect="1"/>
             </wp:cNvGraphicFramePr>
@@ -2861,11 +3241,11 @@
               <a:graphicData uri="http://schemas.openxmlformats.org/drawingml/2006/picture">
                 <pic:pic xmlns:pic="http://schemas.openxmlformats.org/drawingml/2006/picture">
                   <pic:nvPicPr>
-                    <pic:cNvPr id="0" name="Upload.JPG"/>
+                    <pic:cNvPr id="0" name="Upload1b.JPG"/>
                     <pic:cNvPicPr/>
                   </pic:nvPicPr>
                   <pic:blipFill>
-                    <a:blip r:embed="rId28">
+                    <a:blip r:embed="rId31">
                       <a:extLst>
                         <a:ext uri="{28A0092B-C50C-407E-A947-70E740481C1C}">
                           <a14:useLocalDpi xmlns:a14="http://schemas.microsoft.com/office/drawing/2010/main" val="0"/>
@@ -2879,7 +3259,7 @@
                   <pic:spPr>
                     <a:xfrm>
                       <a:off x="0" y="0"/>
-                      <a:ext cx="5943600" cy="3006725"/>
+                      <a:ext cx="6364800" cy="3232040"/>
                     </a:xfrm>
                     <a:prstGeom prst="rect">
                       <a:avLst/>
@@ -2897,13 +3277,13 @@
         <w:jc w:val="center"/>
       </w:pPr>
       <w:r>
-        <w:t xml:space="preserve">Figure </w:t>
-      </w:r>
-      <w:proofErr w:type="spellStart"/>
-      <w:r>
-        <w:t>xxxx</w:t>
-      </w:r>
-      <w:proofErr w:type="spellEnd"/>
+        <w:t>Figure A8</w:t>
+      </w:r>
+    </w:p>
+    <w:p>
+      <w:pPr>
+        <w:jc w:val="center"/>
+      </w:pPr>
     </w:p>
     <w:p>
       <w:pPr>
@@ -2920,8 +3300,8 @@
         </w:rPr>
         <w:drawing>
           <wp:inline distT="0" distB="0" distL="0" distR="0">
-            <wp:extent cx="5943600" cy="3008630"/>
-            <wp:effectExtent l="0" t="0" r="0" b="1270"/>
+            <wp:extent cx="6428014" cy="3253839"/>
+            <wp:effectExtent l="0" t="0" r="0" b="3810"/>
             <wp:docPr id="28" name="Picture 28"/>
             <wp:cNvGraphicFramePr>
               <a:graphicFrameLocks xmlns:a="http://schemas.openxmlformats.org/drawingml/2006/main" noChangeAspect="1"/>
@@ -2934,7 +3314,7 @@
                     <pic:cNvPicPr/>
                   </pic:nvPicPr>
                   <pic:blipFill>
-                    <a:blip r:embed="rId29">
+                    <a:blip r:embed="rId32">
                       <a:extLst>
                         <a:ext uri="{28A0092B-C50C-407E-A947-70E740481C1C}">
                           <a14:useLocalDpi xmlns:a14="http://schemas.microsoft.com/office/drawing/2010/main" val="0"/>
@@ -2948,7 +3328,7 @@
                   <pic:spPr>
                     <a:xfrm>
                       <a:off x="0" y="0"/>
-                      <a:ext cx="5943600" cy="3008630"/>
+                      <a:ext cx="6436942" cy="3258358"/>
                     </a:xfrm>
                     <a:prstGeom prst="rect">
                       <a:avLst/>
@@ -2966,7 +3346,10 @@
         <w:jc w:val="center"/>
       </w:pPr>
       <w:r>
-        <w:t>Figure xxx.</w:t>
+        <w:t>Figure A9</w:t>
+      </w:r>
+      <w:r>
+        <w:t>.</w:t>
       </w:r>
     </w:p>
     <w:sectPr>

</xml_diff>

<commit_message>
Updates to Overview tab; Add header to Manual
Anthony reformated Overview tab, updating and adding links.
Anthony added header info to User Manual.
</commit_message>
<xml_diff>
--- a/docs/MMW_BMP_Spreadsheet_Tool_UserManual.docx
+++ b/docs/MMW_BMP_Spreadsheet_Tool_UserManual.docx
@@ -1,18 +1,19 @@
 
 <file path=word/document.xml><?xml version="1.0" encoding="utf-8"?>
-<w:document xmlns:wpc="http://schemas.microsoft.com/office/word/2010/wordprocessingCanvas" xmlns:mc="http://schemas.openxmlformats.org/markup-compatibility/2006" xmlns:o="urn:schemas-microsoft-com:office:office" xmlns:r="http://schemas.openxmlformats.org/officeDocument/2006/relationships" xmlns:m="http://schemas.openxmlformats.org/officeDocument/2006/math" xmlns:v="urn:schemas-microsoft-com:vml" xmlns:wp14="http://schemas.microsoft.com/office/word/2010/wordprocessingDrawing" xmlns:wp="http://schemas.openxmlformats.org/drawingml/2006/wordprocessingDrawing" xmlns:w10="urn:schemas-microsoft-com:office:word" xmlns:w="http://schemas.openxmlformats.org/wordprocessingml/2006/main" xmlns:w14="http://schemas.microsoft.com/office/word/2010/wordml" xmlns:wpg="http://schemas.microsoft.com/office/word/2010/wordprocessingGroup" xmlns:wpi="http://schemas.microsoft.com/office/word/2010/wordprocessingInk" xmlns:wne="http://schemas.microsoft.com/office/word/2006/wordml" xmlns:wps="http://schemas.microsoft.com/office/word/2010/wordprocessingShape" mc:Ignorable="w14 wp14">
+<w:document xmlns:wpc="http://schemas.microsoft.com/office/word/2010/wordprocessingCanvas" xmlns:cx="http://schemas.microsoft.com/office/drawing/2014/chartex" xmlns:cx1="http://schemas.microsoft.com/office/drawing/2015/9/8/chartex" xmlns:cx2="http://schemas.microsoft.com/office/drawing/2015/10/21/chartex" xmlns:cx3="http://schemas.microsoft.com/office/drawing/2016/5/9/chartex" xmlns:cx4="http://schemas.microsoft.com/office/drawing/2016/5/10/chartex" xmlns:cx5="http://schemas.microsoft.com/office/drawing/2016/5/11/chartex" xmlns:cx6="http://schemas.microsoft.com/office/drawing/2016/5/12/chartex" xmlns:cx7="http://schemas.microsoft.com/office/drawing/2016/5/13/chartex" xmlns:cx8="http://schemas.microsoft.com/office/drawing/2016/5/14/chartex" xmlns:mc="http://schemas.openxmlformats.org/markup-compatibility/2006" xmlns:aink="http://schemas.microsoft.com/office/drawing/2016/ink" xmlns:am3d="http://schemas.microsoft.com/office/drawing/2017/model3d" xmlns:o="urn:schemas-microsoft-com:office:office" xmlns:r="http://schemas.openxmlformats.org/officeDocument/2006/relationships" xmlns:m="http://schemas.openxmlformats.org/officeDocument/2006/math" xmlns:v="urn:schemas-microsoft-com:vml" xmlns:wp14="http://schemas.microsoft.com/office/word/2010/wordprocessingDrawing" xmlns:wp="http://schemas.openxmlformats.org/drawingml/2006/wordprocessingDrawing" xmlns:w10="urn:schemas-microsoft-com:office:word" xmlns:w="http://schemas.openxmlformats.org/wordprocessingml/2006/main" xmlns:w14="http://schemas.microsoft.com/office/word/2010/wordml" xmlns:w15="http://schemas.microsoft.com/office/word/2012/wordml" xmlns:w16cid="http://schemas.microsoft.com/office/word/2016/wordml/cid" xmlns:w16se="http://schemas.microsoft.com/office/word/2015/wordml/symex" xmlns:wpg="http://schemas.microsoft.com/office/word/2010/wordprocessingGroup" xmlns:wpi="http://schemas.microsoft.com/office/word/2010/wordprocessingInk" xmlns:wne="http://schemas.microsoft.com/office/word/2006/wordml" xmlns:wps="http://schemas.microsoft.com/office/word/2010/wordprocessingShape" mc:Ignorable="w14 w15 w16se w16cid wp14">
   <w:body>
     <w:p>
       <w:pPr>
         <w:rPr>
-          <w:sz w:val="28"/>
+          <w:b/>
+          <w:sz w:val="32"/>
           <w:szCs w:val="28"/>
         </w:rPr>
       </w:pPr>
       <w:r>
         <w:rPr>
           <w:b/>
-          <w:sz w:val="28"/>
+          <w:sz w:val="32"/>
           <w:szCs w:val="28"/>
         </w:rPr>
         <w:t>M</w:t>
@@ -20,7 +21,7 @@
       <w:r>
         <w:rPr>
           <w:b/>
-          <w:sz w:val="28"/>
+          <w:sz w:val="32"/>
           <w:szCs w:val="28"/>
         </w:rPr>
         <w:t xml:space="preserve">odel </w:t>
@@ -28,7 +29,7 @@
       <w:r>
         <w:rPr>
           <w:b/>
-          <w:sz w:val="28"/>
+          <w:sz w:val="32"/>
           <w:szCs w:val="28"/>
         </w:rPr>
         <w:t>M</w:t>
@@ -36,7 +37,7 @@
       <w:r>
         <w:rPr>
           <w:b/>
-          <w:sz w:val="28"/>
+          <w:sz w:val="32"/>
           <w:szCs w:val="28"/>
         </w:rPr>
         <w:t xml:space="preserve">y </w:t>
@@ -44,7 +45,7 @@
       <w:r>
         <w:rPr>
           <w:b/>
-          <w:sz w:val="28"/>
+          <w:sz w:val="32"/>
           <w:szCs w:val="28"/>
         </w:rPr>
         <w:t>W</w:t>
@@ -52,7 +53,7 @@
       <w:r>
         <w:rPr>
           <w:b/>
-          <w:sz w:val="28"/>
+          <w:sz w:val="32"/>
           <w:szCs w:val="28"/>
         </w:rPr>
         <w:t>atershed</w:t>
@@ -60,11 +61,201 @@
       <w:r>
         <w:rPr>
           <w:b/>
-          <w:sz w:val="28"/>
+          <w:sz w:val="32"/>
           <w:szCs w:val="28"/>
         </w:rPr>
         <w:t xml:space="preserve"> BMP Spreadsheet Tool</w:t>
       </w:r>
+    </w:p>
+    <w:p>
+      <w:pPr>
+        <w:rPr>
+          <w:b/>
+          <w:sz w:val="32"/>
+          <w:szCs w:val="28"/>
+        </w:rPr>
+      </w:pPr>
+      <w:r>
+        <w:rPr>
+          <w:b/>
+          <w:sz w:val="32"/>
+          <w:szCs w:val="28"/>
+        </w:rPr>
+        <w:t>User Manual</w:t>
+      </w:r>
+    </w:p>
+    <w:p>
+      <w:pPr>
+        <w:rPr>
+          <w:sz w:val="24"/>
+          <w:szCs w:val="28"/>
+        </w:rPr>
+      </w:pPr>
+      <w:r>
+        <w:rPr>
+          <w:sz w:val="24"/>
+          <w:szCs w:val="28"/>
+        </w:rPr>
+        <w:t xml:space="preserve">Manual by Barry Evans, </w:t>
+      </w:r>
+      <w:r>
+        <w:rPr>
+          <w:sz w:val="24"/>
+          <w:szCs w:val="28"/>
+        </w:rPr>
+        <w:t>Drexel University &amp; Penn State University</w:t>
+      </w:r>
+    </w:p>
+    <w:p>
+      <w:pPr>
+        <w:rPr>
+          <w:sz w:val="24"/>
+          <w:szCs w:val="28"/>
+        </w:rPr>
+      </w:pPr>
+      <w:r>
+        <w:rPr>
+          <w:sz w:val="24"/>
+          <w:szCs w:val="28"/>
+        </w:rPr>
+        <w:t xml:space="preserve">Manual version: </w:t>
+      </w:r>
+      <w:r>
+        <w:rPr>
+          <w:sz w:val="24"/>
+          <w:szCs w:val="28"/>
+        </w:rPr>
+        <w:t>2018-07-27 at 12:15pm ET</w:t>
+      </w:r>
+    </w:p>
+    <w:p>
+      <w:pPr>
+        <w:pStyle w:val="ListParagraph"/>
+        <w:numPr>
+          <w:ilvl w:val="0"/>
+          <w:numId w:val="2"/>
+        </w:numPr>
+        <w:rPr>
+          <w:sz w:val="24"/>
+          <w:szCs w:val="28"/>
+        </w:rPr>
+      </w:pPr>
+      <w:r>
+        <w:rPr>
+          <w:sz w:val="24"/>
+          <w:szCs w:val="28"/>
+        </w:rPr>
+        <w:t xml:space="preserve">Repository &amp; Archives: </w:t>
+      </w:r>
+      <w:hyperlink r:id="rId5" w:history="1">
+        <w:r>
+          <w:rPr>
+            <w:rStyle w:val="Hyperlink"/>
+            <w:sz w:val="24"/>
+            <w:szCs w:val="28"/>
+          </w:rPr>
+          <w:t>https://github.com/WikiWatershed/MMW-BMP-spreadsheet-tool</w:t>
+        </w:r>
+      </w:hyperlink>
+      <w:r>
+        <w:rPr>
+          <w:sz w:val="24"/>
+          <w:szCs w:val="28"/>
+        </w:rPr>
+        <w:t xml:space="preserve"> </w:t>
+      </w:r>
+    </w:p>
+    <w:p>
+      <w:pPr>
+        <w:pStyle w:val="ListParagraph"/>
+        <w:numPr>
+          <w:ilvl w:val="0"/>
+          <w:numId w:val="2"/>
+        </w:numPr>
+        <w:rPr>
+          <w:sz w:val="24"/>
+          <w:szCs w:val="28"/>
+        </w:rPr>
+      </w:pPr>
+      <w:r>
+        <w:rPr>
+          <w:sz w:val="24"/>
+          <w:szCs w:val="28"/>
+        </w:rPr>
+        <w:t xml:space="preserve">Latest Version of Tool: </w:t>
+      </w:r>
+      <w:hyperlink r:id="rId6" w:history="1">
+        <w:r>
+          <w:rPr>
+            <w:rStyle w:val="Hyperlink"/>
+            <w:sz w:val="24"/>
+            <w:szCs w:val="28"/>
+          </w:rPr>
+          <w:t>https://raw.githubusercontent.com/WikiWatershed/MMW-BMP-spreadsheet-tool/master/MMW_BMP_Spreadsheet_Tool.xlsx</w:t>
+        </w:r>
+      </w:hyperlink>
+      <w:r>
+        <w:rPr>
+          <w:sz w:val="24"/>
+          <w:szCs w:val="28"/>
+        </w:rPr>
+        <w:t xml:space="preserve"> </w:t>
+      </w:r>
+    </w:p>
+    <w:p>
+      <w:pPr>
+        <w:pStyle w:val="ListParagraph"/>
+        <w:numPr>
+          <w:ilvl w:val="0"/>
+          <w:numId w:val="2"/>
+        </w:numPr>
+        <w:rPr>
+          <w:sz w:val="24"/>
+          <w:szCs w:val="28"/>
+        </w:rPr>
+      </w:pPr>
+      <w:r>
+        <w:rPr>
+          <w:sz w:val="24"/>
+          <w:szCs w:val="28"/>
+        </w:rPr>
+        <w:t>Latest Version</w:t>
+      </w:r>
+      <w:r>
+        <w:rPr>
+          <w:sz w:val="24"/>
+          <w:szCs w:val="28"/>
+        </w:rPr>
+        <w:t xml:space="preserve"> of Manual: </w:t>
+      </w:r>
+      <w:hyperlink r:id="rId7" w:history="1">
+        <w:r>
+          <w:rPr>
+            <w:rStyle w:val="Hyperlink"/>
+            <w:sz w:val="24"/>
+            <w:szCs w:val="28"/>
+          </w:rPr>
+          <w:t>https://raw.githubusercontent.com/WikiWatershed/MMW-BMP-spreadsheet-tool/master/docs/MMW_BMP_Spreadsheet_Tool_UserManual.docx</w:t>
+        </w:r>
+      </w:hyperlink>
+      <w:r>
+        <w:rPr>
+          <w:sz w:val="24"/>
+          <w:szCs w:val="28"/>
+        </w:rPr>
+        <w:t xml:space="preserve"> </w:t>
+      </w:r>
+    </w:p>
+    <w:p>
+      <w:pPr>
+        <w:ind w:left="720"/>
+        <w:rPr>
+          <w:sz w:val="24"/>
+          <w:szCs w:val="28"/>
+        </w:rPr>
+      </w:pPr>
+      <w:bookmarkStart w:id="0" w:name="_GoBack"/>
+      <w:bookmarkEnd w:id="0"/>
     </w:p>
     <w:p>
       <w:pPr>
@@ -158,7 +349,11 @@
         <w:t xml:space="preserve"> (AOI)</w:t>
       </w:r>
       <w:r>
-        <w:t>. The resulting model output is then entered into the customized Excel-based tool to estimate potential load reductions that might result from the implementation of BMPs and other remedial measures in both rural and urban areas throughout the watershed.</w:t>
+        <w:t xml:space="preserve">. The resulting model output is then entered into the customized Excel-based tool </w:t>
+      </w:r>
+      <w:r>
+        <w:lastRenderedPageBreak/>
+        <w:t>to estimate potential load reductions that might result from the implementation of BMPs and other remedial measures in both rural and urban areas throughout the watershed.</w:t>
       </w:r>
     </w:p>
     <w:p>
@@ -216,7 +411,6 @@
     </w:p>
     <w:p>
       <w:r>
-        <w:lastRenderedPageBreak/>
         <w:t xml:space="preserve">The following </w:t>
       </w:r>
       <w:r>
@@ -287,7 +481,7 @@
                     <pic:cNvPicPr/>
                   </pic:nvPicPr>
                   <pic:blipFill>
-                    <a:blip r:embed="rId6" cstate="print">
+                    <a:blip r:embed="rId8" cstate="print">
                       <a:extLst>
                         <a:ext uri="{28A0092B-C50C-407E-A947-70E740481C1C}">
                           <a14:useLocalDpi xmlns:a14="http://schemas.microsoft.com/office/drawing/2010/main" val="0"/>
@@ -318,14 +512,13 @@
       <w:pPr>
         <w:jc w:val="center"/>
       </w:pPr>
-      <w:proofErr w:type="gramStart"/>
       <w:r>
         <w:t>Figure 1.</w:t>
       </w:r>
-      <w:proofErr w:type="gramEnd"/>
-    </w:p>
-    <w:p>
-      <w:r>
+    </w:p>
+    <w:p>
+      <w:r>
+        <w:lastRenderedPageBreak/>
         <w:t>The data required by the spreadshee</w:t>
       </w:r>
       <w:r>
@@ -377,7 +570,6 @@
         <w:rPr>
           <w:noProof/>
         </w:rPr>
-        <w:lastRenderedPageBreak/>
         <w:drawing>
           <wp:inline distT="0" distB="0" distL="0" distR="0">
             <wp:extent cx="6534234" cy="3277590"/>
@@ -394,7 +586,7 @@
                     <pic:cNvPicPr/>
                   </pic:nvPicPr>
                   <pic:blipFill>
-                    <a:blip r:embed="rId7">
+                    <a:blip r:embed="rId9">
                       <a:extLst>
                         <a:ext uri="{28A0092B-C50C-407E-A947-70E740481C1C}">
                           <a14:useLocalDpi xmlns:a14="http://schemas.microsoft.com/office/drawing/2010/main" val="0"/>
@@ -425,11 +617,9 @@
       <w:pPr>
         <w:jc w:val="center"/>
       </w:pPr>
-      <w:proofErr w:type="gramStart"/>
       <w:r>
         <w:t>Figure 2.</w:t>
       </w:r>
-      <w:proofErr w:type="gramEnd"/>
     </w:p>
     <w:p>
       <w:pPr>
@@ -449,6 +639,7 @@
         <w:rPr>
           <w:noProof/>
         </w:rPr>
+        <w:lastRenderedPageBreak/>
         <w:drawing>
           <wp:inline distT="0" distB="0" distL="0" distR="0">
             <wp:extent cx="6446001" cy="3313216"/>
@@ -465,7 +656,7 @@
                     <pic:cNvPicPr/>
                   </pic:nvPicPr>
                   <pic:blipFill>
-                    <a:blip r:embed="rId8">
+                    <a:blip r:embed="rId10">
                       <a:extLst>
                         <a:ext uri="{28A0092B-C50C-407E-A947-70E740481C1C}">
                           <a14:useLocalDpi xmlns:a14="http://schemas.microsoft.com/office/drawing/2010/main" val="0"/>
@@ -494,13 +685,8 @@
     </w:p>
     <w:p>
       <w:r>
-        <w:t xml:space="preserve">                                                                                          </w:t>
-      </w:r>
-      <w:proofErr w:type="gramStart"/>
-      <w:r>
-        <w:t>Figure 3.</w:t>
-      </w:r>
-      <w:proofErr w:type="gramEnd"/>
+        <w:t xml:space="preserve">                                                                                          Figure 3.</w:t>
+      </w:r>
     </w:p>
     <w:p>
       <w:pPr>
@@ -510,7 +696,6 @@
         <w:rPr>
           <w:noProof/>
         </w:rPr>
-        <w:lastRenderedPageBreak/>
         <w:drawing>
           <wp:inline distT="0" distB="0" distL="0" distR="0">
             <wp:extent cx="5857500" cy="2992582"/>
@@ -527,7 +712,7 @@
                     <pic:cNvPicPr/>
                   </pic:nvPicPr>
                   <pic:blipFill>
-                    <a:blip r:embed="rId9">
+                    <a:blip r:embed="rId11">
                       <a:extLst>
                         <a:ext uri="{28A0092B-C50C-407E-A947-70E740481C1C}">
                           <a14:useLocalDpi xmlns:a14="http://schemas.microsoft.com/office/drawing/2010/main" val="0"/>
@@ -558,11 +743,9 @@
       <w:pPr>
         <w:jc w:val="center"/>
       </w:pPr>
-      <w:proofErr w:type="gramStart"/>
       <w:r>
         <w:t>Figure 4.</w:t>
       </w:r>
-      <w:proofErr w:type="gramEnd"/>
     </w:p>
     <w:p>
       <w:pPr>
@@ -581,7 +764,11 @@
         <w:t xml:space="preserve">(urban) </w:t>
       </w:r>
       <w:r>
-        <w:t xml:space="preserve">areas, various BMPs are simulated that have an effect on both “upland” </w:t>
+        <w:t xml:space="preserve">areas, </w:t>
+      </w:r>
+      <w:r>
+        <w:lastRenderedPageBreak/>
+        <w:t xml:space="preserve">various BMPs are simulated that have an effect on both “upland” </w:t>
       </w:r>
       <w:r>
         <w:t xml:space="preserve">loads as well as </w:t>
@@ -647,7 +834,6 @@
         <w:rPr>
           <w:noProof/>
         </w:rPr>
-        <w:lastRenderedPageBreak/>
         <w:drawing>
           <wp:inline distT="0" distB="0" distL="0" distR="0">
             <wp:extent cx="5260768" cy="2461208"/>
@@ -664,7 +850,7 @@
                     <pic:cNvPicPr/>
                   </pic:nvPicPr>
                   <pic:blipFill>
-                    <a:blip r:embed="rId10" cstate="print">
+                    <a:blip r:embed="rId12" cstate="print">
                       <a:extLst>
                         <a:ext uri="{28A0092B-C50C-407E-A947-70E740481C1C}">
                           <a14:useLocalDpi xmlns:a14="http://schemas.microsoft.com/office/drawing/2010/main" val="0"/>
@@ -695,11 +881,9 @@
       <w:pPr>
         <w:jc w:val="center"/>
       </w:pPr>
-      <w:proofErr w:type="gramStart"/>
       <w:r>
         <w:t>Figure 5.</w:t>
       </w:r>
-      <w:proofErr w:type="gramEnd"/>
     </w:p>
     <w:p>
       <w:r>
@@ -788,6 +972,7 @@
         <w:rPr>
           <w:noProof/>
         </w:rPr>
+        <w:lastRenderedPageBreak/>
         <w:drawing>
           <wp:inline distT="0" distB="0" distL="0" distR="0">
             <wp:extent cx="5248894" cy="2332841"/>
@@ -804,7 +989,7 @@
                     <pic:cNvPicPr/>
                   </pic:nvPicPr>
                   <pic:blipFill>
-                    <a:blip r:embed="rId11" cstate="print">
+                    <a:blip r:embed="rId13" cstate="print">
                       <a:extLst>
                         <a:ext uri="{28A0092B-C50C-407E-A947-70E740481C1C}">
                           <a14:useLocalDpi xmlns:a14="http://schemas.microsoft.com/office/drawing/2010/main" val="0"/>
@@ -835,11 +1020,9 @@
       <w:pPr>
         <w:jc w:val="center"/>
       </w:pPr>
-      <w:proofErr w:type="gramStart"/>
       <w:r>
         <w:t>Figure 6.</w:t>
       </w:r>
-      <w:proofErr w:type="gramEnd"/>
     </w:p>
     <w:p>
       <w:pPr>
@@ -849,7 +1032,6 @@
         <w:rPr>
           <w:noProof/>
         </w:rPr>
-        <w:lastRenderedPageBreak/>
         <w:drawing>
           <wp:inline distT="0" distB="0" distL="0" distR="0">
             <wp:extent cx="5943600" cy="2634615"/>
@@ -866,7 +1048,7 @@
                     <pic:cNvPicPr/>
                   </pic:nvPicPr>
                   <pic:blipFill>
-                    <a:blip r:embed="rId12">
+                    <a:blip r:embed="rId14">
                       <a:extLst>
                         <a:ext uri="{28A0092B-C50C-407E-A947-70E740481C1C}">
                           <a14:useLocalDpi xmlns:a14="http://schemas.microsoft.com/office/drawing/2010/main" val="0"/>
@@ -897,11 +1079,9 @@
       <w:pPr>
         <w:jc w:val="center"/>
       </w:pPr>
-      <w:proofErr w:type="gramStart"/>
       <w:r>
         <w:t>Figure 7.</w:t>
       </w:r>
-      <w:proofErr w:type="gramEnd"/>
     </w:p>
     <w:p/>
     <w:p>
@@ -958,7 +1138,11 @@
       </w:r>
       <w:proofErr w:type="spellEnd"/>
       <w:r>
-        <w:t xml:space="preserve"> runoff from impervious surfaces in developed areas not only transports pollutants that have accumulated on such surface in between precipitation events, </w:t>
+        <w:t xml:space="preserve"> runoff from impervious surfaces in developed areas not only transports pollutants that have </w:t>
+      </w:r>
+      <w:r>
+        <w:lastRenderedPageBreak/>
+        <w:t xml:space="preserve">accumulated on such surface in between precipitation events, </w:t>
       </w:r>
       <w:r>
         <w:t xml:space="preserve">but </w:t>
@@ -992,11 +1176,7 @@
     </w:p>
     <w:p>
       <w:r>
-        <w:t xml:space="preserve">In this spreadsheet tool, a “Performance Standard” approach is used to dynamically set the removal efficiency rates based on the type of BMP used and the runoff volume captured. This approach was originally developed for use within the Chesapeake Bay watershed model, and has been adopted by the states within the Chesapeake Bay watershed. With this approach, regression curves have been </w:t>
-      </w:r>
-      <w:r>
-        <w:lastRenderedPageBreak/>
-        <w:t xml:space="preserve">developed for two basic types of BMPs (RR – runoff reduction, and ST – </w:t>
+        <w:t xml:space="preserve">In this spreadsheet tool, a “Performance Standard” approach is used to dynamically set the removal efficiency rates based on the type of BMP used and the runoff volume captured. This approach was originally developed for use within the Chesapeake Bay watershed model, and has been adopted by the states within the Chesapeake Bay watershed. With this approach, regression curves have been developed for two basic types of BMPs (RR – runoff reduction, and ST – </w:t>
       </w:r>
       <w:proofErr w:type="spellStart"/>
       <w:r>
@@ -1034,7 +1214,7 @@
                     <pic:cNvPicPr/>
                   </pic:nvPicPr>
                   <pic:blipFill>
-                    <a:blip r:embed="rId13">
+                    <a:blip r:embed="rId15">
                       <a:extLst>
                         <a:ext uri="{28A0092B-C50C-407E-A947-70E740481C1C}">
                           <a14:useLocalDpi xmlns:a14="http://schemas.microsoft.com/office/drawing/2010/main" val="0"/>
@@ -1065,11 +1245,9 @@
       <w:pPr>
         <w:jc w:val="center"/>
       </w:pPr>
-      <w:proofErr w:type="gramStart"/>
       <w:r>
         <w:t>Figure 8.</w:t>
       </w:r>
-      <w:proofErr w:type="gramEnd"/>
     </w:p>
     <w:p>
       <w:pPr>
@@ -1079,6 +1257,7 @@
         <w:rPr>
           <w:noProof/>
         </w:rPr>
+        <w:lastRenderedPageBreak/>
         <w:drawing>
           <wp:inline distT="0" distB="0" distL="0" distR="0">
             <wp:extent cx="4229891" cy="3075710"/>
@@ -1095,7 +1274,7 @@
                     <pic:cNvPicPr/>
                   </pic:nvPicPr>
                   <pic:blipFill>
-                    <a:blip r:embed="rId14">
+                    <a:blip r:embed="rId16">
                       <a:extLst>
                         <a:ext uri="{28A0092B-C50C-407E-A947-70E740481C1C}">
                           <a14:useLocalDpi xmlns:a14="http://schemas.microsoft.com/office/drawing/2010/main" val="0"/>
@@ -1126,11 +1305,9 @@
       <w:pPr>
         <w:jc w:val="center"/>
       </w:pPr>
-      <w:proofErr w:type="gramStart"/>
       <w:r>
         <w:t>Figure 9.</w:t>
       </w:r>
-      <w:proofErr w:type="gramEnd"/>
     </w:p>
     <w:p>
       <w:pPr>
@@ -1140,7 +1317,6 @@
         <w:rPr>
           <w:noProof/>
         </w:rPr>
-        <w:lastRenderedPageBreak/>
         <w:drawing>
           <wp:inline distT="0" distB="0" distL="0" distR="0" wp14:anchorId="44D59D20" wp14:editId="51F9B522">
             <wp:extent cx="5212877" cy="3752603"/>
@@ -1157,7 +1333,7 @@
                     <pic:cNvPicPr/>
                   </pic:nvPicPr>
                   <pic:blipFill>
-                    <a:blip r:embed="rId15">
+                    <a:blip r:embed="rId17">
                       <a:extLst>
                         <a:ext uri="{28A0092B-C50C-407E-A947-70E740481C1C}">
                           <a14:useLocalDpi xmlns:a14="http://schemas.microsoft.com/office/drawing/2010/main" val="0"/>
@@ -1188,15 +1364,14 @@
       <w:pPr>
         <w:jc w:val="center"/>
       </w:pPr>
-      <w:proofErr w:type="gramStart"/>
       <w:r>
         <w:t>Figure 10.</w:t>
       </w:r>
-      <w:proofErr w:type="gramEnd"/>
     </w:p>
     <w:p/>
     <w:p>
       <w:r>
+        <w:lastRenderedPageBreak/>
         <w:t xml:space="preserve">With </w:t>
       </w:r>
       <w:r>
@@ -1224,15 +1399,7 @@
         <w:t>w</w:t>
       </w:r>
       <w:r>
-        <w:t xml:space="preserve">hether it is </w:t>
-      </w:r>
-      <w:proofErr w:type="gramStart"/>
-      <w:r>
-        <w:t>Existing</w:t>
-      </w:r>
-      <w:proofErr w:type="gramEnd"/>
-      <w:r>
-        <w:t xml:space="preserve"> or P</w:t>
+        <w:t>hether it is Existing or P</w:t>
       </w:r>
       <w:r>
         <w:t xml:space="preserve">roposed, </w:t>
@@ -1324,8 +1491,6 @@
       <w:r>
         <w:t xml:space="preserve"> “project areas” are provided so that load reductions for different part of an urban area, or for sub-areas treated by different BMP/collection systems, can be estimated. </w:t>
       </w:r>
-      <w:bookmarkStart w:id="0" w:name="_GoBack"/>
-      <w:bookmarkEnd w:id="0"/>
     </w:p>
     <w:p>
       <w:pPr>
@@ -1335,7 +1500,6 @@
         <w:rPr>
           <w:noProof/>
         </w:rPr>
-        <w:lastRenderedPageBreak/>
         <w:drawing>
           <wp:inline distT="0" distB="0" distL="0" distR="0">
             <wp:extent cx="6092042" cy="3000460"/>
@@ -1352,7 +1516,7 @@
                     <pic:cNvPicPr/>
                   </pic:nvPicPr>
                   <pic:blipFill>
-                    <a:blip r:embed="rId16">
+                    <a:blip r:embed="rId18">
                       <a:extLst>
                         <a:ext uri="{28A0092B-C50C-407E-A947-70E740481C1C}">
                           <a14:useLocalDpi xmlns:a14="http://schemas.microsoft.com/office/drawing/2010/main" val="0"/>
@@ -1383,14 +1547,12 @@
       <w:pPr>
         <w:jc w:val="center"/>
       </w:pPr>
-      <w:proofErr w:type="gramStart"/>
       <w:r>
         <w:t>Figure 11</w:t>
       </w:r>
       <w:r>
         <w:t>.</w:t>
       </w:r>
-      <w:proofErr w:type="gramEnd"/>
     </w:p>
     <w:p>
       <w:pPr>
@@ -1400,6 +1562,7 @@
         <w:rPr>
           <w:noProof/>
         </w:rPr>
+        <w:lastRenderedPageBreak/>
         <w:drawing>
           <wp:inline distT="0" distB="0" distL="0" distR="0" wp14:anchorId="22F34D78" wp14:editId="6AEFB973">
             <wp:extent cx="3355810" cy="3455720"/>
@@ -1416,7 +1579,7 @@
                     <pic:cNvPicPr/>
                   </pic:nvPicPr>
                   <pic:blipFill>
-                    <a:blip r:embed="rId17">
+                    <a:blip r:embed="rId19">
                       <a:extLst>
                         <a:ext uri="{28A0092B-C50C-407E-A947-70E740481C1C}">
                           <a14:useLocalDpi xmlns:a14="http://schemas.microsoft.com/office/drawing/2010/main" val="0"/>
@@ -1778,11 +1941,9 @@
       <w:pPr>
         <w:jc w:val="center"/>
       </w:pPr>
-      <w:proofErr w:type="gramStart"/>
       <w:r>
         <w:t>Figure 12.</w:t>
       </w:r>
-      <w:proofErr w:type="gramEnd"/>
     </w:p>
     <w:p>
       <w:pPr>
@@ -1809,7 +1970,7 @@
                     <pic:cNvPicPr/>
                   </pic:nvPicPr>
                   <pic:blipFill>
-                    <a:blip r:embed="rId18">
+                    <a:blip r:embed="rId20">
                       <a:extLst>
                         <a:ext uri="{28A0092B-C50C-407E-A947-70E740481C1C}">
                           <a14:useLocalDpi xmlns:a14="http://schemas.microsoft.com/office/drawing/2010/main" val="0"/>
@@ -1840,11 +2001,9 @@
       <w:pPr>
         <w:jc w:val="center"/>
       </w:pPr>
-      <w:proofErr w:type="gramStart"/>
       <w:r>
         <w:t>Figure 13.</w:t>
       </w:r>
-      <w:proofErr w:type="gramEnd"/>
     </w:p>
     <w:p>
       <w:pPr>
@@ -1875,7 +2034,7 @@
                     <pic:cNvPicPr/>
                   </pic:nvPicPr>
                   <pic:blipFill>
-                    <a:blip r:embed="rId19">
+                    <a:blip r:embed="rId21">
                       <a:extLst>
                         <a:ext uri="{28A0092B-C50C-407E-A947-70E740481C1C}">
                           <a14:useLocalDpi xmlns:a14="http://schemas.microsoft.com/office/drawing/2010/main" val="0"/>
@@ -1906,11 +2065,9 @@
       <w:pPr>
         <w:jc w:val="center"/>
       </w:pPr>
-      <w:proofErr w:type="gramStart"/>
       <w:r>
         <w:t>Figure 14.</w:t>
       </w:r>
-      <w:proofErr w:type="gramEnd"/>
     </w:p>
     <w:p>
       <w:r>
@@ -1959,7 +2116,7 @@
                     <pic:cNvPicPr/>
                   </pic:nvPicPr>
                   <pic:blipFill>
-                    <a:blip r:embed="rId20">
+                    <a:blip r:embed="rId22">
                       <a:extLst>
                         <a:ext uri="{28A0092B-C50C-407E-A947-70E740481C1C}">
                           <a14:useLocalDpi xmlns:a14="http://schemas.microsoft.com/office/drawing/2010/main" val="0"/>
@@ -1990,11 +2147,9 @@
       <w:pPr>
         <w:jc w:val="center"/>
       </w:pPr>
-      <w:proofErr w:type="gramStart"/>
       <w:r>
         <w:t>Figure 15.</w:t>
       </w:r>
-      <w:proofErr w:type="gramEnd"/>
     </w:p>
     <w:p>
       <w:pPr>
@@ -2177,7 +2332,7 @@
                     <pic:cNvPicPr/>
                   </pic:nvPicPr>
                   <pic:blipFill>
-                    <a:blip r:embed="rId21">
+                    <a:blip r:embed="rId23">
                       <a:extLst>
                         <a:ext uri="{28A0092B-C50C-407E-A947-70E740481C1C}">
                           <a14:useLocalDpi xmlns:a14="http://schemas.microsoft.com/office/drawing/2010/main" val="0"/>
@@ -2322,7 +2477,7 @@
                     <pic:cNvPicPr/>
                   </pic:nvPicPr>
                   <pic:blipFill>
-                    <a:blip r:embed="rId22">
+                    <a:blip r:embed="rId24">
                       <a:extLst>
                         <a:ext uri="{28A0092B-C50C-407E-A947-70E740481C1C}">
                           <a14:useLocalDpi xmlns:a14="http://schemas.microsoft.com/office/drawing/2010/main" val="0"/>
@@ -2444,7 +2599,7 @@
                     <pic:cNvPicPr/>
                   </pic:nvPicPr>
                   <pic:blipFill>
-                    <a:blip r:embed="rId23">
+                    <a:blip r:embed="rId25">
                       <a:extLst>
                         <a:ext uri="{28A0092B-C50C-407E-A947-70E740481C1C}">
                           <a14:useLocalDpi xmlns:a14="http://schemas.microsoft.com/office/drawing/2010/main" val="0"/>
@@ -2575,7 +2730,7 @@
                     <pic:cNvPicPr/>
                   </pic:nvPicPr>
                   <pic:blipFill>
-                    <a:blip r:embed="rId24">
+                    <a:blip r:embed="rId26">
                       <a:extLst>
                         <a:ext uri="{28A0092B-C50C-407E-A947-70E740481C1C}">
                           <a14:useLocalDpi xmlns:a14="http://schemas.microsoft.com/office/drawing/2010/main" val="0"/>
@@ -2708,7 +2863,7 @@
                     <pic:cNvPicPr/>
                   </pic:nvPicPr>
                   <pic:blipFill>
-                    <a:blip r:embed="rId25">
+                    <a:blip r:embed="rId27">
                       <a:extLst>
                         <a:ext uri="{28A0092B-C50C-407E-A947-70E740481C1C}">
                           <a14:useLocalDpi xmlns:a14="http://schemas.microsoft.com/office/drawing/2010/main" val="0"/>
@@ -2772,7 +2927,7 @@
                     <pic:cNvPicPr/>
                   </pic:nvPicPr>
                   <pic:blipFill>
-                    <a:blip r:embed="rId26">
+                    <a:blip r:embed="rId28">
                       <a:extLst>
                         <a:ext uri="{28A0092B-C50C-407E-A947-70E740481C1C}">
                           <a14:useLocalDpi xmlns:a14="http://schemas.microsoft.com/office/drawing/2010/main" val="0"/>
@@ -2870,7 +3025,7 @@
                     <pic:cNvPicPr/>
                   </pic:nvPicPr>
                   <pic:blipFill>
-                    <a:blip r:embed="rId27">
+                    <a:blip r:embed="rId29">
                       <a:extLst>
                         <a:ext uri="{28A0092B-C50C-407E-A947-70E740481C1C}">
                           <a14:useLocalDpi xmlns:a14="http://schemas.microsoft.com/office/drawing/2010/main" val="0"/>
@@ -2938,7 +3093,7 @@
                     <pic:cNvPicPr/>
                   </pic:nvPicPr>
                   <pic:blipFill>
-                    <a:blip r:embed="rId28">
+                    <a:blip r:embed="rId30">
                       <a:extLst>
                         <a:ext uri="{28A0092B-C50C-407E-A947-70E740481C1C}">
                           <a14:useLocalDpi xmlns:a14="http://schemas.microsoft.com/office/drawing/2010/main" val="0"/>
@@ -3002,7 +3157,7 @@
                     <pic:cNvPicPr/>
                   </pic:nvPicPr>
                   <pic:blipFill>
-                    <a:blip r:embed="rId29">
+                    <a:blip r:embed="rId31">
                       <a:extLst>
                         <a:ext uri="{28A0092B-C50C-407E-A947-70E740481C1C}">
                           <a14:useLocalDpi xmlns:a14="http://schemas.microsoft.com/office/drawing/2010/main" val="0"/>
@@ -3128,7 +3283,7 @@
                     <pic:cNvPicPr/>
                   </pic:nvPicPr>
                   <pic:blipFill>
-                    <a:blip r:embed="rId30">
+                    <a:blip r:embed="rId32">
                       <a:extLst>
                         <a:ext uri="{28A0092B-C50C-407E-A947-70E740481C1C}">
                           <a14:useLocalDpi xmlns:a14="http://schemas.microsoft.com/office/drawing/2010/main" val="0"/>
@@ -3245,7 +3400,7 @@
                     <pic:cNvPicPr/>
                   </pic:nvPicPr>
                   <pic:blipFill>
-                    <a:blip r:embed="rId31">
+                    <a:blip r:embed="rId33">
                       <a:extLst>
                         <a:ext uri="{28A0092B-C50C-407E-A947-70E740481C1C}">
                           <a14:useLocalDpi xmlns:a14="http://schemas.microsoft.com/office/drawing/2010/main" val="0"/>
@@ -3314,7 +3469,7 @@
                     <pic:cNvPicPr/>
                   </pic:nvPicPr>
                   <pic:blipFill>
-                    <a:blip r:embed="rId32">
+                    <a:blip r:embed="rId34">
                       <a:extLst>
                         <a:ext uri="{28A0092B-C50C-407E-A947-70E740481C1C}">
                           <a14:useLocalDpi xmlns:a14="http://schemas.microsoft.com/office/drawing/2010/main" val="0"/>
@@ -3363,8 +3518,121 @@
 </file>
 
 <file path=word/numbering.xml><?xml version="1.0" encoding="utf-8"?>
-<w:numbering xmlns:wpc="http://schemas.microsoft.com/office/word/2010/wordprocessingCanvas" xmlns:mc="http://schemas.openxmlformats.org/markup-compatibility/2006" xmlns:o="urn:schemas-microsoft-com:office:office" xmlns:r="http://schemas.openxmlformats.org/officeDocument/2006/relationships" xmlns:m="http://schemas.openxmlformats.org/officeDocument/2006/math" xmlns:v="urn:schemas-microsoft-com:vml" xmlns:wp14="http://schemas.microsoft.com/office/word/2010/wordprocessingDrawing" xmlns:wp="http://schemas.openxmlformats.org/drawingml/2006/wordprocessingDrawing" xmlns:w10="urn:schemas-microsoft-com:office:word" xmlns:w="http://schemas.openxmlformats.org/wordprocessingml/2006/main" xmlns:w14="http://schemas.microsoft.com/office/word/2010/wordml" xmlns:wpg="http://schemas.microsoft.com/office/word/2010/wordprocessingGroup" xmlns:wpi="http://schemas.microsoft.com/office/word/2010/wordprocessingInk" xmlns:wne="http://schemas.microsoft.com/office/word/2006/wordml" xmlns:wps="http://schemas.microsoft.com/office/word/2010/wordprocessingShape" mc:Ignorable="w14 wp14">
-  <w:abstractNum w:abstractNumId="0">
+<w:numbering xmlns:wpc="http://schemas.microsoft.com/office/word/2010/wordprocessingCanvas" xmlns:cx="http://schemas.microsoft.com/office/drawing/2014/chartex" xmlns:cx1="http://schemas.microsoft.com/office/drawing/2015/9/8/chartex" xmlns:cx2="http://schemas.microsoft.com/office/drawing/2015/10/21/chartex" xmlns:cx3="http://schemas.microsoft.com/office/drawing/2016/5/9/chartex" xmlns:cx4="http://schemas.microsoft.com/office/drawing/2016/5/10/chartex" xmlns:cx5="http://schemas.microsoft.com/office/drawing/2016/5/11/chartex" xmlns:cx6="http://schemas.microsoft.com/office/drawing/2016/5/12/chartex" xmlns:cx7="http://schemas.microsoft.com/office/drawing/2016/5/13/chartex" xmlns:cx8="http://schemas.microsoft.com/office/drawing/2016/5/14/chartex" xmlns:mc="http://schemas.openxmlformats.org/markup-compatibility/2006" xmlns:aink="http://schemas.microsoft.com/office/drawing/2016/ink" xmlns:am3d="http://schemas.microsoft.com/office/drawing/2017/model3d" xmlns:o="urn:schemas-microsoft-com:office:office" xmlns:r="http://schemas.openxmlformats.org/officeDocument/2006/relationships" xmlns:m="http://schemas.openxmlformats.org/officeDocument/2006/math" xmlns:v="urn:schemas-microsoft-com:vml" xmlns:wp14="http://schemas.microsoft.com/office/word/2010/wordprocessingDrawing" xmlns:wp="http://schemas.openxmlformats.org/drawingml/2006/wordprocessingDrawing" xmlns:w10="urn:schemas-microsoft-com:office:word" xmlns:w="http://schemas.openxmlformats.org/wordprocessingml/2006/main" xmlns:w14="http://schemas.microsoft.com/office/word/2010/wordml" xmlns:w15="http://schemas.microsoft.com/office/word/2012/wordml" xmlns:w16cid="http://schemas.microsoft.com/office/word/2016/wordml/cid" xmlns:w16se="http://schemas.microsoft.com/office/word/2015/wordml/symex" xmlns:wpg="http://schemas.microsoft.com/office/word/2010/wordprocessingGroup" xmlns:wpi="http://schemas.microsoft.com/office/word/2010/wordprocessingInk" xmlns:wne="http://schemas.microsoft.com/office/word/2006/wordml" xmlns:wps="http://schemas.microsoft.com/office/word/2010/wordprocessingShape" mc:Ignorable="w14 w15 w16se w16cid wp14">
+  <w:abstractNum w:abstractNumId="0" w15:restartNumberingAfterBreak="0">
+    <w:nsid w:val="42601F86"/>
+    <w:multiLevelType w:val="hybridMultilevel"/>
+    <w:tmpl w:val="1E1EA854"/>
+    <w:lvl w:ilvl="0" w:tplc="04090001">
+      <w:start w:val="1"/>
+      <w:numFmt w:val="bullet"/>
+      <w:lvlText w:val=""/>
+      <w:lvlJc w:val="left"/>
+      <w:pPr>
+        <w:ind w:left="720" w:hanging="360"/>
+      </w:pPr>
+      <w:rPr>
+        <w:rFonts w:ascii="Symbol" w:hAnsi="Symbol" w:hint="default"/>
+      </w:rPr>
+    </w:lvl>
+    <w:lvl w:ilvl="1" w:tplc="04090003" w:tentative="1">
+      <w:start w:val="1"/>
+      <w:numFmt w:val="bullet"/>
+      <w:lvlText w:val="o"/>
+      <w:lvlJc w:val="left"/>
+      <w:pPr>
+        <w:ind w:left="1440" w:hanging="360"/>
+      </w:pPr>
+      <w:rPr>
+        <w:rFonts w:ascii="Courier New" w:hAnsi="Courier New" w:cs="Courier New" w:hint="default"/>
+      </w:rPr>
+    </w:lvl>
+    <w:lvl w:ilvl="2" w:tplc="04090005" w:tentative="1">
+      <w:start w:val="1"/>
+      <w:numFmt w:val="bullet"/>
+      <w:lvlText w:val=""/>
+      <w:lvlJc w:val="left"/>
+      <w:pPr>
+        <w:ind w:left="2160" w:hanging="360"/>
+      </w:pPr>
+      <w:rPr>
+        <w:rFonts w:ascii="Wingdings" w:hAnsi="Wingdings" w:hint="default"/>
+      </w:rPr>
+    </w:lvl>
+    <w:lvl w:ilvl="3" w:tplc="04090001" w:tentative="1">
+      <w:start w:val="1"/>
+      <w:numFmt w:val="bullet"/>
+      <w:lvlText w:val=""/>
+      <w:lvlJc w:val="left"/>
+      <w:pPr>
+        <w:ind w:left="2880" w:hanging="360"/>
+      </w:pPr>
+      <w:rPr>
+        <w:rFonts w:ascii="Symbol" w:hAnsi="Symbol" w:hint="default"/>
+      </w:rPr>
+    </w:lvl>
+    <w:lvl w:ilvl="4" w:tplc="04090003" w:tentative="1">
+      <w:start w:val="1"/>
+      <w:numFmt w:val="bullet"/>
+      <w:lvlText w:val="o"/>
+      <w:lvlJc w:val="left"/>
+      <w:pPr>
+        <w:ind w:left="3600" w:hanging="360"/>
+      </w:pPr>
+      <w:rPr>
+        <w:rFonts w:ascii="Courier New" w:hAnsi="Courier New" w:cs="Courier New" w:hint="default"/>
+      </w:rPr>
+    </w:lvl>
+    <w:lvl w:ilvl="5" w:tplc="04090005" w:tentative="1">
+      <w:start w:val="1"/>
+      <w:numFmt w:val="bullet"/>
+      <w:lvlText w:val=""/>
+      <w:lvlJc w:val="left"/>
+      <w:pPr>
+        <w:ind w:left="4320" w:hanging="360"/>
+      </w:pPr>
+      <w:rPr>
+        <w:rFonts w:ascii="Wingdings" w:hAnsi="Wingdings" w:hint="default"/>
+      </w:rPr>
+    </w:lvl>
+    <w:lvl w:ilvl="6" w:tplc="04090001" w:tentative="1">
+      <w:start w:val="1"/>
+      <w:numFmt w:val="bullet"/>
+      <w:lvlText w:val=""/>
+      <w:lvlJc w:val="left"/>
+      <w:pPr>
+        <w:ind w:left="5040" w:hanging="360"/>
+      </w:pPr>
+      <w:rPr>
+        <w:rFonts w:ascii="Symbol" w:hAnsi="Symbol" w:hint="default"/>
+      </w:rPr>
+    </w:lvl>
+    <w:lvl w:ilvl="7" w:tplc="04090003" w:tentative="1">
+      <w:start w:val="1"/>
+      <w:numFmt w:val="bullet"/>
+      <w:lvlText w:val="o"/>
+      <w:lvlJc w:val="left"/>
+      <w:pPr>
+        <w:ind w:left="5760" w:hanging="360"/>
+      </w:pPr>
+      <w:rPr>
+        <w:rFonts w:ascii="Courier New" w:hAnsi="Courier New" w:cs="Courier New" w:hint="default"/>
+      </w:rPr>
+    </w:lvl>
+    <w:lvl w:ilvl="8" w:tplc="04090005" w:tentative="1">
+      <w:start w:val="1"/>
+      <w:numFmt w:val="bullet"/>
+      <w:lvlText w:val=""/>
+      <w:lvlJc w:val="left"/>
+      <w:pPr>
+        <w:ind w:left="6480" w:hanging="360"/>
+      </w:pPr>
+      <w:rPr>
+        <w:rFonts w:ascii="Wingdings" w:hAnsi="Wingdings" w:hint="default"/>
+      </w:rPr>
+    </w:lvl>
+  </w:abstractNum>
+  <w:abstractNum w:abstractNumId="1" w15:restartNumberingAfterBreak="0">
     <w:nsid w:val="68AC597E"/>
     <w:multiLevelType w:val="hybridMultilevel"/>
     <w:tmpl w:val="33F241F4"/>
@@ -3454,13 +3722,16 @@
     </w:lvl>
   </w:abstractNum>
   <w:num w:numId="1">
+    <w:abstractNumId w:val="1"/>
+  </w:num>
+  <w:num w:numId="2">
     <w:abstractNumId w:val="0"/>
   </w:num>
 </w:numbering>
 </file>
 
 <file path=word/styles.xml><?xml version="1.0" encoding="utf-8"?>
-<w:styles xmlns:mc="http://schemas.openxmlformats.org/markup-compatibility/2006" xmlns:r="http://schemas.openxmlformats.org/officeDocument/2006/relationships" xmlns:w="http://schemas.openxmlformats.org/wordprocessingml/2006/main" xmlns:w14="http://schemas.microsoft.com/office/word/2010/wordml" mc:Ignorable="w14">
+<w:styles xmlns:mc="http://schemas.openxmlformats.org/markup-compatibility/2006" xmlns:r="http://schemas.openxmlformats.org/officeDocument/2006/relationships" xmlns:w="http://schemas.openxmlformats.org/wordprocessingml/2006/main" xmlns:w14="http://schemas.microsoft.com/office/word/2010/wordml" xmlns:w15="http://schemas.microsoft.com/office/word/2012/wordml" xmlns:w16cid="http://schemas.microsoft.com/office/word/2016/wordml/cid" xmlns:w16se="http://schemas.microsoft.com/office/word/2015/wordml/symex" mc:Ignorable="w14 w15 w16se w16cid">
   <w:docDefaults>
     <w:rPrDefault>
       <w:rPr>
@@ -3476,144 +3747,382 @@
       </w:pPr>
     </w:pPrDefault>
   </w:docDefaults>
-  <w:latentStyles w:defLockedState="0" w:defUIPriority="99" w:defSemiHidden="1" w:defUnhideWhenUsed="1" w:defQFormat="0" w:count="267">
-    <w:lsdException w:name="Normal" w:semiHidden="0" w:uiPriority="0" w:unhideWhenUsed="0" w:qFormat="1"/>
-    <w:lsdException w:name="heading 1" w:semiHidden="0" w:uiPriority="9" w:unhideWhenUsed="0" w:qFormat="1"/>
-    <w:lsdException w:name="heading 2" w:uiPriority="9" w:qFormat="1"/>
-    <w:lsdException w:name="heading 3" w:uiPriority="9" w:qFormat="1"/>
-    <w:lsdException w:name="heading 4" w:uiPriority="9" w:qFormat="1"/>
-    <w:lsdException w:name="heading 5" w:uiPriority="9" w:qFormat="1"/>
-    <w:lsdException w:name="heading 6" w:uiPriority="9" w:qFormat="1"/>
-    <w:lsdException w:name="heading 7" w:uiPriority="9" w:qFormat="1"/>
-    <w:lsdException w:name="heading 8" w:uiPriority="9" w:qFormat="1"/>
-    <w:lsdException w:name="heading 9" w:uiPriority="9" w:qFormat="1"/>
-    <w:lsdException w:name="toc 1" w:uiPriority="39"/>
-    <w:lsdException w:name="toc 2" w:uiPriority="39"/>
-    <w:lsdException w:name="toc 3" w:uiPriority="39"/>
-    <w:lsdException w:name="toc 4" w:uiPriority="39"/>
-    <w:lsdException w:name="toc 5" w:uiPriority="39"/>
-    <w:lsdException w:name="toc 6" w:uiPriority="39"/>
-    <w:lsdException w:name="toc 7" w:uiPriority="39"/>
-    <w:lsdException w:name="toc 8" w:uiPriority="39"/>
-    <w:lsdException w:name="toc 9" w:uiPriority="39"/>
-    <w:lsdException w:name="caption" w:uiPriority="35" w:qFormat="1"/>
-    <w:lsdException w:name="Title" w:semiHidden="0" w:uiPriority="10" w:unhideWhenUsed="0" w:qFormat="1"/>
-    <w:lsdException w:name="Default Paragraph Font" w:uiPriority="1"/>
-    <w:lsdException w:name="Subtitle" w:semiHidden="0" w:uiPriority="11" w:unhideWhenUsed="0" w:qFormat="1"/>
-    <w:lsdException w:name="Strong" w:semiHidden="0" w:uiPriority="22" w:unhideWhenUsed="0" w:qFormat="1"/>
-    <w:lsdException w:name="Emphasis" w:semiHidden="0" w:uiPriority="20" w:unhideWhenUsed="0" w:qFormat="1"/>
-    <w:lsdException w:name="Table Grid" w:semiHidden="0" w:uiPriority="59" w:unhideWhenUsed="0"/>
-    <w:lsdException w:name="Placeholder Text" w:unhideWhenUsed="0"/>
-    <w:lsdException w:name="No Spacing" w:semiHidden="0" w:uiPriority="1" w:unhideWhenUsed="0" w:qFormat="1"/>
-    <w:lsdException w:name="Light Shading" w:semiHidden="0" w:uiPriority="60" w:unhideWhenUsed="0"/>
-    <w:lsdException w:name="Light List" w:semiHidden="0" w:uiPriority="61" w:unhideWhenUsed="0"/>
-    <w:lsdException w:name="Light Grid" w:semiHidden="0" w:uiPriority="62" w:unhideWhenUsed="0"/>
-    <w:lsdException w:name="Medium Shading 1" w:semiHidden="0" w:uiPriority="63" w:unhideWhenUsed="0"/>
-    <w:lsdException w:name="Medium Shading 2" w:semiHidden="0" w:uiPriority="64" w:unhideWhenUsed="0"/>
-    <w:lsdException w:name="Medium List 1" w:semiHidden="0" w:uiPriority="65" w:unhideWhenUsed="0"/>
-    <w:lsdException w:name="Medium List 2" w:semiHidden="0" w:uiPriority="66" w:unhideWhenUsed="0"/>
-    <w:lsdException w:name="Medium Grid 1" w:semiHidden="0" w:uiPriority="67" w:unhideWhenUsed="0"/>
-    <w:lsdException w:name="Medium Grid 2" w:semiHidden="0" w:uiPriority="68" w:unhideWhenUsed="0"/>
-    <w:lsdException w:name="Medium Grid 3" w:semiHidden="0" w:uiPriority="69" w:unhideWhenUsed="0"/>
-    <w:lsdException w:name="Dark List" w:semiHidden="0" w:uiPriority="70" w:unhideWhenUsed="0"/>
-    <w:lsdException w:name="Colorful Shading" w:semiHidden="0" w:uiPriority="71" w:unhideWhenUsed="0"/>
-    <w:lsdException w:name="Colorful List" w:semiHidden="0" w:uiPriority="72" w:unhideWhenUsed="0"/>
-    <w:lsdException w:name="Colorful Grid" w:semiHidden="0" w:uiPriority="73" w:unhideWhenUsed="0"/>
-    <w:lsdException w:name="Light Shading Accent 1" w:semiHidden="0" w:uiPriority="60" w:unhideWhenUsed="0"/>
-    <w:lsdException w:name="Light List Accent 1" w:semiHidden="0" w:uiPriority="61" w:unhideWhenUsed="0"/>
-    <w:lsdException w:name="Light Grid Accent 1" w:semiHidden="0" w:uiPriority="62" w:unhideWhenUsed="0"/>
-    <w:lsdException w:name="Medium Shading 1 Accent 1" w:semiHidden="0" w:uiPriority="63" w:unhideWhenUsed="0"/>
-    <w:lsdException w:name="Medium Shading 2 Accent 1" w:semiHidden="0" w:uiPriority="64" w:unhideWhenUsed="0"/>
-    <w:lsdException w:name="Medium List 1 Accent 1" w:semiHidden="0" w:uiPriority="65" w:unhideWhenUsed="0"/>
-    <w:lsdException w:name="Revision" w:unhideWhenUsed="0"/>
-    <w:lsdException w:name="List Paragraph" w:semiHidden="0" w:uiPriority="34" w:unhideWhenUsed="0" w:qFormat="1"/>
-    <w:lsdException w:name="Quote" w:semiHidden="0" w:uiPriority="29" w:unhideWhenUsed="0" w:qFormat="1"/>
-    <w:lsdException w:name="Intense Quote" w:semiHidden="0" w:uiPriority="30" w:unhideWhenUsed="0" w:qFormat="1"/>
-    <w:lsdException w:name="Medium List 2 Accent 1" w:semiHidden="0" w:uiPriority="66" w:unhideWhenUsed="0"/>
-    <w:lsdException w:name="Medium Grid 1 Accent 1" w:semiHidden="0" w:uiPriority="67" w:unhideWhenUsed="0"/>
-    <w:lsdException w:name="Medium Grid 2 Accent 1" w:semiHidden="0" w:uiPriority="68" w:unhideWhenUsed="0"/>
-    <w:lsdException w:name="Medium Grid 3 Accent 1" w:semiHidden="0" w:uiPriority="69" w:unhideWhenUsed="0"/>
-    <w:lsdException w:name="Dark List Accent 1" w:semiHidden="0" w:uiPriority="70" w:unhideWhenUsed="0"/>
-    <w:lsdException w:name="Colorful Shading Accent 1" w:semiHidden="0" w:uiPriority="71" w:unhideWhenUsed="0"/>
-    <w:lsdException w:name="Colorful List Accent 1" w:semiHidden="0" w:uiPriority="72" w:unhideWhenUsed="0"/>
-    <w:lsdException w:name="Colorful Grid Accent 1" w:semiHidden="0" w:uiPriority="73" w:unhideWhenUsed="0"/>
-    <w:lsdException w:name="Light Shading Accent 2" w:semiHidden="0" w:uiPriority="60" w:unhideWhenUsed="0"/>
-    <w:lsdException w:name="Light List Accent 2" w:semiHidden="0" w:uiPriority="61" w:unhideWhenUsed="0"/>
-    <w:lsdException w:name="Light Grid Accent 2" w:semiHidden="0" w:uiPriority="62" w:unhideWhenUsed="0"/>
-    <w:lsdException w:name="Medium Shading 1 Accent 2" w:semiHidden="0" w:uiPriority="63" w:unhideWhenUsed="0"/>
-    <w:lsdException w:name="Medium Shading 2 Accent 2" w:semiHidden="0" w:uiPriority="64" w:unhideWhenUsed="0"/>
-    <w:lsdException w:name="Medium List 1 Accent 2" w:semiHidden="0" w:uiPriority="65" w:unhideWhenUsed="0"/>
-    <w:lsdException w:name="Medium List 2 Accent 2" w:semiHidden="0" w:uiPriority="66" w:unhideWhenUsed="0"/>
-    <w:lsdException w:name="Medium Grid 1 Accent 2" w:semiHidden="0" w:uiPriority="67" w:unhideWhenUsed="0"/>
-    <w:lsdException w:name="Medium Grid 2 Accent 2" w:semiHidden="0" w:uiPriority="68" w:unhideWhenUsed="0"/>
-    <w:lsdException w:name="Medium Grid 3 Accent 2" w:semiHidden="0" w:uiPriority="69" w:unhideWhenUsed="0"/>
-    <w:lsdException w:name="Dark List Accent 2" w:semiHidden="0" w:uiPriority="70" w:unhideWhenUsed="0"/>
-    <w:lsdException w:name="Colorful Shading Accent 2" w:semiHidden="0" w:uiPriority="71" w:unhideWhenUsed="0"/>
-    <w:lsdException w:name="Colorful List Accent 2" w:semiHidden="0" w:uiPriority="72" w:unhideWhenUsed="0"/>
-    <w:lsdException w:name="Colorful Grid Accent 2" w:semiHidden="0" w:uiPriority="73" w:unhideWhenUsed="0"/>
-    <w:lsdException w:name="Light Shading Accent 3" w:semiHidden="0" w:uiPriority="60" w:unhideWhenUsed="0"/>
-    <w:lsdException w:name="Light List Accent 3" w:semiHidden="0" w:uiPriority="61" w:unhideWhenUsed="0"/>
-    <w:lsdException w:name="Light Grid Accent 3" w:semiHidden="0" w:uiPriority="62" w:unhideWhenUsed="0"/>
-    <w:lsdException w:name="Medium Shading 1 Accent 3" w:semiHidden="0" w:uiPriority="63" w:unhideWhenUsed="0"/>
-    <w:lsdException w:name="Medium Shading 2 Accent 3" w:semiHidden="0" w:uiPriority="64" w:unhideWhenUsed="0"/>
-    <w:lsdException w:name="Medium List 1 Accent 3" w:semiHidden="0" w:uiPriority="65" w:unhideWhenUsed="0"/>
-    <w:lsdException w:name="Medium List 2 Accent 3" w:semiHidden="0" w:uiPriority="66" w:unhideWhenUsed="0"/>
-    <w:lsdException w:name="Medium Grid 1 Accent 3" w:semiHidden="0" w:uiPriority="67" w:unhideWhenUsed="0"/>
-    <w:lsdException w:name="Medium Grid 2 Accent 3" w:semiHidden="0" w:uiPriority="68" w:unhideWhenUsed="0"/>
-    <w:lsdException w:name="Medium Grid 3 Accent 3" w:semiHidden="0" w:uiPriority="69" w:unhideWhenUsed="0"/>
-    <w:lsdException w:name="Dark List Accent 3" w:semiHidden="0" w:uiPriority="70" w:unhideWhenUsed="0"/>
-    <w:lsdException w:name="Colorful Shading Accent 3" w:semiHidden="0" w:uiPriority="71" w:unhideWhenUsed="0"/>
-    <w:lsdException w:name="Colorful List Accent 3" w:semiHidden="0" w:uiPriority="72" w:unhideWhenUsed="0"/>
-    <w:lsdException w:name="Colorful Grid Accent 3" w:semiHidden="0" w:uiPriority="73" w:unhideWhenUsed="0"/>
-    <w:lsdException w:name="Light Shading Accent 4" w:semiHidden="0" w:uiPriority="60" w:unhideWhenUsed="0"/>
-    <w:lsdException w:name="Light List Accent 4" w:semiHidden="0" w:uiPriority="61" w:unhideWhenUsed="0"/>
-    <w:lsdException w:name="Light Grid Accent 4" w:semiHidden="0" w:uiPriority="62" w:unhideWhenUsed="0"/>
-    <w:lsdException w:name="Medium Shading 1 Accent 4" w:semiHidden="0" w:uiPriority="63" w:unhideWhenUsed="0"/>
-    <w:lsdException w:name="Medium Shading 2 Accent 4" w:semiHidden="0" w:uiPriority="64" w:unhideWhenUsed="0"/>
-    <w:lsdException w:name="Medium List 1 Accent 4" w:semiHidden="0" w:uiPriority="65" w:unhideWhenUsed="0"/>
-    <w:lsdException w:name="Medium List 2 Accent 4" w:semiHidden="0" w:uiPriority="66" w:unhideWhenUsed="0"/>
-    <w:lsdException w:name="Medium Grid 1 Accent 4" w:semiHidden="0" w:uiPriority="67" w:unhideWhenUsed="0"/>
-    <w:lsdException w:name="Medium Grid 2 Accent 4" w:semiHidden="0" w:uiPriority="68" w:unhideWhenUsed="0"/>
-    <w:lsdException w:name="Medium Grid 3 Accent 4" w:semiHidden="0" w:uiPriority="69" w:unhideWhenUsed="0"/>
-    <w:lsdException w:name="Dark List Accent 4" w:semiHidden="0" w:uiPriority="70" w:unhideWhenUsed="0"/>
-    <w:lsdException w:name="Colorful Shading Accent 4" w:semiHidden="0" w:uiPriority="71" w:unhideWhenUsed="0"/>
-    <w:lsdException w:name="Colorful List Accent 4" w:semiHidden="0" w:uiPriority="72" w:unhideWhenUsed="0"/>
-    <w:lsdException w:name="Colorful Grid Accent 4" w:semiHidden="0" w:uiPriority="73" w:unhideWhenUsed="0"/>
-    <w:lsdException w:name="Light Shading Accent 5" w:semiHidden="0" w:uiPriority="60" w:unhideWhenUsed="0"/>
-    <w:lsdException w:name="Light List Accent 5" w:semiHidden="0" w:uiPriority="61" w:unhideWhenUsed="0"/>
-    <w:lsdException w:name="Light Grid Accent 5" w:semiHidden="0" w:uiPriority="62" w:unhideWhenUsed="0"/>
-    <w:lsdException w:name="Medium Shading 1 Accent 5" w:semiHidden="0" w:uiPriority="63" w:unhideWhenUsed="0"/>
-    <w:lsdException w:name="Medium Shading 2 Accent 5" w:semiHidden="0" w:uiPriority="64" w:unhideWhenUsed="0"/>
-    <w:lsdException w:name="Medium List 1 Accent 5" w:semiHidden="0" w:uiPriority="65" w:unhideWhenUsed="0"/>
-    <w:lsdException w:name="Medium List 2 Accent 5" w:semiHidden="0" w:uiPriority="66" w:unhideWhenUsed="0"/>
-    <w:lsdException w:name="Medium Grid 1 Accent 5" w:semiHidden="0" w:uiPriority="67" w:unhideWhenUsed="0"/>
-    <w:lsdException w:name="Medium Grid 2 Accent 5" w:semiHidden="0" w:uiPriority="68" w:unhideWhenUsed="0"/>
-    <w:lsdException w:name="Medium Grid 3 Accent 5" w:semiHidden="0" w:uiPriority="69" w:unhideWhenUsed="0"/>
-    <w:lsdException w:name="Dark List Accent 5" w:semiHidden="0" w:uiPriority="70" w:unhideWhenUsed="0"/>
-    <w:lsdException w:name="Colorful Shading Accent 5" w:semiHidden="0" w:uiPriority="71" w:unhideWhenUsed="0"/>
-    <w:lsdException w:name="Colorful List Accent 5" w:semiHidden="0" w:uiPriority="72" w:unhideWhenUsed="0"/>
-    <w:lsdException w:name="Colorful Grid Accent 5" w:semiHidden="0" w:uiPriority="73" w:unhideWhenUsed="0"/>
-    <w:lsdException w:name="Light Shading Accent 6" w:semiHidden="0" w:uiPriority="60" w:unhideWhenUsed="0"/>
-    <w:lsdException w:name="Light List Accent 6" w:semiHidden="0" w:uiPriority="61" w:unhideWhenUsed="0"/>
-    <w:lsdException w:name="Light Grid Accent 6" w:semiHidden="0" w:uiPriority="62" w:unhideWhenUsed="0"/>
-    <w:lsdException w:name="Medium Shading 1 Accent 6" w:semiHidden="0" w:uiPriority="63" w:unhideWhenUsed="0"/>
-    <w:lsdException w:name="Medium Shading 2 Accent 6" w:semiHidden="0" w:uiPriority="64" w:unhideWhenUsed="0"/>
-    <w:lsdException w:name="Medium List 1 Accent 6" w:semiHidden="0" w:uiPriority="65" w:unhideWhenUsed="0"/>
-    <w:lsdException w:name="Medium List 2 Accent 6" w:semiHidden="0" w:uiPriority="66" w:unhideWhenUsed="0"/>
-    <w:lsdException w:name="Medium Grid 1 Accent 6" w:semiHidden="0" w:uiPriority="67" w:unhideWhenUsed="0"/>
-    <w:lsdException w:name="Medium Grid 2 Accent 6" w:semiHidden="0" w:uiPriority="68" w:unhideWhenUsed="0"/>
-    <w:lsdException w:name="Medium Grid 3 Accent 6" w:semiHidden="0" w:uiPriority="69" w:unhideWhenUsed="0"/>
-    <w:lsdException w:name="Dark List Accent 6" w:semiHidden="0" w:uiPriority="70" w:unhideWhenUsed="0"/>
-    <w:lsdException w:name="Colorful Shading Accent 6" w:semiHidden="0" w:uiPriority="71" w:unhideWhenUsed="0"/>
-    <w:lsdException w:name="Colorful List Accent 6" w:semiHidden="0" w:uiPriority="72" w:unhideWhenUsed="0"/>
-    <w:lsdException w:name="Colorful Grid Accent 6" w:semiHidden="0" w:uiPriority="73" w:unhideWhenUsed="0"/>
-    <w:lsdException w:name="Subtle Emphasis" w:semiHidden="0" w:uiPriority="19" w:unhideWhenUsed="0" w:qFormat="1"/>
-    <w:lsdException w:name="Intense Emphasis" w:semiHidden="0" w:uiPriority="21" w:unhideWhenUsed="0" w:qFormat="1"/>
-    <w:lsdException w:name="Subtle Reference" w:semiHidden="0" w:uiPriority="31" w:unhideWhenUsed="0" w:qFormat="1"/>
-    <w:lsdException w:name="Intense Reference" w:semiHidden="0" w:uiPriority="32" w:unhideWhenUsed="0" w:qFormat="1"/>
-    <w:lsdException w:name="Book Title" w:semiHidden="0" w:uiPriority="33" w:unhideWhenUsed="0" w:qFormat="1"/>
-    <w:lsdException w:name="Bibliography" w:uiPriority="37"/>
-    <w:lsdException w:name="TOC Heading" w:uiPriority="39" w:qFormat="1"/>
+  <w:latentStyles w:defLockedState="0" w:defUIPriority="99" w:defSemiHidden="0" w:defUnhideWhenUsed="0" w:defQFormat="0" w:count="375">
+    <w:lsdException w:name="Normal" w:uiPriority="0" w:qFormat="1"/>
+    <w:lsdException w:name="heading 1" w:uiPriority="9" w:qFormat="1"/>
+    <w:lsdException w:name="heading 2" w:semiHidden="1" w:uiPriority="9" w:unhideWhenUsed="1" w:qFormat="1"/>
+    <w:lsdException w:name="heading 3" w:semiHidden="1" w:uiPriority="9" w:unhideWhenUsed="1" w:qFormat="1"/>
+    <w:lsdException w:name="heading 4" w:semiHidden="1" w:uiPriority="9" w:unhideWhenUsed="1" w:qFormat="1"/>
+    <w:lsdException w:name="heading 5" w:semiHidden="1" w:uiPriority="9" w:unhideWhenUsed="1" w:qFormat="1"/>
+    <w:lsdException w:name="heading 6" w:semiHidden="1" w:uiPriority="9" w:unhideWhenUsed="1" w:qFormat="1"/>
+    <w:lsdException w:name="heading 7" w:semiHidden="1" w:uiPriority="9" w:unhideWhenUsed="1" w:qFormat="1"/>
+    <w:lsdException w:name="heading 8" w:semiHidden="1" w:uiPriority="9" w:unhideWhenUsed="1" w:qFormat="1"/>
+    <w:lsdException w:name="heading 9" w:semiHidden="1" w:uiPriority="9" w:unhideWhenUsed="1" w:qFormat="1"/>
+    <w:lsdException w:name="index 1" w:semiHidden="1" w:unhideWhenUsed="1"/>
+    <w:lsdException w:name="index 2" w:semiHidden="1" w:unhideWhenUsed="1"/>
+    <w:lsdException w:name="index 3" w:semiHidden="1" w:unhideWhenUsed="1"/>
+    <w:lsdException w:name="index 4" w:semiHidden="1" w:unhideWhenUsed="1"/>
+    <w:lsdException w:name="index 5" w:semiHidden="1" w:unhideWhenUsed="1"/>
+    <w:lsdException w:name="index 6" w:semiHidden="1" w:unhideWhenUsed="1"/>
+    <w:lsdException w:name="index 7" w:semiHidden="1" w:unhideWhenUsed="1"/>
+    <w:lsdException w:name="index 8" w:semiHidden="1" w:unhideWhenUsed="1"/>
+    <w:lsdException w:name="index 9" w:semiHidden="1" w:unhideWhenUsed="1"/>
+    <w:lsdException w:name="toc 1" w:semiHidden="1" w:uiPriority="39" w:unhideWhenUsed="1"/>
+    <w:lsdException w:name="toc 2" w:semiHidden="1" w:uiPriority="39" w:unhideWhenUsed="1"/>
+    <w:lsdException w:name="toc 3" w:semiHidden="1" w:uiPriority="39" w:unhideWhenUsed="1"/>
+    <w:lsdException w:name="toc 4" w:semiHidden="1" w:uiPriority="39" w:unhideWhenUsed="1"/>
+    <w:lsdException w:name="toc 5" w:semiHidden="1" w:uiPriority="39" w:unhideWhenUsed="1"/>
+    <w:lsdException w:name="toc 6" w:semiHidden="1" w:uiPriority="39" w:unhideWhenUsed="1"/>
+    <w:lsdException w:name="toc 7" w:semiHidden="1" w:uiPriority="39" w:unhideWhenUsed="1"/>
+    <w:lsdException w:name="toc 8" w:semiHidden="1" w:uiPriority="39" w:unhideWhenUsed="1"/>
+    <w:lsdException w:name="toc 9" w:semiHidden="1" w:uiPriority="39" w:unhideWhenUsed="1"/>
+    <w:lsdException w:name="Normal Indent" w:semiHidden="1" w:unhideWhenUsed="1"/>
+    <w:lsdException w:name="footnote text" w:semiHidden="1" w:unhideWhenUsed="1"/>
+    <w:lsdException w:name="annotation text" w:semiHidden="1" w:unhideWhenUsed="1"/>
+    <w:lsdException w:name="header" w:semiHidden="1" w:unhideWhenUsed="1"/>
+    <w:lsdException w:name="footer" w:semiHidden="1" w:unhideWhenUsed="1"/>
+    <w:lsdException w:name="index heading" w:semiHidden="1" w:unhideWhenUsed="1"/>
+    <w:lsdException w:name="caption" w:semiHidden="1" w:uiPriority="35" w:unhideWhenUsed="1" w:qFormat="1"/>
+    <w:lsdException w:name="table of figures" w:semiHidden="1" w:unhideWhenUsed="1"/>
+    <w:lsdException w:name="envelope address" w:semiHidden="1" w:unhideWhenUsed="1"/>
+    <w:lsdException w:name="envelope return" w:semiHidden="1" w:unhideWhenUsed="1"/>
+    <w:lsdException w:name="footnote reference" w:semiHidden="1" w:unhideWhenUsed="1"/>
+    <w:lsdException w:name="annotation reference" w:semiHidden="1" w:unhideWhenUsed="1"/>
+    <w:lsdException w:name="line number" w:semiHidden="1" w:unhideWhenUsed="1"/>
+    <w:lsdException w:name="page number" w:semiHidden="1" w:unhideWhenUsed="1"/>
+    <w:lsdException w:name="endnote reference" w:semiHidden="1" w:unhideWhenUsed="1"/>
+    <w:lsdException w:name="endnote text" w:semiHidden="1" w:unhideWhenUsed="1"/>
+    <w:lsdException w:name="table of authorities" w:semiHidden="1" w:unhideWhenUsed="1"/>
+    <w:lsdException w:name="macro" w:semiHidden="1" w:unhideWhenUsed="1"/>
+    <w:lsdException w:name="toa heading" w:semiHidden="1" w:unhideWhenUsed="1"/>
+    <w:lsdException w:name="List" w:semiHidden="1" w:unhideWhenUsed="1"/>
+    <w:lsdException w:name="List Bullet" w:semiHidden="1" w:unhideWhenUsed="1"/>
+    <w:lsdException w:name="List Number" w:semiHidden="1" w:unhideWhenUsed="1"/>
+    <w:lsdException w:name="List 2" w:semiHidden="1" w:unhideWhenUsed="1"/>
+    <w:lsdException w:name="List 3" w:semiHidden="1" w:unhideWhenUsed="1"/>
+    <w:lsdException w:name="List 4" w:semiHidden="1" w:unhideWhenUsed="1"/>
+    <w:lsdException w:name="List 5" w:semiHidden="1" w:unhideWhenUsed="1"/>
+    <w:lsdException w:name="List Bullet 2" w:semiHidden="1" w:unhideWhenUsed="1"/>
+    <w:lsdException w:name="List Bullet 3" w:semiHidden="1" w:unhideWhenUsed="1"/>
+    <w:lsdException w:name="List Bullet 4" w:semiHidden="1" w:unhideWhenUsed="1"/>
+    <w:lsdException w:name="List Bullet 5" w:semiHidden="1" w:unhideWhenUsed="1"/>
+    <w:lsdException w:name="List Number 2" w:semiHidden="1" w:unhideWhenUsed="1"/>
+    <w:lsdException w:name="List Number 3" w:semiHidden="1" w:unhideWhenUsed="1"/>
+    <w:lsdException w:name="List Number 4" w:semiHidden="1" w:unhideWhenUsed="1"/>
+    <w:lsdException w:name="List Number 5" w:semiHidden="1" w:unhideWhenUsed="1"/>
+    <w:lsdException w:name="Title" w:uiPriority="10" w:qFormat="1"/>
+    <w:lsdException w:name="Closing" w:semiHidden="1" w:unhideWhenUsed="1"/>
+    <w:lsdException w:name="Signature" w:semiHidden="1" w:unhideWhenUsed="1"/>
+    <w:lsdException w:name="Default Paragraph Font" w:semiHidden="1" w:uiPriority="1" w:unhideWhenUsed="1"/>
+    <w:lsdException w:name="Body Text" w:semiHidden="1" w:unhideWhenUsed="1"/>
+    <w:lsdException w:name="Body Text Indent" w:semiHidden="1" w:unhideWhenUsed="1"/>
+    <w:lsdException w:name="List Continue" w:semiHidden="1" w:unhideWhenUsed="1"/>
+    <w:lsdException w:name="List Continue 2" w:semiHidden="1" w:unhideWhenUsed="1"/>
+    <w:lsdException w:name="List Continue 3" w:semiHidden="1" w:unhideWhenUsed="1"/>
+    <w:lsdException w:name="List Continue 4" w:semiHidden="1" w:unhideWhenUsed="1"/>
+    <w:lsdException w:name="List Continue 5" w:semiHidden="1" w:unhideWhenUsed="1"/>
+    <w:lsdException w:name="Message Header" w:semiHidden="1" w:unhideWhenUsed="1"/>
+    <w:lsdException w:name="Subtitle" w:uiPriority="11" w:qFormat="1"/>
+    <w:lsdException w:name="Salutation" w:semiHidden="1" w:unhideWhenUsed="1"/>
+    <w:lsdException w:name="Date" w:semiHidden="1" w:unhideWhenUsed="1"/>
+    <w:lsdException w:name="Body Text First Indent" w:semiHidden="1" w:unhideWhenUsed="1"/>
+    <w:lsdException w:name="Body Text First Indent 2" w:semiHidden="1" w:unhideWhenUsed="1"/>
+    <w:lsdException w:name="Note Heading" w:semiHidden="1" w:unhideWhenUsed="1"/>
+    <w:lsdException w:name="Body Text 2" w:semiHidden="1" w:unhideWhenUsed="1"/>
+    <w:lsdException w:name="Body Text 3" w:semiHidden="1" w:unhideWhenUsed="1"/>
+    <w:lsdException w:name="Body Text Indent 2" w:semiHidden="1" w:unhideWhenUsed="1"/>
+    <w:lsdException w:name="Body Text Indent 3" w:semiHidden="1" w:unhideWhenUsed="1"/>
+    <w:lsdException w:name="Block Text" w:semiHidden="1" w:unhideWhenUsed="1"/>
+    <w:lsdException w:name="Hyperlink" w:semiHidden="1" w:unhideWhenUsed="1"/>
+    <w:lsdException w:name="FollowedHyperlink" w:semiHidden="1" w:unhideWhenUsed="1"/>
+    <w:lsdException w:name="Strong" w:uiPriority="22" w:qFormat="1"/>
+    <w:lsdException w:name="Emphasis" w:uiPriority="20" w:qFormat="1"/>
+    <w:lsdException w:name="Document Map" w:semiHidden="1" w:unhideWhenUsed="1"/>
+    <w:lsdException w:name="Plain Text" w:semiHidden="1" w:unhideWhenUsed="1"/>
+    <w:lsdException w:name="E-mail Signature" w:semiHidden="1" w:unhideWhenUsed="1"/>
+    <w:lsdException w:name="HTML Top of Form" w:semiHidden="1" w:unhideWhenUsed="1"/>
+    <w:lsdException w:name="HTML Bottom of Form" w:semiHidden="1" w:unhideWhenUsed="1"/>
+    <w:lsdException w:name="Normal (Web)" w:semiHidden="1" w:unhideWhenUsed="1"/>
+    <w:lsdException w:name="HTML Acronym" w:semiHidden="1" w:unhideWhenUsed="1"/>
+    <w:lsdException w:name="HTML Address" w:semiHidden="1" w:unhideWhenUsed="1"/>
+    <w:lsdException w:name="HTML Cite" w:semiHidden="1" w:unhideWhenUsed="1"/>
+    <w:lsdException w:name="HTML Code" w:semiHidden="1" w:unhideWhenUsed="1"/>
+    <w:lsdException w:name="HTML Definition" w:semiHidden="1" w:unhideWhenUsed="1"/>
+    <w:lsdException w:name="HTML Keyboard" w:semiHidden="1" w:unhideWhenUsed="1"/>
+    <w:lsdException w:name="HTML Preformatted" w:semiHidden="1" w:unhideWhenUsed="1"/>
+    <w:lsdException w:name="HTML Sample" w:semiHidden="1" w:unhideWhenUsed="1"/>
+    <w:lsdException w:name="HTML Typewriter" w:semiHidden="1" w:unhideWhenUsed="1"/>
+    <w:lsdException w:name="HTML Variable" w:semiHidden="1" w:unhideWhenUsed="1"/>
+    <w:lsdException w:name="Normal Table" w:semiHidden="1" w:unhideWhenUsed="1"/>
+    <w:lsdException w:name="annotation subject" w:semiHidden="1" w:unhideWhenUsed="1"/>
+    <w:lsdException w:name="No List" w:semiHidden="1" w:unhideWhenUsed="1"/>
+    <w:lsdException w:name="Outline List 1" w:semiHidden="1" w:unhideWhenUsed="1"/>
+    <w:lsdException w:name="Outline List 2" w:semiHidden="1" w:unhideWhenUsed="1"/>
+    <w:lsdException w:name="Outline List 3" w:semiHidden="1" w:unhideWhenUsed="1"/>
+    <w:lsdException w:name="Table Simple 1" w:semiHidden="1" w:unhideWhenUsed="1"/>
+    <w:lsdException w:name="Table Simple 2" w:semiHidden="1" w:unhideWhenUsed="1"/>
+    <w:lsdException w:name="Table Simple 3" w:semiHidden="1" w:unhideWhenUsed="1"/>
+    <w:lsdException w:name="Table Classic 1" w:semiHidden="1" w:unhideWhenUsed="1"/>
+    <w:lsdException w:name="Table Classic 2" w:semiHidden="1" w:unhideWhenUsed="1"/>
+    <w:lsdException w:name="Table Classic 3" w:semiHidden="1" w:unhideWhenUsed="1"/>
+    <w:lsdException w:name="Table Classic 4" w:semiHidden="1" w:unhideWhenUsed="1"/>
+    <w:lsdException w:name="Table Colorful 1" w:semiHidden="1" w:unhideWhenUsed="1"/>
+    <w:lsdException w:name="Table Colorful 2" w:semiHidden="1" w:unhideWhenUsed="1"/>
+    <w:lsdException w:name="Table Colorful 3" w:semiHidden="1" w:unhideWhenUsed="1"/>
+    <w:lsdException w:name="Table Columns 1" w:semiHidden="1" w:unhideWhenUsed="1"/>
+    <w:lsdException w:name="Table Columns 2" w:semiHidden="1" w:unhideWhenUsed="1"/>
+    <w:lsdException w:name="Table Columns 3" w:semiHidden="1" w:unhideWhenUsed="1"/>
+    <w:lsdException w:name="Table Columns 4" w:semiHidden="1" w:unhideWhenUsed="1"/>
+    <w:lsdException w:name="Table Columns 5" w:semiHidden="1" w:unhideWhenUsed="1"/>
+    <w:lsdException w:name="Table Grid 1" w:semiHidden="1" w:unhideWhenUsed="1"/>
+    <w:lsdException w:name="Table Grid 2" w:semiHidden="1" w:unhideWhenUsed="1"/>
+    <w:lsdException w:name="Table Grid 3" w:semiHidden="1" w:unhideWhenUsed="1"/>
+    <w:lsdException w:name="Table Grid 4" w:semiHidden="1" w:unhideWhenUsed="1"/>
+    <w:lsdException w:name="Table Grid 5" w:semiHidden="1" w:unhideWhenUsed="1"/>
+    <w:lsdException w:name="Table Grid 6" w:semiHidden="1" w:unhideWhenUsed="1"/>
+    <w:lsdException w:name="Table Grid 7" w:semiHidden="1" w:unhideWhenUsed="1"/>
+    <w:lsdException w:name="Table Grid 8" w:semiHidden="1" w:unhideWhenUsed="1"/>
+    <w:lsdException w:name="Table List 1" w:semiHidden="1" w:unhideWhenUsed="1"/>
+    <w:lsdException w:name="Table List 2" w:semiHidden="1" w:unhideWhenUsed="1"/>
+    <w:lsdException w:name="Table List 3" w:semiHidden="1" w:unhideWhenUsed="1"/>
+    <w:lsdException w:name="Table List 4" w:semiHidden="1" w:unhideWhenUsed="1"/>
+    <w:lsdException w:name="Table List 5" w:semiHidden="1" w:unhideWhenUsed="1"/>
+    <w:lsdException w:name="Table List 6" w:semiHidden="1" w:unhideWhenUsed="1"/>
+    <w:lsdException w:name="Table List 7" w:semiHidden="1" w:unhideWhenUsed="1"/>
+    <w:lsdException w:name="Table List 8" w:semiHidden="1" w:unhideWhenUsed="1"/>
+    <w:lsdException w:name="Table 3D effects 1" w:semiHidden="1" w:unhideWhenUsed="1"/>
+    <w:lsdException w:name="Table 3D effects 2" w:semiHidden="1" w:unhideWhenUsed="1"/>
+    <w:lsdException w:name="Table 3D effects 3" w:semiHidden="1" w:unhideWhenUsed="1"/>
+    <w:lsdException w:name="Table Contemporary" w:semiHidden="1" w:unhideWhenUsed="1"/>
+    <w:lsdException w:name="Table Elegant" w:semiHidden="1" w:unhideWhenUsed="1"/>
+    <w:lsdException w:name="Table Professional" w:semiHidden="1" w:unhideWhenUsed="1"/>
+    <w:lsdException w:name="Table Subtle 1" w:semiHidden="1" w:unhideWhenUsed="1"/>
+    <w:lsdException w:name="Table Subtle 2" w:semiHidden="1" w:unhideWhenUsed="1"/>
+    <w:lsdException w:name="Table Web 1" w:semiHidden="1" w:unhideWhenUsed="1"/>
+    <w:lsdException w:name="Table Web 2" w:semiHidden="1" w:unhideWhenUsed="1"/>
+    <w:lsdException w:name="Table Web 3" w:semiHidden="1" w:unhideWhenUsed="1"/>
+    <w:lsdException w:name="Balloon Text" w:semiHidden="1" w:unhideWhenUsed="1"/>
+    <w:lsdException w:name="Table Grid" w:semiHidden="1" w:uiPriority="59" w:unhideWhenUsed="1"/>
+    <w:lsdException w:name="Table Theme" w:semiHidden="1" w:unhideWhenUsed="1"/>
+    <w:lsdException w:name="Placeholder Text" w:semiHidden="1"/>
+    <w:lsdException w:name="No Spacing" w:uiPriority="1" w:qFormat="1"/>
+    <w:lsdException w:name="Light Shading" w:uiPriority="60"/>
+    <w:lsdException w:name="Light List" w:uiPriority="61"/>
+    <w:lsdException w:name="Light Grid" w:uiPriority="62"/>
+    <w:lsdException w:name="Medium Shading 1" w:uiPriority="63"/>
+    <w:lsdException w:name="Medium Shading 2" w:uiPriority="64"/>
+    <w:lsdException w:name="Medium List 1" w:uiPriority="65"/>
+    <w:lsdException w:name="Medium List 2" w:uiPriority="66"/>
+    <w:lsdException w:name="Medium Grid 1" w:uiPriority="67"/>
+    <w:lsdException w:name="Medium Grid 2" w:uiPriority="68"/>
+    <w:lsdException w:name="Medium Grid 3" w:uiPriority="69"/>
+    <w:lsdException w:name="Dark List" w:uiPriority="70"/>
+    <w:lsdException w:name="Colorful Shading" w:uiPriority="71"/>
+    <w:lsdException w:name="Colorful List" w:uiPriority="72"/>
+    <w:lsdException w:name="Colorful Grid" w:uiPriority="73"/>
+    <w:lsdException w:name="Light Shading Accent 1" w:uiPriority="60"/>
+    <w:lsdException w:name="Light List Accent 1" w:uiPriority="61"/>
+    <w:lsdException w:name="Light Grid Accent 1" w:uiPriority="62"/>
+    <w:lsdException w:name="Medium Shading 1 Accent 1" w:uiPriority="63"/>
+    <w:lsdException w:name="Medium Shading 2 Accent 1" w:uiPriority="64"/>
+    <w:lsdException w:name="Medium List 1 Accent 1" w:uiPriority="65"/>
+    <w:lsdException w:name="Revision" w:semiHidden="1"/>
+    <w:lsdException w:name="List Paragraph" w:uiPriority="34" w:qFormat="1"/>
+    <w:lsdException w:name="Quote" w:uiPriority="29" w:qFormat="1"/>
+    <w:lsdException w:name="Intense Quote" w:uiPriority="30" w:qFormat="1"/>
+    <w:lsdException w:name="Medium List 2 Accent 1" w:uiPriority="66"/>
+    <w:lsdException w:name="Medium Grid 1 Accent 1" w:uiPriority="67"/>
+    <w:lsdException w:name="Medium Grid 2 Accent 1" w:uiPriority="68"/>
+    <w:lsdException w:name="Medium Grid 3 Accent 1" w:uiPriority="69"/>
+    <w:lsdException w:name="Dark List Accent 1" w:uiPriority="70"/>
+    <w:lsdException w:name="Colorful Shading Accent 1" w:uiPriority="71"/>
+    <w:lsdException w:name="Colorful List Accent 1" w:uiPriority="72"/>
+    <w:lsdException w:name="Colorful Grid Accent 1" w:uiPriority="73"/>
+    <w:lsdException w:name="Light Shading Accent 2" w:uiPriority="60"/>
+    <w:lsdException w:name="Light List Accent 2" w:uiPriority="61"/>
+    <w:lsdException w:name="Light Grid Accent 2" w:uiPriority="62"/>
+    <w:lsdException w:name="Medium Shading 1 Accent 2" w:uiPriority="63"/>
+    <w:lsdException w:name="Medium Shading 2 Accent 2" w:uiPriority="64"/>
+    <w:lsdException w:name="Medium List 1 Accent 2" w:uiPriority="65"/>
+    <w:lsdException w:name="Medium List 2 Accent 2" w:uiPriority="66"/>
+    <w:lsdException w:name="Medium Grid 1 Accent 2" w:uiPriority="67"/>
+    <w:lsdException w:name="Medium Grid 2 Accent 2" w:uiPriority="68"/>
+    <w:lsdException w:name="Medium Grid 3 Accent 2" w:uiPriority="69"/>
+    <w:lsdException w:name="Dark List Accent 2" w:uiPriority="70"/>
+    <w:lsdException w:name="Colorful Shading Accent 2" w:uiPriority="71"/>
+    <w:lsdException w:name="Colorful List Accent 2" w:uiPriority="72"/>
+    <w:lsdException w:name="Colorful Grid Accent 2" w:uiPriority="73"/>
+    <w:lsdException w:name="Light Shading Accent 3" w:uiPriority="60"/>
+    <w:lsdException w:name="Light List Accent 3" w:uiPriority="61"/>
+    <w:lsdException w:name="Light Grid Accent 3" w:uiPriority="62"/>
+    <w:lsdException w:name="Medium Shading 1 Accent 3" w:uiPriority="63"/>
+    <w:lsdException w:name="Medium Shading 2 Accent 3" w:uiPriority="64"/>
+    <w:lsdException w:name="Medium List 1 Accent 3" w:uiPriority="65"/>
+    <w:lsdException w:name="Medium List 2 Accent 3" w:uiPriority="66"/>
+    <w:lsdException w:name="Medium Grid 1 Accent 3" w:uiPriority="67"/>
+    <w:lsdException w:name="Medium Grid 2 Accent 3" w:uiPriority="68"/>
+    <w:lsdException w:name="Medium Grid 3 Accent 3" w:uiPriority="69"/>
+    <w:lsdException w:name="Dark List Accent 3" w:uiPriority="70"/>
+    <w:lsdException w:name="Colorful Shading Accent 3" w:uiPriority="71"/>
+    <w:lsdException w:name="Colorful List Accent 3" w:uiPriority="72"/>
+    <w:lsdException w:name="Colorful Grid Accent 3" w:uiPriority="73"/>
+    <w:lsdException w:name="Light Shading Accent 4" w:uiPriority="60"/>
+    <w:lsdException w:name="Light List Accent 4" w:uiPriority="61"/>
+    <w:lsdException w:name="Light Grid Accent 4" w:uiPriority="62"/>
+    <w:lsdException w:name="Medium Shading 1 Accent 4" w:uiPriority="63"/>
+    <w:lsdException w:name="Medium Shading 2 Accent 4" w:uiPriority="64"/>
+    <w:lsdException w:name="Medium List 1 Accent 4" w:uiPriority="65"/>
+    <w:lsdException w:name="Medium List 2 Accent 4" w:uiPriority="66"/>
+    <w:lsdException w:name="Medium Grid 1 Accent 4" w:uiPriority="67"/>
+    <w:lsdException w:name="Medium Grid 2 Accent 4" w:uiPriority="68"/>
+    <w:lsdException w:name="Medium Grid 3 Accent 4" w:uiPriority="69"/>
+    <w:lsdException w:name="Dark List Accent 4" w:uiPriority="70"/>
+    <w:lsdException w:name="Colorful Shading Accent 4" w:uiPriority="71"/>
+    <w:lsdException w:name="Colorful List Accent 4" w:uiPriority="72"/>
+    <w:lsdException w:name="Colorful Grid Accent 4" w:uiPriority="73"/>
+    <w:lsdException w:name="Light Shading Accent 5" w:uiPriority="60"/>
+    <w:lsdException w:name="Light List Accent 5" w:uiPriority="61"/>
+    <w:lsdException w:name="Light Grid Accent 5" w:uiPriority="62"/>
+    <w:lsdException w:name="Medium Shading 1 Accent 5" w:uiPriority="63"/>
+    <w:lsdException w:name="Medium Shading 2 Accent 5" w:uiPriority="64"/>
+    <w:lsdException w:name="Medium List 1 Accent 5" w:uiPriority="65"/>
+    <w:lsdException w:name="Medium List 2 Accent 5" w:uiPriority="66"/>
+    <w:lsdException w:name="Medium Grid 1 Accent 5" w:uiPriority="67"/>
+    <w:lsdException w:name="Medium Grid 2 Accent 5" w:uiPriority="68"/>
+    <w:lsdException w:name="Medium Grid 3 Accent 5" w:uiPriority="69"/>
+    <w:lsdException w:name="Dark List Accent 5" w:uiPriority="70"/>
+    <w:lsdException w:name="Colorful Shading Accent 5" w:uiPriority="71"/>
+    <w:lsdException w:name="Colorful List Accent 5" w:uiPriority="72"/>
+    <w:lsdException w:name="Colorful Grid Accent 5" w:uiPriority="73"/>
+    <w:lsdException w:name="Light Shading Accent 6" w:uiPriority="60"/>
+    <w:lsdException w:name="Light List Accent 6" w:uiPriority="61"/>
+    <w:lsdException w:name="Light Grid Accent 6" w:uiPriority="62"/>
+    <w:lsdException w:name="Medium Shading 1 Accent 6" w:uiPriority="63"/>
+    <w:lsdException w:name="Medium Shading 2 Accent 6" w:uiPriority="64"/>
+    <w:lsdException w:name="Medium List 1 Accent 6" w:uiPriority="65"/>
+    <w:lsdException w:name="Medium List 2 Accent 6" w:uiPriority="66"/>
+    <w:lsdException w:name="Medium Grid 1 Accent 6" w:uiPriority="67"/>
+    <w:lsdException w:name="Medium Grid 2 Accent 6" w:uiPriority="68"/>
+    <w:lsdException w:name="Medium Grid 3 Accent 6" w:uiPriority="69"/>
+    <w:lsdException w:name="Dark List Accent 6" w:uiPriority="70"/>
+    <w:lsdException w:name="Colorful Shading Accent 6" w:uiPriority="71"/>
+    <w:lsdException w:name="Colorful List Accent 6" w:uiPriority="72"/>
+    <w:lsdException w:name="Colorful Grid Accent 6" w:uiPriority="73"/>
+    <w:lsdException w:name="Subtle Emphasis" w:uiPriority="19" w:qFormat="1"/>
+    <w:lsdException w:name="Intense Emphasis" w:uiPriority="21" w:qFormat="1"/>
+    <w:lsdException w:name="Subtle Reference" w:uiPriority="31" w:qFormat="1"/>
+    <w:lsdException w:name="Intense Reference" w:uiPriority="32" w:qFormat="1"/>
+    <w:lsdException w:name="Book Title" w:uiPriority="33" w:qFormat="1"/>
+    <w:lsdException w:name="Bibliography" w:semiHidden="1" w:uiPriority="37" w:unhideWhenUsed="1"/>
+    <w:lsdException w:name="TOC Heading" w:semiHidden="1" w:uiPriority="39" w:unhideWhenUsed="1" w:qFormat="1"/>
+    <w:lsdException w:name="Plain Table 1" w:uiPriority="41"/>
+    <w:lsdException w:name="Plain Table 2" w:uiPriority="42"/>
+    <w:lsdException w:name="Plain Table 3" w:uiPriority="43"/>
+    <w:lsdException w:name="Plain Table 4" w:uiPriority="44"/>
+    <w:lsdException w:name="Plain Table 5" w:uiPriority="45"/>
+    <w:lsdException w:name="Grid Table Light" w:uiPriority="40"/>
+    <w:lsdException w:name="Grid Table 1 Light" w:uiPriority="46"/>
+    <w:lsdException w:name="Grid Table 2" w:uiPriority="47"/>
+    <w:lsdException w:name="Grid Table 3" w:uiPriority="48"/>
+    <w:lsdException w:name="Grid Table 4" w:uiPriority="49"/>
+    <w:lsdException w:name="Grid Table 5 Dark" w:uiPriority="50"/>
+    <w:lsdException w:name="Grid Table 6 Colorful" w:uiPriority="51"/>
+    <w:lsdException w:name="Grid Table 7 Colorful" w:uiPriority="52"/>
+    <w:lsdException w:name="Grid Table 1 Light Accent 1" w:uiPriority="46"/>
+    <w:lsdException w:name="Grid Table 2 Accent 1" w:uiPriority="47"/>
+    <w:lsdException w:name="Grid Table 3 Accent 1" w:uiPriority="48"/>
+    <w:lsdException w:name="Grid Table 4 Accent 1" w:uiPriority="49"/>
+    <w:lsdException w:name="Grid Table 5 Dark Accent 1" w:uiPriority="50"/>
+    <w:lsdException w:name="Grid Table 6 Colorful Accent 1" w:uiPriority="51"/>
+    <w:lsdException w:name="Grid Table 7 Colorful Accent 1" w:uiPriority="52"/>
+    <w:lsdException w:name="Grid Table 1 Light Accent 2" w:uiPriority="46"/>
+    <w:lsdException w:name="Grid Table 2 Accent 2" w:uiPriority="47"/>
+    <w:lsdException w:name="Grid Table 3 Accent 2" w:uiPriority="48"/>
+    <w:lsdException w:name="Grid Table 4 Accent 2" w:uiPriority="49"/>
+    <w:lsdException w:name="Grid Table 5 Dark Accent 2" w:uiPriority="50"/>
+    <w:lsdException w:name="Grid Table 6 Colorful Accent 2" w:uiPriority="51"/>
+    <w:lsdException w:name="Grid Table 7 Colorful Accent 2" w:uiPriority="52"/>
+    <w:lsdException w:name="Grid Table 1 Light Accent 3" w:uiPriority="46"/>
+    <w:lsdException w:name="Grid Table 2 Accent 3" w:uiPriority="47"/>
+    <w:lsdException w:name="Grid Table 3 Accent 3" w:uiPriority="48"/>
+    <w:lsdException w:name="Grid Table 4 Accent 3" w:uiPriority="49"/>
+    <w:lsdException w:name="Grid Table 5 Dark Accent 3" w:uiPriority="50"/>
+    <w:lsdException w:name="Grid Table 6 Colorful Accent 3" w:uiPriority="51"/>
+    <w:lsdException w:name="Grid Table 7 Colorful Accent 3" w:uiPriority="52"/>
+    <w:lsdException w:name="Grid Table 1 Light Accent 4" w:uiPriority="46"/>
+    <w:lsdException w:name="Grid Table 2 Accent 4" w:uiPriority="47"/>
+    <w:lsdException w:name="Grid Table 3 Accent 4" w:uiPriority="48"/>
+    <w:lsdException w:name="Grid Table 4 Accent 4" w:uiPriority="49"/>
+    <w:lsdException w:name="Grid Table 5 Dark Accent 4" w:uiPriority="50"/>
+    <w:lsdException w:name="Grid Table 6 Colorful Accent 4" w:uiPriority="51"/>
+    <w:lsdException w:name="Grid Table 7 Colorful Accent 4" w:uiPriority="52"/>
+    <w:lsdException w:name="Grid Table 1 Light Accent 5" w:uiPriority="46"/>
+    <w:lsdException w:name="Grid Table 2 Accent 5" w:uiPriority="47"/>
+    <w:lsdException w:name="Grid Table 3 Accent 5" w:uiPriority="48"/>
+    <w:lsdException w:name="Grid Table 4 Accent 5" w:uiPriority="49"/>
+    <w:lsdException w:name="Grid Table 5 Dark Accent 5" w:uiPriority="50"/>
+    <w:lsdException w:name="Grid Table 6 Colorful Accent 5" w:uiPriority="51"/>
+    <w:lsdException w:name="Grid Table 7 Colorful Accent 5" w:uiPriority="52"/>
+    <w:lsdException w:name="Grid Table 1 Light Accent 6" w:uiPriority="46"/>
+    <w:lsdException w:name="Grid Table 2 Accent 6" w:uiPriority="47"/>
+    <w:lsdException w:name="Grid Table 3 Accent 6" w:uiPriority="48"/>
+    <w:lsdException w:name="Grid Table 4 Accent 6" w:uiPriority="49"/>
+    <w:lsdException w:name="Grid Table 5 Dark Accent 6" w:uiPriority="50"/>
+    <w:lsdException w:name="Grid Table 6 Colorful Accent 6" w:uiPriority="51"/>
+    <w:lsdException w:name="Grid Table 7 Colorful Accent 6" w:uiPriority="52"/>
+    <w:lsdException w:name="List Table 1 Light" w:uiPriority="46"/>
+    <w:lsdException w:name="List Table 2" w:uiPriority="47"/>
+    <w:lsdException w:name="List Table 3" w:uiPriority="48"/>
+    <w:lsdException w:name="List Table 4" w:uiPriority="49"/>
+    <w:lsdException w:name="List Table 5 Dark" w:uiPriority="50"/>
+    <w:lsdException w:name="List Table 6 Colorful" w:uiPriority="51"/>
+    <w:lsdException w:name="List Table 7 Colorful" w:uiPriority="52"/>
+    <w:lsdException w:name="List Table 1 Light Accent 1" w:uiPriority="46"/>
+    <w:lsdException w:name="List Table 2 Accent 1" w:uiPriority="47"/>
+    <w:lsdException w:name="List Table 3 Accent 1" w:uiPriority="48"/>
+    <w:lsdException w:name="List Table 4 Accent 1" w:uiPriority="49"/>
+    <w:lsdException w:name="List Table 5 Dark Accent 1" w:uiPriority="50"/>
+    <w:lsdException w:name="List Table 6 Colorful Accent 1" w:uiPriority="51"/>
+    <w:lsdException w:name="List Table 7 Colorful Accent 1" w:uiPriority="52"/>
+    <w:lsdException w:name="List Table 1 Light Accent 2" w:uiPriority="46"/>
+    <w:lsdException w:name="List Table 2 Accent 2" w:uiPriority="47"/>
+    <w:lsdException w:name="List Table 3 Accent 2" w:uiPriority="48"/>
+    <w:lsdException w:name="List Table 4 Accent 2" w:uiPriority="49"/>
+    <w:lsdException w:name="List Table 5 Dark Accent 2" w:uiPriority="50"/>
+    <w:lsdException w:name="List Table 6 Colorful Accent 2" w:uiPriority="51"/>
+    <w:lsdException w:name="List Table 7 Colorful Accent 2" w:uiPriority="52"/>
+    <w:lsdException w:name="List Table 1 Light Accent 3" w:uiPriority="46"/>
+    <w:lsdException w:name="List Table 2 Accent 3" w:uiPriority="47"/>
+    <w:lsdException w:name="List Table 3 Accent 3" w:uiPriority="48"/>
+    <w:lsdException w:name="List Table 4 Accent 3" w:uiPriority="49"/>
+    <w:lsdException w:name="List Table 5 Dark Accent 3" w:uiPriority="50"/>
+    <w:lsdException w:name="List Table 6 Colorful Accent 3" w:uiPriority="51"/>
+    <w:lsdException w:name="List Table 7 Colorful Accent 3" w:uiPriority="52"/>
+    <w:lsdException w:name="List Table 1 Light Accent 4" w:uiPriority="46"/>
+    <w:lsdException w:name="List Table 2 Accent 4" w:uiPriority="47"/>
+    <w:lsdException w:name="List Table 3 Accent 4" w:uiPriority="48"/>
+    <w:lsdException w:name="List Table 4 Accent 4" w:uiPriority="49"/>
+    <w:lsdException w:name="List Table 5 Dark Accent 4" w:uiPriority="50"/>
+    <w:lsdException w:name="List Table 6 Colorful Accent 4" w:uiPriority="51"/>
+    <w:lsdException w:name="List Table 7 Colorful Accent 4" w:uiPriority="52"/>
+    <w:lsdException w:name="List Table 1 Light Accent 5" w:uiPriority="46"/>
+    <w:lsdException w:name="List Table 2 Accent 5" w:uiPriority="47"/>
+    <w:lsdException w:name="List Table 3 Accent 5" w:uiPriority="48"/>
+    <w:lsdException w:name="List Table 4 Accent 5" w:uiPriority="49"/>
+    <w:lsdException w:name="List Table 5 Dark Accent 5" w:uiPriority="50"/>
+    <w:lsdException w:name="List Table 6 Colorful Accent 5" w:uiPriority="51"/>
+    <w:lsdException w:name="List Table 7 Colorful Accent 5" w:uiPriority="52"/>
+    <w:lsdException w:name="List Table 1 Light Accent 6" w:uiPriority="46"/>
+    <w:lsdException w:name="List Table 2 Accent 6" w:uiPriority="47"/>
+    <w:lsdException w:name="List Table 3 Accent 6" w:uiPriority="48"/>
+    <w:lsdException w:name="List Table 4 Accent 6" w:uiPriority="49"/>
+    <w:lsdException w:name="List Table 5 Dark Accent 6" w:uiPriority="50"/>
+    <w:lsdException w:name="List Table 6 Colorful Accent 6" w:uiPriority="51"/>
+    <w:lsdException w:name="List Table 7 Colorful Accent 6" w:uiPriority="52"/>
+    <w:lsdException w:name="Mention" w:semiHidden="1" w:unhideWhenUsed="1"/>
+    <w:lsdException w:name="Smart Hyperlink" w:semiHidden="1" w:unhideWhenUsed="1"/>
+    <w:lsdException w:name="Hashtag" w:semiHidden="1" w:unhideWhenUsed="1"/>
+    <w:lsdException w:name="Unresolved Mention" w:semiHidden="1" w:unhideWhenUsed="1"/>
   </w:latentStyles>
   <w:style w:type="paragraph" w:default="1" w:styleId="Normal">
     <w:name w:val="Normal"/>
@@ -3687,236 +4196,28 @@
       <w:contextualSpacing/>
     </w:pPr>
   </w:style>
-</w:styles>
-</file>
-
-<file path=word/stylesWithEffects.xml><?xml version="1.0" encoding="utf-8"?>
-<w:styles xmlns:wpc="http://schemas.microsoft.com/office/word/2010/wordprocessingCanvas" xmlns:mc="http://schemas.openxmlformats.org/markup-compatibility/2006" xmlns:o="urn:schemas-microsoft-com:office:office" xmlns:r="http://schemas.openxmlformats.org/officeDocument/2006/relationships" xmlns:m="http://schemas.openxmlformats.org/officeDocument/2006/math" xmlns:v="urn:schemas-microsoft-com:vml" xmlns:wp14="http://schemas.microsoft.com/office/word/2010/wordprocessingDrawing" xmlns:wp="http://schemas.openxmlformats.org/drawingml/2006/wordprocessingDrawing" xmlns:w10="urn:schemas-microsoft-com:office:word" xmlns:w="http://schemas.openxmlformats.org/wordprocessingml/2006/main" xmlns:w14="http://schemas.microsoft.com/office/word/2010/wordml" xmlns:wpg="http://schemas.microsoft.com/office/word/2010/wordprocessingGroup" xmlns:wpi="http://schemas.microsoft.com/office/word/2010/wordprocessingInk" xmlns:wne="http://schemas.microsoft.com/office/word/2006/wordml" xmlns:wps="http://schemas.microsoft.com/office/word/2010/wordprocessingShape" mc:Ignorable="w14 wp14">
-  <w:docDefaults>
-    <w:rPrDefault>
-      <w:rPr>
-        <w:rFonts w:asciiTheme="minorHAnsi" w:eastAsiaTheme="minorHAnsi" w:hAnsiTheme="minorHAnsi" w:cstheme="minorBidi"/>
-        <w:sz w:val="22"/>
-        <w:szCs w:val="22"/>
-        <w:lang w:val="en-US" w:eastAsia="en-US" w:bidi="ar-SA"/>
-      </w:rPr>
-    </w:rPrDefault>
-    <w:pPrDefault>
-      <w:pPr>
-        <w:spacing w:after="200" w:line="276" w:lineRule="auto"/>
-      </w:pPr>
-    </w:pPrDefault>
-  </w:docDefaults>
-  <w:latentStyles w:defLockedState="0" w:defUIPriority="99" w:defSemiHidden="1" w:defUnhideWhenUsed="1" w:defQFormat="0" w:count="267">
-    <w:lsdException w:name="Normal" w:semiHidden="0" w:uiPriority="0" w:unhideWhenUsed="0" w:qFormat="1"/>
-    <w:lsdException w:name="heading 1" w:semiHidden="0" w:uiPriority="9" w:unhideWhenUsed="0" w:qFormat="1"/>
-    <w:lsdException w:name="heading 2" w:uiPriority="9" w:qFormat="1"/>
-    <w:lsdException w:name="heading 3" w:uiPriority="9" w:qFormat="1"/>
-    <w:lsdException w:name="heading 4" w:uiPriority="9" w:qFormat="1"/>
-    <w:lsdException w:name="heading 5" w:uiPriority="9" w:qFormat="1"/>
-    <w:lsdException w:name="heading 6" w:uiPriority="9" w:qFormat="1"/>
-    <w:lsdException w:name="heading 7" w:uiPriority="9" w:qFormat="1"/>
-    <w:lsdException w:name="heading 8" w:uiPriority="9" w:qFormat="1"/>
-    <w:lsdException w:name="heading 9" w:uiPriority="9" w:qFormat="1"/>
-    <w:lsdException w:name="toc 1" w:uiPriority="39"/>
-    <w:lsdException w:name="toc 2" w:uiPriority="39"/>
-    <w:lsdException w:name="toc 3" w:uiPriority="39"/>
-    <w:lsdException w:name="toc 4" w:uiPriority="39"/>
-    <w:lsdException w:name="toc 5" w:uiPriority="39"/>
-    <w:lsdException w:name="toc 6" w:uiPriority="39"/>
-    <w:lsdException w:name="toc 7" w:uiPriority="39"/>
-    <w:lsdException w:name="toc 8" w:uiPriority="39"/>
-    <w:lsdException w:name="toc 9" w:uiPriority="39"/>
-    <w:lsdException w:name="caption" w:uiPriority="35" w:qFormat="1"/>
-    <w:lsdException w:name="Title" w:semiHidden="0" w:uiPriority="10" w:unhideWhenUsed="0" w:qFormat="1"/>
-    <w:lsdException w:name="Default Paragraph Font" w:uiPriority="1"/>
-    <w:lsdException w:name="Subtitle" w:semiHidden="0" w:uiPriority="11" w:unhideWhenUsed="0" w:qFormat="1"/>
-    <w:lsdException w:name="Strong" w:semiHidden="0" w:uiPriority="22" w:unhideWhenUsed="0" w:qFormat="1"/>
-    <w:lsdException w:name="Emphasis" w:semiHidden="0" w:uiPriority="20" w:unhideWhenUsed="0" w:qFormat="1"/>
-    <w:lsdException w:name="Table Grid" w:semiHidden="0" w:uiPriority="59" w:unhideWhenUsed="0"/>
-    <w:lsdException w:name="Placeholder Text" w:unhideWhenUsed="0"/>
-    <w:lsdException w:name="No Spacing" w:semiHidden="0" w:uiPriority="1" w:unhideWhenUsed="0" w:qFormat="1"/>
-    <w:lsdException w:name="Light Shading" w:semiHidden="0" w:uiPriority="60" w:unhideWhenUsed="0"/>
-    <w:lsdException w:name="Light List" w:semiHidden="0" w:uiPriority="61" w:unhideWhenUsed="0"/>
-    <w:lsdException w:name="Light Grid" w:semiHidden="0" w:uiPriority="62" w:unhideWhenUsed="0"/>
-    <w:lsdException w:name="Medium Shading 1" w:semiHidden="0" w:uiPriority="63" w:unhideWhenUsed="0"/>
-    <w:lsdException w:name="Medium Shading 2" w:semiHidden="0" w:uiPriority="64" w:unhideWhenUsed="0"/>
-    <w:lsdException w:name="Medium List 1" w:semiHidden="0" w:uiPriority="65" w:unhideWhenUsed="0"/>
-    <w:lsdException w:name="Medium List 2" w:semiHidden="0" w:uiPriority="66" w:unhideWhenUsed="0"/>
-    <w:lsdException w:name="Medium Grid 1" w:semiHidden="0" w:uiPriority="67" w:unhideWhenUsed="0"/>
-    <w:lsdException w:name="Medium Grid 2" w:semiHidden="0" w:uiPriority="68" w:unhideWhenUsed="0"/>
-    <w:lsdException w:name="Medium Grid 3" w:semiHidden="0" w:uiPriority="69" w:unhideWhenUsed="0"/>
-    <w:lsdException w:name="Dark List" w:semiHidden="0" w:uiPriority="70" w:unhideWhenUsed="0"/>
-    <w:lsdException w:name="Colorful Shading" w:semiHidden="0" w:uiPriority="71" w:unhideWhenUsed="0"/>
-    <w:lsdException w:name="Colorful List" w:semiHidden="0" w:uiPriority="72" w:unhideWhenUsed="0"/>
-    <w:lsdException w:name="Colorful Grid" w:semiHidden="0" w:uiPriority="73" w:unhideWhenUsed="0"/>
-    <w:lsdException w:name="Light Shading Accent 1" w:semiHidden="0" w:uiPriority="60" w:unhideWhenUsed="0"/>
-    <w:lsdException w:name="Light List Accent 1" w:semiHidden="0" w:uiPriority="61" w:unhideWhenUsed="0"/>
-    <w:lsdException w:name="Light Grid Accent 1" w:semiHidden="0" w:uiPriority="62" w:unhideWhenUsed="0"/>
-    <w:lsdException w:name="Medium Shading 1 Accent 1" w:semiHidden="0" w:uiPriority="63" w:unhideWhenUsed="0"/>
-    <w:lsdException w:name="Medium Shading 2 Accent 1" w:semiHidden="0" w:uiPriority="64" w:unhideWhenUsed="0"/>
-    <w:lsdException w:name="Medium List 1 Accent 1" w:semiHidden="0" w:uiPriority="65" w:unhideWhenUsed="0"/>
-    <w:lsdException w:name="Revision" w:unhideWhenUsed="0"/>
-    <w:lsdException w:name="List Paragraph" w:semiHidden="0" w:uiPriority="34" w:unhideWhenUsed="0" w:qFormat="1"/>
-    <w:lsdException w:name="Quote" w:semiHidden="0" w:uiPriority="29" w:unhideWhenUsed="0" w:qFormat="1"/>
-    <w:lsdException w:name="Intense Quote" w:semiHidden="0" w:uiPriority="30" w:unhideWhenUsed="0" w:qFormat="1"/>
-    <w:lsdException w:name="Medium List 2 Accent 1" w:semiHidden="0" w:uiPriority="66" w:unhideWhenUsed="0"/>
-    <w:lsdException w:name="Medium Grid 1 Accent 1" w:semiHidden="0" w:uiPriority="67" w:unhideWhenUsed="0"/>
-    <w:lsdException w:name="Medium Grid 2 Accent 1" w:semiHidden="0" w:uiPriority="68" w:unhideWhenUsed="0"/>
-    <w:lsdException w:name="Medium Grid 3 Accent 1" w:semiHidden="0" w:uiPriority="69" w:unhideWhenUsed="0"/>
-    <w:lsdException w:name="Dark List Accent 1" w:semiHidden="0" w:uiPriority="70" w:unhideWhenUsed="0"/>
-    <w:lsdException w:name="Colorful Shading Accent 1" w:semiHidden="0" w:uiPriority="71" w:unhideWhenUsed="0"/>
-    <w:lsdException w:name="Colorful List Accent 1" w:semiHidden="0" w:uiPriority="72" w:unhideWhenUsed="0"/>
-    <w:lsdException w:name="Colorful Grid Accent 1" w:semiHidden="0" w:uiPriority="73" w:unhideWhenUsed="0"/>
-    <w:lsdException w:name="Light Shading Accent 2" w:semiHidden="0" w:uiPriority="60" w:unhideWhenUsed="0"/>
-    <w:lsdException w:name="Light List Accent 2" w:semiHidden="0" w:uiPriority="61" w:unhideWhenUsed="0"/>
-    <w:lsdException w:name="Light Grid Accent 2" w:semiHidden="0" w:uiPriority="62" w:unhideWhenUsed="0"/>
-    <w:lsdException w:name="Medium Shading 1 Accent 2" w:semiHidden="0" w:uiPriority="63" w:unhideWhenUsed="0"/>
-    <w:lsdException w:name="Medium Shading 2 Accent 2" w:semiHidden="0" w:uiPriority="64" w:unhideWhenUsed="0"/>
-    <w:lsdException w:name="Medium List 1 Accent 2" w:semiHidden="0" w:uiPriority="65" w:unhideWhenUsed="0"/>
-    <w:lsdException w:name="Medium List 2 Accent 2" w:semiHidden="0" w:uiPriority="66" w:unhideWhenUsed="0"/>
-    <w:lsdException w:name="Medium Grid 1 Accent 2" w:semiHidden="0" w:uiPriority="67" w:unhideWhenUsed="0"/>
-    <w:lsdException w:name="Medium Grid 2 Accent 2" w:semiHidden="0" w:uiPriority="68" w:unhideWhenUsed="0"/>
-    <w:lsdException w:name="Medium Grid 3 Accent 2" w:semiHidden="0" w:uiPriority="69" w:unhideWhenUsed="0"/>
-    <w:lsdException w:name="Dark List Accent 2" w:semiHidden="0" w:uiPriority="70" w:unhideWhenUsed="0"/>
-    <w:lsdException w:name="Colorful Shading Accent 2" w:semiHidden="0" w:uiPriority="71" w:unhideWhenUsed="0"/>
-    <w:lsdException w:name="Colorful List Accent 2" w:semiHidden="0" w:uiPriority="72" w:unhideWhenUsed="0"/>
-    <w:lsdException w:name="Colorful Grid Accent 2" w:semiHidden="0" w:uiPriority="73" w:unhideWhenUsed="0"/>
-    <w:lsdException w:name="Light Shading Accent 3" w:semiHidden="0" w:uiPriority="60" w:unhideWhenUsed="0"/>
-    <w:lsdException w:name="Light List Accent 3" w:semiHidden="0" w:uiPriority="61" w:unhideWhenUsed="0"/>
-    <w:lsdException w:name="Light Grid Accent 3" w:semiHidden="0" w:uiPriority="62" w:unhideWhenUsed="0"/>
-    <w:lsdException w:name="Medium Shading 1 Accent 3" w:semiHidden="0" w:uiPriority="63" w:unhideWhenUsed="0"/>
-    <w:lsdException w:name="Medium Shading 2 Accent 3" w:semiHidden="0" w:uiPriority="64" w:unhideWhenUsed="0"/>
-    <w:lsdException w:name="Medium List 1 Accent 3" w:semiHidden="0" w:uiPriority="65" w:unhideWhenUsed="0"/>
-    <w:lsdException w:name="Medium List 2 Accent 3" w:semiHidden="0" w:uiPriority="66" w:unhideWhenUsed="0"/>
-    <w:lsdException w:name="Medium Grid 1 Accent 3" w:semiHidden="0" w:uiPriority="67" w:unhideWhenUsed="0"/>
-    <w:lsdException w:name="Medium Grid 2 Accent 3" w:semiHidden="0" w:uiPriority="68" w:unhideWhenUsed="0"/>
-    <w:lsdException w:name="Medium Grid 3 Accent 3" w:semiHidden="0" w:uiPriority="69" w:unhideWhenUsed="0"/>
-    <w:lsdException w:name="Dark List Accent 3" w:semiHidden="0" w:uiPriority="70" w:unhideWhenUsed="0"/>
-    <w:lsdException w:name="Colorful Shading Accent 3" w:semiHidden="0" w:uiPriority="71" w:unhideWhenUsed="0"/>
-    <w:lsdException w:name="Colorful List Accent 3" w:semiHidden="0" w:uiPriority="72" w:unhideWhenUsed="0"/>
-    <w:lsdException w:name="Colorful Grid Accent 3" w:semiHidden="0" w:uiPriority="73" w:unhideWhenUsed="0"/>
-    <w:lsdException w:name="Light Shading Accent 4" w:semiHidden="0" w:uiPriority="60" w:unhideWhenUsed="0"/>
-    <w:lsdException w:name="Light List Accent 4" w:semiHidden="0" w:uiPriority="61" w:unhideWhenUsed="0"/>
-    <w:lsdException w:name="Light Grid Accent 4" w:semiHidden="0" w:uiPriority="62" w:unhideWhenUsed="0"/>
-    <w:lsdException w:name="Medium Shading 1 Accent 4" w:semiHidden="0" w:uiPriority="63" w:unhideWhenUsed="0"/>
-    <w:lsdException w:name="Medium Shading 2 Accent 4" w:semiHidden="0" w:uiPriority="64" w:unhideWhenUsed="0"/>
-    <w:lsdException w:name="Medium List 1 Accent 4" w:semiHidden="0" w:uiPriority="65" w:unhideWhenUsed="0"/>
-    <w:lsdException w:name="Medium List 2 Accent 4" w:semiHidden="0" w:uiPriority="66" w:unhideWhenUsed="0"/>
-    <w:lsdException w:name="Medium Grid 1 Accent 4" w:semiHidden="0" w:uiPriority="67" w:unhideWhenUsed="0"/>
-    <w:lsdException w:name="Medium Grid 2 Accent 4" w:semiHidden="0" w:uiPriority="68" w:unhideWhenUsed="0"/>
-    <w:lsdException w:name="Medium Grid 3 Accent 4" w:semiHidden="0" w:uiPriority="69" w:unhideWhenUsed="0"/>
-    <w:lsdException w:name="Dark List Accent 4" w:semiHidden="0" w:uiPriority="70" w:unhideWhenUsed="0"/>
-    <w:lsdException w:name="Colorful Shading Accent 4" w:semiHidden="0" w:uiPriority="71" w:unhideWhenUsed="0"/>
-    <w:lsdException w:name="Colorful List Accent 4" w:semiHidden="0" w:uiPriority="72" w:unhideWhenUsed="0"/>
-    <w:lsdException w:name="Colorful Grid Accent 4" w:semiHidden="0" w:uiPriority="73" w:unhideWhenUsed="0"/>
-    <w:lsdException w:name="Light Shading Accent 5" w:semiHidden="0" w:uiPriority="60" w:unhideWhenUsed="0"/>
-    <w:lsdException w:name="Light List Accent 5" w:semiHidden="0" w:uiPriority="61" w:unhideWhenUsed="0"/>
-    <w:lsdException w:name="Light Grid Accent 5" w:semiHidden="0" w:uiPriority="62" w:unhideWhenUsed="0"/>
-    <w:lsdException w:name="Medium Shading 1 Accent 5" w:semiHidden="0" w:uiPriority="63" w:unhideWhenUsed="0"/>
-    <w:lsdException w:name="Medium Shading 2 Accent 5" w:semiHidden="0" w:uiPriority="64" w:unhideWhenUsed="0"/>
-    <w:lsdException w:name="Medium List 1 Accent 5" w:semiHidden="0" w:uiPriority="65" w:unhideWhenUsed="0"/>
-    <w:lsdException w:name="Medium List 2 Accent 5" w:semiHidden="0" w:uiPriority="66" w:unhideWhenUsed="0"/>
-    <w:lsdException w:name="Medium Grid 1 Accent 5" w:semiHidden="0" w:uiPriority="67" w:unhideWhenUsed="0"/>
-    <w:lsdException w:name="Medium Grid 2 Accent 5" w:semiHidden="0" w:uiPriority="68" w:unhideWhenUsed="0"/>
-    <w:lsdException w:name="Medium Grid 3 Accent 5" w:semiHidden="0" w:uiPriority="69" w:unhideWhenUsed="0"/>
-    <w:lsdException w:name="Dark List Accent 5" w:semiHidden="0" w:uiPriority="70" w:unhideWhenUsed="0"/>
-    <w:lsdException w:name="Colorful Shading Accent 5" w:semiHidden="0" w:uiPriority="71" w:unhideWhenUsed="0"/>
-    <w:lsdException w:name="Colorful List Accent 5" w:semiHidden="0" w:uiPriority="72" w:unhideWhenUsed="0"/>
-    <w:lsdException w:name="Colorful Grid Accent 5" w:semiHidden="0" w:uiPriority="73" w:unhideWhenUsed="0"/>
-    <w:lsdException w:name="Light Shading Accent 6" w:semiHidden="0" w:uiPriority="60" w:unhideWhenUsed="0"/>
-    <w:lsdException w:name="Light List Accent 6" w:semiHidden="0" w:uiPriority="61" w:unhideWhenUsed="0"/>
-    <w:lsdException w:name="Light Grid Accent 6" w:semiHidden="0" w:uiPriority="62" w:unhideWhenUsed="0"/>
-    <w:lsdException w:name="Medium Shading 1 Accent 6" w:semiHidden="0" w:uiPriority="63" w:unhideWhenUsed="0"/>
-    <w:lsdException w:name="Medium Shading 2 Accent 6" w:semiHidden="0" w:uiPriority="64" w:unhideWhenUsed="0"/>
-    <w:lsdException w:name="Medium List 1 Accent 6" w:semiHidden="0" w:uiPriority="65" w:unhideWhenUsed="0"/>
-    <w:lsdException w:name="Medium List 2 Accent 6" w:semiHidden="0" w:uiPriority="66" w:unhideWhenUsed="0"/>
-    <w:lsdException w:name="Medium Grid 1 Accent 6" w:semiHidden="0" w:uiPriority="67" w:unhideWhenUsed="0"/>
-    <w:lsdException w:name="Medium Grid 2 Accent 6" w:semiHidden="0" w:uiPriority="68" w:unhideWhenUsed="0"/>
-    <w:lsdException w:name="Medium Grid 3 Accent 6" w:semiHidden="0" w:uiPriority="69" w:unhideWhenUsed="0"/>
-    <w:lsdException w:name="Dark List Accent 6" w:semiHidden="0" w:uiPriority="70" w:unhideWhenUsed="0"/>
-    <w:lsdException w:name="Colorful Shading Accent 6" w:semiHidden="0" w:uiPriority="71" w:unhideWhenUsed="0"/>
-    <w:lsdException w:name="Colorful List Accent 6" w:semiHidden="0" w:uiPriority="72" w:unhideWhenUsed="0"/>
-    <w:lsdException w:name="Colorful Grid Accent 6" w:semiHidden="0" w:uiPriority="73" w:unhideWhenUsed="0"/>
-    <w:lsdException w:name="Subtle Emphasis" w:semiHidden="0" w:uiPriority="19" w:unhideWhenUsed="0" w:qFormat="1"/>
-    <w:lsdException w:name="Intense Emphasis" w:semiHidden="0" w:uiPriority="21" w:unhideWhenUsed="0" w:qFormat="1"/>
-    <w:lsdException w:name="Subtle Reference" w:semiHidden="0" w:uiPriority="31" w:unhideWhenUsed="0" w:qFormat="1"/>
-    <w:lsdException w:name="Intense Reference" w:semiHidden="0" w:uiPriority="32" w:unhideWhenUsed="0" w:qFormat="1"/>
-    <w:lsdException w:name="Book Title" w:semiHidden="0" w:uiPriority="33" w:unhideWhenUsed="0" w:qFormat="1"/>
-    <w:lsdException w:name="Bibliography" w:uiPriority="37"/>
-    <w:lsdException w:name="TOC Heading" w:uiPriority="39" w:qFormat="1"/>
-  </w:latentStyles>
-  <w:style w:type="paragraph" w:default="1" w:styleId="Normal">
-    <w:name w:val="Normal"/>
-    <w:qFormat/>
+  <w:style w:type="character" w:styleId="Hyperlink">
+    <w:name w:val="Hyperlink"/>
+    <w:basedOn w:val="DefaultParagraphFont"/>
+    <w:uiPriority w:val="99"/>
+    <w:unhideWhenUsed/>
+    <w:rsid w:val="005C20AA"/>
+    <w:rPr>
+      <w:color w:val="0000FF" w:themeColor="hyperlink"/>
+      <w:u w:val="single"/>
+    </w:rPr>
   </w:style>
-  <w:style w:type="character" w:default="1" w:styleId="DefaultParagraphFont">
-    <w:name w:val="Default Paragraph Font"/>
-    <w:uiPriority w:val="1"/>
-    <w:semiHidden/>
-    <w:unhideWhenUsed/>
-  </w:style>
-  <w:style w:type="table" w:default="1" w:styleId="TableNormal">
-    <w:name w:val="Normal Table"/>
+  <w:style w:type="character" w:styleId="UnresolvedMention">
+    <w:name w:val="Unresolved Mention"/>
+    <w:basedOn w:val="DefaultParagraphFont"/>
     <w:uiPriority w:val="99"/>
     <w:semiHidden/>
     <w:unhideWhenUsed/>
-    <w:tblPr>
-      <w:tblInd w:w="0" w:type="dxa"/>
-      <w:tblCellMar>
-        <w:top w:w="0" w:type="dxa"/>
-        <w:left w:w="108" w:type="dxa"/>
-        <w:bottom w:w="0" w:type="dxa"/>
-        <w:right w:w="108" w:type="dxa"/>
-      </w:tblCellMar>
-    </w:tblPr>
-  </w:style>
-  <w:style w:type="numbering" w:default="1" w:styleId="NoList">
-    <w:name w:val="No List"/>
-    <w:uiPriority w:val="99"/>
-    <w:semiHidden/>
-    <w:unhideWhenUsed/>
-  </w:style>
-  <w:style w:type="paragraph" w:styleId="BalloonText">
-    <w:name w:val="Balloon Text"/>
-    <w:basedOn w:val="Normal"/>
-    <w:link w:val="BalloonTextChar"/>
-    <w:uiPriority w:val="99"/>
-    <w:semiHidden/>
-    <w:unhideWhenUsed/>
-    <w:rsid w:val="002270FE"/>
-    <w:pPr>
-      <w:spacing w:after="0" w:line="240" w:lineRule="auto"/>
-    </w:pPr>
+    <w:rsid w:val="005C20AA"/>
     <w:rPr>
-      <w:rFonts w:ascii="Tahoma" w:hAnsi="Tahoma" w:cs="Tahoma"/>
-      <w:sz w:val="16"/>
-      <w:szCs w:val="16"/>
+      <w:color w:val="605E5C"/>
+      <w:shd w:val="clear" w:color="auto" w:fill="E1DFDD"/>
     </w:rPr>
-  </w:style>
-  <w:style w:type="character" w:customStyle="1" w:styleId="BalloonTextChar">
-    <w:name w:val="Balloon Text Char"/>
-    <w:basedOn w:val="DefaultParagraphFont"/>
-    <w:link w:val="BalloonText"/>
-    <w:uiPriority w:val="99"/>
-    <w:semiHidden/>
-    <w:rsid w:val="002270FE"/>
-    <w:rPr>
-      <w:rFonts w:ascii="Tahoma" w:hAnsi="Tahoma" w:cs="Tahoma"/>
-      <w:sz w:val="16"/>
-      <w:szCs w:val="16"/>
-    </w:rPr>
-  </w:style>
-  <w:style w:type="paragraph" w:styleId="ListParagraph">
-    <w:name w:val="List Paragraph"/>
-    <w:basedOn w:val="Normal"/>
-    <w:uiPriority w:val="34"/>
-    <w:qFormat/>
-    <w:rsid w:val="007274FD"/>
-    <w:pPr>
-      <w:ind w:left="720"/>
-      <w:contextualSpacing/>
-    </w:pPr>
   </w:style>
 </w:styles>
 </file>

</xml_diff>

<commit_message>
Updates Tool & Manual on PA DEP input; Tab consolidation
From Barry Evans:
- Fix "Urban Area" section of "Total Load Reductions" tab, to return "--" if Urban Area (and their loads) are zero.
From me: Tab consolidation and formating updates
- Resolve #8 Combine "Stream Bank Loading Rate" tabs for Sediment, Nitrogen & Phosphorus
- Resolve #7 Create "Technical Documentation" tab, expanding from "Perf Std Approach"
- Improved number formatting in "Total Load Reductions" tab, adding commas to the big numbers and percent symbols to the percentages.
- Renamed some tabs for consistencey and added minor formatting changes to improve consistency amongst the tabs
</commit_message>
<xml_diff>
--- a/docs/MMW_BMP_Spreadsheet_Tool_UserManual.docx
+++ b/docs/MMW_BMP_Spreadsheet_Tool_UserManual.docx
@@ -1,6 +1,6 @@
 
 <file path=word/document.xml><?xml version="1.0" encoding="utf-8"?>
-<w:document xmlns:wpc="http://schemas.microsoft.com/office/word/2010/wordprocessingCanvas" xmlns:cx="http://schemas.microsoft.com/office/drawing/2014/chartex" xmlns:cx1="http://schemas.microsoft.com/office/drawing/2015/9/8/chartex" xmlns:cx2="http://schemas.microsoft.com/office/drawing/2015/10/21/chartex" xmlns:cx3="http://schemas.microsoft.com/office/drawing/2016/5/9/chartex" xmlns:cx4="http://schemas.microsoft.com/office/drawing/2016/5/10/chartex" xmlns:cx5="http://schemas.microsoft.com/office/drawing/2016/5/11/chartex" xmlns:cx6="http://schemas.microsoft.com/office/drawing/2016/5/12/chartex" xmlns:cx7="http://schemas.microsoft.com/office/drawing/2016/5/13/chartex" xmlns:cx8="http://schemas.microsoft.com/office/drawing/2016/5/14/chartex" xmlns:mc="http://schemas.openxmlformats.org/markup-compatibility/2006" xmlns:aink="http://schemas.microsoft.com/office/drawing/2016/ink" xmlns:am3d="http://schemas.microsoft.com/office/drawing/2017/model3d" xmlns:o="urn:schemas-microsoft-com:office:office" xmlns:r="http://schemas.openxmlformats.org/officeDocument/2006/relationships" xmlns:m="http://schemas.openxmlformats.org/officeDocument/2006/math" xmlns:v="urn:schemas-microsoft-com:vml" xmlns:wp14="http://schemas.microsoft.com/office/word/2010/wordprocessingDrawing" xmlns:wp="http://schemas.openxmlformats.org/drawingml/2006/wordprocessingDrawing" xmlns:w10="urn:schemas-microsoft-com:office:word" xmlns:w="http://schemas.openxmlformats.org/wordprocessingml/2006/main" xmlns:w14="http://schemas.microsoft.com/office/word/2010/wordml" xmlns:w15="http://schemas.microsoft.com/office/word/2012/wordml" xmlns:w16cid="http://schemas.microsoft.com/office/word/2016/wordml/cid" xmlns:w16se="http://schemas.microsoft.com/office/word/2015/wordml/symex" xmlns:wpg="http://schemas.microsoft.com/office/word/2010/wordprocessingGroup" xmlns:wpi="http://schemas.microsoft.com/office/word/2010/wordprocessingInk" xmlns:wne="http://schemas.microsoft.com/office/word/2006/wordml" xmlns:wps="http://schemas.microsoft.com/office/word/2010/wordprocessingShape" mc:Ignorable="w14 w15 w16se w16cid wp14">
+<w:document xmlns:wpc="http://schemas.microsoft.com/office/word/2010/wordprocessingCanvas" xmlns:mc="http://schemas.openxmlformats.org/markup-compatibility/2006" xmlns:o="urn:schemas-microsoft-com:office:office" xmlns:r="http://schemas.openxmlformats.org/officeDocument/2006/relationships" xmlns:m="http://schemas.openxmlformats.org/officeDocument/2006/math" xmlns:v="urn:schemas-microsoft-com:vml" xmlns:wp14="http://schemas.microsoft.com/office/word/2010/wordprocessingDrawing" xmlns:wp="http://schemas.openxmlformats.org/drawingml/2006/wordprocessingDrawing" xmlns:w10="urn:schemas-microsoft-com:office:word" xmlns:w="http://schemas.openxmlformats.org/wordprocessingml/2006/main" xmlns:w14="http://schemas.microsoft.com/office/word/2010/wordml" xmlns:wpg="http://schemas.microsoft.com/office/word/2010/wordprocessingGroup" xmlns:wpi="http://schemas.microsoft.com/office/word/2010/wordprocessingInk" xmlns:wne="http://schemas.microsoft.com/office/word/2006/wordml" xmlns:wps="http://schemas.microsoft.com/office/word/2010/wordprocessingShape" mc:Ignorable="w14 wp14">
   <w:body>
     <w:p>
       <w:pPr>
@@ -71,6 +71,7 @@
       <w:pPr>
         <w:rPr>
           <w:b/>
+          <w:i/>
           <w:sz w:val="32"/>
           <w:szCs w:val="28"/>
         </w:rPr>
@@ -78,6 +79,7 @@
       <w:r>
         <w:rPr>
           <w:b/>
+          <w:i/>
           <w:sz w:val="32"/>
           <w:szCs w:val="28"/>
         </w:rPr>
@@ -125,7 +127,37 @@
           <w:sz w:val="24"/>
           <w:szCs w:val="28"/>
         </w:rPr>
-        <w:t>2018-07-27 at 12:15pm ET</w:t>
+        <w:t>2018-10-03 at 9</w:t>
+      </w:r>
+      <w:r>
+        <w:rPr>
+          <w:sz w:val="24"/>
+          <w:szCs w:val="28"/>
+        </w:rPr>
+        <w:t>:00</w:t>
+      </w:r>
+      <w:proofErr w:type="gramStart"/>
+      <w:r>
+        <w:rPr>
+          <w:sz w:val="24"/>
+          <w:szCs w:val="28"/>
+        </w:rPr>
+        <w:t>a</w:t>
+      </w:r>
+      <w:r>
+        <w:rPr>
+          <w:sz w:val="24"/>
+          <w:szCs w:val="28"/>
+        </w:rPr>
+        <w:t>m</w:t>
+      </w:r>
+      <w:proofErr w:type="gramEnd"/>
+      <w:r>
+        <w:rPr>
+          <w:sz w:val="24"/>
+          <w:szCs w:val="28"/>
+        </w:rPr>
+        <w:t xml:space="preserve"> ET</w:t>
       </w:r>
     </w:p>
     <w:p>
@@ -147,7 +179,7 @@
         </w:rPr>
         <w:t xml:space="preserve">Repository &amp; Archives: </w:t>
       </w:r>
-      <w:hyperlink r:id="rId5" w:history="1">
+      <w:hyperlink r:id="rId6" w:history="1">
         <w:r>
           <w:rPr>
             <w:rStyle w:val="Hyperlink"/>
@@ -184,7 +216,7 @@
         </w:rPr>
         <w:t xml:space="preserve">Latest Version of Tool: </w:t>
       </w:r>
-      <w:hyperlink r:id="rId6" w:history="1">
+      <w:hyperlink r:id="rId7" w:history="1">
         <w:r>
           <w:rPr>
             <w:rStyle w:val="Hyperlink"/>
@@ -219,16 +251,9 @@
           <w:sz w:val="24"/>
           <w:szCs w:val="28"/>
         </w:rPr>
-        <w:t>Latest Version</w:t>
-      </w:r>
-      <w:r>
-        <w:rPr>
-          <w:sz w:val="24"/>
-          <w:szCs w:val="28"/>
-        </w:rPr>
-        <w:t xml:space="preserve"> of Manual: </w:t>
-      </w:r>
-      <w:hyperlink r:id="rId7" w:history="1">
+        <w:t xml:space="preserve">Latest Version of Manual: </w:t>
+      </w:r>
+      <w:hyperlink r:id="rId8" w:history="1">
         <w:r>
           <w:rPr>
             <w:rStyle w:val="Hyperlink"/>
@@ -254,8 +279,6 @@
           <w:szCs w:val="28"/>
         </w:rPr>
       </w:pPr>
-      <w:bookmarkStart w:id="0" w:name="_GoBack"/>
-      <w:bookmarkEnd w:id="0"/>
     </w:p>
     <w:p>
       <w:pPr>
@@ -335,15 +358,7 @@
         <w:t xml:space="preserve"> In this case, </w:t>
       </w:r>
       <w:r>
-        <w:t>the Multi-Year Model in MMW (i.e., the GWLF-E model) is used to estimate mean annual nutrient and sediment loads (kg/</w:t>
-      </w:r>
-      <w:proofErr w:type="spellStart"/>
-      <w:r>
-        <w:t>yr</w:t>
-      </w:r>
-      <w:proofErr w:type="spellEnd"/>
-      <w:r>
-        <w:t>) and loading rates (kg/ha) from a variety of sources within the area of interest</w:t>
+        <w:t>the Multi-Year Model in MMW (i.e., the GWLF-E model) is used to estimate mean annual nutrient and sediment loads (kg/yr) and loading rates (kg/ha) from a variety of sources within the area of interest</w:t>
       </w:r>
       <w:r>
         <w:t xml:space="preserve"> (AOI)</w:t>
@@ -454,7 +469,13 @@
         <w:t xml:space="preserve"> as shown in Figure 1 below.</w:t>
       </w:r>
       <w:r>
-        <w:t xml:space="preserve"> (Note: see the Appendix to this document if you are unsure of how to Model My Watershed to simulate pollutants loads for any given area of interest).</w:t>
+        <w:t xml:space="preserve"> (Note: see the Appendix to this document if you are unsure of how to</w:t>
+      </w:r>
+      <w:r>
+        <w:t xml:space="preserve"> use</w:t>
+      </w:r>
+      <w:r>
+        <w:t xml:space="preserve"> Model My Watershed to simulate pollutants loads for any given area of interest).</w:t>
       </w:r>
     </w:p>
     <w:p>
@@ -467,9 +488,9 @@
         </w:rPr>
         <w:drawing>
           <wp:inline distT="0" distB="0" distL="0" distR="0">
-            <wp:extent cx="5242848" cy="2660073"/>
-            <wp:effectExtent l="0" t="0" r="0" b="6985"/>
-            <wp:docPr id="1" name="Picture 1"/>
+            <wp:extent cx="5263116" cy="2700720"/>
+            <wp:effectExtent l="0" t="0" r="0" b="4445"/>
+            <wp:docPr id="7" name="Picture 7"/>
             <wp:cNvGraphicFramePr>
               <a:graphicFrameLocks xmlns:a="http://schemas.openxmlformats.org/drawingml/2006/main" noChangeAspect="1"/>
             </wp:cNvGraphicFramePr>
@@ -477,11 +498,11 @@
               <a:graphicData uri="http://schemas.openxmlformats.org/drawingml/2006/picture">
                 <pic:pic xmlns:pic="http://schemas.openxmlformats.org/drawingml/2006/picture">
                   <pic:nvPicPr>
-                    <pic:cNvPr id="0" name="MMWoutput.JPG"/>
+                    <pic:cNvPr id="0" name="Capture.JPG"/>
                     <pic:cNvPicPr/>
                   </pic:nvPicPr>
                   <pic:blipFill>
-                    <a:blip r:embed="rId8" cstate="print">
+                    <a:blip r:embed="rId9" cstate="print">
                       <a:extLst>
                         <a:ext uri="{28A0092B-C50C-407E-A947-70E740481C1C}">
                           <a14:useLocalDpi xmlns:a14="http://schemas.microsoft.com/office/drawing/2010/main" val="0"/>
@@ -495,7 +516,7 @@
                   <pic:spPr>
                     <a:xfrm>
                       <a:off x="0" y="0"/>
-                      <a:ext cx="5242848" cy="2660073"/>
+                      <a:ext cx="5263117" cy="2700720"/>
                     </a:xfrm>
                     <a:prstGeom prst="rect">
                       <a:avLst/>
@@ -513,7 +534,7 @@
         <w:jc w:val="center"/>
       </w:pPr>
       <w:r>
-        <w:t>Figure 1.</w:t>
+        <w:t>Figure 1</w:t>
       </w:r>
     </w:p>
     <w:p>
@@ -531,16 +552,105 @@
         <w:t xml:space="preserve"> by source category (e.g., land cover type, point sources, streambank erosion, etc.). As shown in Figure 2, this data can be downloaded in csv format by clicking on the “Download this data” button.</w:t>
       </w:r>
       <w:r>
-        <w:t xml:space="preserve"> (Note: the </w:t>
-      </w:r>
-      <w:r>
+        <w:t xml:space="preserve"> (</w:t>
+      </w:r>
+      <w:r>
+        <w:rPr>
+          <w:i/>
+        </w:rPr>
+        <w:t xml:space="preserve">Note: the </w:t>
+      </w:r>
+      <w:r>
+        <w:rPr>
+          <w:i/>
+        </w:rPr>
         <w:t xml:space="preserve">spreadsheet </w:t>
       </w:r>
       <w:r>
-        <w:t xml:space="preserve">tool itself can be downloaded via the “Export” function </w:t>
-      </w:r>
-      <w:r>
-        <w:t>also highlighted in Figure2</w:t>
+        <w:rPr>
+          <w:i/>
+        </w:rPr>
+        <w:t xml:space="preserve">tool itself can be </w:t>
+      </w:r>
+      <w:r>
+        <w:rPr>
+          <w:i/>
+        </w:rPr>
+        <w:t>downloaded via</w:t>
+      </w:r>
+      <w:r>
+        <w:rPr>
+          <w:i/>
+        </w:rPr>
+        <w:t xml:space="preserve"> the</w:t>
+      </w:r>
+      <w:r>
+        <w:rPr>
+          <w:i/>
+        </w:rPr>
+        <w:t xml:space="preserve"> link provided below the results table as</w:t>
+      </w:r>
+      <w:r>
+        <w:rPr>
+          <w:i/>
+        </w:rPr>
+        <w:t xml:space="preserve"> also</w:t>
+      </w:r>
+      <w:r>
+        <w:rPr>
+          <w:i/>
+        </w:rPr>
+        <w:t xml:space="preserve"> highlighted in Figure </w:t>
+      </w:r>
+      <w:r>
+        <w:rPr>
+          <w:i/>
+        </w:rPr>
+        <w:t>2</w:t>
+      </w:r>
+      <w:r>
+        <w:rPr>
+          <w:i/>
+        </w:rPr>
+        <w:t xml:space="preserve">. In using this tool, it is recommended that the original </w:t>
+      </w:r>
+      <w:r>
+        <w:rPr>
+          <w:i/>
+        </w:rPr>
+        <w:t xml:space="preserve">Excel </w:t>
+      </w:r>
+      <w:r>
+        <w:rPr>
+          <w:i/>
+        </w:rPr>
+        <w:t xml:space="preserve">file be left </w:t>
+      </w:r>
+      <w:proofErr w:type="gramStart"/>
+      <w:r>
+        <w:rPr>
+          <w:i/>
+        </w:rPr>
+        <w:t>un</w:t>
+      </w:r>
+      <w:r>
+        <w:rPr>
+          <w:i/>
+        </w:rPr>
+        <w:t>-</w:t>
+      </w:r>
+      <w:r>
+        <w:rPr>
+          <w:i/>
+        </w:rPr>
+        <w:t>altered,</w:t>
+      </w:r>
+      <w:proofErr w:type="gramEnd"/>
+      <w:r>
+        <w:rPr>
+          <w:i/>
+        </w:rPr>
+        <w:t xml:space="preserve"> and that copies of it be used for individual projects</w:t>
       </w:r>
       <w:r>
         <w:t>).</w:t>
@@ -548,7 +658,43 @@
     </w:p>
     <w:p>
       <w:r>
-        <w:t>Once downloaded, these data can be copied and pasted into the appropriate place in the “MMW Output” tab in the tool. Similarly, information on the areal extent of the different source areas also needs to be copied and pasted from the csv file that can be downloaded from the “Analyze” results for the particular area of interest as shown in Figure 3. Figure 4 illustrates the specific locations within the “MMW Output” tab where these model results should be inserted.</w:t>
+        <w:t xml:space="preserve">Once downloaded, these data can be copied and pasted into the appropriate place in the “MMW Output” tab in the tool. </w:t>
+      </w:r>
+      <w:r>
+        <w:t>(</w:t>
+      </w:r>
+      <w:r>
+        <w:rPr>
+          <w:i/>
+        </w:rPr>
+        <w:t>Note: As shown in Figure 2, make sure you download the csv file from the “Water Quality” section and not the “Hydrology” section</w:t>
+      </w:r>
+      <w:r>
+        <w:t xml:space="preserve">). </w:t>
+      </w:r>
+      <w:r>
+        <w:t xml:space="preserve">Similarly, information on the areal extent of the different source areas also needs to be copied and pasted from the </w:t>
+      </w:r>
+      <w:r>
+        <w:t>“</w:t>
+      </w:r>
+      <w:r>
+        <w:t>csv</w:t>
+      </w:r>
+      <w:r>
+        <w:t>”</w:t>
+      </w:r>
+      <w:r>
+        <w:t xml:space="preserve"> file that can be downloaded from the “Analyze” results for the particular area of interest as shown in Figure 3. Figure 4 illustrates the specific locations within the “MMW Output” tab</w:t>
+      </w:r>
+      <w:r>
+        <w:t xml:space="preserve"> (high-lighted in green</w:t>
+      </w:r>
+      <w:r>
+        <w:t>)</w:t>
+      </w:r>
+      <w:r>
+        <w:t xml:space="preserve"> where these model results should be inserted.</w:t>
       </w:r>
     </w:p>
     <w:p>
@@ -560,6 +706,45 @@
       </w:r>
       <w:r>
         <w:t>populated with the correct model results required to populate other tabs in the spreadsheet and to support the various functions built into the tool.</w:t>
+      </w:r>
+      <w:r>
+        <w:t xml:space="preserve"> Note also in Figure 5 that there is a spot in the “MMW Output”</w:t>
+      </w:r>
+      <w:r>
+        <w:t xml:space="preserve"> tab where the user can</w:t>
+      </w:r>
+      <w:r>
+        <w:t xml:space="preserve"> insert information</w:t>
+      </w:r>
+      <w:r>
+        <w:t xml:space="preserve"> on</w:t>
+      </w:r>
+      <w:r>
+        <w:t xml:space="preserve"> the length of streams in a given watershed that can be used for implementing various stream protection activities such as streambank fencing and streambank stabilization. In this case, the values for length of streams in agricultural areas</w:t>
+      </w:r>
+      <w:r>
+        <w:t xml:space="preserve"> (typically a combination of cropland and pasture land)</w:t>
+      </w:r>
+      <w:r>
+        <w:t>, non-agricultural areas, and total length of streams in the watershed can be</w:t>
+      </w:r>
+      <w:r>
+        <w:t xml:space="preserve"> entered by the user manually or</w:t>
+      </w:r>
+      <w:r>
+        <w:t xml:space="preserve"> obtained from the “Stream</w:t>
+      </w:r>
+      <w:r>
+        <w:t>s</w:t>
+      </w:r>
+      <w:r>
+        <w:t>” section of the “Analyze”</w:t>
+      </w:r>
+      <w:r>
+        <w:t xml:space="preserve"> tab as shown in Figure 6</w:t>
+      </w:r>
+      <w:r>
+        <w:t>.</w:t>
       </w:r>
     </w:p>
     <w:p>
@@ -572,9 +757,9 @@
         </w:rPr>
         <w:drawing>
           <wp:inline distT="0" distB="0" distL="0" distR="0">
-            <wp:extent cx="6534234" cy="3277590"/>
-            <wp:effectExtent l="0" t="0" r="0" b="0"/>
-            <wp:docPr id="8" name="Picture 8"/>
+            <wp:extent cx="5943600" cy="3058795"/>
+            <wp:effectExtent l="0" t="0" r="0" b="8255"/>
+            <wp:docPr id="6" name="Picture 6"/>
             <wp:cNvGraphicFramePr>
               <a:graphicFrameLocks xmlns:a="http://schemas.openxmlformats.org/drawingml/2006/main" noChangeAspect="1"/>
             </wp:cNvGraphicFramePr>
@@ -582,77 +767,7 @@
               <a:graphicData uri="http://schemas.openxmlformats.org/drawingml/2006/picture">
                 <pic:pic xmlns:pic="http://schemas.openxmlformats.org/drawingml/2006/picture">
                   <pic:nvPicPr>
-                    <pic:cNvPr id="0" name="Figure2b.JPG"/>
-                    <pic:cNvPicPr/>
-                  </pic:nvPicPr>
-                  <pic:blipFill>
-                    <a:blip r:embed="rId9">
-                      <a:extLst>
-                        <a:ext uri="{28A0092B-C50C-407E-A947-70E740481C1C}">
-                          <a14:useLocalDpi xmlns:a14="http://schemas.microsoft.com/office/drawing/2010/main" val="0"/>
-                        </a:ext>
-                      </a:extLst>
-                    </a:blip>
-                    <a:stretch>
-                      <a:fillRect/>
-                    </a:stretch>
-                  </pic:blipFill>
-                  <pic:spPr>
-                    <a:xfrm>
-                      <a:off x="0" y="0"/>
-                      <a:ext cx="6563397" cy="3292218"/>
-                    </a:xfrm>
-                    <a:prstGeom prst="rect">
-                      <a:avLst/>
-                    </a:prstGeom>
-                  </pic:spPr>
-                </pic:pic>
-              </a:graphicData>
-            </a:graphic>
-          </wp:inline>
-        </w:drawing>
-      </w:r>
-    </w:p>
-    <w:p>
-      <w:pPr>
-        <w:jc w:val="center"/>
-      </w:pPr>
-      <w:r>
-        <w:t>Figure 2.</w:t>
-      </w:r>
-    </w:p>
-    <w:p>
-      <w:pPr>
-        <w:jc w:val="center"/>
-      </w:pPr>
-    </w:p>
-    <w:p>
-      <w:pPr>
-        <w:jc w:val="center"/>
-      </w:pPr>
-    </w:p>
-    <w:p>
-      <w:pPr>
-        <w:jc w:val="center"/>
-      </w:pPr>
-      <w:r>
-        <w:rPr>
-          <w:noProof/>
-        </w:rPr>
-        <w:lastRenderedPageBreak/>
-        <w:drawing>
-          <wp:inline distT="0" distB="0" distL="0" distR="0">
-            <wp:extent cx="6446001" cy="3313216"/>
-            <wp:effectExtent l="0" t="0" r="0" b="1905"/>
-            <wp:docPr id="4" name="Picture 4"/>
-            <wp:cNvGraphicFramePr>
-              <a:graphicFrameLocks xmlns:a="http://schemas.openxmlformats.org/drawingml/2006/main" noChangeAspect="1"/>
-            </wp:cNvGraphicFramePr>
-            <a:graphic xmlns:a="http://schemas.openxmlformats.org/drawingml/2006/main">
-              <a:graphicData uri="http://schemas.openxmlformats.org/drawingml/2006/picture">
-                <pic:pic xmlns:pic="http://schemas.openxmlformats.org/drawingml/2006/picture">
-                  <pic:nvPicPr>
-                    <pic:cNvPr id="0" name="AnalyzeResults2.JPG"/>
+                    <pic:cNvPr id="0" name="Fig2c.JPG"/>
                     <pic:cNvPicPr/>
                   </pic:nvPicPr>
                   <pic:blipFill>
@@ -670,7 +785,7 @@
                   <pic:spPr>
                     <a:xfrm>
                       <a:off x="0" y="0"/>
-                      <a:ext cx="6458811" cy="3319800"/>
+                      <a:ext cx="5943600" cy="3058795"/>
                     </a:xfrm>
                     <a:prstGeom prst="rect">
                       <a:avLst/>
@@ -684,8 +799,11 @@
       </w:r>
     </w:p>
     <w:p>
-      <w:r>
-        <w:t xml:space="preserve">                                                                                          Figure 3.</w:t>
+      <w:pPr>
+        <w:jc w:val="center"/>
+      </w:pPr>
+      <w:r>
+        <w:t>Figure 2</w:t>
       </w:r>
     </w:p>
     <w:p>
@@ -696,11 +814,12 @@
         <w:rPr>
           <w:noProof/>
         </w:rPr>
+        <w:lastRenderedPageBreak/>
         <w:drawing>
           <wp:inline distT="0" distB="0" distL="0" distR="0">
-            <wp:extent cx="5857500" cy="2992582"/>
+            <wp:extent cx="5943600" cy="3067685"/>
             <wp:effectExtent l="0" t="0" r="0" b="0"/>
-            <wp:docPr id="5" name="Picture 5"/>
+            <wp:docPr id="8" name="Picture 8"/>
             <wp:cNvGraphicFramePr>
               <a:graphicFrameLocks xmlns:a="http://schemas.openxmlformats.org/drawingml/2006/main" noChangeAspect="1"/>
             </wp:cNvGraphicFramePr>
@@ -708,7 +827,7 @@
               <a:graphicData uri="http://schemas.openxmlformats.org/drawingml/2006/picture">
                 <pic:pic xmlns:pic="http://schemas.openxmlformats.org/drawingml/2006/picture">
                   <pic:nvPicPr>
-                    <pic:cNvPr id="0" name="MMWoutTab3.JPG"/>
+                    <pic:cNvPr id="0" name="Fig3b.JPG"/>
                     <pic:cNvPicPr/>
                   </pic:nvPicPr>
                   <pic:blipFill>
@@ -726,7 +845,7 @@
                   <pic:spPr>
                     <a:xfrm>
                       <a:off x="0" y="0"/>
-                      <a:ext cx="5853576" cy="2990577"/>
+                      <a:ext cx="5943600" cy="3067685"/>
                     </a:xfrm>
                     <a:prstGeom prst="rect">
                       <a:avLst/>
@@ -740,90 +859,11 @@
       </w:r>
     </w:p>
     <w:p>
-      <w:pPr>
-        <w:jc w:val="center"/>
-      </w:pPr>
-      <w:r>
-        <w:t>Figure 4.</w:t>
-      </w:r>
-    </w:p>
-    <w:p>
-      <w:pPr>
-        <w:jc w:val="both"/>
-      </w:pPr>
-      <w:r>
-        <w:t xml:space="preserve">One of the more important tabs populated with the MMW model results is the “Land Use Loading Rate Look-Up Table” shown in Figure 5. In this case, model results drawn from the “MMW Output” tab are used to calculate “upland” pollutant loading rates as wells as “streambank” loading rates that are attributed to the different land use areas. </w:t>
-      </w:r>
-      <w:r>
-        <w:t>As described later, various BMPs can be simulated to evaluate potential load reductions from “upland” areas and streambanks</w:t>
-      </w:r>
-      <w:r>
-        <w:t xml:space="preserve">. In the case of developed </w:t>
-      </w:r>
-      <w:r>
-        <w:t xml:space="preserve">(urban) </w:t>
-      </w:r>
-      <w:r>
-        <w:t xml:space="preserve">areas, </w:t>
-      </w:r>
-      <w:r>
-        <w:lastRenderedPageBreak/>
-        <w:t xml:space="preserve">various BMPs are simulated that have an effect on both “upland” </w:t>
-      </w:r>
-      <w:r>
-        <w:t xml:space="preserve">loads as well as </w:t>
-      </w:r>
-      <w:r>
-        <w:t>“downstream” loads</w:t>
-      </w:r>
-      <w:r>
-        <w:t xml:space="preserve"> caused</w:t>
-      </w:r>
-      <w:r>
-        <w:t xml:space="preserve"> by </w:t>
-      </w:r>
-      <w:r>
-        <w:t xml:space="preserve">streambank erosion. Additionally, with urban </w:t>
-      </w:r>
-      <w:proofErr w:type="spellStart"/>
-      <w:r>
-        <w:t>stormwater</w:t>
-      </w:r>
-      <w:proofErr w:type="spellEnd"/>
-      <w:r>
-        <w:t xml:space="preserve"> BMPs, “composite” loading rates that combine loads from both upland and streambank sources are used in the simulation of potential load reductions </w:t>
-      </w:r>
-      <w:r>
-        <w:t>as described in a later section</w:t>
-      </w:r>
-      <w:r>
-        <w:t>.</w:t>
-      </w:r>
-    </w:p>
-    <w:p>
-      <w:pPr>
-        <w:jc w:val="both"/>
-      </w:pPr>
-      <w:r>
-        <w:t>To support loading rate calculations in the “Land Use Loading Rate Look-Up Table” tab, information is drawn from the “MMW Output” tab as well as other intermediate locations such as the “Streambank Sediment Loading”, “Streambank Nitrogen Loading”, and “Streambank Phosphorus Loading”</w:t>
-      </w:r>
-      <w:r>
-        <w:t xml:space="preserve"> tabs. While the user of this BMP</w:t>
-      </w:r>
-      <w:r>
-        <w:t xml:space="preserve"> spreadsheet tool is not required to add or modify data in these latter three tabs (which are automatically populated from other tabs</w:t>
-      </w:r>
-      <w:r>
-        <w:t>)</w:t>
-      </w:r>
-      <w:r>
-        <w:t>, some users may find them informative with regard to how streambank-eroded loads are ass</w:t>
-      </w:r>
-      <w:r>
-        <w:t>igned to various upland sources as a result of runoff emanating from these areas.</w:t>
-      </w:r>
-      <w:r>
-        <w:t xml:space="preserve"> </w:t>
+      <w:r>
+        <w:t xml:space="preserve">                                                                   </w:t>
+      </w:r>
+      <w:r>
+        <w:t xml:space="preserve">                       Figure 3</w:t>
       </w:r>
     </w:p>
     <w:p>
@@ -836,9 +876,9 @@
         </w:rPr>
         <w:drawing>
           <wp:inline distT="0" distB="0" distL="0" distR="0">
-            <wp:extent cx="5260768" cy="2461208"/>
+            <wp:extent cx="5943600" cy="2632075"/>
             <wp:effectExtent l="0" t="0" r="0" b="0"/>
-            <wp:docPr id="6" name="Picture 6"/>
+            <wp:docPr id="11" name="Picture 11"/>
             <wp:cNvGraphicFramePr>
               <a:graphicFrameLocks xmlns:a="http://schemas.openxmlformats.org/drawingml/2006/main" noChangeAspect="1"/>
             </wp:cNvGraphicFramePr>
@@ -846,11 +886,11 @@
               <a:graphicData uri="http://schemas.openxmlformats.org/drawingml/2006/picture">
                 <pic:pic xmlns:pic="http://schemas.openxmlformats.org/drawingml/2006/picture">
                   <pic:nvPicPr>
-                    <pic:cNvPr id="0" name="LoadRateTable.JPG"/>
+                    <pic:cNvPr id="0" name="Fig4b.JPG"/>
                     <pic:cNvPicPr/>
                   </pic:nvPicPr>
                   <pic:blipFill>
-                    <a:blip r:embed="rId12" cstate="print">
+                    <a:blip r:embed="rId12">
                       <a:extLst>
                         <a:ext uri="{28A0092B-C50C-407E-A947-70E740481C1C}">
                           <a14:useLocalDpi xmlns:a14="http://schemas.microsoft.com/office/drawing/2010/main" val="0"/>
@@ -864,7 +904,7 @@
                   <pic:spPr>
                     <a:xfrm>
                       <a:off x="0" y="0"/>
-                      <a:ext cx="5264251" cy="2462837"/>
+                      <a:ext cx="5943600" cy="2632075"/>
                     </a:xfrm>
                     <a:prstGeom prst="rect">
                       <a:avLst/>
@@ -882,86 +922,66 @@
         <w:jc w:val="center"/>
       </w:pPr>
       <w:r>
-        <w:t>Figure 5.</w:t>
-      </w:r>
-    </w:p>
-    <w:p>
-      <w:r>
-        <w:rPr>
-          <w:u w:val="single"/>
-        </w:rPr>
-        <w:t>Step 2</w:t>
-      </w:r>
-      <w:r>
-        <w:rPr>
-          <w:u w:val="single"/>
-        </w:rPr>
-        <w:t>: Evaluate Potential Load Reductions from BMPs in Rural Areas</w:t>
-      </w:r>
-    </w:p>
-    <w:p>
-      <w:r>
-        <w:t>Using the “Agricultural BMPs” tab,</w:t>
-      </w:r>
-      <w:r>
-        <w:t xml:space="preserve"> </w:t>
-      </w:r>
-      <w:r>
-        <w:t>various mitigation measures</w:t>
-      </w:r>
-      <w:r>
-        <w:t xml:space="preserve"> can be simulated to evaluate potential </w:t>
-      </w:r>
-      <w:r>
-        <w:t xml:space="preserve">load </w:t>
-      </w:r>
-      <w:r>
-        <w:t>reductions from both uplan</w:t>
-      </w:r>
-      <w:r>
-        <w:t>d areas (primarily agricultural)</w:t>
-      </w:r>
-      <w:r>
-        <w:t xml:space="preserve"> and in streams due to streambank erosion. </w:t>
-      </w:r>
-      <w:r>
-        <w:t>To facilitate this activity,</w:t>
-      </w:r>
-      <w:r>
-        <w:t xml:space="preserve"> information from other t</w:t>
-      </w:r>
-      <w:r>
-        <w:t>abs is extracted</w:t>
-      </w:r>
-      <w:r>
-        <w:t xml:space="preserve"> and us</w:t>
-      </w:r>
-      <w:r>
-        <w:t>ed to populate key cells in this tab. More specifically</w:t>
-      </w:r>
-      <w:r>
-        <w:t xml:space="preserve">, information is drawn from other tabs (primarily the “MMW Output” tab) to assign values to cells pertaining to watershed loads and the extent of available land </w:t>
-      </w:r>
-      <w:r>
-        <w:t>on which various BMPs might be applied</w:t>
-      </w:r>
-      <w:r>
-        <w:t xml:space="preserve">. </w:t>
-      </w:r>
-      <w:r>
-        <w:t>For example, the cells highlighted in blue</w:t>
-      </w:r>
-      <w:r>
-        <w:t xml:space="preserve"> in Figure 6 provide available land areas or stream lengths to which measures such as conservation tillage, cover crops, riparian buffers, streambank stabilization, etc. might be applied. In the same figure</w:t>
-      </w:r>
-      <w:r>
-        <w:t>, the cells highlighted in yellow</w:t>
-      </w:r>
-      <w:r>
-        <w:t xml:space="preserve"> are used to specify the proposed extent of such </w:t>
-      </w:r>
-      <w:r>
-        <w:t>measures. Based on user input, the potential load reductions are summed for all proposed measures and provided at the bottom of this tab as illustrated in Figure 7.</w:t>
+        <w:t>Figure 4</w:t>
+      </w:r>
+    </w:p>
+    <w:p>
+      <w:pPr>
+        <w:jc w:val="both"/>
+      </w:pPr>
+      <w:r>
+        <w:t xml:space="preserve">One of the more important tabs populated with the MMW model results is the “Land Use Loading Rate </w:t>
+      </w:r>
+      <w:r>
+        <w:t>Look-Up Table” shown in Figure 7</w:t>
+      </w:r>
+      <w:r>
+        <w:t xml:space="preserve">. In this case, model results drawn from the “MMW Output” tab are used to calculate “upland” pollutant loading rates as wells as “streambank” loading rates that are attributed to the different land use areas. </w:t>
+      </w:r>
+      <w:r>
+        <w:t>As described later, various BMPs can be simulated to evaluate potential load reductions from “upland” areas and streambanks</w:t>
+      </w:r>
+      <w:r>
+        <w:t xml:space="preserve">. In the case of developed </w:t>
+      </w:r>
+      <w:r>
+        <w:t xml:space="preserve">(urban) </w:t>
+      </w:r>
+      <w:r>
+        <w:t xml:space="preserve">areas, various BMPs are simulated that have an effect on both “upland” </w:t>
+      </w:r>
+      <w:r>
+        <w:t xml:space="preserve">loads as well as </w:t>
+      </w:r>
+      <w:r>
+        <w:t>“downstream” loads</w:t>
+      </w:r>
+      <w:r>
+        <w:t xml:space="preserve"> caused</w:t>
+      </w:r>
+      <w:r>
+        <w:t xml:space="preserve"> by </w:t>
+      </w:r>
+      <w:r>
+        <w:t xml:space="preserve">streambank erosion. Additionally, with urban stormwater BMPs, “composite” loading rates </w:t>
+      </w:r>
+      <w:r>
+        <w:lastRenderedPageBreak/>
+        <w:t xml:space="preserve">that combine loads from both upland and streambank sources are used in the simulation of potential load reductions </w:t>
+      </w:r>
+      <w:r>
+        <w:t>as described in a later section</w:t>
+      </w:r>
+      <w:r>
+        <w:t>.</w:t>
+      </w:r>
+    </w:p>
+    <w:p>
+      <w:pPr>
+        <w:jc w:val="both"/>
+      </w:pPr>
+      <w:r>
+        <w:t>To support loading rate calculations in the “Land Use Loading Rate Look-Up Table” tab, information is drawn from the “MMW Output” tab as well as other intermediate locations such as the “Streambank Sediment Loading”, “Streambank Nitrogen Loading”, and “Streambank Phosphorus Loading” tabs. While users of this BMP spreadsheet tool are not required to add or modify data in these latter three tabs (which are automatically populated from other tabs), some users may find them informative with regard to how streambank-eroded loads are assigned to various upland sources as a result of runoff emanating from these areas.</w:t>
       </w:r>
     </w:p>
     <w:p>
@@ -972,12 +992,11 @@
         <w:rPr>
           <w:noProof/>
         </w:rPr>
-        <w:lastRenderedPageBreak/>
         <w:drawing>
           <wp:inline distT="0" distB="0" distL="0" distR="0">
-            <wp:extent cx="5248894" cy="2332841"/>
+            <wp:extent cx="5667154" cy="2520551"/>
             <wp:effectExtent l="0" t="0" r="0" b="0"/>
-            <wp:docPr id="3" name="Picture 3"/>
+            <wp:docPr id="12" name="Picture 12"/>
             <wp:cNvGraphicFramePr>
               <a:graphicFrameLocks xmlns:a="http://schemas.openxmlformats.org/drawingml/2006/main" noChangeAspect="1"/>
             </wp:cNvGraphicFramePr>
@@ -985,11 +1004,11 @@
               <a:graphicData uri="http://schemas.openxmlformats.org/drawingml/2006/picture">
                 <pic:pic xmlns:pic="http://schemas.openxmlformats.org/drawingml/2006/picture">
                   <pic:nvPicPr>
-                    <pic:cNvPr id="0" name="AgBMPs1.JPG"/>
+                    <pic:cNvPr id="0" name="Fig5b.JPG"/>
                     <pic:cNvPicPr/>
                   </pic:nvPicPr>
                   <pic:blipFill>
-                    <a:blip r:embed="rId13" cstate="print">
+                    <a:blip r:embed="rId13">
                       <a:extLst>
                         <a:ext uri="{28A0092B-C50C-407E-A947-70E740481C1C}">
                           <a14:useLocalDpi xmlns:a14="http://schemas.microsoft.com/office/drawing/2010/main" val="0"/>
@@ -1003,7 +1022,7 @@
                   <pic:spPr>
                     <a:xfrm>
                       <a:off x="0" y="0"/>
-                      <a:ext cx="5262224" cy="2338766"/>
+                      <a:ext cx="5671240" cy="2522368"/>
                     </a:xfrm>
                     <a:prstGeom prst="rect">
                       <a:avLst/>
@@ -1021,7 +1040,7 @@
         <w:jc w:val="center"/>
       </w:pPr>
       <w:r>
-        <w:t>Figure 6.</w:t>
+        <w:t>Figure 5</w:t>
       </w:r>
     </w:p>
     <w:p>
@@ -1034,9 +1053,9 @@
         </w:rPr>
         <w:drawing>
           <wp:inline distT="0" distB="0" distL="0" distR="0">
-            <wp:extent cx="5943600" cy="2634615"/>
+            <wp:extent cx="5943600" cy="2846070"/>
             <wp:effectExtent l="0" t="0" r="0" b="0"/>
-            <wp:docPr id="7" name="Picture 7"/>
+            <wp:docPr id="27" name="Picture 27"/>
             <wp:cNvGraphicFramePr>
               <a:graphicFrameLocks xmlns:a="http://schemas.openxmlformats.org/drawingml/2006/main" noChangeAspect="1"/>
             </wp:cNvGraphicFramePr>
@@ -1044,7 +1063,7 @@
               <a:graphicData uri="http://schemas.openxmlformats.org/drawingml/2006/picture">
                 <pic:pic xmlns:pic="http://schemas.openxmlformats.org/drawingml/2006/picture">
                   <pic:nvPicPr>
-                    <pic:cNvPr id="0" name="AgBMPs3.JPG"/>
+                    <pic:cNvPr id="0" name="Fig6b.JPG"/>
                     <pic:cNvPicPr/>
                   </pic:nvPicPr>
                   <pic:blipFill>
@@ -1062,7 +1081,7 @@
                   <pic:spPr>
                     <a:xfrm>
                       <a:off x="0" y="0"/>
-                      <a:ext cx="5943600" cy="2634615"/>
+                      <a:ext cx="5943600" cy="2846070"/>
                     </a:xfrm>
                     <a:prstGeom prst="rect">
                       <a:avLst/>
@@ -1080,129 +1099,23 @@
         <w:jc w:val="center"/>
       </w:pPr>
       <w:r>
-        <w:t>Figure 7.</w:t>
-      </w:r>
-    </w:p>
-    <w:p/>
-    <w:p>
-      <w:r>
-        <w:rPr>
-          <w:u w:val="single"/>
-        </w:rPr>
-        <w:t>Step 3</w:t>
-      </w:r>
-      <w:r>
-        <w:rPr>
-          <w:u w:val="single"/>
-        </w:rPr>
-        <w:t>: Evaluate Potential Load Reductions from BMPs in Urban Areas</w:t>
-      </w:r>
-    </w:p>
-    <w:p>
-      <w:r>
-        <w:t>In the case of rural landscapes, various agricultural BMPs and stream restoration measures are simulated to predict potential pollutant load reductions from either upland areas or in streams due to eroded streambanks. With urban areas, similar reductions are also considered with this spreads</w:t>
-      </w:r>
-      <w:r>
-        <w:t xml:space="preserve">heet tool </w:t>
-      </w:r>
-      <w:r>
-        <w:t>(as is the case with streambank sta</w:t>
-      </w:r>
-      <w:r>
-        <w:t xml:space="preserve">bilization and street sweeping). </w:t>
-      </w:r>
-      <w:r>
-        <w:t>However, most of the load reductions in urban areas are sim</w:t>
-      </w:r>
-      <w:r>
-        <w:t>ulated by considering the</w:t>
-      </w:r>
-      <w:r>
-        <w:t xml:space="preserve"> combined load reduction effects</w:t>
-      </w:r>
-      <w:r>
-        <w:t xml:space="preserve"> of urban BMPS</w:t>
-      </w:r>
-      <w:r>
-        <w:t xml:space="preserve"> on both upland</w:t>
-      </w:r>
-      <w:r>
-        <w:t xml:space="preserve"> and streambank loads. </w:t>
-      </w:r>
-      <w:r>
-        <w:t xml:space="preserve">As has been shown in numerous studies, </w:t>
-      </w:r>
-      <w:proofErr w:type="spellStart"/>
-      <w:r>
-        <w:t>stormwater</w:t>
-      </w:r>
-      <w:proofErr w:type="spellEnd"/>
-      <w:r>
-        <w:t xml:space="preserve"> runoff from impervious surfaces in developed areas not only transports pollutants that have </w:t>
-      </w:r>
-      <w:r>
+        <w:t>Figure 6</w:t>
+      </w:r>
+    </w:p>
+    <w:p>
+      <w:pPr>
+        <w:jc w:val="center"/>
+      </w:pPr>
+      <w:r>
+        <w:rPr>
+          <w:noProof/>
+        </w:rPr>
         <w:lastRenderedPageBreak/>
-        <w:t xml:space="preserve">accumulated on such surface in between precipitation events, </w:t>
-      </w:r>
-      <w:r>
-        <w:t xml:space="preserve">but </w:t>
-      </w:r>
-      <w:r>
-        <w:t xml:space="preserve">the </w:t>
-      </w:r>
-      <w:r>
-        <w:t xml:space="preserve">increased runoff (relative </w:t>
-      </w:r>
-      <w:r>
-        <w:t>to more pervious surfaces) also significantly contributes to downstream streambank erosion</w:t>
-      </w:r>
-      <w:r>
-        <w:t xml:space="preserve">. </w:t>
-      </w:r>
-    </w:p>
-    <w:p>
-      <w:r>
-        <w:t xml:space="preserve">Accordingly, with this spreadsheet tool, the application of </w:t>
-      </w:r>
-      <w:r>
-        <w:t>most urban BMPs that result in reduced overland and sub-surface flows to streams is assumed to result in reduced upland and streambank loads as well. To estimate such load reductions</w:t>
-      </w:r>
-      <w:r>
-        <w:t>, the initial “treated” loads are calculated by multiplying the extent of the urban area treated by a given BMP by the “composite” loading rate discussed previously that considers both the upland and streambank loads attributed to that particular land use type (e.g., in this case higher-density land use types result in higher composite loads due to greater amounts of impervious surface).</w:t>
-      </w:r>
-      <w:r>
-        <w:t xml:space="preserve"> As described below, a reduction coefficient that represents the removal rate of sediment and nutrients for the BMP is then applied to estimate the reduced load.</w:t>
-      </w:r>
-    </w:p>
-    <w:p>
-      <w:r>
-        <w:t xml:space="preserve">In this spreadsheet tool, a “Performance Standard” approach is used to dynamically set the removal efficiency rates based on the type of BMP used and the runoff volume captured. This approach was originally developed for use within the Chesapeake Bay watershed model, and has been adopted by the states within the Chesapeake Bay watershed. With this approach, regression curves have been developed for two basic types of BMPs (RR – runoff reduction, and ST – </w:t>
-      </w:r>
-      <w:proofErr w:type="spellStart"/>
-      <w:r>
-        <w:t>stormwater</w:t>
-      </w:r>
-      <w:proofErr w:type="spellEnd"/>
-      <w:r>
-        <w:t xml:space="preserve"> treatment). Most urban BMP types used within the Bay watershed have been assigned to either of these two categories, and the value of sediment and/or nutrient removal efficiency varies as more runoff volume is captured via detention and/or infiltration (see Figures 8-10).</w:t>
-      </w:r>
-      <w:r>
-        <w:t xml:space="preserve"> For example, as shown in Figure 10, if a water volume equivalent to 1 inch of runoff per acre of impervious surface is captured, a sediment removal rate of 75% would be calculated</w:t>
-      </w:r>
-    </w:p>
-    <w:p>
-      <w:pPr>
-        <w:jc w:val="center"/>
-      </w:pPr>
-      <w:r>
-        <w:rPr>
-          <w:noProof/>
-        </w:rPr>
         <w:drawing>
           <wp:inline distT="0" distB="0" distL="0" distR="0">
-            <wp:extent cx="4156363" cy="3024909"/>
-            <wp:effectExtent l="0" t="0" r="0" b="4445"/>
-            <wp:docPr id="9" name="Picture 9"/>
+            <wp:extent cx="5943600" cy="2644775"/>
+            <wp:effectExtent l="0" t="0" r="0" b="3175"/>
+            <wp:docPr id="30" name="Picture 30"/>
             <wp:cNvGraphicFramePr>
               <a:graphicFrameLocks xmlns:a="http://schemas.openxmlformats.org/drawingml/2006/main" noChangeAspect="1"/>
             </wp:cNvGraphicFramePr>
@@ -1210,7 +1123,7 @@
               <a:graphicData uri="http://schemas.openxmlformats.org/drawingml/2006/picture">
                 <pic:pic xmlns:pic="http://schemas.openxmlformats.org/drawingml/2006/picture">
                   <pic:nvPicPr>
-                    <pic:cNvPr id="0" name="TNcurve.JPG"/>
+                    <pic:cNvPr id="0" name="Fig7a.JPG"/>
                     <pic:cNvPicPr/>
                   </pic:nvPicPr>
                   <pic:blipFill>
@@ -1228,7 +1141,7 @@
                   <pic:spPr>
                     <a:xfrm>
                       <a:off x="0" y="0"/>
-                      <a:ext cx="4160132" cy="3027652"/>
+                      <a:ext cx="5943600" cy="2644775"/>
                     </a:xfrm>
                     <a:prstGeom prst="rect">
                       <a:avLst/>
@@ -1246,7 +1159,141 @@
         <w:jc w:val="center"/>
       </w:pPr>
       <w:r>
-        <w:t>Figure 8.</w:t>
+        <w:t>Figure 7</w:t>
+      </w:r>
+    </w:p>
+    <w:p>
+      <w:pPr>
+        <w:jc w:val="center"/>
+      </w:pPr>
+    </w:p>
+    <w:p>
+      <w:r>
+        <w:rPr>
+          <w:u w:val="single"/>
+        </w:rPr>
+        <w:t>Step 2</w:t>
+      </w:r>
+      <w:r>
+        <w:rPr>
+          <w:u w:val="single"/>
+        </w:rPr>
+        <w:t>: Evaluate Potential Load Reductions from BMPs in Rural Areas</w:t>
+      </w:r>
+    </w:p>
+    <w:p>
+      <w:r>
+        <w:t>Using the “Agricultural BMPs” tab,</w:t>
+      </w:r>
+      <w:r>
+        <w:t xml:space="preserve"> </w:t>
+      </w:r>
+      <w:r>
+        <w:t>various mitigation measures</w:t>
+      </w:r>
+      <w:r>
+        <w:t xml:space="preserve"> (both existing and proposed)</w:t>
+      </w:r>
+      <w:r>
+        <w:t xml:space="preserve"> can be simulated to evaluate potential </w:t>
+      </w:r>
+      <w:r>
+        <w:t xml:space="preserve">load </w:t>
+      </w:r>
+      <w:r>
+        <w:t>reductions</w:t>
+      </w:r>
+      <w:r>
+        <w:t xml:space="preserve"> both uplan</w:t>
+      </w:r>
+      <w:r>
+        <w:t>d areas (primarily agricultural)</w:t>
+      </w:r>
+      <w:r>
+        <w:t xml:space="preserve"> and in streams due to streambank erosion. </w:t>
+      </w:r>
+      <w:r>
+        <w:t>To facilitate this activity,</w:t>
+      </w:r>
+      <w:r>
+        <w:t xml:space="preserve"> information from other t</w:t>
+      </w:r>
+      <w:r>
+        <w:t>abs is extracted</w:t>
+      </w:r>
+      <w:r>
+        <w:t xml:space="preserve"> and us</w:t>
+      </w:r>
+      <w:r>
+        <w:t>ed to populate key cells in this tab. More specifically</w:t>
+      </w:r>
+      <w:r>
+        <w:t xml:space="preserve">, information is drawn from other tabs (primarily the “MMW Output” tab) to assign values to cells pertaining to watershed loads and the extent of available land </w:t>
+      </w:r>
+      <w:r>
+        <w:t>on which various BMPs might be applied</w:t>
+      </w:r>
+      <w:r>
+        <w:t xml:space="preserve">. </w:t>
+      </w:r>
+      <w:r>
+        <w:t>For example, the cells highlighted in blue</w:t>
+      </w:r>
+      <w:r>
+        <w:t xml:space="preserve"> in Figure 8</w:t>
+      </w:r>
+      <w:r>
+        <w:t xml:space="preserve"> provide available land areas or stream lengths to which measures such as conservation tillage, cover crops, riparian buffers, streambank stabilization, etc. might be applied. </w:t>
+      </w:r>
+      <w:r>
+        <w:t xml:space="preserve">(Note: these cells are highlighted for illustration purposes only, and do not appear this way in the actual BMP spreadsheet tool). </w:t>
+      </w:r>
+      <w:r>
+        <w:t>In the same figure</w:t>
+      </w:r>
+      <w:r>
+        <w:t>, the cells highlighted in yellow</w:t>
+      </w:r>
+      <w:r>
+        <w:t xml:space="preserve"> are used to specify the </w:t>
+      </w:r>
+      <w:r>
+        <w:t xml:space="preserve">existing and/or </w:t>
+      </w:r>
+      <w:r>
+        <w:t xml:space="preserve">proposed extent of such </w:t>
+      </w:r>
+      <w:r>
+        <w:t xml:space="preserve">measures. </w:t>
+      </w:r>
+      <w:r>
+        <w:t xml:space="preserve">(Note that with this tab, as “existing” BMPs are applied, the availability of land area </w:t>
+      </w:r>
+      <w:r>
+        <w:t xml:space="preserve">and/or loads for future BMPs </w:t>
+      </w:r>
+      <w:proofErr w:type="gramStart"/>
+      <w:r>
+        <w:t>are</w:t>
+      </w:r>
+      <w:proofErr w:type="gramEnd"/>
+      <w:r>
+        <w:t xml:space="preserve"> subsequently reduced). </w:t>
+      </w:r>
+      <w:r>
+        <w:t xml:space="preserve">Based on user input, the potential load reductions are summed for all </w:t>
+      </w:r>
+      <w:r>
+        <w:t xml:space="preserve">existing and </w:t>
+      </w:r>
+      <w:r>
+        <w:t>proposed measures and provided at the bottom of thi</w:t>
+      </w:r>
+      <w:r>
+        <w:t>s tab as illustrated in Figure 9</w:t>
+      </w:r>
+      <w:r>
+        <w:t>.</w:t>
       </w:r>
     </w:p>
     <w:p>
@@ -1260,9 +1307,9 @@
         <w:lastRenderedPageBreak/>
         <w:drawing>
           <wp:inline distT="0" distB="0" distL="0" distR="0">
-            <wp:extent cx="4229891" cy="3075710"/>
-            <wp:effectExtent l="0" t="0" r="0" b="0"/>
-            <wp:docPr id="10" name="Picture 10"/>
+            <wp:extent cx="5943600" cy="2642870"/>
+            <wp:effectExtent l="0" t="0" r="0" b="5080"/>
+            <wp:docPr id="32" name="Picture 32"/>
             <wp:cNvGraphicFramePr>
               <a:graphicFrameLocks xmlns:a="http://schemas.openxmlformats.org/drawingml/2006/main" noChangeAspect="1"/>
             </wp:cNvGraphicFramePr>
@@ -1270,7 +1317,7 @@
               <a:graphicData uri="http://schemas.openxmlformats.org/drawingml/2006/picture">
                 <pic:pic xmlns:pic="http://schemas.openxmlformats.org/drawingml/2006/picture">
                   <pic:nvPicPr>
-                    <pic:cNvPr id="0" name="TPcurve.JPG"/>
+                    <pic:cNvPr id="0" name="Fig8.JPG"/>
                     <pic:cNvPicPr/>
                   </pic:nvPicPr>
                   <pic:blipFill>
@@ -1288,7 +1335,7 @@
                   <pic:spPr>
                     <a:xfrm>
                       <a:off x="0" y="0"/>
-                      <a:ext cx="4230620" cy="3076240"/>
+                      <a:ext cx="5943600" cy="2642870"/>
                     </a:xfrm>
                     <a:prstGeom prst="rect">
                       <a:avLst/>
@@ -1306,7 +1353,7 @@
         <w:jc w:val="center"/>
       </w:pPr>
       <w:r>
-        <w:t>Figure 9.</w:t>
+        <w:t>Figure 8</w:t>
       </w:r>
     </w:p>
     <w:p>
@@ -1318,10 +1365,10 @@
           <w:noProof/>
         </w:rPr>
         <w:drawing>
-          <wp:inline distT="0" distB="0" distL="0" distR="0" wp14:anchorId="44D59D20" wp14:editId="51F9B522">
-            <wp:extent cx="5212877" cy="3752603"/>
-            <wp:effectExtent l="0" t="0" r="6985" b="635"/>
-            <wp:docPr id="11" name="Picture 11"/>
+          <wp:inline distT="0" distB="0" distL="0" distR="0">
+            <wp:extent cx="5996809" cy="2647950"/>
+            <wp:effectExtent l="0" t="0" r="4445" b="0"/>
+            <wp:docPr id="37" name="Picture 37"/>
             <wp:cNvGraphicFramePr>
               <a:graphicFrameLocks xmlns:a="http://schemas.openxmlformats.org/drawingml/2006/main" noChangeAspect="1"/>
             </wp:cNvGraphicFramePr>
@@ -1329,7 +1376,7 @@
               <a:graphicData uri="http://schemas.openxmlformats.org/drawingml/2006/picture">
                 <pic:pic xmlns:pic="http://schemas.openxmlformats.org/drawingml/2006/picture">
                   <pic:nvPicPr>
-                    <pic:cNvPr id="0" name="TSScurve2.JPG"/>
+                    <pic:cNvPr id="0" name="Fig9b.JPG"/>
                     <pic:cNvPicPr/>
                   </pic:nvPicPr>
                   <pic:blipFill>
@@ -1347,7 +1394,7 @@
                   <pic:spPr>
                     <a:xfrm>
                       <a:off x="0" y="0"/>
-                      <a:ext cx="5224750" cy="3761150"/>
+                      <a:ext cx="5996809" cy="2647950"/>
                     </a:xfrm>
                     <a:prstGeom prst="rect">
                       <a:avLst/>
@@ -1365,131 +1412,140 @@
         <w:jc w:val="center"/>
       </w:pPr>
       <w:r>
-        <w:t>Figure 10.</w:t>
+        <w:t>Figure 9</w:t>
       </w:r>
     </w:p>
     <w:p/>
     <w:p>
       <w:r>
+        <w:rPr>
+          <w:u w:val="single"/>
+        </w:rPr>
+        <w:t>Step 3</w:t>
+      </w:r>
+      <w:r>
+        <w:rPr>
+          <w:u w:val="single"/>
+        </w:rPr>
+        <w:t>: Evaluate Potential Load Reductions from BMPs in Urban Areas</w:t>
+      </w:r>
+    </w:p>
+    <w:p>
+      <w:r>
+        <w:t>In the case of rural landscapes, various agricultural BMPs and stream restoration measures are simulated to predict potential pollutant load reductions from either upland areas or in streams due to eroded streambanks. With urban areas, similar reductions are also considered with this spreads</w:t>
+      </w:r>
+      <w:r>
+        <w:t xml:space="preserve">heet tool </w:t>
+      </w:r>
+      <w:r>
+        <w:t>(as is the case with streambank sta</w:t>
+      </w:r>
+      <w:r>
+        <w:t xml:space="preserve">bilization and street sweeping). </w:t>
+      </w:r>
+      <w:r>
+        <w:t>However, most of the load reductions in urban areas are sim</w:t>
+      </w:r>
+      <w:r>
+        <w:t>ulated by considering the</w:t>
+      </w:r>
+      <w:r>
+        <w:t xml:space="preserve"> combined load reduction effects</w:t>
+      </w:r>
+      <w:r>
+        <w:t xml:space="preserve"> of urban BMPS</w:t>
+      </w:r>
+      <w:r>
+        <w:t xml:space="preserve"> on both upland</w:t>
+      </w:r>
+      <w:r>
+        <w:t xml:space="preserve"> and streambank loads. </w:t>
+      </w:r>
+      <w:r>
+        <w:t xml:space="preserve">As has been shown in numerous studies, stormwater </w:t>
+      </w:r>
+      <w:r>
         <w:lastRenderedPageBreak/>
-        <w:t xml:space="preserve">With </w:t>
-      </w:r>
-      <w:r>
-        <w:t>the MMW BMP</w:t>
-      </w:r>
-      <w:r>
-        <w:t xml:space="preserve"> spreadsheet tool,</w:t>
-      </w:r>
-      <w:r>
-        <w:t xml:space="preserve"> data about urban BMPs are entered using the “Urban BMPs” tab. First, t</w:t>
-      </w:r>
-      <w:r>
-        <w:t xml:space="preserve">he user must enter general information </w:t>
-      </w:r>
-      <w:r>
-        <w:t>such as</w:t>
-      </w:r>
-      <w:r>
-        <w:t xml:space="preserve"> Project Name (any name), a BMP Name (which can be a single BMP or collection BMPs that drains a single area),</w:t>
-      </w:r>
-      <w:r>
-        <w:t xml:space="preserve"> the BMP type (RR or ST), </w:t>
-      </w:r>
-      <w:r>
-        <w:t>w</w:t>
-      </w:r>
-      <w:r>
-        <w:t>hether it is Existing or P</w:t>
-      </w:r>
-      <w:r>
-        <w:t xml:space="preserve">roposed, </w:t>
-      </w:r>
-      <w:r>
-        <w:t>and the year of installation</w:t>
-      </w:r>
-      <w:r>
-        <w:t xml:space="preserve"> as shown </w:t>
-      </w:r>
-      <w:r>
-        <w:t xml:space="preserve">by the red arrows </w:t>
-      </w:r>
-      <w:r>
-        <w:t>in Figure 11</w:t>
-      </w:r>
-      <w:r>
-        <w:t>.</w:t>
-      </w:r>
-      <w:r>
-        <w:t xml:space="preserve"> </w:t>
-      </w:r>
-      <w:r>
-        <w:t>(</w:t>
-      </w:r>
-      <w:r>
-        <w:t>F</w:t>
-      </w:r>
-      <w:r>
-        <w:t>or reference purposes, Figure 12</w:t>
-      </w:r>
-      <w:r>
-        <w:t xml:space="preserve"> shows a table of the different BMPs that have been assigned to either category for Bay modeling purposes</w:t>
-      </w:r>
-      <w:r>
-        <w:t>)</w:t>
-      </w:r>
-      <w:r>
-        <w:t>.</w:t>
-      </w:r>
-      <w:r>
-        <w:t xml:space="preserve"> Th</w:t>
-      </w:r>
-      <w:r>
-        <w:t xml:space="preserve">en, as shown in Figure 13, the user must enter information on: </w:t>
-      </w:r>
-      <w:r>
-        <w:t>1) the types of land uses treated by a BMP or collection of BMPs, 2</w:t>
-      </w:r>
-      <w:r>
-        <w:t>)</w:t>
-      </w:r>
-      <w:r>
-        <w:t xml:space="preserve"> the extent to which different land use types are treated by the BMP</w:t>
-      </w:r>
-      <w:r>
-        <w:t xml:space="preserve"> </w:t>
-      </w:r>
-      <w:r>
-        <w:t xml:space="preserve">or BMP system </w:t>
-      </w:r>
-      <w:r>
-        <w:t>(i.e., number o</w:t>
-      </w:r>
-      <w:r>
-        <w:t>f acres)</w:t>
-      </w:r>
-      <w:r>
-        <w:t xml:space="preserve">, and 2) </w:t>
-      </w:r>
-      <w:r>
-        <w:t xml:space="preserve">the quantity (runoff depth) captured by the BMP. Upon entering this information, </w:t>
-      </w:r>
-      <w:r>
-        <w:t>the removal efficiency values for sediment, nitrogen and phosphorus, as well as potential load reductions, are automatically calculated as shown in Figur</w:t>
-      </w:r>
-      <w:r>
-        <w:t>e 14</w:t>
-      </w:r>
-      <w:r>
-        <w:t xml:space="preserve">. Within this tab, </w:t>
-      </w:r>
-      <w:r>
-        <w:t>d</w:t>
-      </w:r>
-      <w:r>
-        <w:t>ata entry options for multiple</w:t>
-      </w:r>
-      <w:r>
-        <w:t xml:space="preserve"> “project areas” are provided so that load reductions for different part of an urban area, or for sub-areas treated by different BMP/collection systems, can be estimated. </w:t>
+        <w:t xml:space="preserve">runoff from impervious surfaces in developed areas not only transports pollutants that have accumulated on such surface in between precipitation events, </w:t>
+      </w:r>
+      <w:r>
+        <w:t xml:space="preserve">but </w:t>
+      </w:r>
+      <w:r>
+        <w:t xml:space="preserve">the </w:t>
+      </w:r>
+      <w:r>
+        <w:t xml:space="preserve">increased runoff (relative </w:t>
+      </w:r>
+      <w:r>
+        <w:t>to more pervious surfaces) also significantly contributes to downstream streambank erosion</w:t>
+      </w:r>
+      <w:r>
+        <w:t xml:space="preserve">. </w:t>
+      </w:r>
+    </w:p>
+    <w:p>
+      <w:r>
+        <w:t xml:space="preserve">Accordingly, with this spreadsheet tool, the application of </w:t>
+      </w:r>
+      <w:r>
+        <w:t>most urban BMPs that result in reduced overland and sub-surface flows to streams is assumed to result in reduced upland and streambank loads as well. To estimate such load reductions</w:t>
+      </w:r>
+      <w:r>
+        <w:t>, the initial “treated” loads are calculated by multiplying the extent of the urban area treated by a given BMP by the “composite” loading rate discussed previously that considers both the upland and streambank loads attributed to that particular land use type (e.g., in this case higher-density land use types result in higher composite loads due to greater amounts of impervious surface).</w:t>
+      </w:r>
+      <w:r>
+        <w:t xml:space="preserve"> As described below, a reduction coefficient that represents the removal rate of sediment and nutrients for the BMP is then applied to estimate the reduced load.</w:t>
+      </w:r>
+    </w:p>
+    <w:p>
+      <w:r>
+        <w:t>In this spreadsheet tool, a “Performance Standard” approach is used to dynamically set the removal efficiency rates based on the type of BMP used and the runoff volume captured. This approach was originally developed for use within the Chesapeake Bay watershed model, and has been adopted by the states within the Chesapeake Bay watershed. With this approach, regression curves have been developed for two basic types of BMPs (RR – runoff reduction, and ST – stormwater treatment). Most urban BMP types used within the Bay watershed have been assigned to either of these two categories, and the value of sediment and/or nutrient r</w:t>
+      </w:r>
+      <w:r>
+        <w:t>emoval efficiency varies as a function of</w:t>
+      </w:r>
+      <w:r>
+        <w:t xml:space="preserve"> runoff volume</w:t>
+      </w:r>
+      <w:r>
+        <w:t xml:space="preserve"> that</w:t>
+      </w:r>
+      <w:r>
+        <w:t xml:space="preserve"> is captured via detention an</w:t>
+      </w:r>
+      <w:r>
+        <w:t>d/or infiltration (see Figures 10-12</w:t>
+      </w:r>
+      <w:r>
+        <w:t>).</w:t>
+      </w:r>
+      <w:r>
+        <w:t xml:space="preserve"> Fo</w:t>
+      </w:r>
+      <w:r>
+        <w:t>r example, as shown in Figure 11</w:t>
+      </w:r>
+      <w:r>
+        <w:t>, i</w:t>
+      </w:r>
+      <w:r>
+        <w:t>f a water volume equivalent to 0.5</w:t>
+      </w:r>
+      <w:r>
+        <w:t xml:space="preserve"> inch</w:t>
+      </w:r>
+      <w:r>
+        <w:t>es</w:t>
+      </w:r>
+      <w:r>
+        <w:t xml:space="preserve"> of runoff per acre of impervious surface is captured</w:t>
+      </w:r>
+      <w:r>
+        <w:t xml:space="preserve"> by an “RR-type” BMP, a sediment removal rate of 53</w:t>
+      </w:r>
+      <w:r>
+        <w:t>% would be calculated</w:t>
       </w:r>
     </w:p>
     <w:p>
@@ -1502,9 +1558,9 @@
         </w:rPr>
         <w:drawing>
           <wp:inline distT="0" distB="0" distL="0" distR="0">
-            <wp:extent cx="6092042" cy="3000460"/>
-            <wp:effectExtent l="0" t="0" r="4445" b="0"/>
-            <wp:docPr id="22" name="Picture 22"/>
+            <wp:extent cx="4649638" cy="3383905"/>
+            <wp:effectExtent l="0" t="0" r="0" b="7620"/>
+            <wp:docPr id="9" name="Picture 9"/>
             <wp:cNvGraphicFramePr>
               <a:graphicFrameLocks xmlns:a="http://schemas.openxmlformats.org/drawingml/2006/main" noChangeAspect="1"/>
             </wp:cNvGraphicFramePr>
@@ -1512,7 +1568,7 @@
               <a:graphicData uri="http://schemas.openxmlformats.org/drawingml/2006/picture">
                 <pic:pic xmlns:pic="http://schemas.openxmlformats.org/drawingml/2006/picture">
                   <pic:nvPicPr>
-                    <pic:cNvPr id="0" name="UrbanTab1b.JPG"/>
+                    <pic:cNvPr id="0" name="TNcurve.JPG"/>
                     <pic:cNvPicPr/>
                   </pic:nvPicPr>
                   <pic:blipFill>
@@ -1530,7 +1586,7 @@
                   <pic:spPr>
                     <a:xfrm>
                       <a:off x="0" y="0"/>
-                      <a:ext cx="6120862" cy="3014654"/>
+                      <a:ext cx="4667626" cy="3396996"/>
                     </a:xfrm>
                     <a:prstGeom prst="rect">
                       <a:avLst/>
@@ -1548,10 +1604,7 @@
         <w:jc w:val="center"/>
       </w:pPr>
       <w:r>
-        <w:t>Figure 11</w:t>
-      </w:r>
-      <w:r>
-        <w:t>.</w:t>
+        <w:t>Figure 10</w:t>
       </w:r>
     </w:p>
     <w:p>
@@ -1564,10 +1617,10 @@
         </w:rPr>
         <w:lastRenderedPageBreak/>
         <w:drawing>
-          <wp:inline distT="0" distB="0" distL="0" distR="0" wp14:anchorId="22F34D78" wp14:editId="6AEFB973">
-            <wp:extent cx="3355810" cy="3455720"/>
-            <wp:effectExtent l="0" t="0" r="0" b="0"/>
-            <wp:docPr id="23" name="Picture 23"/>
+          <wp:inline distT="0" distB="0" distL="0" distR="0">
+            <wp:extent cx="4864049" cy="3536830"/>
+            <wp:effectExtent l="0" t="0" r="0" b="6985"/>
+            <wp:docPr id="10" name="Picture 10"/>
             <wp:cNvGraphicFramePr>
               <a:graphicFrameLocks xmlns:a="http://schemas.openxmlformats.org/drawingml/2006/main" noChangeAspect="1"/>
             </wp:cNvGraphicFramePr>
@@ -1575,7 +1628,7 @@
               <a:graphicData uri="http://schemas.openxmlformats.org/drawingml/2006/picture">
                 <pic:pic xmlns:pic="http://schemas.openxmlformats.org/drawingml/2006/picture">
                   <pic:nvPicPr>
-                    <pic:cNvPr id="0" name="RRandSTtypes.JPG"/>
+                    <pic:cNvPr id="0" name="TPcurve.JPG"/>
                     <pic:cNvPicPr/>
                   </pic:nvPicPr>
                   <pic:blipFill>
@@ -1593,7 +1646,7 @@
                   <pic:spPr>
                     <a:xfrm>
                       <a:off x="0" y="0"/>
-                      <a:ext cx="3356128" cy="3456047"/>
+                      <a:ext cx="4877546" cy="3546644"/>
                     </a:xfrm>
                     <a:prstGeom prst="rect">
                       <a:avLst/>
@@ -1609,340 +1662,9 @@
     <w:p>
       <w:pPr>
         <w:jc w:val="center"/>
-        <w:rPr>
-          <w:sz w:val="16"/>
-          <w:szCs w:val="16"/>
-        </w:rPr>
-      </w:pPr>
-      <w:r>
-        <w:rPr>
-          <w:sz w:val="16"/>
-          <w:szCs w:val="16"/>
-        </w:rPr>
-        <w:t>Source:</w:t>
-      </w:r>
-      <w:r>
-        <w:rPr>
-          <w:sz w:val="16"/>
-          <w:szCs w:val="16"/>
-        </w:rPr>
-        <w:tab/>
-      </w:r>
-      <w:r>
-        <w:rPr>
-          <w:sz w:val="16"/>
-          <w:szCs w:val="16"/>
-        </w:rPr>
-        <w:tab/>
-      </w:r>
-      <w:r>
-        <w:rPr>
-          <w:sz w:val="16"/>
-          <w:szCs w:val="16"/>
-        </w:rPr>
-        <w:tab/>
-      </w:r>
-      <w:r>
-        <w:rPr>
-          <w:sz w:val="16"/>
-          <w:szCs w:val="16"/>
-        </w:rPr>
-        <w:tab/>
-      </w:r>
-      <w:r>
-        <w:rPr>
-          <w:sz w:val="16"/>
-          <w:szCs w:val="16"/>
-        </w:rPr>
-        <w:tab/>
-      </w:r>
-      <w:r>
-        <w:rPr>
-          <w:sz w:val="16"/>
-          <w:szCs w:val="16"/>
-        </w:rPr>
-        <w:tab/>
-      </w:r>
-      <w:r>
-        <w:rPr>
-          <w:sz w:val="16"/>
-          <w:szCs w:val="16"/>
-        </w:rPr>
-        <w:tab/>
-      </w:r>
-      <w:r>
-        <w:rPr>
-          <w:sz w:val="16"/>
-          <w:szCs w:val="16"/>
-        </w:rPr>
-        <w:tab/>
-      </w:r>
-      <w:r>
-        <w:rPr>
-          <w:sz w:val="16"/>
-          <w:szCs w:val="16"/>
-        </w:rPr>
-        <w:tab/>
-      </w:r>
-      <w:r>
-        <w:rPr>
-          <w:sz w:val="16"/>
-          <w:szCs w:val="16"/>
-        </w:rPr>
-        <w:tab/>
-      </w:r>
-      <w:r>
-        <w:rPr>
-          <w:sz w:val="16"/>
-          <w:szCs w:val="16"/>
-        </w:rPr>
-        <w:tab/>
-      </w:r>
-      <w:r>
-        <w:rPr>
-          <w:sz w:val="16"/>
-          <w:szCs w:val="16"/>
-        </w:rPr>
-        <w:tab/>
-      </w:r>
-      <w:r>
-        <w:rPr>
-          <w:sz w:val="16"/>
-          <w:szCs w:val="16"/>
-        </w:rPr>
-        <w:tab/>
-      </w:r>
-    </w:p>
-    <w:p>
-      <w:pPr>
-        <w:rPr>
-          <w:sz w:val="16"/>
-          <w:szCs w:val="16"/>
-        </w:rPr>
-      </w:pPr>
-      <w:r>
-        <w:rPr>
-          <w:sz w:val="16"/>
-          <w:szCs w:val="16"/>
-        </w:rPr>
-        <w:t xml:space="preserve">Recommendations of the Expert Panel to Define Removal Rates for New State </w:t>
-      </w:r>
-      <w:proofErr w:type="spellStart"/>
-      <w:r>
-        <w:rPr>
-          <w:sz w:val="16"/>
-          <w:szCs w:val="16"/>
-        </w:rPr>
-        <w:t>Stormwater</w:t>
-      </w:r>
-      <w:proofErr w:type="spellEnd"/>
-      <w:r>
-        <w:rPr>
-          <w:sz w:val="16"/>
-          <w:szCs w:val="16"/>
-        </w:rPr>
-        <w:t xml:space="preserve"> Performance Standards, Stewart Comstock, Scott Crafton, Randy Greer, Peter Hill, Dave Hirschman, </w:t>
-      </w:r>
-      <w:proofErr w:type="spellStart"/>
-      <w:r>
-        <w:rPr>
-          <w:sz w:val="16"/>
-          <w:szCs w:val="16"/>
-        </w:rPr>
-        <w:t>Shoreh</w:t>
-      </w:r>
-      <w:proofErr w:type="spellEnd"/>
-      <w:r>
-        <w:rPr>
-          <w:sz w:val="16"/>
-          <w:szCs w:val="16"/>
-        </w:rPr>
-        <w:t xml:space="preserve"> </w:t>
-      </w:r>
-      <w:proofErr w:type="spellStart"/>
-      <w:r>
-        <w:rPr>
-          <w:sz w:val="16"/>
-          <w:szCs w:val="16"/>
-        </w:rPr>
-        <w:t>Karimpour</w:t>
-      </w:r>
-      <w:proofErr w:type="spellEnd"/>
-      <w:r>
-        <w:rPr>
-          <w:sz w:val="16"/>
-          <w:szCs w:val="16"/>
-        </w:rPr>
-        <w:t xml:space="preserve">, Ken </w:t>
-      </w:r>
-      <w:proofErr w:type="spellStart"/>
-      <w:r>
-        <w:rPr>
-          <w:sz w:val="16"/>
-          <w:szCs w:val="16"/>
-        </w:rPr>
-        <w:t>Murin</w:t>
-      </w:r>
-      <w:proofErr w:type="spellEnd"/>
-      <w:r>
-        <w:rPr>
-          <w:sz w:val="16"/>
-          <w:szCs w:val="16"/>
-        </w:rPr>
-        <w:t>, Jennifer Orr, Fred Rose, Sherry Wilkins.</w:t>
-      </w:r>
-      <w:r>
-        <w:rPr>
-          <w:sz w:val="16"/>
-          <w:szCs w:val="16"/>
-        </w:rPr>
-        <w:tab/>
-        <w:t>Revised: January 20, 2015</w:t>
-      </w:r>
-      <w:r>
-        <w:rPr>
-          <w:sz w:val="16"/>
-          <w:szCs w:val="16"/>
-        </w:rPr>
-        <w:t xml:space="preserve">, </w:t>
-      </w:r>
-      <w:r>
-        <w:rPr>
-          <w:sz w:val="16"/>
-          <w:szCs w:val="16"/>
-        </w:rPr>
-        <w:t xml:space="preserve">Prepared by: Tom </w:t>
-      </w:r>
-      <w:proofErr w:type="spellStart"/>
-      <w:r>
-        <w:rPr>
-          <w:sz w:val="16"/>
-          <w:szCs w:val="16"/>
-        </w:rPr>
-        <w:t>Schueler</w:t>
-      </w:r>
-      <w:proofErr w:type="spellEnd"/>
-      <w:r>
-        <w:rPr>
-          <w:sz w:val="16"/>
-          <w:szCs w:val="16"/>
-        </w:rPr>
-        <w:t xml:space="preserve"> and Cecilia Lane, Chesapeake </w:t>
-      </w:r>
-      <w:proofErr w:type="spellStart"/>
-      <w:r>
-        <w:rPr>
-          <w:sz w:val="16"/>
-          <w:szCs w:val="16"/>
-        </w:rPr>
-        <w:t>Stormwater</w:t>
-      </w:r>
-      <w:proofErr w:type="spellEnd"/>
-      <w:r>
-        <w:rPr>
-          <w:sz w:val="16"/>
-          <w:szCs w:val="16"/>
-        </w:rPr>
-        <w:t xml:space="preserve"> Network</w:t>
-      </w:r>
-      <w:r>
-        <w:rPr>
-          <w:sz w:val="16"/>
-          <w:szCs w:val="16"/>
-        </w:rPr>
-        <w:tab/>
-      </w:r>
-      <w:r>
-        <w:rPr>
-          <w:sz w:val="16"/>
-          <w:szCs w:val="16"/>
-        </w:rPr>
-        <w:tab/>
-      </w:r>
-      <w:r>
-        <w:rPr>
-          <w:sz w:val="16"/>
-          <w:szCs w:val="16"/>
-        </w:rPr>
-        <w:tab/>
-      </w:r>
-      <w:r>
-        <w:rPr>
-          <w:sz w:val="16"/>
-          <w:szCs w:val="16"/>
-        </w:rPr>
-        <w:tab/>
-      </w:r>
-      <w:r>
-        <w:rPr>
-          <w:sz w:val="16"/>
-          <w:szCs w:val="16"/>
-        </w:rPr>
-        <w:tab/>
-      </w:r>
-      <w:r>
-        <w:rPr>
-          <w:sz w:val="16"/>
-          <w:szCs w:val="16"/>
-        </w:rPr>
-        <w:tab/>
-      </w:r>
-      <w:r>
-        <w:rPr>
-          <w:sz w:val="16"/>
-          <w:szCs w:val="16"/>
-        </w:rPr>
-        <w:tab/>
-      </w:r>
-      <w:r>
-        <w:rPr>
-          <w:sz w:val="16"/>
-          <w:szCs w:val="16"/>
-        </w:rPr>
-        <w:tab/>
-      </w:r>
-      <w:r>
-        <w:rPr>
-          <w:sz w:val="16"/>
-          <w:szCs w:val="16"/>
-        </w:rPr>
-        <w:tab/>
-      </w:r>
-      <w:r>
-        <w:rPr>
-          <w:sz w:val="16"/>
-          <w:szCs w:val="16"/>
-        </w:rPr>
-        <w:tab/>
-      </w:r>
-      <w:r>
-        <w:rPr>
-          <w:sz w:val="16"/>
-          <w:szCs w:val="16"/>
-        </w:rPr>
-        <w:tab/>
-      </w:r>
-      <w:r>
-        <w:rPr>
-          <w:sz w:val="16"/>
-          <w:szCs w:val="16"/>
-        </w:rPr>
-        <w:tab/>
-      </w:r>
-      <w:r>
-        <w:rPr>
-          <w:sz w:val="16"/>
-          <w:szCs w:val="16"/>
-        </w:rPr>
-        <w:tab/>
-      </w:r>
-    </w:p>
-    <w:p>
-      <w:pPr>
-        <w:jc w:val="center"/>
-      </w:pPr>
-      <w:r>
-        <w:t>Figure 12.</w:t>
+      </w:pPr>
+      <w:r>
+        <w:t>Figure 11</w:t>
       </w:r>
     </w:p>
     <w:p>
@@ -1953,12 +1675,11 @@
         <w:rPr>
           <w:noProof/>
         </w:rPr>
-        <w:lastRenderedPageBreak/>
         <w:drawing>
           <wp:inline distT="0" distB="0" distL="0" distR="0">
-            <wp:extent cx="5925787" cy="3989639"/>
-            <wp:effectExtent l="0" t="0" r="0" b="0"/>
-            <wp:docPr id="29" name="Picture 29"/>
+            <wp:extent cx="5020574" cy="3652789"/>
+            <wp:effectExtent l="0" t="0" r="8890" b="5080"/>
+            <wp:docPr id="17" name="Picture 17"/>
             <wp:cNvGraphicFramePr>
               <a:graphicFrameLocks xmlns:a="http://schemas.openxmlformats.org/drawingml/2006/main" noChangeAspect="1"/>
             </wp:cNvGraphicFramePr>
@@ -1966,7 +1687,7 @@
               <a:graphicData uri="http://schemas.openxmlformats.org/drawingml/2006/picture">
                 <pic:pic xmlns:pic="http://schemas.openxmlformats.org/drawingml/2006/picture">
                   <pic:nvPicPr>
-                    <pic:cNvPr id="0" name="UrbanTab2b.JPG"/>
+                    <pic:cNvPr id="0" name="TSScurve.JPG"/>
                     <pic:cNvPicPr/>
                   </pic:nvPicPr>
                   <pic:blipFill>
@@ -1984,7 +1705,7 @@
                   <pic:spPr>
                     <a:xfrm>
                       <a:off x="0" y="0"/>
-                      <a:ext cx="5934891" cy="3995768"/>
+                      <a:ext cx="5028521" cy="3658571"/>
                     </a:xfrm>
                     <a:prstGeom prst="rect">
                       <a:avLst/>
@@ -2002,14 +1723,213 @@
         <w:jc w:val="center"/>
       </w:pPr>
       <w:r>
-        <w:t>Figure 13.</w:t>
-      </w:r>
-    </w:p>
-    <w:p>
-      <w:pPr>
-        <w:jc w:val="center"/>
-      </w:pPr>
-    </w:p>
+        <w:t>Figure 12</w:t>
+      </w:r>
+    </w:p>
+    <w:p>
+      <w:r>
+        <w:lastRenderedPageBreak/>
+        <w:t xml:space="preserve">With </w:t>
+      </w:r>
+      <w:r>
+        <w:t>the MMW BMP</w:t>
+      </w:r>
+      <w:r>
+        <w:t xml:space="preserve"> spreadsheet tool,</w:t>
+      </w:r>
+      <w:r>
+        <w:t xml:space="preserve"> data about urban BMPs are entered using the “Urban BMPs” tab. First, t</w:t>
+      </w:r>
+      <w:r>
+        <w:t xml:space="preserve">he user must enter general information </w:t>
+      </w:r>
+      <w:r>
+        <w:t>such as</w:t>
+      </w:r>
+      <w:r>
+        <w:t xml:space="preserve"> Project Name (any name), a BMP Name (which can be a single BMP or collection</w:t>
+      </w:r>
+      <w:r>
+        <w:t xml:space="preserve"> of</w:t>
+      </w:r>
+      <w:r>
+        <w:t xml:space="preserve"> BMPs that drains a single area),</w:t>
+      </w:r>
+      <w:r>
+        <w:t xml:space="preserve"> the BMP type (RR or ST),</w:t>
+      </w:r>
+      <w:r>
+        <w:t xml:space="preserve"> and</w:t>
+      </w:r>
+      <w:r>
+        <w:t xml:space="preserve"> </w:t>
+      </w:r>
+      <w:r>
+        <w:t>w</w:t>
+      </w:r>
+      <w:r>
+        <w:t xml:space="preserve">hether it is </w:t>
+      </w:r>
+      <w:r>
+        <w:t>“</w:t>
+      </w:r>
+      <w:r>
+        <w:t>Existing</w:t>
+      </w:r>
+      <w:r>
+        <w:t>”</w:t>
+      </w:r>
+      <w:r>
+        <w:t xml:space="preserve"> or </w:t>
+      </w:r>
+      <w:r>
+        <w:t>“</w:t>
+      </w:r>
+      <w:r>
+        <w:t>P</w:t>
+      </w:r>
+      <w:r>
+        <w:t>roposed</w:t>
+      </w:r>
+      <w:r>
+        <w:t>”</w:t>
+      </w:r>
+      <w:r>
+        <w:t xml:space="preserve"> </w:t>
+      </w:r>
+      <w:r>
+        <w:t xml:space="preserve">as shown </w:t>
+      </w:r>
+      <w:r>
+        <w:t xml:space="preserve">by the red arrows </w:t>
+      </w:r>
+      <w:r>
+        <w:t>in Figure 13</w:t>
+      </w:r>
+      <w:r>
+        <w:t>.</w:t>
+      </w:r>
+      <w:r>
+        <w:t xml:space="preserve"> </w:t>
+      </w:r>
+      <w:r>
+        <w:t>(</w:t>
+      </w:r>
+      <w:r>
+        <w:t>F</w:t>
+      </w:r>
+      <w:r>
+        <w:t>or reference purposes, Figure 14</w:t>
+      </w:r>
+      <w:r>
+        <w:t xml:space="preserve"> shows a table of the different BMPs that have been assigned to either category for </w:t>
+      </w:r>
+      <w:r>
+        <w:t xml:space="preserve">Chesapeake </w:t>
+      </w:r>
+      <w:r>
+        <w:t>Bay modeling purposes</w:t>
+      </w:r>
+      <w:r>
+        <w:t>)</w:t>
+      </w:r>
+      <w:r>
+        <w:t>.</w:t>
+      </w:r>
+      <w:r>
+        <w:t xml:space="preserve"> Th</w:t>
+      </w:r>
+      <w:r>
+        <w:t>en, as shown in Figure 15</w:t>
+      </w:r>
+      <w:r>
+        <w:t xml:space="preserve">, the user must enter information on: </w:t>
+      </w:r>
+      <w:r>
+        <w:t>1) the types of land uses treated by a BMP or collection of BMPs, 2</w:t>
+      </w:r>
+      <w:r>
+        <w:t>)</w:t>
+      </w:r>
+      <w:r>
+        <w:t xml:space="preserve"> the extent to which different land use types are treated by the BMP</w:t>
+      </w:r>
+      <w:r>
+        <w:t xml:space="preserve"> </w:t>
+      </w:r>
+      <w:r>
+        <w:t xml:space="preserve">or BMP system </w:t>
+      </w:r>
+      <w:r>
+        <w:t>(i.e., number o</w:t>
+      </w:r>
+      <w:r>
+        <w:t>f acres)</w:t>
+      </w:r>
+      <w:r>
+        <w:t xml:space="preserve">, and 2) </w:t>
+      </w:r>
+      <w:r>
+        <w:t xml:space="preserve">the quantity (runoff depth) captured by the BMP. Upon entering this information, </w:t>
+      </w:r>
+      <w:r>
+        <w:t>the removal efficiency values for sediment, nitrogen and phosphorus, as well as potential load reductions, are automatically calculated as shown in Figur</w:t>
+      </w:r>
+      <w:r>
+        <w:t>e 16</w:t>
+      </w:r>
+      <w:r>
+        <w:t xml:space="preserve">. </w:t>
+      </w:r>
+    </w:p>
+    <w:p>
+      <w:r>
+        <w:t xml:space="preserve">     Within this tab,</w:t>
+      </w:r>
+      <w:r>
+        <w:t xml:space="preserve"> a “pull-down” window</w:t>
+      </w:r>
+      <w:r>
+        <w:t xml:space="preserve"> is provided</w:t>
+      </w:r>
+      <w:r>
+        <w:t xml:space="preserve"> so that load reductions for different part</w:t>
+      </w:r>
+      <w:r>
+        <w:t>s</w:t>
+      </w:r>
+      <w:r>
+        <w:t xml:space="preserve"> of an urban area, or for sub-areas treated by different BMP/collection systems, can be estimated</w:t>
+      </w:r>
+      <w:r>
+        <w:t xml:space="preserve"> as shown in Figure 17</w:t>
+      </w:r>
+      <w:r>
+        <w:t xml:space="preserve">. </w:t>
+      </w:r>
+      <w:r>
+        <w:t>With this function, the load reductions for multiple “Project Name” entries with the same name can be aggregated.</w:t>
+      </w:r>
+      <w:r>
+        <w:t xml:space="preserve"> Although this tab currently only allows for up to four different </w:t>
+      </w:r>
+      <w:r>
+        <w:t>“Project Names”</w:t>
+      </w:r>
+      <w:r>
+        <w:t xml:space="preserve"> to</w:t>
+      </w:r>
+      <w:r>
+        <w:t xml:space="preserve"> be aggregated</w:t>
+      </w:r>
+      <w:r>
+        <w:t xml:space="preserve">, additional names can be added by simply copying the cells in the last row of the calculated cells under the “Project Name” heading and pasting them into the next line below </w:t>
+      </w:r>
+      <w:r>
+        <w:t>.</w:t>
+      </w:r>
+    </w:p>
+    <w:p/>
     <w:p>
       <w:pPr>
         <w:jc w:val="center"/>
@@ -2020,9 +1940,9 @@
         </w:rPr>
         <w:drawing>
           <wp:inline distT="0" distB="0" distL="0" distR="0">
-            <wp:extent cx="6413626" cy="3087585"/>
-            <wp:effectExtent l="0" t="0" r="6350" b="0"/>
-            <wp:docPr id="31" name="Picture 31"/>
+            <wp:extent cx="5943600" cy="3429000"/>
+            <wp:effectExtent l="0" t="0" r="0" b="0"/>
+            <wp:docPr id="39" name="Picture 39"/>
             <wp:cNvGraphicFramePr>
               <a:graphicFrameLocks xmlns:a="http://schemas.openxmlformats.org/drawingml/2006/main" noChangeAspect="1"/>
             </wp:cNvGraphicFramePr>
@@ -2030,7 +1950,7 @@
               <a:graphicData uri="http://schemas.openxmlformats.org/drawingml/2006/picture">
                 <pic:pic xmlns:pic="http://schemas.openxmlformats.org/drawingml/2006/picture">
                   <pic:nvPicPr>
-                    <pic:cNvPr id="0" name="UrbanTab3a.JPG"/>
+                    <pic:cNvPr id="0" name="Fig13b.JPG"/>
                     <pic:cNvPicPr/>
                   </pic:nvPicPr>
                   <pic:blipFill>
@@ -2048,7 +1968,7 @@
                   <pic:spPr>
                     <a:xfrm>
                       <a:off x="0" y="0"/>
-                      <a:ext cx="6413626" cy="3087585"/>
+                      <a:ext cx="5943600" cy="3429000"/>
                     </a:xfrm>
                     <a:prstGeom prst="rect">
                       <a:avLst/>
@@ -2066,45 +1986,23 @@
         <w:jc w:val="center"/>
       </w:pPr>
       <w:r>
-        <w:t>Figure 14.</w:t>
-      </w:r>
-    </w:p>
-    <w:p>
-      <w:r>
-        <w:rPr>
-          <w:u w:val="single"/>
+        <w:t>Figure 13</w:t>
+      </w:r>
+    </w:p>
+    <w:p>
+      <w:pPr>
+        <w:jc w:val="center"/>
+      </w:pPr>
+      <w:r>
+        <w:rPr>
+          <w:noProof/>
         </w:rPr>
         <w:lastRenderedPageBreak/>
-        <w:t>Step 4: Review Total Load Reductions and Repeat Previous Steps as Necessary</w:t>
-      </w:r>
-    </w:p>
-    <w:p>
-      <w:r>
-        <w:t>The final tab in the spreadsheet (“Total Load Reductions”) summarizes the results based on the application of all the BMPs and measures specified by the user.</w:t>
-      </w:r>
-      <w:r>
-        <w:t xml:space="preserve"> As shown in Figure 15</w:t>
-      </w:r>
-      <w:r>
-        <w:t>, load estimates are given for “pre-BMP” conditions, “current BMP” conditions, and after all proposed (future) BMPs are considered. Typically, plans for future reductions are compared against current or “baseline” loads.</w:t>
-      </w:r>
-      <w:r>
-        <w:t xml:space="preserve"> Depending on any sediment and/or nutrient load targets that the user might be comparing the simulated results against, additional simulations may need to be conducted before any final results are achieved with the spreadsheet tool. Also, as described earlier, multiple “project areas” are provided in the urban tab in case individual sub-areas need to be considered within a larger urban area. Additionally, if multiple areas or scenarios need to be addressed, the user can make as many copies of the tool as needed.</w:t>
-      </w:r>
-    </w:p>
-    <w:p>
-      <w:pPr>
-        <w:jc w:val="center"/>
-      </w:pPr>
-      <w:r>
-        <w:rPr>
-          <w:noProof/>
-        </w:rPr>
         <w:drawing>
-          <wp:inline distT="0" distB="0" distL="0" distR="0" wp14:anchorId="5C3732A0" wp14:editId="4C9E11AB">
-            <wp:extent cx="6330367" cy="2933205"/>
-            <wp:effectExtent l="0" t="0" r="0" b="635"/>
-            <wp:docPr id="32" name="Picture 32"/>
+          <wp:inline distT="0" distB="0" distL="0" distR="0" wp14:anchorId="22F34D78" wp14:editId="6AEFB973">
+            <wp:extent cx="4619501" cy="4757034"/>
+            <wp:effectExtent l="0" t="0" r="0" b="5715"/>
+            <wp:docPr id="23" name="Picture 23"/>
             <wp:cNvGraphicFramePr>
               <a:graphicFrameLocks xmlns:a="http://schemas.openxmlformats.org/drawingml/2006/main" noChangeAspect="1"/>
             </wp:cNvGraphicFramePr>
@@ -2112,7 +2010,7 @@
               <a:graphicData uri="http://schemas.openxmlformats.org/drawingml/2006/picture">
                 <pic:pic xmlns:pic="http://schemas.openxmlformats.org/drawingml/2006/picture">
                   <pic:nvPicPr>
-                    <pic:cNvPr id="0" name="FinalTab2.JPG"/>
+                    <pic:cNvPr id="0" name="RRandSTtypes.JPG"/>
                     <pic:cNvPicPr/>
                   </pic:nvPicPr>
                   <pic:blipFill>
@@ -2130,7 +2028,7 @@
                   <pic:spPr>
                     <a:xfrm>
                       <a:off x="0" y="0"/>
-                      <a:ext cx="6327884" cy="2932054"/>
+                      <a:ext cx="4621198" cy="4758781"/>
                     </a:xfrm>
                     <a:prstGeom prst="rect">
                       <a:avLst/>
@@ -2146,11 +2044,580 @@
     <w:p>
       <w:pPr>
         <w:jc w:val="center"/>
-      </w:pPr>
-      <w:r>
-        <w:t>Figure 15.</w:t>
-      </w:r>
-    </w:p>
+        <w:rPr>
+          <w:sz w:val="16"/>
+          <w:szCs w:val="16"/>
+        </w:rPr>
+      </w:pPr>
+      <w:r>
+        <w:rPr>
+          <w:sz w:val="16"/>
+          <w:szCs w:val="16"/>
+        </w:rPr>
+        <w:t>Source:</w:t>
+      </w:r>
+      <w:r>
+        <w:rPr>
+          <w:sz w:val="16"/>
+          <w:szCs w:val="16"/>
+        </w:rPr>
+        <w:tab/>
+      </w:r>
+      <w:r>
+        <w:rPr>
+          <w:sz w:val="16"/>
+          <w:szCs w:val="16"/>
+        </w:rPr>
+        <w:tab/>
+      </w:r>
+      <w:r>
+        <w:rPr>
+          <w:sz w:val="16"/>
+          <w:szCs w:val="16"/>
+        </w:rPr>
+        <w:tab/>
+      </w:r>
+      <w:r>
+        <w:rPr>
+          <w:sz w:val="16"/>
+          <w:szCs w:val="16"/>
+        </w:rPr>
+        <w:tab/>
+      </w:r>
+      <w:r>
+        <w:rPr>
+          <w:sz w:val="16"/>
+          <w:szCs w:val="16"/>
+        </w:rPr>
+        <w:tab/>
+      </w:r>
+      <w:r>
+        <w:rPr>
+          <w:sz w:val="16"/>
+          <w:szCs w:val="16"/>
+        </w:rPr>
+        <w:tab/>
+      </w:r>
+      <w:r>
+        <w:rPr>
+          <w:sz w:val="16"/>
+          <w:szCs w:val="16"/>
+        </w:rPr>
+        <w:tab/>
+      </w:r>
+      <w:r>
+        <w:rPr>
+          <w:sz w:val="16"/>
+          <w:szCs w:val="16"/>
+        </w:rPr>
+        <w:tab/>
+      </w:r>
+      <w:r>
+        <w:rPr>
+          <w:sz w:val="16"/>
+          <w:szCs w:val="16"/>
+        </w:rPr>
+        <w:tab/>
+      </w:r>
+      <w:r>
+        <w:rPr>
+          <w:sz w:val="16"/>
+          <w:szCs w:val="16"/>
+        </w:rPr>
+        <w:tab/>
+      </w:r>
+      <w:r>
+        <w:rPr>
+          <w:sz w:val="16"/>
+          <w:szCs w:val="16"/>
+        </w:rPr>
+        <w:tab/>
+      </w:r>
+      <w:r>
+        <w:rPr>
+          <w:sz w:val="16"/>
+          <w:szCs w:val="16"/>
+        </w:rPr>
+        <w:tab/>
+      </w:r>
+      <w:r>
+        <w:rPr>
+          <w:sz w:val="16"/>
+          <w:szCs w:val="16"/>
+        </w:rPr>
+        <w:tab/>
+      </w:r>
+    </w:p>
+    <w:p>
+      <w:pPr>
+        <w:rPr>
+          <w:sz w:val="16"/>
+          <w:szCs w:val="16"/>
+        </w:rPr>
+      </w:pPr>
+      <w:r>
+        <w:rPr>
+          <w:sz w:val="16"/>
+          <w:szCs w:val="16"/>
+        </w:rPr>
+        <w:t>Recommendations of the Expert Panel to Define Removal Rates for New State Stormwater Performance Standards, Stewart Comstock, Scott Crafton, Randy Greer, Peter Hill, Dave Hirschman, Shoreh Karimpour, Ken Murin, Jennifer Orr, Fred Rose, Sherry Wilkins.</w:t>
+      </w:r>
+      <w:r>
+        <w:rPr>
+          <w:sz w:val="16"/>
+          <w:szCs w:val="16"/>
+        </w:rPr>
+        <w:tab/>
+        <w:t>Revised: January 20, 2015</w:t>
+      </w:r>
+      <w:r>
+        <w:rPr>
+          <w:sz w:val="16"/>
+          <w:szCs w:val="16"/>
+        </w:rPr>
+        <w:t xml:space="preserve">, </w:t>
+      </w:r>
+      <w:r>
+        <w:rPr>
+          <w:sz w:val="16"/>
+          <w:szCs w:val="16"/>
+        </w:rPr>
+        <w:t>Prepared by: Tom Schueler and Cecilia Lane, Chesapeake Stormwater Network</w:t>
+      </w:r>
+      <w:r>
+        <w:rPr>
+          <w:sz w:val="16"/>
+          <w:szCs w:val="16"/>
+        </w:rPr>
+        <w:tab/>
+      </w:r>
+      <w:r>
+        <w:rPr>
+          <w:sz w:val="16"/>
+          <w:szCs w:val="16"/>
+        </w:rPr>
+        <w:tab/>
+      </w:r>
+      <w:r>
+        <w:rPr>
+          <w:sz w:val="16"/>
+          <w:szCs w:val="16"/>
+        </w:rPr>
+        <w:tab/>
+      </w:r>
+      <w:r>
+        <w:rPr>
+          <w:sz w:val="16"/>
+          <w:szCs w:val="16"/>
+        </w:rPr>
+        <w:tab/>
+      </w:r>
+      <w:r>
+        <w:rPr>
+          <w:sz w:val="16"/>
+          <w:szCs w:val="16"/>
+        </w:rPr>
+        <w:tab/>
+      </w:r>
+      <w:r>
+        <w:rPr>
+          <w:sz w:val="16"/>
+          <w:szCs w:val="16"/>
+        </w:rPr>
+        <w:tab/>
+      </w:r>
+      <w:r>
+        <w:rPr>
+          <w:sz w:val="16"/>
+          <w:szCs w:val="16"/>
+        </w:rPr>
+        <w:tab/>
+      </w:r>
+      <w:r>
+        <w:rPr>
+          <w:sz w:val="16"/>
+          <w:szCs w:val="16"/>
+        </w:rPr>
+        <w:tab/>
+      </w:r>
+      <w:r>
+        <w:rPr>
+          <w:sz w:val="16"/>
+          <w:szCs w:val="16"/>
+        </w:rPr>
+        <w:tab/>
+      </w:r>
+      <w:r>
+        <w:rPr>
+          <w:sz w:val="16"/>
+          <w:szCs w:val="16"/>
+        </w:rPr>
+        <w:tab/>
+      </w:r>
+      <w:r>
+        <w:rPr>
+          <w:sz w:val="16"/>
+          <w:szCs w:val="16"/>
+        </w:rPr>
+        <w:tab/>
+      </w:r>
+      <w:r>
+        <w:rPr>
+          <w:sz w:val="16"/>
+          <w:szCs w:val="16"/>
+        </w:rPr>
+        <w:tab/>
+      </w:r>
+      <w:r>
+        <w:rPr>
+          <w:sz w:val="16"/>
+          <w:szCs w:val="16"/>
+        </w:rPr>
+        <w:tab/>
+      </w:r>
+    </w:p>
+    <w:p>
+      <w:pPr>
+        <w:jc w:val="center"/>
+      </w:pPr>
+      <w:r>
+        <w:t>Figure 14</w:t>
+      </w:r>
+    </w:p>
+    <w:p>
+      <w:pPr>
+        <w:jc w:val="center"/>
+      </w:pPr>
+      <w:r>
+        <w:rPr>
+          <w:noProof/>
+        </w:rPr>
+        <w:lastRenderedPageBreak/>
+        <w:drawing>
+          <wp:inline distT="0" distB="0" distL="0" distR="0">
+            <wp:extent cx="5943600" cy="2745105"/>
+            <wp:effectExtent l="0" t="0" r="0" b="0"/>
+            <wp:docPr id="40" name="Picture 40"/>
+            <wp:cNvGraphicFramePr>
+              <a:graphicFrameLocks xmlns:a="http://schemas.openxmlformats.org/drawingml/2006/main" noChangeAspect="1"/>
+            </wp:cNvGraphicFramePr>
+            <a:graphic xmlns:a="http://schemas.openxmlformats.org/drawingml/2006/main">
+              <a:graphicData uri="http://schemas.openxmlformats.org/drawingml/2006/picture">
+                <pic:pic xmlns:pic="http://schemas.openxmlformats.org/drawingml/2006/picture">
+                  <pic:nvPicPr>
+                    <pic:cNvPr id="0" name="Fig15b.JPG"/>
+                    <pic:cNvPicPr/>
+                  </pic:nvPicPr>
+                  <pic:blipFill>
+                    <a:blip r:embed="rId23">
+                      <a:extLst>
+                        <a:ext uri="{28A0092B-C50C-407E-A947-70E740481C1C}">
+                          <a14:useLocalDpi xmlns:a14="http://schemas.microsoft.com/office/drawing/2010/main" val="0"/>
+                        </a:ext>
+                      </a:extLst>
+                    </a:blip>
+                    <a:stretch>
+                      <a:fillRect/>
+                    </a:stretch>
+                  </pic:blipFill>
+                  <pic:spPr>
+                    <a:xfrm>
+                      <a:off x="0" y="0"/>
+                      <a:ext cx="5943600" cy="2745105"/>
+                    </a:xfrm>
+                    <a:prstGeom prst="rect">
+                      <a:avLst/>
+                    </a:prstGeom>
+                  </pic:spPr>
+                </pic:pic>
+              </a:graphicData>
+            </a:graphic>
+          </wp:inline>
+        </w:drawing>
+      </w:r>
+    </w:p>
+    <w:p>
+      <w:pPr>
+        <w:jc w:val="center"/>
+      </w:pPr>
+      <w:r>
+        <w:t>Figure 15</w:t>
+      </w:r>
+    </w:p>
+    <w:p>
+      <w:pPr>
+        <w:jc w:val="center"/>
+      </w:pPr>
+    </w:p>
+    <w:p>
+      <w:pPr>
+        <w:jc w:val="center"/>
+      </w:pPr>
+      <w:r>
+        <w:rPr>
+          <w:noProof/>
+        </w:rPr>
+        <w:drawing>
+          <wp:inline distT="0" distB="0" distL="0" distR="0">
+            <wp:extent cx="5943600" cy="2702560"/>
+            <wp:effectExtent l="0" t="0" r="0" b="2540"/>
+            <wp:docPr id="3" name="Picture 3"/>
+            <wp:cNvGraphicFramePr>
+              <a:graphicFrameLocks xmlns:a="http://schemas.openxmlformats.org/drawingml/2006/main" noChangeAspect="1"/>
+            </wp:cNvGraphicFramePr>
+            <a:graphic xmlns:a="http://schemas.openxmlformats.org/drawingml/2006/main">
+              <a:graphicData uri="http://schemas.openxmlformats.org/drawingml/2006/picture">
+                <pic:pic xmlns:pic="http://schemas.openxmlformats.org/drawingml/2006/picture">
+                  <pic:nvPicPr>
+                    <pic:cNvPr id="0" name="Fig16b.JPG"/>
+                    <pic:cNvPicPr/>
+                  </pic:nvPicPr>
+                  <pic:blipFill>
+                    <a:blip r:embed="rId24">
+                      <a:extLst>
+                        <a:ext uri="{28A0092B-C50C-407E-A947-70E740481C1C}">
+                          <a14:useLocalDpi xmlns:a14="http://schemas.microsoft.com/office/drawing/2010/main" val="0"/>
+                        </a:ext>
+                      </a:extLst>
+                    </a:blip>
+                    <a:stretch>
+                      <a:fillRect/>
+                    </a:stretch>
+                  </pic:blipFill>
+                  <pic:spPr>
+                    <a:xfrm>
+                      <a:off x="0" y="0"/>
+                      <a:ext cx="5943600" cy="2702560"/>
+                    </a:xfrm>
+                    <a:prstGeom prst="rect">
+                      <a:avLst/>
+                    </a:prstGeom>
+                  </pic:spPr>
+                </pic:pic>
+              </a:graphicData>
+            </a:graphic>
+          </wp:inline>
+        </w:drawing>
+      </w:r>
+    </w:p>
+    <w:p>
+      <w:pPr>
+        <w:jc w:val="center"/>
+      </w:pPr>
+      <w:r>
+        <w:t>Figure 16</w:t>
+      </w:r>
+    </w:p>
+    <w:p>
+      <w:r>
+        <w:rPr>
+          <w:u w:val="single"/>
+        </w:rPr>
+        <w:t>Step 4: Review Total Load Reductions and Repeat Previous Steps as Necessary</w:t>
+      </w:r>
+    </w:p>
+    <w:p>
+      <w:pPr>
+        <w:sectPr>
+          <w:pgSz w:w="12240" w:h="15840"/>
+          <w:pgMar w:top="1440" w:right="1440" w:bottom="1440" w:left="1440" w:header="720" w:footer="720" w:gutter="0"/>
+          <w:cols w:space="720"/>
+          <w:docGrid w:linePitch="360"/>
+        </w:sectPr>
+      </w:pPr>
+      <w:r>
+        <w:t>The final tab in the spreadsheet (“Total Load Reductions”) summarizes the results based on the application of all the B</w:t>
+      </w:r>
+      <w:bookmarkStart w:id="0" w:name="_GoBack"/>
+      <w:bookmarkEnd w:id="0"/>
+      <w:r>
+        <w:t>MPs and measures specified by the user.</w:t>
+      </w:r>
+      <w:r>
+        <w:t xml:space="preserve"> As shown in Figure 18</w:t>
+      </w:r>
+      <w:r>
+        <w:t>, load estimates are given for “pre-BMP” conditions, “current BMP” conditions, and after all proposed (future) BMPs are considered. Typically, plans for future reductions are compared against current or “baseline” loads.</w:t>
+      </w:r>
+      <w:r>
+        <w:t xml:space="preserve"> Depending on any sediment and/or nutrient load targets that the user might be comparing the </w:t>
+      </w:r>
+    </w:p>
+    <w:p>
+      <w:pPr>
+        <w:jc w:val="center"/>
+      </w:pPr>
+    </w:p>
+    <w:p>
+      <w:pPr>
+        <w:jc w:val="center"/>
+      </w:pPr>
+    </w:p>
+    <w:p>
+      <w:pPr>
+        <w:jc w:val="center"/>
+      </w:pPr>
+    </w:p>
+    <w:p>
+      <w:pPr>
+        <w:jc w:val="center"/>
+      </w:pPr>
+    </w:p>
+    <w:p>
+      <w:pPr>
+        <w:jc w:val="center"/>
+      </w:pPr>
+    </w:p>
+    <w:p>
+      <w:pPr>
+        <w:jc w:val="center"/>
+      </w:pPr>
+    </w:p>
+    <w:p>
+      <w:pPr>
+        <w:jc w:val="center"/>
+      </w:pPr>
+    </w:p>
+    <w:p>
+      <w:pPr>
+        <w:jc w:val="center"/>
+      </w:pPr>
+      <w:r>
+        <w:rPr>
+          <w:noProof/>
+        </w:rPr>
+        <w:drawing>
+          <wp:inline distT="0" distB="0" distL="0" distR="0">
+            <wp:extent cx="8869398" cy="2438400"/>
+            <wp:effectExtent l="0" t="0" r="8255" b="0"/>
+            <wp:docPr id="1" name="Picture 1"/>
+            <wp:cNvGraphicFramePr>
+              <a:graphicFrameLocks xmlns:a="http://schemas.openxmlformats.org/drawingml/2006/main" noChangeAspect="1"/>
+            </wp:cNvGraphicFramePr>
+            <a:graphic xmlns:a="http://schemas.openxmlformats.org/drawingml/2006/main">
+              <a:graphicData uri="http://schemas.openxmlformats.org/drawingml/2006/picture">
+                <pic:pic xmlns:pic="http://schemas.openxmlformats.org/drawingml/2006/picture">
+                  <pic:nvPicPr>
+                    <pic:cNvPr id="0" name="ProjectName3.JPG"/>
+                    <pic:cNvPicPr/>
+                  </pic:nvPicPr>
+                  <pic:blipFill>
+                    <a:blip r:embed="rId25">
+                      <a:extLst>
+                        <a:ext uri="{28A0092B-C50C-407E-A947-70E740481C1C}">
+                          <a14:useLocalDpi xmlns:a14="http://schemas.microsoft.com/office/drawing/2010/main" val="0"/>
+                        </a:ext>
+                      </a:extLst>
+                    </a:blip>
+                    <a:stretch>
+                      <a:fillRect/>
+                    </a:stretch>
+                  </pic:blipFill>
+                  <pic:spPr>
+                    <a:xfrm>
+                      <a:off x="0" y="0"/>
+                      <a:ext cx="8869398" cy="2438400"/>
+                    </a:xfrm>
+                    <a:prstGeom prst="rect">
+                      <a:avLst/>
+                    </a:prstGeom>
+                  </pic:spPr>
+                </pic:pic>
+              </a:graphicData>
+            </a:graphic>
+          </wp:inline>
+        </w:drawing>
+      </w:r>
+    </w:p>
+    <w:p>
+      <w:pPr>
+        <w:jc w:val="center"/>
+      </w:pPr>
+      <w:r>
+        <w:t>Figure 17</w:t>
+      </w:r>
+    </w:p>
+    <w:p>
+      <w:pPr>
+        <w:sectPr>
+          <w:pgSz w:w="15840" w:h="12240" w:orient="landscape"/>
+          <w:pgMar w:top="720" w:right="720" w:bottom="720" w:left="720" w:header="720" w:footer="720" w:gutter="0"/>
+          <w:cols w:space="720"/>
+          <w:docGrid w:linePitch="360"/>
+        </w:sectPr>
+      </w:pPr>
+    </w:p>
+    <w:p>
+      <w:proofErr w:type="gramStart"/>
+      <w:r>
+        <w:lastRenderedPageBreak/>
+        <w:t>simulated</w:t>
+      </w:r>
+      <w:proofErr w:type="gramEnd"/>
+      <w:r>
+        <w:t xml:space="preserve"> results against, additional simulations may need to be conducted before any final results are achieved with the spreadsheet tool. Also, as described earlier, multiple “project areas” are provided in the urban tab in case individual sub-areas need to be considered within a larger urban area. Additionally, if multiple areas or scenarios need to be addressed, the user can make as many copies of the tool as needed.</w:t>
+      </w:r>
+    </w:p>
+    <w:p>
+      <w:pPr>
+        <w:jc w:val="center"/>
+      </w:pPr>
+      <w:r>
+        <w:rPr>
+          <w:noProof/>
+        </w:rPr>
+        <w:drawing>
+          <wp:inline distT="0" distB="0" distL="0" distR="0" wp14:anchorId="4E685C82" wp14:editId="14B1D0CE">
+            <wp:extent cx="5943600" cy="3712845"/>
+            <wp:effectExtent l="0" t="0" r="0" b="1905"/>
+            <wp:docPr id="42" name="Picture 42"/>
+            <wp:cNvGraphicFramePr>
+              <a:graphicFrameLocks xmlns:a="http://schemas.openxmlformats.org/drawingml/2006/main" noChangeAspect="1"/>
+            </wp:cNvGraphicFramePr>
+            <a:graphic xmlns:a="http://schemas.openxmlformats.org/drawingml/2006/main">
+              <a:graphicData uri="http://schemas.openxmlformats.org/drawingml/2006/picture">
+                <pic:pic xmlns:pic="http://schemas.openxmlformats.org/drawingml/2006/picture">
+                  <pic:nvPicPr>
+                    <pic:cNvPr id="0" name="Fig17b.JPG"/>
+                    <pic:cNvPicPr/>
+                  </pic:nvPicPr>
+                  <pic:blipFill>
+                    <a:blip r:embed="rId26">
+                      <a:extLst>
+                        <a:ext uri="{28A0092B-C50C-407E-A947-70E740481C1C}">
+                          <a14:useLocalDpi xmlns:a14="http://schemas.microsoft.com/office/drawing/2010/main" val="0"/>
+                        </a:ext>
+                      </a:extLst>
+                    </a:blip>
+                    <a:stretch>
+                      <a:fillRect/>
+                    </a:stretch>
+                  </pic:blipFill>
+                  <pic:spPr>
+                    <a:xfrm>
+                      <a:off x="0" y="0"/>
+                      <a:ext cx="5943600" cy="3712845"/>
+                    </a:xfrm>
+                    <a:prstGeom prst="rect">
+                      <a:avLst/>
+                    </a:prstGeom>
+                  </pic:spPr>
+                </pic:pic>
+              </a:graphicData>
+            </a:graphic>
+          </wp:inline>
+        </w:drawing>
+      </w:r>
+    </w:p>
+    <w:p>
+      <w:pPr>
+        <w:jc w:val="center"/>
+      </w:pPr>
+      <w:r>
+        <w:t>Figure 18</w:t>
+      </w:r>
+    </w:p>
+    <w:p/>
     <w:p>
       <w:pPr>
         <w:rPr>
@@ -2158,127 +2625,144 @@
           <w:i/>
         </w:rPr>
       </w:pPr>
-    </w:p>
-    <w:p>
-      <w:pPr>
+      <w:r>
         <w:rPr>
           <w:b/>
           <w:i/>
         </w:rPr>
-      </w:pPr>
-    </w:p>
-    <w:p>
-      <w:pPr>
+        <w:t>Analysis of Pollutant Loads and Potential BMP Scenari</w:t>
+      </w:r>
+      <w:r>
         <w:rPr>
           <w:b/>
           <w:i/>
         </w:rPr>
-      </w:pPr>
+        <w:t>os for Specific “Targeted” Areas within a Larger</w:t>
+      </w:r>
       <w:r>
         <w:rPr>
           <w:b/>
           <w:i/>
         </w:rPr>
-        <w:t>Analysis of Pollutant Loads and Potential BMP Scenari</w:t>
+        <w:t xml:space="preserve"> Watershed</w:t>
+      </w:r>
+    </w:p>
+    <w:p>
+      <w:r>
+        <w:t>Basically, the steps associated with this type of analysis are the same as those given above</w:t>
+      </w:r>
+      <w:r>
+        <w:t xml:space="preserve"> with the exception of two</w:t>
+      </w:r>
+      <w:r>
+        <w:t xml:space="preserve"> additional step</w:t>
+      </w:r>
+      <w:r>
+        <w:t>s (Step 2 and Step 3)</w:t>
+      </w:r>
+      <w:r>
+        <w:t xml:space="preserve"> as described below.</w:t>
+      </w:r>
+    </w:p>
+    <w:p>
+      <w:r>
+        <w:rPr>
+          <w:u w:val="single"/>
+        </w:rPr>
+        <w:t>Step 1: Load Output Data from Model My Watershed</w:t>
+      </w:r>
+      <w:r>
+        <w:rPr>
+          <w:u w:val="single"/>
+        </w:rPr>
+        <w:t xml:space="preserve"> for the Larger Watershed</w:t>
+      </w:r>
+    </w:p>
+    <w:p>
+      <w:r>
+        <w:t xml:space="preserve">(Same as </w:t>
+      </w:r>
+      <w:r>
+        <w:t xml:space="preserve">Step 1 in the </w:t>
+      </w:r>
+      <w:r>
+        <w:t>previous section</w:t>
+      </w:r>
+      <w:r>
+        <w:t>)</w:t>
+      </w:r>
+    </w:p>
+    <w:p>
+      <w:pPr>
+        <w:rPr>
+          <w:u w:val="single"/>
+        </w:rPr>
+      </w:pPr>
+      <w:r>
+        <w:rPr>
+          <w:u w:val="single"/>
+        </w:rPr>
+        <w:t>Step2: Define the Boundary of the Target Area</w:t>
+      </w:r>
+    </w:p>
+    <w:p>
+      <w:r>
+        <w:t xml:space="preserve">The process for estimating the land cover distribution </w:t>
+      </w:r>
+      <w:r>
+        <w:t xml:space="preserve">for a smaller target area (e.g., municipality or other user-defined urban area or BMP area) </w:t>
+      </w:r>
+      <w:r>
+        <w:t>is essentially the same as when a boundary</w:t>
+      </w:r>
+      <w:r>
+        <w:t xml:space="preserve"> is selected or created for any watershed or area of interest</w:t>
+      </w:r>
+      <w:r>
+        <w:t xml:space="preserve"> (AOI)</w:t>
+      </w:r>
+      <w:r>
+        <w:t xml:space="preserve"> in Model My Watershed. </w:t>
+      </w:r>
+      <w:r>
+        <w:t>In thi</w:t>
+      </w:r>
+      <w:r>
+        <w:t xml:space="preserve">s case, instead of </w:t>
+      </w:r>
+      <w:r>
+        <w:lastRenderedPageBreak/>
+        <w:t>using either the “Select boundary” or “Delineate watershed” options t</w:t>
+      </w:r>
+      <w:r>
+        <w:t>o define an AOI</w:t>
+      </w:r>
+      <w:r>
+        <w:t>, either the “</w:t>
       </w:r>
       <w:r>
         <w:rPr>
           <w:b/>
-          <w:i/>
-        </w:rPr>
-        <w:t>os for Specific “Targeted” Areas within a Larger</w:t>
+        </w:rPr>
+        <w:t>Draw ar</w:t>
       </w:r>
       <w:r>
         <w:rPr>
           <w:b/>
-          <w:i/>
-        </w:rPr>
-        <w:t xml:space="preserve"> Watershed</w:t>
-      </w:r>
-    </w:p>
-    <w:p>
-      <w:r>
-        <w:t>Basically, the steps associated with this type of analysis are the same as those given above</w:t>
-      </w:r>
-      <w:r>
-        <w:t xml:space="preserve"> with the exception of two</w:t>
-      </w:r>
-      <w:r>
-        <w:t xml:space="preserve"> additional step</w:t>
-      </w:r>
-      <w:r>
-        <w:t>s (Step 2 and Step 3)</w:t>
-      </w:r>
-      <w:r>
-        <w:t xml:space="preserve"> as described below.</w:t>
-      </w:r>
-    </w:p>
-    <w:p>
-      <w:r>
-        <w:rPr>
-          <w:u w:val="single"/>
-        </w:rPr>
-        <w:t>Step 1: Load Output Data from Model My Watershed</w:t>
-      </w:r>
-      <w:r>
-        <w:rPr>
-          <w:u w:val="single"/>
-        </w:rPr>
-        <w:t xml:space="preserve"> for the Larger Watershed</w:t>
-      </w:r>
-    </w:p>
-    <w:p>
-      <w:r>
-        <w:t>(Same as above)</w:t>
-      </w:r>
-    </w:p>
-    <w:p>
-      <w:pPr>
-        <w:rPr>
-          <w:u w:val="single"/>
-        </w:rPr>
-      </w:pPr>
-      <w:r>
-        <w:rPr>
-          <w:u w:val="single"/>
-        </w:rPr>
-        <w:lastRenderedPageBreak/>
-        <w:t>Step2: Define the Boundary of the Target Area</w:t>
-      </w:r>
-    </w:p>
-    <w:p>
-      <w:r>
-        <w:t xml:space="preserve">The process for estimating the land cover distribution </w:t>
-      </w:r>
-      <w:r>
-        <w:t xml:space="preserve">for a smaller target area (e.g., municipality or other user-defined urban area or BMP area) </w:t>
-      </w:r>
-      <w:r>
-        <w:t>is essentially the same as when a boundary</w:t>
-      </w:r>
-      <w:r>
-        <w:t xml:space="preserve"> is selected or created for any watershed or area of interest</w:t>
-      </w:r>
-      <w:r>
-        <w:t xml:space="preserve"> (AOI)</w:t>
-      </w:r>
-      <w:r>
-        <w:t xml:space="preserve"> in Model My Watershed. </w:t>
-      </w:r>
-      <w:r>
-        <w:t>In thi</w:t>
-      </w:r>
-      <w:r>
-        <w:t>s case, instead of using either the “Select boundary” or “Delineate watershed” options t</w:t>
-      </w:r>
-      <w:r>
-        <w:t>o define an AOI</w:t>
-      </w:r>
-      <w:r>
-        <w:t>, either the “Draw ar</w:t>
-      </w:r>
-      <w:r>
-        <w:t>ea” or “Upload file” options</w:t>
+        </w:rPr>
+        <w:t>ea</w:t>
+      </w:r>
+      <w:r>
+        <w:t>” or “</w:t>
+      </w:r>
+      <w:r>
+        <w:rPr>
+          <w:b/>
+        </w:rPr>
+        <w:t>Upload file</w:t>
+      </w:r>
+      <w:r>
+        <w:t>” options</w:t>
       </w:r>
       <w:r>
         <w:t xml:space="preserve"> </w:t>
@@ -2290,7 +2774,10 @@
         <w:t xml:space="preserve">shown </w:t>
       </w:r>
       <w:r>
-        <w:t>in Figure 16</w:t>
+        <w:t xml:space="preserve">in </w:t>
+      </w:r>
+      <w:r>
+        <w:t>Figure 19</w:t>
       </w:r>
       <w:r>
         <w:t xml:space="preserve"> are </w:t>
@@ -2310,6 +2797,9 @@
       <w:r>
         <w:t>).</w:t>
       </w:r>
+      <w:r>
+        <w:t xml:space="preserve"> Note that for this particular type of analysis, the boundary of the target area must not extend beyond the boundary of the larger watershed as no clipping is performed as part of this operation.</w:t>
+      </w:r>
     </w:p>
     <w:p>
       <w:r>
@@ -2317,7 +2807,7 @@
           <w:noProof/>
         </w:rPr>
         <w:drawing>
-          <wp:inline distT="0" distB="0" distL="0" distR="0" wp14:anchorId="6DA667B5" wp14:editId="23E58F3B">
+          <wp:inline distT="0" distB="0" distL="0" distR="0" wp14:anchorId="04A41FB1" wp14:editId="27608D43">
             <wp:extent cx="5943600" cy="3947795"/>
             <wp:effectExtent l="0" t="0" r="0" b="0"/>
             <wp:docPr id="33" name="Picture 33"/>
@@ -2332,7 +2822,7 @@
                     <pic:cNvPicPr/>
                   </pic:nvPicPr>
                   <pic:blipFill>
-                    <a:blip r:embed="rId23">
+                    <a:blip r:embed="rId27">
                       <a:extLst>
                         <a:ext uri="{28A0092B-C50C-407E-A947-70E740481C1C}">
                           <a14:useLocalDpi xmlns:a14="http://schemas.microsoft.com/office/drawing/2010/main" val="0"/>
@@ -2364,7 +2854,7 @@
         <w:jc w:val="center"/>
       </w:pPr>
       <w:r>
-        <w:t>Figure 16</w:t>
+        <w:t>Figure 19</w:t>
       </w:r>
     </w:p>
     <w:p>
@@ -2418,12 +2908,23 @@
         <w:t xml:space="preserve"> are to be pasted into</w:t>
       </w:r>
       <w:r>
-        <w:t xml:space="preserve"> the location shown in Figure 17</w:t>
+        <w:t xml:space="preserve"> the location shown </w:t>
+      </w:r>
+      <w:r>
+        <w:t xml:space="preserve">in </w:t>
+      </w:r>
+      <w:r>
+        <w:t>Figure 20</w:t>
       </w:r>
       <w:r>
         <w:t xml:space="preserve">. </w:t>
       </w:r>
       <w:r>
+        <w:t>As also shown in this figure (see the smaller red box to the right), data on stream lengths are also entered for the target area similar to the way they are entered for the larger watershed as shown previously in Figure 5.</w:t>
+      </w:r>
+    </w:p>
+    <w:p>
+      <w:r>
         <w:t xml:space="preserve">Once these data are pasted into this location in the spreadsheet, information on land cover for the target area is then carried over to </w:t>
       </w:r>
       <w:r>
@@ -2439,17 +2940,29 @@
         <w:t>r determine the load reduct</w:t>
       </w:r>
       <w:r>
-        <w:t>ions that might be obtain</w:t>
-      </w:r>
-      <w:r>
-        <w:t xml:space="preserve">ed by applying different BMP scenarios in this </w:t>
+        <w:t xml:space="preserve">ions </w:t>
       </w:r>
       <w:r>
         <w:lastRenderedPageBreak/>
-        <w:t xml:space="preserve">specific area. (Note: in addition to using either the “Draw area” or “Upload file” options, it is also possible to just </w:t>
-      </w:r>
-      <w:r>
-        <w:t>manually enter information on the areal extent of different land cover types in the target (urban) area if these are already known).</w:t>
+        <w:t>that might be obtain</w:t>
+      </w:r>
+      <w:r>
+        <w:t xml:space="preserve">ed by applying different BMP scenarios in this specific area. (Note: in addition to using either the “Draw area” or “Upload file” options, it is also possible to just </w:t>
+      </w:r>
+      <w:r>
+        <w:t xml:space="preserve">manually enter information on the areal extent of different </w:t>
+      </w:r>
+      <w:r>
+        <w:t>land cover types in the target [</w:t>
+      </w:r>
+      <w:r>
+        <w:t>ur</w:t>
+      </w:r>
+      <w:r>
+        <w:t>ban]</w:t>
+      </w:r>
+      <w:r>
+        <w:t xml:space="preserve"> area if these are already known).</w:t>
       </w:r>
     </w:p>
     <w:p/>
@@ -2463,9 +2976,9 @@
         </w:rPr>
         <w:drawing>
           <wp:inline distT="0" distB="0" distL="0" distR="0">
-            <wp:extent cx="5943600" cy="2529840"/>
-            <wp:effectExtent l="0" t="0" r="0" b="3810"/>
-            <wp:docPr id="34" name="Picture 34"/>
+            <wp:extent cx="5943600" cy="1585595"/>
+            <wp:effectExtent l="0" t="0" r="0" b="0"/>
+            <wp:docPr id="4" name="Picture 4"/>
             <wp:cNvGraphicFramePr>
               <a:graphicFrameLocks xmlns:a="http://schemas.openxmlformats.org/drawingml/2006/main" noChangeAspect="1"/>
             </wp:cNvGraphicFramePr>
@@ -2473,11 +2986,11 @@
               <a:graphicData uri="http://schemas.openxmlformats.org/drawingml/2006/picture">
                 <pic:pic xmlns:pic="http://schemas.openxmlformats.org/drawingml/2006/picture">
                   <pic:nvPicPr>
-                    <pic:cNvPr id="0" name="UAland1b.JPG"/>
+                    <pic:cNvPr id="0" name="Fig20b.JPG"/>
                     <pic:cNvPicPr/>
                   </pic:nvPicPr>
                   <pic:blipFill>
-                    <a:blip r:embed="rId24">
+                    <a:blip r:embed="rId28">
                       <a:extLst>
                         <a:ext uri="{28A0092B-C50C-407E-A947-70E740481C1C}">
                           <a14:useLocalDpi xmlns:a14="http://schemas.microsoft.com/office/drawing/2010/main" val="0"/>
@@ -2491,7 +3004,7 @@
                   <pic:spPr>
                     <a:xfrm>
                       <a:off x="0" y="0"/>
-                      <a:ext cx="5943600" cy="2529840"/>
+                      <a:ext cx="5943600" cy="1585595"/>
                     </a:xfrm>
                     <a:prstGeom prst="rect">
                       <a:avLst/>
@@ -2509,7 +3022,7 @@
         <w:jc w:val="center"/>
       </w:pPr>
       <w:r>
-        <w:t>Figure 17</w:t>
+        <w:t>Figure 20</w:t>
       </w:r>
     </w:p>
     <w:p>
@@ -2522,7 +3035,13 @@
         <w:rPr>
           <w:u w:val="single"/>
         </w:rPr>
-        <w:t xml:space="preserve">Subsequent Steps </w:t>
+        <w:t>Subsequent Steps</w:t>
+      </w:r>
+      <w:r>
+        <w:rPr>
+          <w:u w:val="single"/>
+        </w:rPr>
+        <w:t xml:space="preserve"> </w:t>
       </w:r>
     </w:p>
     <w:p>
@@ -2530,7 +3049,13 @@
         <w:t xml:space="preserve">After entering information for the smaller target area of interest as described in the two previous steps, </w:t>
       </w:r>
       <w:r>
-        <w:t xml:space="preserve">an assessment of potential load reduction scenarios using various BMPs can be conducted by following Steps 2 through 4 outlined in the previous section. After any given scenario, the </w:t>
+        <w:t>an assessment of potential load reduction scenarios using various BMPs can be conducted by following Steps 2 through 4 outlined in the previous section</w:t>
+      </w:r>
+      <w:r>
+        <w:t xml:space="preserve"> (see an example of this in Figure 21)</w:t>
+      </w:r>
+      <w:r>
+        <w:t xml:space="preserve">. After any given scenario, the </w:t>
       </w:r>
       <w:r>
         <w:t xml:space="preserve">potential load reductions </w:t>
@@ -2542,7 +3067,19 @@
         <w:t xml:space="preserve"> </w:t>
       </w:r>
       <w:r>
-        <w:t>the “Total Load Reductions” tab as shown earlier in Figure 15.</w:t>
+        <w:t>the “Total Load Reductions” t</w:t>
+      </w:r>
+      <w:r>
+        <w:t xml:space="preserve">ab as shown earlier </w:t>
+      </w:r>
+      <w:r>
+        <w:t xml:space="preserve">in </w:t>
+      </w:r>
+      <w:r>
+        <w:t>Figure 18</w:t>
+      </w:r>
+      <w:r>
+        <w:t>.</w:t>
       </w:r>
       <w:r>
         <w:t xml:space="preserve"> In this case, however, </w:t>
@@ -2551,7 +3088,13 @@
         <w:t>the load reduction results are displayed in the “Urban Area” portion of this tab</w:t>
       </w:r>
       <w:r>
-        <w:t xml:space="preserve"> as shown in Figure 18</w:t>
+        <w:t xml:space="preserve"> as shown in </w:t>
+      </w:r>
+      <w:r>
+        <w:t>Figure 2</w:t>
+      </w:r>
+      <w:r>
+        <w:t>2</w:t>
       </w:r>
       <w:r>
         <w:t xml:space="preserve">, and </w:t>
@@ -2573,7 +3116,6 @@
     <w:p/>
     <w:p/>
     <w:p/>
-    <w:p/>
     <w:p>
       <w:pPr>
         <w:jc w:val="center"/>
@@ -2585,9 +3127,9 @@
         <w:lastRenderedPageBreak/>
         <w:drawing>
           <wp:inline distT="0" distB="0" distL="0" distR="0">
-            <wp:extent cx="6422073" cy="3277590"/>
+            <wp:extent cx="5943600" cy="2820035"/>
             <wp:effectExtent l="0" t="0" r="0" b="0"/>
-            <wp:docPr id="36" name="Picture 36"/>
+            <wp:docPr id="13" name="Picture 13"/>
             <wp:cNvGraphicFramePr>
               <a:graphicFrameLocks xmlns:a="http://schemas.openxmlformats.org/drawingml/2006/main" noChangeAspect="1"/>
             </wp:cNvGraphicFramePr>
@@ -2595,11 +3137,11 @@
               <a:graphicData uri="http://schemas.openxmlformats.org/drawingml/2006/picture">
                 <pic:pic xmlns:pic="http://schemas.openxmlformats.org/drawingml/2006/picture">
                   <pic:nvPicPr>
-                    <pic:cNvPr id="0" name="TotalUA1b.JPG"/>
+                    <pic:cNvPr id="0" name="Fig21.JPG"/>
                     <pic:cNvPicPr/>
                   </pic:nvPicPr>
                   <pic:blipFill>
-                    <a:blip r:embed="rId25">
+                    <a:blip r:embed="rId29">
                       <a:extLst>
                         <a:ext uri="{28A0092B-C50C-407E-A947-70E740481C1C}">
                           <a14:useLocalDpi xmlns:a14="http://schemas.microsoft.com/office/drawing/2010/main" val="0"/>
@@ -2613,7 +3155,7 @@
                   <pic:spPr>
                     <a:xfrm>
                       <a:off x="0" y="0"/>
-                      <a:ext cx="6433073" cy="3283204"/>
+                      <a:ext cx="5943600" cy="2820035"/>
                     </a:xfrm>
                     <a:prstGeom prst="rect">
                       <a:avLst/>
@@ -2630,6 +3172,70 @@
       <w:pPr>
         <w:jc w:val="center"/>
       </w:pPr>
+      <w:r>
+        <w:t>Figure 21</w:t>
+      </w:r>
+    </w:p>
+    <w:p>
+      <w:pPr>
+        <w:jc w:val="center"/>
+      </w:pPr>
+    </w:p>
+    <w:p>
+      <w:pPr>
+        <w:jc w:val="center"/>
+      </w:pPr>
+    </w:p>
+    <w:p>
+      <w:pPr>
+        <w:jc w:val="center"/>
+      </w:pPr>
+      <w:r>
+        <w:rPr>
+          <w:noProof/>
+        </w:rPr>
+        <w:drawing>
+          <wp:inline distT="0" distB="0" distL="0" distR="0">
+            <wp:extent cx="5943600" cy="2965450"/>
+            <wp:effectExtent l="0" t="0" r="0" b="6350"/>
+            <wp:docPr id="14" name="Picture 14"/>
+            <wp:cNvGraphicFramePr>
+              <a:graphicFrameLocks xmlns:a="http://schemas.openxmlformats.org/drawingml/2006/main" noChangeAspect="1"/>
+            </wp:cNvGraphicFramePr>
+            <a:graphic xmlns:a="http://schemas.openxmlformats.org/drawingml/2006/main">
+              <a:graphicData uri="http://schemas.openxmlformats.org/drawingml/2006/picture">
+                <pic:pic xmlns:pic="http://schemas.openxmlformats.org/drawingml/2006/picture">
+                  <pic:nvPicPr>
+                    <pic:cNvPr id="0" name="Fig22b.JPG"/>
+                    <pic:cNvPicPr/>
+                  </pic:nvPicPr>
+                  <pic:blipFill>
+                    <a:blip r:embed="rId30">
+                      <a:extLst>
+                        <a:ext uri="{28A0092B-C50C-407E-A947-70E740481C1C}">
+                          <a14:useLocalDpi xmlns:a14="http://schemas.microsoft.com/office/drawing/2010/main" val="0"/>
+                        </a:ext>
+                      </a:extLst>
+                    </a:blip>
+                    <a:stretch>
+                      <a:fillRect/>
+                    </a:stretch>
+                  </pic:blipFill>
+                  <pic:spPr>
+                    <a:xfrm>
+                      <a:off x="0" y="0"/>
+                      <a:ext cx="5943600" cy="2965450"/>
+                    </a:xfrm>
+                    <a:prstGeom prst="rect">
+                      <a:avLst/>
+                    </a:prstGeom>
+                  </pic:spPr>
+                </pic:pic>
+              </a:graphicData>
+            </a:graphic>
+          </wp:inline>
+        </w:drawing>
+      </w:r>
     </w:p>
     <w:p>
       <w:pPr>
@@ -2642,7 +3248,13 @@
         </w:sectPr>
       </w:pPr>
       <w:r>
-        <w:t>Figure 18</w:t>
+        <w:t xml:space="preserve">Figure </w:t>
+      </w:r>
+      <w:r>
+        <w:t>2</w:t>
+      </w:r>
+      <w:r>
+        <w:t>2</w:t>
       </w:r>
     </w:p>
     <w:p>
@@ -2700,10 +3312,52 @@
         <w:t xml:space="preserve"> within Model My Watershed</w:t>
       </w:r>
       <w:r>
-        <w:t xml:space="preserve"> for selecting or defining an Area of Interest (AOI) for analysis or water quality simulation purposes, including “Select boundary”, “Draw area”, “Delineate watershed”, and “Upload file”. Some of the options included with these tools (e.g., </w:t>
-      </w:r>
-      <w:r>
-        <w:t>“Square km” with the “Draw area” tool, and “County Lines” under the “Select boundary” tool) are not usually suitable since they do not necessarily represent watersheds or basins that are defined by topographic divides or stream networks. Brief descriptions of the most appropriate tools for use in water quality hydrologic/water quality modeling are provided below.</w:t>
+        <w:t xml:space="preserve"> for selecting or defining an Area of Interest (AOI) for analysis or water quality simulation purposes, including “</w:t>
+      </w:r>
+      <w:r>
+        <w:rPr>
+          <w:b/>
+        </w:rPr>
+        <w:t>Select boundary</w:t>
+      </w:r>
+      <w:r>
+        <w:t>”, “</w:t>
+      </w:r>
+      <w:r>
+        <w:rPr>
+          <w:b/>
+        </w:rPr>
+        <w:t>Draw area</w:t>
+      </w:r>
+      <w:r>
+        <w:t>”, “</w:t>
+      </w:r>
+      <w:r>
+        <w:rPr>
+          <w:b/>
+        </w:rPr>
+        <w:t>Delineate watershed</w:t>
+      </w:r>
+      <w:r>
+        <w:t>”, and “</w:t>
+      </w:r>
+      <w:r>
+        <w:rPr>
+          <w:b/>
+        </w:rPr>
+        <w:t>Upload file</w:t>
+      </w:r>
+      <w:r>
+        <w:t xml:space="preserve">”. Some of the options included with these tools (e.g., </w:t>
+      </w:r>
+      <w:r>
+        <w:t>“Square km” with the “Draw area” tool, and “County Lines” under the “Select boundary” tool) are not usually suitable since they do not necessarily represent watersheds or basins that are defined by topographic divides or stream networks. Brief descriptions of the most appropriat</w:t>
+      </w:r>
+      <w:r>
+        <w:t>e tools for use in</w:t>
+      </w:r>
+      <w:r>
+        <w:t xml:space="preserve"> hydrologic/water quality modeling are provided below.</w:t>
       </w:r>
     </w:p>
     <w:p>
@@ -2730,7 +3384,7 @@
                     <pic:cNvPicPr/>
                   </pic:nvPicPr>
                   <pic:blipFill>
-                    <a:blip r:embed="rId26">
+                    <a:blip r:embed="rId31">
                       <a:extLst>
                         <a:ext uri="{28A0092B-C50C-407E-A947-70E740481C1C}">
                           <a14:useLocalDpi xmlns:a14="http://schemas.microsoft.com/office/drawing/2010/main" val="0"/>
@@ -2835,7 +3489,13 @@
         <w:t>700 square miles in size.</w:t>
       </w:r>
       <w:r>
-        <w:t xml:space="preserve"> Once particular option is chosen, the user then moves the cursor over to the boundary of interest and clicks on it to begin the process of extracting the necessary data to begin the modelling process.</w:t>
+        <w:t xml:space="preserve"> Once </w:t>
+      </w:r>
+      <w:r>
+        <w:t xml:space="preserve">a </w:t>
+      </w:r>
+      <w:r>
+        <w:t>particular option is chosen, the user then moves the cursor over to the boundary of interest and clicks on it to begin the process of extracting the necessary data to begin the modelling process.</w:t>
       </w:r>
     </w:p>
     <w:p/>
@@ -2863,7 +3523,7 @@
                     <pic:cNvPicPr/>
                   </pic:nvPicPr>
                   <pic:blipFill>
-                    <a:blip r:embed="rId27">
+                    <a:blip r:embed="rId32">
                       <a:extLst>
                         <a:ext uri="{28A0092B-C50C-407E-A947-70E740481C1C}">
                           <a14:useLocalDpi xmlns:a14="http://schemas.microsoft.com/office/drawing/2010/main" val="0"/>
@@ -2927,7 +3587,7 @@
                     <pic:cNvPicPr/>
                   </pic:nvPicPr>
                   <pic:blipFill>
-                    <a:blip r:embed="rId28">
+                    <a:blip r:embed="rId33">
                       <a:extLst>
                         <a:ext uri="{28A0092B-C50C-407E-A947-70E740481C1C}">
                           <a14:useLocalDpi xmlns:a14="http://schemas.microsoft.com/office/drawing/2010/main" val="0"/>
@@ -3025,7 +3685,7 @@
                     <pic:cNvPicPr/>
                   </pic:nvPicPr>
                   <pic:blipFill>
-                    <a:blip r:embed="rId29">
+                    <a:blip r:embed="rId34">
                       <a:extLst>
                         <a:ext uri="{28A0092B-C50C-407E-A947-70E740481C1C}">
                           <a14:useLocalDpi xmlns:a14="http://schemas.microsoft.com/office/drawing/2010/main" val="0"/>
@@ -3093,7 +3753,7 @@
                     <pic:cNvPicPr/>
                   </pic:nvPicPr>
                   <pic:blipFill>
-                    <a:blip r:embed="rId30">
+                    <a:blip r:embed="rId35">
                       <a:extLst>
                         <a:ext uri="{28A0092B-C50C-407E-A947-70E740481C1C}">
                           <a14:useLocalDpi xmlns:a14="http://schemas.microsoft.com/office/drawing/2010/main" val="0"/>
@@ -3157,7 +3817,7 @@
                     <pic:cNvPicPr/>
                   </pic:nvPicPr>
                   <pic:blipFill>
-                    <a:blip r:embed="rId31">
+                    <a:blip r:embed="rId36">
                       <a:extLst>
                         <a:ext uri="{28A0092B-C50C-407E-A947-70E740481C1C}">
                           <a14:useLocalDpi xmlns:a14="http://schemas.microsoft.com/office/drawing/2010/main" val="0"/>
@@ -3283,7 +3943,7 @@
                     <pic:cNvPicPr/>
                   </pic:nvPicPr>
                   <pic:blipFill>
-                    <a:blip r:embed="rId32">
+                    <a:blip r:embed="rId37">
                       <a:extLst>
                         <a:ext uri="{28A0092B-C50C-407E-A947-70E740481C1C}">
                           <a14:useLocalDpi xmlns:a14="http://schemas.microsoft.com/office/drawing/2010/main" val="0"/>
@@ -3340,7 +4000,13 @@
         <w:t>n, a user can upload a digital boundary</w:t>
       </w:r>
       <w:r>
-        <w:t xml:space="preserve"> that has been previously created to define the area of interest. This can be used to define either a watershed boundary or a smaller target (urban) area within the larger watershed as described earlier in this document. Upon selecting this option, the user is presented with</w:t>
+        <w:t xml:space="preserve"> that has been previously created </w:t>
+      </w:r>
+      <w:r>
+        <w:t xml:space="preserve">outside of MMW </w:t>
+      </w:r>
+      <w:r>
+        <w:t>to define the area of interest. This can be used to define either a watershed boundary or a smaller target (urban) area within the larger watershed as described earlier in this document. Upon selecting this option, the user is presented with</w:t>
       </w:r>
       <w:r>
         <w:t xml:space="preserve"> a screen as shown in Figure A8</w:t>
@@ -3360,11 +4026,9 @@
       <w:r>
         <w:t>“</w:t>
       </w:r>
-      <w:proofErr w:type="spellStart"/>
       <w:r>
         <w:t>geojson</w:t>
       </w:r>
-      <w:proofErr w:type="spellEnd"/>
       <w:r>
         <w:t>”</w:t>
       </w:r>
@@ -3400,7 +4064,7 @@
                     <pic:cNvPicPr/>
                   </pic:nvPicPr>
                   <pic:blipFill>
-                    <a:blip r:embed="rId33">
+                    <a:blip r:embed="rId38">
                       <a:extLst>
                         <a:ext uri="{28A0092B-C50C-407E-A947-70E740481C1C}">
                           <a14:useLocalDpi xmlns:a14="http://schemas.microsoft.com/office/drawing/2010/main" val="0"/>
@@ -3469,7 +4133,7 @@
                     <pic:cNvPicPr/>
                   </pic:nvPicPr>
                   <pic:blipFill>
-                    <a:blip r:embed="rId34">
+                    <a:blip r:embed="rId39">
                       <a:extLst>
                         <a:ext uri="{28A0092B-C50C-407E-A947-70E740481C1C}">
                           <a14:useLocalDpi xmlns:a14="http://schemas.microsoft.com/office/drawing/2010/main" val="0"/>
@@ -3518,11 +4182,11 @@
 </file>
 
 <file path=word/numbering.xml><?xml version="1.0" encoding="utf-8"?>
-<w:numbering xmlns:wpc="http://schemas.microsoft.com/office/word/2010/wordprocessingCanvas" xmlns:cx="http://schemas.microsoft.com/office/drawing/2014/chartex" xmlns:cx1="http://schemas.microsoft.com/office/drawing/2015/9/8/chartex" xmlns:cx2="http://schemas.microsoft.com/office/drawing/2015/10/21/chartex" xmlns:cx3="http://schemas.microsoft.com/office/drawing/2016/5/9/chartex" xmlns:cx4="http://schemas.microsoft.com/office/drawing/2016/5/10/chartex" xmlns:cx5="http://schemas.microsoft.com/office/drawing/2016/5/11/chartex" xmlns:cx6="http://schemas.microsoft.com/office/drawing/2016/5/12/chartex" xmlns:cx7="http://schemas.microsoft.com/office/drawing/2016/5/13/chartex" xmlns:cx8="http://schemas.microsoft.com/office/drawing/2016/5/14/chartex" xmlns:mc="http://schemas.openxmlformats.org/markup-compatibility/2006" xmlns:aink="http://schemas.microsoft.com/office/drawing/2016/ink" xmlns:am3d="http://schemas.microsoft.com/office/drawing/2017/model3d" xmlns:o="urn:schemas-microsoft-com:office:office" xmlns:r="http://schemas.openxmlformats.org/officeDocument/2006/relationships" xmlns:m="http://schemas.openxmlformats.org/officeDocument/2006/math" xmlns:v="urn:schemas-microsoft-com:vml" xmlns:wp14="http://schemas.microsoft.com/office/word/2010/wordprocessingDrawing" xmlns:wp="http://schemas.openxmlformats.org/drawingml/2006/wordprocessingDrawing" xmlns:w10="urn:schemas-microsoft-com:office:word" xmlns:w="http://schemas.openxmlformats.org/wordprocessingml/2006/main" xmlns:w14="http://schemas.microsoft.com/office/word/2010/wordml" xmlns:w15="http://schemas.microsoft.com/office/word/2012/wordml" xmlns:w16cid="http://schemas.microsoft.com/office/word/2016/wordml/cid" xmlns:w16se="http://schemas.microsoft.com/office/word/2015/wordml/symex" xmlns:wpg="http://schemas.microsoft.com/office/word/2010/wordprocessingGroup" xmlns:wpi="http://schemas.microsoft.com/office/word/2010/wordprocessingInk" xmlns:wne="http://schemas.microsoft.com/office/word/2006/wordml" xmlns:wps="http://schemas.microsoft.com/office/word/2010/wordprocessingShape" mc:Ignorable="w14 w15 w16se w16cid wp14">
-  <w:abstractNum w:abstractNumId="0" w15:restartNumberingAfterBreak="0">
+<w:numbering xmlns:wpc="http://schemas.microsoft.com/office/word/2010/wordprocessingCanvas" xmlns:mc="http://schemas.openxmlformats.org/markup-compatibility/2006" xmlns:o="urn:schemas-microsoft-com:office:office" xmlns:r="http://schemas.openxmlformats.org/officeDocument/2006/relationships" xmlns:m="http://schemas.openxmlformats.org/officeDocument/2006/math" xmlns:v="urn:schemas-microsoft-com:vml" xmlns:wp14="http://schemas.microsoft.com/office/word/2010/wordprocessingDrawing" xmlns:wp="http://schemas.openxmlformats.org/drawingml/2006/wordprocessingDrawing" xmlns:w10="urn:schemas-microsoft-com:office:word" xmlns:w="http://schemas.openxmlformats.org/wordprocessingml/2006/main" xmlns:w14="http://schemas.microsoft.com/office/word/2010/wordml" xmlns:wpg="http://schemas.microsoft.com/office/word/2010/wordprocessingGroup" xmlns:wpi="http://schemas.microsoft.com/office/word/2010/wordprocessingInk" xmlns:wne="http://schemas.microsoft.com/office/word/2006/wordml" xmlns:wps="http://schemas.microsoft.com/office/word/2010/wordprocessingShape" mc:Ignorable="w14 wp14">
+  <w:abstractNum w:abstractNumId="0">
     <w:nsid w:val="42601F86"/>
     <w:multiLevelType w:val="hybridMultilevel"/>
-    <w:tmpl w:val="1E1EA854"/>
+    <w:tmpl w:val="5C467DF6"/>
     <w:lvl w:ilvl="0" w:tplc="04090001">
       <w:start w:val="1"/>
       <w:numFmt w:val="bullet"/>
@@ -3632,7 +4296,7 @@
       </w:rPr>
     </w:lvl>
   </w:abstractNum>
-  <w:abstractNum w:abstractNumId="1" w15:restartNumberingAfterBreak="0">
+  <w:abstractNum w:abstractNumId="1">
     <w:nsid w:val="68AC597E"/>
     <w:multiLevelType w:val="hybridMultilevel"/>
     <w:tmpl w:val="33F241F4"/>
@@ -3731,7 +4395,7 @@
 </file>
 
 <file path=word/styles.xml><?xml version="1.0" encoding="utf-8"?>
-<w:styles xmlns:mc="http://schemas.openxmlformats.org/markup-compatibility/2006" xmlns:r="http://schemas.openxmlformats.org/officeDocument/2006/relationships" xmlns:w="http://schemas.openxmlformats.org/wordprocessingml/2006/main" xmlns:w14="http://schemas.microsoft.com/office/word/2010/wordml" xmlns:w15="http://schemas.microsoft.com/office/word/2012/wordml" xmlns:w16cid="http://schemas.microsoft.com/office/word/2016/wordml/cid" xmlns:w16se="http://schemas.microsoft.com/office/word/2015/wordml/symex" mc:Ignorable="w14 w15 w16se w16cid">
+<w:styles xmlns:mc="http://schemas.openxmlformats.org/markup-compatibility/2006" xmlns:r="http://schemas.openxmlformats.org/officeDocument/2006/relationships" xmlns:w="http://schemas.openxmlformats.org/wordprocessingml/2006/main" xmlns:w14="http://schemas.microsoft.com/office/word/2010/wordml" mc:Ignorable="w14">
   <w:docDefaults>
     <w:rPrDefault>
       <w:rPr>
@@ -3747,382 +4411,144 @@
       </w:pPr>
     </w:pPrDefault>
   </w:docDefaults>
-  <w:latentStyles w:defLockedState="0" w:defUIPriority="99" w:defSemiHidden="0" w:defUnhideWhenUsed="0" w:defQFormat="0" w:count="375">
-    <w:lsdException w:name="Normal" w:uiPriority="0" w:qFormat="1"/>
-    <w:lsdException w:name="heading 1" w:uiPriority="9" w:qFormat="1"/>
-    <w:lsdException w:name="heading 2" w:semiHidden="1" w:uiPriority="9" w:unhideWhenUsed="1" w:qFormat="1"/>
-    <w:lsdException w:name="heading 3" w:semiHidden="1" w:uiPriority="9" w:unhideWhenUsed="1" w:qFormat="1"/>
-    <w:lsdException w:name="heading 4" w:semiHidden="1" w:uiPriority="9" w:unhideWhenUsed="1" w:qFormat="1"/>
-    <w:lsdException w:name="heading 5" w:semiHidden="1" w:uiPriority="9" w:unhideWhenUsed="1" w:qFormat="1"/>
-    <w:lsdException w:name="heading 6" w:semiHidden="1" w:uiPriority="9" w:unhideWhenUsed="1" w:qFormat="1"/>
-    <w:lsdException w:name="heading 7" w:semiHidden="1" w:uiPriority="9" w:unhideWhenUsed="1" w:qFormat="1"/>
-    <w:lsdException w:name="heading 8" w:semiHidden="1" w:uiPriority="9" w:unhideWhenUsed="1" w:qFormat="1"/>
-    <w:lsdException w:name="heading 9" w:semiHidden="1" w:uiPriority="9" w:unhideWhenUsed="1" w:qFormat="1"/>
-    <w:lsdException w:name="index 1" w:semiHidden="1" w:unhideWhenUsed="1"/>
-    <w:lsdException w:name="index 2" w:semiHidden="1" w:unhideWhenUsed="1"/>
-    <w:lsdException w:name="index 3" w:semiHidden="1" w:unhideWhenUsed="1"/>
-    <w:lsdException w:name="index 4" w:semiHidden="1" w:unhideWhenUsed="1"/>
-    <w:lsdException w:name="index 5" w:semiHidden="1" w:unhideWhenUsed="1"/>
-    <w:lsdException w:name="index 6" w:semiHidden="1" w:unhideWhenUsed="1"/>
-    <w:lsdException w:name="index 7" w:semiHidden="1" w:unhideWhenUsed="1"/>
-    <w:lsdException w:name="index 8" w:semiHidden="1" w:unhideWhenUsed="1"/>
-    <w:lsdException w:name="index 9" w:semiHidden="1" w:unhideWhenUsed="1"/>
-    <w:lsdException w:name="toc 1" w:semiHidden="1" w:uiPriority="39" w:unhideWhenUsed="1"/>
-    <w:lsdException w:name="toc 2" w:semiHidden="1" w:uiPriority="39" w:unhideWhenUsed="1"/>
-    <w:lsdException w:name="toc 3" w:semiHidden="1" w:uiPriority="39" w:unhideWhenUsed="1"/>
-    <w:lsdException w:name="toc 4" w:semiHidden="1" w:uiPriority="39" w:unhideWhenUsed="1"/>
-    <w:lsdException w:name="toc 5" w:semiHidden="1" w:uiPriority="39" w:unhideWhenUsed="1"/>
-    <w:lsdException w:name="toc 6" w:semiHidden="1" w:uiPriority="39" w:unhideWhenUsed="1"/>
-    <w:lsdException w:name="toc 7" w:semiHidden="1" w:uiPriority="39" w:unhideWhenUsed="1"/>
-    <w:lsdException w:name="toc 8" w:semiHidden="1" w:uiPriority="39" w:unhideWhenUsed="1"/>
-    <w:lsdException w:name="toc 9" w:semiHidden="1" w:uiPriority="39" w:unhideWhenUsed="1"/>
-    <w:lsdException w:name="Normal Indent" w:semiHidden="1" w:unhideWhenUsed="1"/>
-    <w:lsdException w:name="footnote text" w:semiHidden="1" w:unhideWhenUsed="1"/>
-    <w:lsdException w:name="annotation text" w:semiHidden="1" w:unhideWhenUsed="1"/>
-    <w:lsdException w:name="header" w:semiHidden="1" w:unhideWhenUsed="1"/>
-    <w:lsdException w:name="footer" w:semiHidden="1" w:unhideWhenUsed="1"/>
-    <w:lsdException w:name="index heading" w:semiHidden="1" w:unhideWhenUsed="1"/>
-    <w:lsdException w:name="caption" w:semiHidden="1" w:uiPriority="35" w:unhideWhenUsed="1" w:qFormat="1"/>
-    <w:lsdException w:name="table of figures" w:semiHidden="1" w:unhideWhenUsed="1"/>
-    <w:lsdException w:name="envelope address" w:semiHidden="1" w:unhideWhenUsed="1"/>
-    <w:lsdException w:name="envelope return" w:semiHidden="1" w:unhideWhenUsed="1"/>
-    <w:lsdException w:name="footnote reference" w:semiHidden="1" w:unhideWhenUsed="1"/>
-    <w:lsdException w:name="annotation reference" w:semiHidden="1" w:unhideWhenUsed="1"/>
-    <w:lsdException w:name="line number" w:semiHidden="1" w:unhideWhenUsed="1"/>
-    <w:lsdException w:name="page number" w:semiHidden="1" w:unhideWhenUsed="1"/>
-    <w:lsdException w:name="endnote reference" w:semiHidden="1" w:unhideWhenUsed="1"/>
-    <w:lsdException w:name="endnote text" w:semiHidden="1" w:unhideWhenUsed="1"/>
-    <w:lsdException w:name="table of authorities" w:semiHidden="1" w:unhideWhenUsed="1"/>
-    <w:lsdException w:name="macro" w:semiHidden="1" w:unhideWhenUsed="1"/>
-    <w:lsdException w:name="toa heading" w:semiHidden="1" w:unhideWhenUsed="1"/>
-    <w:lsdException w:name="List" w:semiHidden="1" w:unhideWhenUsed="1"/>
-    <w:lsdException w:name="List Bullet" w:semiHidden="1" w:unhideWhenUsed="1"/>
-    <w:lsdException w:name="List Number" w:semiHidden="1" w:unhideWhenUsed="1"/>
-    <w:lsdException w:name="List 2" w:semiHidden="1" w:unhideWhenUsed="1"/>
-    <w:lsdException w:name="List 3" w:semiHidden="1" w:unhideWhenUsed="1"/>
-    <w:lsdException w:name="List 4" w:semiHidden="1" w:unhideWhenUsed="1"/>
-    <w:lsdException w:name="List 5" w:semiHidden="1" w:unhideWhenUsed="1"/>
-    <w:lsdException w:name="List Bullet 2" w:semiHidden="1" w:unhideWhenUsed="1"/>
-    <w:lsdException w:name="List Bullet 3" w:semiHidden="1" w:unhideWhenUsed="1"/>
-    <w:lsdException w:name="List Bullet 4" w:semiHidden="1" w:unhideWhenUsed="1"/>
-    <w:lsdException w:name="List Bullet 5" w:semiHidden="1" w:unhideWhenUsed="1"/>
-    <w:lsdException w:name="List Number 2" w:semiHidden="1" w:unhideWhenUsed="1"/>
-    <w:lsdException w:name="List Number 3" w:semiHidden="1" w:unhideWhenUsed="1"/>
-    <w:lsdException w:name="List Number 4" w:semiHidden="1" w:unhideWhenUsed="1"/>
-    <w:lsdException w:name="List Number 5" w:semiHidden="1" w:unhideWhenUsed="1"/>
-    <w:lsdException w:name="Title" w:uiPriority="10" w:qFormat="1"/>
-    <w:lsdException w:name="Closing" w:semiHidden="1" w:unhideWhenUsed="1"/>
-    <w:lsdException w:name="Signature" w:semiHidden="1" w:unhideWhenUsed="1"/>
-    <w:lsdException w:name="Default Paragraph Font" w:semiHidden="1" w:uiPriority="1" w:unhideWhenUsed="1"/>
-    <w:lsdException w:name="Body Text" w:semiHidden="1" w:unhideWhenUsed="1"/>
-    <w:lsdException w:name="Body Text Indent" w:semiHidden="1" w:unhideWhenUsed="1"/>
-    <w:lsdException w:name="List Continue" w:semiHidden="1" w:unhideWhenUsed="1"/>
-    <w:lsdException w:name="List Continue 2" w:semiHidden="1" w:unhideWhenUsed="1"/>
-    <w:lsdException w:name="List Continue 3" w:semiHidden="1" w:unhideWhenUsed="1"/>
-    <w:lsdException w:name="List Continue 4" w:semiHidden="1" w:unhideWhenUsed="1"/>
-    <w:lsdException w:name="List Continue 5" w:semiHidden="1" w:unhideWhenUsed="1"/>
-    <w:lsdException w:name="Message Header" w:semiHidden="1" w:unhideWhenUsed="1"/>
-    <w:lsdException w:name="Subtitle" w:uiPriority="11" w:qFormat="1"/>
-    <w:lsdException w:name="Salutation" w:semiHidden="1" w:unhideWhenUsed="1"/>
-    <w:lsdException w:name="Date" w:semiHidden="1" w:unhideWhenUsed="1"/>
-    <w:lsdException w:name="Body Text First Indent" w:semiHidden="1" w:unhideWhenUsed="1"/>
-    <w:lsdException w:name="Body Text First Indent 2" w:semiHidden="1" w:unhideWhenUsed="1"/>
-    <w:lsdException w:name="Note Heading" w:semiHidden="1" w:unhideWhenUsed="1"/>
-    <w:lsdException w:name="Body Text 2" w:semiHidden="1" w:unhideWhenUsed="1"/>
-    <w:lsdException w:name="Body Text 3" w:semiHidden="1" w:unhideWhenUsed="1"/>
-    <w:lsdException w:name="Body Text Indent 2" w:semiHidden="1" w:unhideWhenUsed="1"/>
-    <w:lsdException w:name="Body Text Indent 3" w:semiHidden="1" w:unhideWhenUsed="1"/>
-    <w:lsdException w:name="Block Text" w:semiHidden="1" w:unhideWhenUsed="1"/>
-    <w:lsdException w:name="Hyperlink" w:semiHidden="1" w:unhideWhenUsed="1"/>
-    <w:lsdException w:name="FollowedHyperlink" w:semiHidden="1" w:unhideWhenUsed="1"/>
-    <w:lsdException w:name="Strong" w:uiPriority="22" w:qFormat="1"/>
-    <w:lsdException w:name="Emphasis" w:uiPriority="20" w:qFormat="1"/>
-    <w:lsdException w:name="Document Map" w:semiHidden="1" w:unhideWhenUsed="1"/>
-    <w:lsdException w:name="Plain Text" w:semiHidden="1" w:unhideWhenUsed="1"/>
-    <w:lsdException w:name="E-mail Signature" w:semiHidden="1" w:unhideWhenUsed="1"/>
-    <w:lsdException w:name="HTML Top of Form" w:semiHidden="1" w:unhideWhenUsed="1"/>
-    <w:lsdException w:name="HTML Bottom of Form" w:semiHidden="1" w:unhideWhenUsed="1"/>
-    <w:lsdException w:name="Normal (Web)" w:semiHidden="1" w:unhideWhenUsed="1"/>
-    <w:lsdException w:name="HTML Acronym" w:semiHidden="1" w:unhideWhenUsed="1"/>
-    <w:lsdException w:name="HTML Address" w:semiHidden="1" w:unhideWhenUsed="1"/>
-    <w:lsdException w:name="HTML Cite" w:semiHidden="1" w:unhideWhenUsed="1"/>
-    <w:lsdException w:name="HTML Code" w:semiHidden="1" w:unhideWhenUsed="1"/>
-    <w:lsdException w:name="HTML Definition" w:semiHidden="1" w:unhideWhenUsed="1"/>
-    <w:lsdException w:name="HTML Keyboard" w:semiHidden="1" w:unhideWhenUsed="1"/>
-    <w:lsdException w:name="HTML Preformatted" w:semiHidden="1" w:unhideWhenUsed="1"/>
-    <w:lsdException w:name="HTML Sample" w:semiHidden="1" w:unhideWhenUsed="1"/>
-    <w:lsdException w:name="HTML Typewriter" w:semiHidden="1" w:unhideWhenUsed="1"/>
-    <w:lsdException w:name="HTML Variable" w:semiHidden="1" w:unhideWhenUsed="1"/>
-    <w:lsdException w:name="Normal Table" w:semiHidden="1" w:unhideWhenUsed="1"/>
-    <w:lsdException w:name="annotation subject" w:semiHidden="1" w:unhideWhenUsed="1"/>
-    <w:lsdException w:name="No List" w:semiHidden="1" w:unhideWhenUsed="1"/>
-    <w:lsdException w:name="Outline List 1" w:semiHidden="1" w:unhideWhenUsed="1"/>
-    <w:lsdException w:name="Outline List 2" w:semiHidden="1" w:unhideWhenUsed="1"/>
-    <w:lsdException w:name="Outline List 3" w:semiHidden="1" w:unhideWhenUsed="1"/>
-    <w:lsdException w:name="Table Simple 1" w:semiHidden="1" w:unhideWhenUsed="1"/>
-    <w:lsdException w:name="Table Simple 2" w:semiHidden="1" w:unhideWhenUsed="1"/>
-    <w:lsdException w:name="Table Simple 3" w:semiHidden="1" w:unhideWhenUsed="1"/>
-    <w:lsdException w:name="Table Classic 1" w:semiHidden="1" w:unhideWhenUsed="1"/>
-    <w:lsdException w:name="Table Classic 2" w:semiHidden="1" w:unhideWhenUsed="1"/>
-    <w:lsdException w:name="Table Classic 3" w:semiHidden="1" w:unhideWhenUsed="1"/>
-    <w:lsdException w:name="Table Classic 4" w:semiHidden="1" w:unhideWhenUsed="1"/>
-    <w:lsdException w:name="Table Colorful 1" w:semiHidden="1" w:unhideWhenUsed="1"/>
-    <w:lsdException w:name="Table Colorful 2" w:semiHidden="1" w:unhideWhenUsed="1"/>
-    <w:lsdException w:name="Table Colorful 3" w:semiHidden="1" w:unhideWhenUsed="1"/>
-    <w:lsdException w:name="Table Columns 1" w:semiHidden="1" w:unhideWhenUsed="1"/>
-    <w:lsdException w:name="Table Columns 2" w:semiHidden="1" w:unhideWhenUsed="1"/>
-    <w:lsdException w:name="Table Columns 3" w:semiHidden="1" w:unhideWhenUsed="1"/>
-    <w:lsdException w:name="Table Columns 4" w:semiHidden="1" w:unhideWhenUsed="1"/>
-    <w:lsdException w:name="Table Columns 5" w:semiHidden="1" w:unhideWhenUsed="1"/>
-    <w:lsdException w:name="Table Grid 1" w:semiHidden="1" w:unhideWhenUsed="1"/>
-    <w:lsdException w:name="Table Grid 2" w:semiHidden="1" w:unhideWhenUsed="1"/>
-    <w:lsdException w:name="Table Grid 3" w:semiHidden="1" w:unhideWhenUsed="1"/>
-    <w:lsdException w:name="Table Grid 4" w:semiHidden="1" w:unhideWhenUsed="1"/>
-    <w:lsdException w:name="Table Grid 5" w:semiHidden="1" w:unhideWhenUsed="1"/>
-    <w:lsdException w:name="Table Grid 6" w:semiHidden="1" w:unhideWhenUsed="1"/>
-    <w:lsdException w:name="Table Grid 7" w:semiHidden="1" w:unhideWhenUsed="1"/>
-    <w:lsdException w:name="Table Grid 8" w:semiHidden="1" w:unhideWhenUsed="1"/>
-    <w:lsdException w:name="Table List 1" w:semiHidden="1" w:unhideWhenUsed="1"/>
-    <w:lsdException w:name="Table List 2" w:semiHidden="1" w:unhideWhenUsed="1"/>
-    <w:lsdException w:name="Table List 3" w:semiHidden="1" w:unhideWhenUsed="1"/>
-    <w:lsdException w:name="Table List 4" w:semiHidden="1" w:unhideWhenUsed="1"/>
-    <w:lsdException w:name="Table List 5" w:semiHidden="1" w:unhideWhenUsed="1"/>
-    <w:lsdException w:name="Table List 6" w:semiHidden="1" w:unhideWhenUsed="1"/>
-    <w:lsdException w:name="Table List 7" w:semiHidden="1" w:unhideWhenUsed="1"/>
-    <w:lsdException w:name="Table List 8" w:semiHidden="1" w:unhideWhenUsed="1"/>
-    <w:lsdException w:name="Table 3D effects 1" w:semiHidden="1" w:unhideWhenUsed="1"/>
-    <w:lsdException w:name="Table 3D effects 2" w:semiHidden="1" w:unhideWhenUsed="1"/>
-    <w:lsdException w:name="Table 3D effects 3" w:semiHidden="1" w:unhideWhenUsed="1"/>
-    <w:lsdException w:name="Table Contemporary" w:semiHidden="1" w:unhideWhenUsed="1"/>
-    <w:lsdException w:name="Table Elegant" w:semiHidden="1" w:unhideWhenUsed="1"/>
-    <w:lsdException w:name="Table Professional" w:semiHidden="1" w:unhideWhenUsed="1"/>
-    <w:lsdException w:name="Table Subtle 1" w:semiHidden="1" w:unhideWhenUsed="1"/>
-    <w:lsdException w:name="Table Subtle 2" w:semiHidden="1" w:unhideWhenUsed="1"/>
-    <w:lsdException w:name="Table Web 1" w:semiHidden="1" w:unhideWhenUsed="1"/>
-    <w:lsdException w:name="Table Web 2" w:semiHidden="1" w:unhideWhenUsed="1"/>
-    <w:lsdException w:name="Table Web 3" w:semiHidden="1" w:unhideWhenUsed="1"/>
-    <w:lsdException w:name="Balloon Text" w:semiHidden="1" w:unhideWhenUsed="1"/>
-    <w:lsdException w:name="Table Grid" w:semiHidden="1" w:uiPriority="59" w:unhideWhenUsed="1"/>
-    <w:lsdException w:name="Table Theme" w:semiHidden="1" w:unhideWhenUsed="1"/>
-    <w:lsdException w:name="Placeholder Text" w:semiHidden="1"/>
-    <w:lsdException w:name="No Spacing" w:uiPriority="1" w:qFormat="1"/>
-    <w:lsdException w:name="Light Shading" w:uiPriority="60"/>
-    <w:lsdException w:name="Light List" w:uiPriority="61"/>
-    <w:lsdException w:name="Light Grid" w:uiPriority="62"/>
-    <w:lsdException w:name="Medium Shading 1" w:uiPriority="63"/>
-    <w:lsdException w:name="Medium Shading 2" w:uiPriority="64"/>
-    <w:lsdException w:name="Medium List 1" w:uiPriority="65"/>
-    <w:lsdException w:name="Medium List 2" w:uiPriority="66"/>
-    <w:lsdException w:name="Medium Grid 1" w:uiPriority="67"/>
-    <w:lsdException w:name="Medium Grid 2" w:uiPriority="68"/>
-    <w:lsdException w:name="Medium Grid 3" w:uiPriority="69"/>
-    <w:lsdException w:name="Dark List" w:uiPriority="70"/>
-    <w:lsdException w:name="Colorful Shading" w:uiPriority="71"/>
-    <w:lsdException w:name="Colorful List" w:uiPriority="72"/>
-    <w:lsdException w:name="Colorful Grid" w:uiPriority="73"/>
-    <w:lsdException w:name="Light Shading Accent 1" w:uiPriority="60"/>
-    <w:lsdException w:name="Light List Accent 1" w:uiPriority="61"/>
-    <w:lsdException w:name="Light Grid Accent 1" w:uiPriority="62"/>
-    <w:lsdException w:name="Medium Shading 1 Accent 1" w:uiPriority="63"/>
-    <w:lsdException w:name="Medium Shading 2 Accent 1" w:uiPriority="64"/>
-    <w:lsdException w:name="Medium List 1 Accent 1" w:uiPriority="65"/>
-    <w:lsdException w:name="Revision" w:semiHidden="1"/>
-    <w:lsdException w:name="List Paragraph" w:uiPriority="34" w:qFormat="1"/>
-    <w:lsdException w:name="Quote" w:uiPriority="29" w:qFormat="1"/>
-    <w:lsdException w:name="Intense Quote" w:uiPriority="30" w:qFormat="1"/>
-    <w:lsdException w:name="Medium List 2 Accent 1" w:uiPriority="66"/>
-    <w:lsdException w:name="Medium Grid 1 Accent 1" w:uiPriority="67"/>
-    <w:lsdException w:name="Medium Grid 2 Accent 1" w:uiPriority="68"/>
-    <w:lsdException w:name="Medium Grid 3 Accent 1" w:uiPriority="69"/>
-    <w:lsdException w:name="Dark List Accent 1" w:uiPriority="70"/>
-    <w:lsdException w:name="Colorful Shading Accent 1" w:uiPriority="71"/>
-    <w:lsdException w:name="Colorful List Accent 1" w:uiPriority="72"/>
-    <w:lsdException w:name="Colorful Grid Accent 1" w:uiPriority="73"/>
-    <w:lsdException w:name="Light Shading Accent 2" w:uiPriority="60"/>
-    <w:lsdException w:name="Light List Accent 2" w:uiPriority="61"/>
-    <w:lsdException w:name="Light Grid Accent 2" w:uiPriority="62"/>
-    <w:lsdException w:name="Medium Shading 1 Accent 2" w:uiPriority="63"/>
-    <w:lsdException w:name="Medium Shading 2 Accent 2" w:uiPriority="64"/>
-    <w:lsdException w:name="Medium List 1 Accent 2" w:uiPriority="65"/>
-    <w:lsdException w:name="Medium List 2 Accent 2" w:uiPriority="66"/>
-    <w:lsdException w:name="Medium Grid 1 Accent 2" w:uiPriority="67"/>
-    <w:lsdException w:name="Medium Grid 2 Accent 2" w:uiPriority="68"/>
-    <w:lsdException w:name="Medium Grid 3 Accent 2" w:uiPriority="69"/>
-    <w:lsdException w:name="Dark List Accent 2" w:uiPriority="70"/>
-    <w:lsdException w:name="Colorful Shading Accent 2" w:uiPriority="71"/>
-    <w:lsdException w:name="Colorful List Accent 2" w:uiPriority="72"/>
-    <w:lsdException w:name="Colorful Grid Accent 2" w:uiPriority="73"/>
-    <w:lsdException w:name="Light Shading Accent 3" w:uiPriority="60"/>
-    <w:lsdException w:name="Light List Accent 3" w:uiPriority="61"/>
-    <w:lsdException w:name="Light Grid Accent 3" w:uiPriority="62"/>
-    <w:lsdException w:name="Medium Shading 1 Accent 3" w:uiPriority="63"/>
-    <w:lsdException w:name="Medium Shading 2 Accent 3" w:uiPriority="64"/>
-    <w:lsdException w:name="Medium List 1 Accent 3" w:uiPriority="65"/>
-    <w:lsdException w:name="Medium List 2 Accent 3" w:uiPriority="66"/>
-    <w:lsdException w:name="Medium Grid 1 Accent 3" w:uiPriority="67"/>
-    <w:lsdException w:name="Medium Grid 2 Accent 3" w:uiPriority="68"/>
-    <w:lsdException w:name="Medium Grid 3 Accent 3" w:uiPriority="69"/>
-    <w:lsdException w:name="Dark List Accent 3" w:uiPriority="70"/>
-    <w:lsdException w:name="Colorful Shading Accent 3" w:uiPriority="71"/>
-    <w:lsdException w:name="Colorful List Accent 3" w:uiPriority="72"/>
-    <w:lsdException w:name="Colorful Grid Accent 3" w:uiPriority="73"/>
-    <w:lsdException w:name="Light Shading Accent 4" w:uiPriority="60"/>
-    <w:lsdException w:name="Light List Accent 4" w:uiPriority="61"/>
-    <w:lsdException w:name="Light Grid Accent 4" w:uiPriority="62"/>
-    <w:lsdException w:name="Medium Shading 1 Accent 4" w:uiPriority="63"/>
-    <w:lsdException w:name="Medium Shading 2 Accent 4" w:uiPriority="64"/>
-    <w:lsdException w:name="Medium List 1 Accent 4" w:uiPriority="65"/>
-    <w:lsdException w:name="Medium List 2 Accent 4" w:uiPriority="66"/>
-    <w:lsdException w:name="Medium Grid 1 Accent 4" w:uiPriority="67"/>
-    <w:lsdException w:name="Medium Grid 2 Accent 4" w:uiPriority="68"/>
-    <w:lsdException w:name="Medium Grid 3 Accent 4" w:uiPriority="69"/>
-    <w:lsdException w:name="Dark List Accent 4" w:uiPriority="70"/>
-    <w:lsdException w:name="Colorful Shading Accent 4" w:uiPriority="71"/>
-    <w:lsdException w:name="Colorful List Accent 4" w:uiPriority="72"/>
-    <w:lsdException w:name="Colorful Grid Accent 4" w:uiPriority="73"/>
-    <w:lsdException w:name="Light Shading Accent 5" w:uiPriority="60"/>
-    <w:lsdException w:name="Light List Accent 5" w:uiPriority="61"/>
-    <w:lsdException w:name="Light Grid Accent 5" w:uiPriority="62"/>
-    <w:lsdException w:name="Medium Shading 1 Accent 5" w:uiPriority="63"/>
-    <w:lsdException w:name="Medium Shading 2 Accent 5" w:uiPriority="64"/>
-    <w:lsdException w:name="Medium List 1 Accent 5" w:uiPriority="65"/>
-    <w:lsdException w:name="Medium List 2 Accent 5" w:uiPriority="66"/>
-    <w:lsdException w:name="Medium Grid 1 Accent 5" w:uiPriority="67"/>
-    <w:lsdException w:name="Medium Grid 2 Accent 5" w:uiPriority="68"/>
-    <w:lsdException w:name="Medium Grid 3 Accent 5" w:uiPriority="69"/>
-    <w:lsdException w:name="Dark List Accent 5" w:uiPriority="70"/>
-    <w:lsdException w:name="Colorful Shading Accent 5" w:uiPriority="71"/>
-    <w:lsdException w:name="Colorful List Accent 5" w:uiPriority="72"/>
-    <w:lsdException w:name="Colorful Grid Accent 5" w:uiPriority="73"/>
-    <w:lsdException w:name="Light Shading Accent 6" w:uiPriority="60"/>
-    <w:lsdException w:name="Light List Accent 6" w:uiPriority="61"/>
-    <w:lsdException w:name="Light Grid Accent 6" w:uiPriority="62"/>
-    <w:lsdException w:name="Medium Shading 1 Accent 6" w:uiPriority="63"/>
-    <w:lsdException w:name="Medium Shading 2 Accent 6" w:uiPriority="64"/>
-    <w:lsdException w:name="Medium List 1 Accent 6" w:uiPriority="65"/>
-    <w:lsdException w:name="Medium List 2 Accent 6" w:uiPriority="66"/>
-    <w:lsdException w:name="Medium Grid 1 Accent 6" w:uiPriority="67"/>
-    <w:lsdException w:name="Medium Grid 2 Accent 6" w:uiPriority="68"/>
-    <w:lsdException w:name="Medium Grid 3 Accent 6" w:uiPriority="69"/>
-    <w:lsdException w:name="Dark List Accent 6" w:uiPriority="70"/>
-    <w:lsdException w:name="Colorful Shading Accent 6" w:uiPriority="71"/>
-    <w:lsdException w:name="Colorful List Accent 6" w:uiPriority="72"/>
-    <w:lsdException w:name="Colorful Grid Accent 6" w:uiPriority="73"/>
-    <w:lsdException w:name="Subtle Emphasis" w:uiPriority="19" w:qFormat="1"/>
-    <w:lsdException w:name="Intense Emphasis" w:uiPriority="21" w:qFormat="1"/>
-    <w:lsdException w:name="Subtle Reference" w:uiPriority="31" w:qFormat="1"/>
-    <w:lsdException w:name="Intense Reference" w:uiPriority="32" w:qFormat="1"/>
-    <w:lsdException w:name="Book Title" w:uiPriority="33" w:qFormat="1"/>
-    <w:lsdException w:name="Bibliography" w:semiHidden="1" w:uiPriority="37" w:unhideWhenUsed="1"/>
-    <w:lsdException w:name="TOC Heading" w:semiHidden="1" w:uiPriority="39" w:unhideWhenUsed="1" w:qFormat="1"/>
-    <w:lsdException w:name="Plain Table 1" w:uiPriority="41"/>
-    <w:lsdException w:name="Plain Table 2" w:uiPriority="42"/>
-    <w:lsdException w:name="Plain Table 3" w:uiPriority="43"/>
-    <w:lsdException w:name="Plain Table 4" w:uiPriority="44"/>
-    <w:lsdException w:name="Plain Table 5" w:uiPriority="45"/>
-    <w:lsdException w:name="Grid Table Light" w:uiPriority="40"/>
-    <w:lsdException w:name="Grid Table 1 Light" w:uiPriority="46"/>
-    <w:lsdException w:name="Grid Table 2" w:uiPriority="47"/>
-    <w:lsdException w:name="Grid Table 3" w:uiPriority="48"/>
-    <w:lsdException w:name="Grid Table 4" w:uiPriority="49"/>
-    <w:lsdException w:name="Grid Table 5 Dark" w:uiPriority="50"/>
-    <w:lsdException w:name="Grid Table 6 Colorful" w:uiPriority="51"/>
-    <w:lsdException w:name="Grid Table 7 Colorful" w:uiPriority="52"/>
-    <w:lsdException w:name="Grid Table 1 Light Accent 1" w:uiPriority="46"/>
-    <w:lsdException w:name="Grid Table 2 Accent 1" w:uiPriority="47"/>
-    <w:lsdException w:name="Grid Table 3 Accent 1" w:uiPriority="48"/>
-    <w:lsdException w:name="Grid Table 4 Accent 1" w:uiPriority="49"/>
-    <w:lsdException w:name="Grid Table 5 Dark Accent 1" w:uiPriority="50"/>
-    <w:lsdException w:name="Grid Table 6 Colorful Accent 1" w:uiPriority="51"/>
-    <w:lsdException w:name="Grid Table 7 Colorful Accent 1" w:uiPriority="52"/>
-    <w:lsdException w:name="Grid Table 1 Light Accent 2" w:uiPriority="46"/>
-    <w:lsdException w:name="Grid Table 2 Accent 2" w:uiPriority="47"/>
-    <w:lsdException w:name="Grid Table 3 Accent 2" w:uiPriority="48"/>
-    <w:lsdException w:name="Grid Table 4 Accent 2" w:uiPriority="49"/>
-    <w:lsdException w:name="Grid Table 5 Dark Accent 2" w:uiPriority="50"/>
-    <w:lsdException w:name="Grid Table 6 Colorful Accent 2" w:uiPriority="51"/>
-    <w:lsdException w:name="Grid Table 7 Colorful Accent 2" w:uiPriority="52"/>
-    <w:lsdException w:name="Grid Table 1 Light Accent 3" w:uiPriority="46"/>
-    <w:lsdException w:name="Grid Table 2 Accent 3" w:uiPriority="47"/>
-    <w:lsdException w:name="Grid Table 3 Accent 3" w:uiPriority="48"/>
-    <w:lsdException w:name="Grid Table 4 Accent 3" w:uiPriority="49"/>
-    <w:lsdException w:name="Grid Table 5 Dark Accent 3" w:uiPriority="50"/>
-    <w:lsdException w:name="Grid Table 6 Colorful Accent 3" w:uiPriority="51"/>
-    <w:lsdException w:name="Grid Table 7 Colorful Accent 3" w:uiPriority="52"/>
-    <w:lsdException w:name="Grid Table 1 Light Accent 4" w:uiPriority="46"/>
-    <w:lsdException w:name="Grid Table 2 Accent 4" w:uiPriority="47"/>
-    <w:lsdException w:name="Grid Table 3 Accent 4" w:uiPriority="48"/>
-    <w:lsdException w:name="Grid Table 4 Accent 4" w:uiPriority="49"/>
-    <w:lsdException w:name="Grid Table 5 Dark Accent 4" w:uiPriority="50"/>
-    <w:lsdException w:name="Grid Table 6 Colorful Accent 4" w:uiPriority="51"/>
-    <w:lsdException w:name="Grid Table 7 Colorful Accent 4" w:uiPriority="52"/>
-    <w:lsdException w:name="Grid Table 1 Light Accent 5" w:uiPriority="46"/>
-    <w:lsdException w:name="Grid Table 2 Accent 5" w:uiPriority="47"/>
-    <w:lsdException w:name="Grid Table 3 Accent 5" w:uiPriority="48"/>
-    <w:lsdException w:name="Grid Table 4 Accent 5" w:uiPriority="49"/>
-    <w:lsdException w:name="Grid Table 5 Dark Accent 5" w:uiPriority="50"/>
-    <w:lsdException w:name="Grid Table 6 Colorful Accent 5" w:uiPriority="51"/>
-    <w:lsdException w:name="Grid Table 7 Colorful Accent 5" w:uiPriority="52"/>
-    <w:lsdException w:name="Grid Table 1 Light Accent 6" w:uiPriority="46"/>
-    <w:lsdException w:name="Grid Table 2 Accent 6" w:uiPriority="47"/>
-    <w:lsdException w:name="Grid Table 3 Accent 6" w:uiPriority="48"/>
-    <w:lsdException w:name="Grid Table 4 Accent 6" w:uiPriority="49"/>
-    <w:lsdException w:name="Grid Table 5 Dark Accent 6" w:uiPriority="50"/>
-    <w:lsdException w:name="Grid Table 6 Colorful Accent 6" w:uiPriority="51"/>
-    <w:lsdException w:name="Grid Table 7 Colorful Accent 6" w:uiPriority="52"/>
-    <w:lsdException w:name="List Table 1 Light" w:uiPriority="46"/>
-    <w:lsdException w:name="List Table 2" w:uiPriority="47"/>
-    <w:lsdException w:name="List Table 3" w:uiPriority="48"/>
-    <w:lsdException w:name="List Table 4" w:uiPriority="49"/>
-    <w:lsdException w:name="List Table 5 Dark" w:uiPriority="50"/>
-    <w:lsdException w:name="List Table 6 Colorful" w:uiPriority="51"/>
-    <w:lsdException w:name="List Table 7 Colorful" w:uiPriority="52"/>
-    <w:lsdException w:name="List Table 1 Light Accent 1" w:uiPriority="46"/>
-    <w:lsdException w:name="List Table 2 Accent 1" w:uiPriority="47"/>
-    <w:lsdException w:name="List Table 3 Accent 1" w:uiPriority="48"/>
-    <w:lsdException w:name="List Table 4 Accent 1" w:uiPriority="49"/>
-    <w:lsdException w:name="List Table 5 Dark Accent 1" w:uiPriority="50"/>
-    <w:lsdException w:name="List Table 6 Colorful Accent 1" w:uiPriority="51"/>
-    <w:lsdException w:name="List Table 7 Colorful Accent 1" w:uiPriority="52"/>
-    <w:lsdException w:name="List Table 1 Light Accent 2" w:uiPriority="46"/>
-    <w:lsdException w:name="List Table 2 Accent 2" w:uiPriority="47"/>
-    <w:lsdException w:name="List Table 3 Accent 2" w:uiPriority="48"/>
-    <w:lsdException w:name="List Table 4 Accent 2" w:uiPriority="49"/>
-    <w:lsdException w:name="List Table 5 Dark Accent 2" w:uiPriority="50"/>
-    <w:lsdException w:name="List Table 6 Colorful Accent 2" w:uiPriority="51"/>
-    <w:lsdException w:name="List Table 7 Colorful Accent 2" w:uiPriority="52"/>
-    <w:lsdException w:name="List Table 1 Light Accent 3" w:uiPriority="46"/>
-    <w:lsdException w:name="List Table 2 Accent 3" w:uiPriority="47"/>
-    <w:lsdException w:name="List Table 3 Accent 3" w:uiPriority="48"/>
-    <w:lsdException w:name="List Table 4 Accent 3" w:uiPriority="49"/>
-    <w:lsdException w:name="List Table 5 Dark Accent 3" w:uiPriority="50"/>
-    <w:lsdException w:name="List Table 6 Colorful Accent 3" w:uiPriority="51"/>
-    <w:lsdException w:name="List Table 7 Colorful Accent 3" w:uiPriority="52"/>
-    <w:lsdException w:name="List Table 1 Light Accent 4" w:uiPriority="46"/>
-    <w:lsdException w:name="List Table 2 Accent 4" w:uiPriority="47"/>
-    <w:lsdException w:name="List Table 3 Accent 4" w:uiPriority="48"/>
-    <w:lsdException w:name="List Table 4 Accent 4" w:uiPriority="49"/>
-    <w:lsdException w:name="List Table 5 Dark Accent 4" w:uiPriority="50"/>
-    <w:lsdException w:name="List Table 6 Colorful Accent 4" w:uiPriority="51"/>
-    <w:lsdException w:name="List Table 7 Colorful Accent 4" w:uiPriority="52"/>
-    <w:lsdException w:name="List Table 1 Light Accent 5" w:uiPriority="46"/>
-    <w:lsdException w:name="List Table 2 Accent 5" w:uiPriority="47"/>
-    <w:lsdException w:name="List Table 3 Accent 5" w:uiPriority="48"/>
-    <w:lsdException w:name="List Table 4 Accent 5" w:uiPriority="49"/>
-    <w:lsdException w:name="List Table 5 Dark Accent 5" w:uiPriority="50"/>
-    <w:lsdException w:name="List Table 6 Colorful Accent 5" w:uiPriority="51"/>
-    <w:lsdException w:name="List Table 7 Colorful Accent 5" w:uiPriority="52"/>
-    <w:lsdException w:name="List Table 1 Light Accent 6" w:uiPriority="46"/>
-    <w:lsdException w:name="List Table 2 Accent 6" w:uiPriority="47"/>
-    <w:lsdException w:name="List Table 3 Accent 6" w:uiPriority="48"/>
-    <w:lsdException w:name="List Table 4 Accent 6" w:uiPriority="49"/>
-    <w:lsdException w:name="List Table 5 Dark Accent 6" w:uiPriority="50"/>
-    <w:lsdException w:name="List Table 6 Colorful Accent 6" w:uiPriority="51"/>
-    <w:lsdException w:name="List Table 7 Colorful Accent 6" w:uiPriority="52"/>
-    <w:lsdException w:name="Mention" w:semiHidden="1" w:unhideWhenUsed="1"/>
-    <w:lsdException w:name="Smart Hyperlink" w:semiHidden="1" w:unhideWhenUsed="1"/>
-    <w:lsdException w:name="Hashtag" w:semiHidden="1" w:unhideWhenUsed="1"/>
-    <w:lsdException w:name="Unresolved Mention" w:semiHidden="1" w:unhideWhenUsed="1"/>
+  <w:latentStyles w:defLockedState="0" w:defUIPriority="99" w:defSemiHidden="1" w:defUnhideWhenUsed="1" w:defQFormat="0" w:count="267">
+    <w:lsdException w:name="Normal" w:semiHidden="0" w:uiPriority="0" w:unhideWhenUsed="0" w:qFormat="1"/>
+    <w:lsdException w:name="heading 1" w:semiHidden="0" w:uiPriority="9" w:unhideWhenUsed="0" w:qFormat="1"/>
+    <w:lsdException w:name="heading 2" w:uiPriority="9" w:qFormat="1"/>
+    <w:lsdException w:name="heading 3" w:uiPriority="9" w:qFormat="1"/>
+    <w:lsdException w:name="heading 4" w:uiPriority="9" w:qFormat="1"/>
+    <w:lsdException w:name="heading 5" w:uiPriority="9" w:qFormat="1"/>
+    <w:lsdException w:name="heading 6" w:uiPriority="9" w:qFormat="1"/>
+    <w:lsdException w:name="heading 7" w:uiPriority="9" w:qFormat="1"/>
+    <w:lsdException w:name="heading 8" w:uiPriority="9" w:qFormat="1"/>
+    <w:lsdException w:name="heading 9" w:uiPriority="9" w:qFormat="1"/>
+    <w:lsdException w:name="toc 1" w:uiPriority="39"/>
+    <w:lsdException w:name="toc 2" w:uiPriority="39"/>
+    <w:lsdException w:name="toc 3" w:uiPriority="39"/>
+    <w:lsdException w:name="toc 4" w:uiPriority="39"/>
+    <w:lsdException w:name="toc 5" w:uiPriority="39"/>
+    <w:lsdException w:name="toc 6" w:uiPriority="39"/>
+    <w:lsdException w:name="toc 7" w:uiPriority="39"/>
+    <w:lsdException w:name="toc 8" w:uiPriority="39"/>
+    <w:lsdException w:name="toc 9" w:uiPriority="39"/>
+    <w:lsdException w:name="caption" w:uiPriority="35" w:qFormat="1"/>
+    <w:lsdException w:name="Title" w:semiHidden="0" w:uiPriority="10" w:unhideWhenUsed="0" w:qFormat="1"/>
+    <w:lsdException w:name="Default Paragraph Font" w:uiPriority="1"/>
+    <w:lsdException w:name="Subtitle" w:semiHidden="0" w:uiPriority="11" w:unhideWhenUsed="0" w:qFormat="1"/>
+    <w:lsdException w:name="Strong" w:semiHidden="0" w:uiPriority="22" w:unhideWhenUsed="0" w:qFormat="1"/>
+    <w:lsdException w:name="Emphasis" w:semiHidden="0" w:uiPriority="20" w:unhideWhenUsed="0" w:qFormat="1"/>
+    <w:lsdException w:name="Table Grid" w:uiPriority="59"/>
+    <w:lsdException w:name="Placeholder Text" w:unhideWhenUsed="0"/>
+    <w:lsdException w:name="No Spacing" w:semiHidden="0" w:uiPriority="1" w:unhideWhenUsed="0" w:qFormat="1"/>
+    <w:lsdException w:name="Light Shading" w:semiHidden="0" w:uiPriority="60" w:unhideWhenUsed="0"/>
+    <w:lsdException w:name="Light List" w:semiHidden="0" w:uiPriority="61" w:unhideWhenUsed="0"/>
+    <w:lsdException w:name="Light Grid" w:semiHidden="0" w:uiPriority="62" w:unhideWhenUsed="0"/>
+    <w:lsdException w:name="Medium Shading 1" w:semiHidden="0" w:uiPriority="63" w:unhideWhenUsed="0"/>
+    <w:lsdException w:name="Medium Shading 2" w:semiHidden="0" w:uiPriority="64" w:unhideWhenUsed="0"/>
+    <w:lsdException w:name="Medium List 1" w:semiHidden="0" w:uiPriority="65" w:unhideWhenUsed="0"/>
+    <w:lsdException w:name="Medium List 2" w:semiHidden="0" w:uiPriority="66" w:unhideWhenUsed="0"/>
+    <w:lsdException w:name="Medium Grid 1" w:semiHidden="0" w:uiPriority="67" w:unhideWhenUsed="0"/>
+    <w:lsdException w:name="Medium Grid 2" w:semiHidden="0" w:uiPriority="68" w:unhideWhenUsed="0"/>
+    <w:lsdException w:name="Medium Grid 3" w:semiHidden="0" w:uiPriority="69" w:unhideWhenUsed="0"/>
+    <w:lsdException w:name="Dark List" w:semiHidden="0" w:uiPriority="70" w:unhideWhenUsed="0"/>
+    <w:lsdException w:name="Colorful Shading" w:semiHidden="0" w:uiPriority="71" w:unhideWhenUsed="0"/>
+    <w:lsdException w:name="Colorful List" w:semiHidden="0" w:uiPriority="72" w:unhideWhenUsed="0"/>
+    <w:lsdException w:name="Colorful Grid" w:semiHidden="0" w:uiPriority="73" w:unhideWhenUsed="0"/>
+    <w:lsdException w:name="Light Shading Accent 1" w:semiHidden="0" w:uiPriority="60" w:unhideWhenUsed="0"/>
+    <w:lsdException w:name="Light List Accent 1" w:semiHidden="0" w:uiPriority="61" w:unhideWhenUsed="0"/>
+    <w:lsdException w:name="Light Grid Accent 1" w:semiHidden="0" w:uiPriority="62" w:unhideWhenUsed="0"/>
+    <w:lsdException w:name="Medium Shading 1 Accent 1" w:semiHidden="0" w:uiPriority="63" w:unhideWhenUsed="0"/>
+    <w:lsdException w:name="Medium Shading 2 Accent 1" w:semiHidden="0" w:uiPriority="64" w:unhideWhenUsed="0"/>
+    <w:lsdException w:name="Medium List 1 Accent 1" w:semiHidden="0" w:uiPriority="65" w:unhideWhenUsed="0"/>
+    <w:lsdException w:name="Revision" w:unhideWhenUsed="0"/>
+    <w:lsdException w:name="List Paragraph" w:semiHidden="0" w:uiPriority="34" w:unhideWhenUsed="0" w:qFormat="1"/>
+    <w:lsdException w:name="Quote" w:semiHidden="0" w:uiPriority="29" w:unhideWhenUsed="0" w:qFormat="1"/>
+    <w:lsdException w:name="Intense Quote" w:semiHidden="0" w:uiPriority="30" w:unhideWhenUsed="0" w:qFormat="1"/>
+    <w:lsdException w:name="Medium List 2 Accent 1" w:semiHidden="0" w:uiPriority="66" w:unhideWhenUsed="0"/>
+    <w:lsdException w:name="Medium Grid 1 Accent 1" w:semiHidden="0" w:uiPriority="67" w:unhideWhenUsed="0"/>
+    <w:lsdException w:name="Medium Grid 2 Accent 1" w:semiHidden="0" w:uiPriority="68" w:unhideWhenUsed="0"/>
+    <w:lsdException w:name="Medium Grid 3 Accent 1" w:semiHidden="0" w:uiPriority="69" w:unhideWhenUsed="0"/>
+    <w:lsdException w:name="Dark List Accent 1" w:semiHidden="0" w:uiPriority="70" w:unhideWhenUsed="0"/>
+    <w:lsdException w:name="Colorful Shading Accent 1" w:semiHidden="0" w:uiPriority="71" w:unhideWhenUsed="0"/>
+    <w:lsdException w:name="Colorful List Accent 1" w:semiHidden="0" w:uiPriority="72" w:unhideWhenUsed="0"/>
+    <w:lsdException w:name="Colorful Grid Accent 1" w:semiHidden="0" w:uiPriority="73" w:unhideWhenUsed="0"/>
+    <w:lsdException w:name="Light Shading Accent 2" w:semiHidden="0" w:uiPriority="60" w:unhideWhenUsed="0"/>
+    <w:lsdException w:name="Light List Accent 2" w:semiHidden="0" w:uiPriority="61" w:unhideWhenUsed="0"/>
+    <w:lsdException w:name="Light Grid Accent 2" w:semiHidden="0" w:uiPriority="62" w:unhideWhenUsed="0"/>
+    <w:lsdException w:name="Medium Shading 1 Accent 2" w:semiHidden="0" w:uiPriority="63" w:unhideWhenUsed="0"/>
+    <w:lsdException w:name="Medium Shading 2 Accent 2" w:semiHidden="0" w:uiPriority="64" w:unhideWhenUsed="0"/>
+    <w:lsdException w:name="Medium List 1 Accent 2" w:semiHidden="0" w:uiPriority="65" w:unhideWhenUsed="0"/>
+    <w:lsdException w:name="Medium List 2 Accent 2" w:semiHidden="0" w:uiPriority="66" w:unhideWhenUsed="0"/>
+    <w:lsdException w:name="Medium Grid 1 Accent 2" w:semiHidden="0" w:uiPriority="67" w:unhideWhenUsed="0"/>
+    <w:lsdException w:name="Medium Grid 2 Accent 2" w:semiHidden="0" w:uiPriority="68" w:unhideWhenUsed="0"/>
+    <w:lsdException w:name="Medium Grid 3 Accent 2" w:semiHidden="0" w:uiPriority="69" w:unhideWhenUsed="0"/>
+    <w:lsdException w:name="Dark List Accent 2" w:semiHidden="0" w:uiPriority="70" w:unhideWhenUsed="0"/>
+    <w:lsdException w:name="Colorful Shading Accent 2" w:semiHidden="0" w:uiPriority="71" w:unhideWhenUsed="0"/>
+    <w:lsdException w:name="Colorful List Accent 2" w:semiHidden="0" w:uiPriority="72" w:unhideWhenUsed="0"/>
+    <w:lsdException w:name="Colorful Grid Accent 2" w:semiHidden="0" w:uiPriority="73" w:unhideWhenUsed="0"/>
+    <w:lsdException w:name="Light Shading Accent 3" w:semiHidden="0" w:uiPriority="60" w:unhideWhenUsed="0"/>
+    <w:lsdException w:name="Light List Accent 3" w:semiHidden="0" w:uiPriority="61" w:unhideWhenUsed="0"/>
+    <w:lsdException w:name="Light Grid Accent 3" w:semiHidden="0" w:uiPriority="62" w:unhideWhenUsed="0"/>
+    <w:lsdException w:name="Medium Shading 1 Accent 3" w:semiHidden="0" w:uiPriority="63" w:unhideWhenUsed="0"/>
+    <w:lsdException w:name="Medium Shading 2 Accent 3" w:semiHidden="0" w:uiPriority="64" w:unhideWhenUsed="0"/>
+    <w:lsdException w:name="Medium List 1 Accent 3" w:semiHidden="0" w:uiPriority="65" w:unhideWhenUsed="0"/>
+    <w:lsdException w:name="Medium List 2 Accent 3" w:semiHidden="0" w:uiPriority="66" w:unhideWhenUsed="0"/>
+    <w:lsdException w:name="Medium Grid 1 Accent 3" w:semiHidden="0" w:uiPriority="67" w:unhideWhenUsed="0"/>
+    <w:lsdException w:name="Medium Grid 2 Accent 3" w:semiHidden="0" w:uiPriority="68" w:unhideWhenUsed="0"/>
+    <w:lsdException w:name="Medium Grid 3 Accent 3" w:semiHidden="0" w:uiPriority="69" w:unhideWhenUsed="0"/>
+    <w:lsdException w:name="Dark List Accent 3" w:semiHidden="0" w:uiPriority="70" w:unhideWhenUsed="0"/>
+    <w:lsdException w:name="Colorful Shading Accent 3" w:semiHidden="0" w:uiPriority="71" w:unhideWhenUsed="0"/>
+    <w:lsdException w:name="Colorful List Accent 3" w:semiHidden="0" w:uiPriority="72" w:unhideWhenUsed="0"/>
+    <w:lsdException w:name="Colorful Grid Accent 3" w:semiHidden="0" w:uiPriority="73" w:unhideWhenUsed="0"/>
+    <w:lsdException w:name="Light Shading Accent 4" w:semiHidden="0" w:uiPriority="60" w:unhideWhenUsed="0"/>
+    <w:lsdException w:name="Light List Accent 4" w:semiHidden="0" w:uiPriority="61" w:unhideWhenUsed="0"/>
+    <w:lsdException w:name="Light Grid Accent 4" w:semiHidden="0" w:uiPriority="62" w:unhideWhenUsed="0"/>
+    <w:lsdException w:name="Medium Shading 1 Accent 4" w:semiHidden="0" w:uiPriority="63" w:unhideWhenUsed="0"/>
+    <w:lsdException w:name="Medium Shading 2 Accent 4" w:semiHidden="0" w:uiPriority="64" w:unhideWhenUsed="0"/>
+    <w:lsdException w:name="Medium List 1 Accent 4" w:semiHidden="0" w:uiPriority="65" w:unhideWhenUsed="0"/>
+    <w:lsdException w:name="Medium List 2 Accent 4" w:semiHidden="0" w:uiPriority="66" w:unhideWhenUsed="0"/>
+    <w:lsdException w:name="Medium Grid 1 Accent 4" w:semiHidden="0" w:uiPriority="67" w:unhideWhenUsed="0"/>
+    <w:lsdException w:name="Medium Grid 2 Accent 4" w:semiHidden="0" w:uiPriority="68" w:unhideWhenUsed="0"/>
+    <w:lsdException w:name="Medium Grid 3 Accent 4" w:semiHidden="0" w:uiPriority="69" w:unhideWhenUsed="0"/>
+    <w:lsdException w:name="Dark List Accent 4" w:semiHidden="0" w:uiPriority="70" w:unhideWhenUsed="0"/>
+    <w:lsdException w:name="Colorful Shading Accent 4" w:semiHidden="0" w:uiPriority="71" w:unhideWhenUsed="0"/>
+    <w:lsdException w:name="Colorful List Accent 4" w:semiHidden="0" w:uiPriority="72" w:unhideWhenUsed="0"/>
+    <w:lsdException w:name="Colorful Grid Accent 4" w:semiHidden="0" w:uiPriority="73" w:unhideWhenUsed="0"/>
+    <w:lsdException w:name="Light Shading Accent 5" w:semiHidden="0" w:uiPriority="60" w:unhideWhenUsed="0"/>
+    <w:lsdException w:name="Light List Accent 5" w:semiHidden="0" w:uiPriority="61" w:unhideWhenUsed="0"/>
+    <w:lsdException w:name="Light Grid Accent 5" w:semiHidden="0" w:uiPriority="62" w:unhideWhenUsed="0"/>
+    <w:lsdException w:name="Medium Shading 1 Accent 5" w:semiHidden="0" w:uiPriority="63" w:unhideWhenUsed="0"/>
+    <w:lsdException w:name="Medium Shading 2 Accent 5" w:semiHidden="0" w:uiPriority="64" w:unhideWhenUsed="0"/>
+    <w:lsdException w:name="Medium List 1 Accent 5" w:semiHidden="0" w:uiPriority="65" w:unhideWhenUsed="0"/>
+    <w:lsdException w:name="Medium List 2 Accent 5" w:semiHidden="0" w:uiPriority="66" w:unhideWhenUsed="0"/>
+    <w:lsdException w:name="Medium Grid 1 Accent 5" w:semiHidden="0" w:uiPriority="67" w:unhideWhenUsed="0"/>
+    <w:lsdException w:name="Medium Grid 2 Accent 5" w:semiHidden="0" w:uiPriority="68" w:unhideWhenUsed="0"/>
+    <w:lsdException w:name="Medium Grid 3 Accent 5" w:semiHidden="0" w:uiPriority="69" w:unhideWhenUsed="0"/>
+    <w:lsdException w:name="Dark List Accent 5" w:semiHidden="0" w:uiPriority="70" w:unhideWhenUsed="0"/>
+    <w:lsdException w:name="Colorful Shading Accent 5" w:semiHidden="0" w:uiPriority="71" w:unhideWhenUsed="0"/>
+    <w:lsdException w:name="Colorful List Accent 5" w:semiHidden="0" w:uiPriority="72" w:unhideWhenUsed="0"/>
+    <w:lsdException w:name="Colorful Grid Accent 5" w:semiHidden="0" w:uiPriority="73" w:unhideWhenUsed="0"/>
+    <w:lsdException w:name="Light Shading Accent 6" w:semiHidden="0" w:uiPriority="60" w:unhideWhenUsed="0"/>
+    <w:lsdException w:name="Light List Accent 6" w:semiHidden="0" w:uiPriority="61" w:unhideWhenUsed="0"/>
+    <w:lsdException w:name="Light Grid Accent 6" w:semiHidden="0" w:uiPriority="62" w:unhideWhenUsed="0"/>
+    <w:lsdException w:name="Medium Shading 1 Accent 6" w:semiHidden="0" w:uiPriority="63" w:unhideWhenUsed="0"/>
+    <w:lsdException w:name="Medium Shading 2 Accent 6" w:semiHidden="0" w:uiPriority="64" w:unhideWhenUsed="0"/>
+    <w:lsdException w:name="Medium List 1 Accent 6" w:semiHidden="0" w:uiPriority="65" w:unhideWhenUsed="0"/>
+    <w:lsdException w:name="Medium List 2 Accent 6" w:semiHidden="0" w:uiPriority="66" w:unhideWhenUsed="0"/>
+    <w:lsdException w:name="Medium Grid 1 Accent 6" w:semiHidden="0" w:uiPriority="67" w:unhideWhenUsed="0"/>
+    <w:lsdException w:name="Medium Grid 2 Accent 6" w:semiHidden="0" w:uiPriority="68" w:unhideWhenUsed="0"/>
+    <w:lsdException w:name="Medium Grid 3 Accent 6" w:semiHidden="0" w:uiPriority="69" w:unhideWhenUsed="0"/>
+    <w:lsdException w:name="Dark List Accent 6" w:semiHidden="0" w:uiPriority="70" w:unhideWhenUsed="0"/>
+    <w:lsdException w:name="Colorful Shading Accent 6" w:semiHidden="0" w:uiPriority="71" w:unhideWhenUsed="0"/>
+    <w:lsdException w:name="Colorful List Accent 6" w:semiHidden="0" w:uiPriority="72" w:unhideWhenUsed="0"/>
+    <w:lsdException w:name="Colorful Grid Accent 6" w:semiHidden="0" w:uiPriority="73" w:unhideWhenUsed="0"/>
+    <w:lsdException w:name="Subtle Emphasis" w:semiHidden="0" w:uiPriority="19" w:unhideWhenUsed="0" w:qFormat="1"/>
+    <w:lsdException w:name="Intense Emphasis" w:semiHidden="0" w:uiPriority="21" w:unhideWhenUsed="0" w:qFormat="1"/>
+    <w:lsdException w:name="Subtle Reference" w:semiHidden="0" w:uiPriority="31" w:unhideWhenUsed="0" w:qFormat="1"/>
+    <w:lsdException w:name="Intense Reference" w:semiHidden="0" w:uiPriority="32" w:unhideWhenUsed="0" w:qFormat="1"/>
+    <w:lsdException w:name="Book Title" w:semiHidden="0" w:uiPriority="33" w:unhideWhenUsed="0" w:qFormat="1"/>
+    <w:lsdException w:name="Bibliography" w:uiPriority="37"/>
+    <w:lsdException w:name="TOC Heading" w:uiPriority="39" w:qFormat="1"/>
   </w:latentStyles>
   <w:style w:type="paragraph" w:default="1" w:styleId="Normal">
     <w:name w:val="Normal"/>
@@ -4207,7 +4633,261 @@
       <w:u w:val="single"/>
     </w:rPr>
   </w:style>
-  <w:style w:type="character" w:styleId="UnresolvedMention">
+  <w:style w:type="character" w:customStyle="1" w:styleId="UnresolvedMention">
+    <w:name w:val="Unresolved Mention"/>
+    <w:basedOn w:val="DefaultParagraphFont"/>
+    <w:uiPriority w:val="99"/>
+    <w:semiHidden/>
+    <w:unhideWhenUsed/>
+    <w:rsid w:val="005C20AA"/>
+    <w:rPr>
+      <w:color w:val="605E5C"/>
+      <w:shd w:val="clear" w:color="auto" w:fill="E1DFDD"/>
+    </w:rPr>
+  </w:style>
+</w:styles>
+</file>
+
+<file path=word/stylesWithEffects.xml><?xml version="1.0" encoding="utf-8"?>
+<w:styles xmlns:wpc="http://schemas.microsoft.com/office/word/2010/wordprocessingCanvas" xmlns:mc="http://schemas.openxmlformats.org/markup-compatibility/2006" xmlns:o="urn:schemas-microsoft-com:office:office" xmlns:r="http://schemas.openxmlformats.org/officeDocument/2006/relationships" xmlns:m="http://schemas.openxmlformats.org/officeDocument/2006/math" xmlns:v="urn:schemas-microsoft-com:vml" xmlns:wp14="http://schemas.microsoft.com/office/word/2010/wordprocessingDrawing" xmlns:wp="http://schemas.openxmlformats.org/drawingml/2006/wordprocessingDrawing" xmlns:w10="urn:schemas-microsoft-com:office:word" xmlns:w="http://schemas.openxmlformats.org/wordprocessingml/2006/main" xmlns:w14="http://schemas.microsoft.com/office/word/2010/wordml" xmlns:wpg="http://schemas.microsoft.com/office/word/2010/wordprocessingGroup" xmlns:wpi="http://schemas.microsoft.com/office/word/2010/wordprocessingInk" xmlns:wne="http://schemas.microsoft.com/office/word/2006/wordml" xmlns:wps="http://schemas.microsoft.com/office/word/2010/wordprocessingShape" mc:Ignorable="w14 wp14">
+  <w:docDefaults>
+    <w:rPrDefault>
+      <w:rPr>
+        <w:rFonts w:asciiTheme="minorHAnsi" w:eastAsiaTheme="minorHAnsi" w:hAnsiTheme="minorHAnsi" w:cstheme="minorBidi"/>
+        <w:sz w:val="22"/>
+        <w:szCs w:val="22"/>
+        <w:lang w:val="en-US" w:eastAsia="en-US" w:bidi="ar-SA"/>
+      </w:rPr>
+    </w:rPrDefault>
+    <w:pPrDefault>
+      <w:pPr>
+        <w:spacing w:after="200" w:line="276" w:lineRule="auto"/>
+      </w:pPr>
+    </w:pPrDefault>
+  </w:docDefaults>
+  <w:latentStyles w:defLockedState="0" w:defUIPriority="99" w:defSemiHidden="1" w:defUnhideWhenUsed="1" w:defQFormat="0" w:count="267">
+    <w:lsdException w:name="Normal" w:semiHidden="0" w:uiPriority="0" w:unhideWhenUsed="0" w:qFormat="1"/>
+    <w:lsdException w:name="heading 1" w:semiHidden="0" w:uiPriority="9" w:unhideWhenUsed="0" w:qFormat="1"/>
+    <w:lsdException w:name="heading 2" w:uiPriority="9" w:qFormat="1"/>
+    <w:lsdException w:name="heading 3" w:uiPriority="9" w:qFormat="1"/>
+    <w:lsdException w:name="heading 4" w:uiPriority="9" w:qFormat="1"/>
+    <w:lsdException w:name="heading 5" w:uiPriority="9" w:qFormat="1"/>
+    <w:lsdException w:name="heading 6" w:uiPriority="9" w:qFormat="1"/>
+    <w:lsdException w:name="heading 7" w:uiPriority="9" w:qFormat="1"/>
+    <w:lsdException w:name="heading 8" w:uiPriority="9" w:qFormat="1"/>
+    <w:lsdException w:name="heading 9" w:uiPriority="9" w:qFormat="1"/>
+    <w:lsdException w:name="toc 1" w:uiPriority="39"/>
+    <w:lsdException w:name="toc 2" w:uiPriority="39"/>
+    <w:lsdException w:name="toc 3" w:uiPriority="39"/>
+    <w:lsdException w:name="toc 4" w:uiPriority="39"/>
+    <w:lsdException w:name="toc 5" w:uiPriority="39"/>
+    <w:lsdException w:name="toc 6" w:uiPriority="39"/>
+    <w:lsdException w:name="toc 7" w:uiPriority="39"/>
+    <w:lsdException w:name="toc 8" w:uiPriority="39"/>
+    <w:lsdException w:name="toc 9" w:uiPriority="39"/>
+    <w:lsdException w:name="caption" w:uiPriority="35" w:qFormat="1"/>
+    <w:lsdException w:name="Title" w:semiHidden="0" w:uiPriority="10" w:unhideWhenUsed="0" w:qFormat="1"/>
+    <w:lsdException w:name="Default Paragraph Font" w:uiPriority="1"/>
+    <w:lsdException w:name="Subtitle" w:semiHidden="0" w:uiPriority="11" w:unhideWhenUsed="0" w:qFormat="1"/>
+    <w:lsdException w:name="Strong" w:semiHidden="0" w:uiPriority="22" w:unhideWhenUsed="0" w:qFormat="1"/>
+    <w:lsdException w:name="Emphasis" w:semiHidden="0" w:uiPriority="20" w:unhideWhenUsed="0" w:qFormat="1"/>
+    <w:lsdException w:name="Table Grid" w:uiPriority="59"/>
+    <w:lsdException w:name="Placeholder Text" w:unhideWhenUsed="0"/>
+    <w:lsdException w:name="No Spacing" w:semiHidden="0" w:uiPriority="1" w:unhideWhenUsed="0" w:qFormat="1"/>
+    <w:lsdException w:name="Light Shading" w:semiHidden="0" w:uiPriority="60" w:unhideWhenUsed="0"/>
+    <w:lsdException w:name="Light List" w:semiHidden="0" w:uiPriority="61" w:unhideWhenUsed="0"/>
+    <w:lsdException w:name="Light Grid" w:semiHidden="0" w:uiPriority="62" w:unhideWhenUsed="0"/>
+    <w:lsdException w:name="Medium Shading 1" w:semiHidden="0" w:uiPriority="63" w:unhideWhenUsed="0"/>
+    <w:lsdException w:name="Medium Shading 2" w:semiHidden="0" w:uiPriority="64" w:unhideWhenUsed="0"/>
+    <w:lsdException w:name="Medium List 1" w:semiHidden="0" w:uiPriority="65" w:unhideWhenUsed="0"/>
+    <w:lsdException w:name="Medium List 2" w:semiHidden="0" w:uiPriority="66" w:unhideWhenUsed="0"/>
+    <w:lsdException w:name="Medium Grid 1" w:semiHidden="0" w:uiPriority="67" w:unhideWhenUsed="0"/>
+    <w:lsdException w:name="Medium Grid 2" w:semiHidden="0" w:uiPriority="68" w:unhideWhenUsed="0"/>
+    <w:lsdException w:name="Medium Grid 3" w:semiHidden="0" w:uiPriority="69" w:unhideWhenUsed="0"/>
+    <w:lsdException w:name="Dark List" w:semiHidden="0" w:uiPriority="70" w:unhideWhenUsed="0"/>
+    <w:lsdException w:name="Colorful Shading" w:semiHidden="0" w:uiPriority="71" w:unhideWhenUsed="0"/>
+    <w:lsdException w:name="Colorful List" w:semiHidden="0" w:uiPriority="72" w:unhideWhenUsed="0"/>
+    <w:lsdException w:name="Colorful Grid" w:semiHidden="0" w:uiPriority="73" w:unhideWhenUsed="0"/>
+    <w:lsdException w:name="Light Shading Accent 1" w:semiHidden="0" w:uiPriority="60" w:unhideWhenUsed="0"/>
+    <w:lsdException w:name="Light List Accent 1" w:semiHidden="0" w:uiPriority="61" w:unhideWhenUsed="0"/>
+    <w:lsdException w:name="Light Grid Accent 1" w:semiHidden="0" w:uiPriority="62" w:unhideWhenUsed="0"/>
+    <w:lsdException w:name="Medium Shading 1 Accent 1" w:semiHidden="0" w:uiPriority="63" w:unhideWhenUsed="0"/>
+    <w:lsdException w:name="Medium Shading 2 Accent 1" w:semiHidden="0" w:uiPriority="64" w:unhideWhenUsed="0"/>
+    <w:lsdException w:name="Medium List 1 Accent 1" w:semiHidden="0" w:uiPriority="65" w:unhideWhenUsed="0"/>
+    <w:lsdException w:name="Revision" w:unhideWhenUsed="0"/>
+    <w:lsdException w:name="List Paragraph" w:semiHidden="0" w:uiPriority="34" w:unhideWhenUsed="0" w:qFormat="1"/>
+    <w:lsdException w:name="Quote" w:semiHidden="0" w:uiPriority="29" w:unhideWhenUsed="0" w:qFormat="1"/>
+    <w:lsdException w:name="Intense Quote" w:semiHidden="0" w:uiPriority="30" w:unhideWhenUsed="0" w:qFormat="1"/>
+    <w:lsdException w:name="Medium List 2 Accent 1" w:semiHidden="0" w:uiPriority="66" w:unhideWhenUsed="0"/>
+    <w:lsdException w:name="Medium Grid 1 Accent 1" w:semiHidden="0" w:uiPriority="67" w:unhideWhenUsed="0"/>
+    <w:lsdException w:name="Medium Grid 2 Accent 1" w:semiHidden="0" w:uiPriority="68" w:unhideWhenUsed="0"/>
+    <w:lsdException w:name="Medium Grid 3 Accent 1" w:semiHidden="0" w:uiPriority="69" w:unhideWhenUsed="0"/>
+    <w:lsdException w:name="Dark List Accent 1" w:semiHidden="0" w:uiPriority="70" w:unhideWhenUsed="0"/>
+    <w:lsdException w:name="Colorful Shading Accent 1" w:semiHidden="0" w:uiPriority="71" w:unhideWhenUsed="0"/>
+    <w:lsdException w:name="Colorful List Accent 1" w:semiHidden="0" w:uiPriority="72" w:unhideWhenUsed="0"/>
+    <w:lsdException w:name="Colorful Grid Accent 1" w:semiHidden="0" w:uiPriority="73" w:unhideWhenUsed="0"/>
+    <w:lsdException w:name="Light Shading Accent 2" w:semiHidden="0" w:uiPriority="60" w:unhideWhenUsed="0"/>
+    <w:lsdException w:name="Light List Accent 2" w:semiHidden="0" w:uiPriority="61" w:unhideWhenUsed="0"/>
+    <w:lsdException w:name="Light Grid Accent 2" w:semiHidden="0" w:uiPriority="62" w:unhideWhenUsed="0"/>
+    <w:lsdException w:name="Medium Shading 1 Accent 2" w:semiHidden="0" w:uiPriority="63" w:unhideWhenUsed="0"/>
+    <w:lsdException w:name="Medium Shading 2 Accent 2" w:semiHidden="0" w:uiPriority="64" w:unhideWhenUsed="0"/>
+    <w:lsdException w:name="Medium List 1 Accent 2" w:semiHidden="0" w:uiPriority="65" w:unhideWhenUsed="0"/>
+    <w:lsdException w:name="Medium List 2 Accent 2" w:semiHidden="0" w:uiPriority="66" w:unhideWhenUsed="0"/>
+    <w:lsdException w:name="Medium Grid 1 Accent 2" w:semiHidden="0" w:uiPriority="67" w:unhideWhenUsed="0"/>
+    <w:lsdException w:name="Medium Grid 2 Accent 2" w:semiHidden="0" w:uiPriority="68" w:unhideWhenUsed="0"/>
+    <w:lsdException w:name="Medium Grid 3 Accent 2" w:semiHidden="0" w:uiPriority="69" w:unhideWhenUsed="0"/>
+    <w:lsdException w:name="Dark List Accent 2" w:semiHidden="0" w:uiPriority="70" w:unhideWhenUsed="0"/>
+    <w:lsdException w:name="Colorful Shading Accent 2" w:semiHidden="0" w:uiPriority="71" w:unhideWhenUsed="0"/>
+    <w:lsdException w:name="Colorful List Accent 2" w:semiHidden="0" w:uiPriority="72" w:unhideWhenUsed="0"/>
+    <w:lsdException w:name="Colorful Grid Accent 2" w:semiHidden="0" w:uiPriority="73" w:unhideWhenUsed="0"/>
+    <w:lsdException w:name="Light Shading Accent 3" w:semiHidden="0" w:uiPriority="60" w:unhideWhenUsed="0"/>
+    <w:lsdException w:name="Light List Accent 3" w:semiHidden="0" w:uiPriority="61" w:unhideWhenUsed="0"/>
+    <w:lsdException w:name="Light Grid Accent 3" w:semiHidden="0" w:uiPriority="62" w:unhideWhenUsed="0"/>
+    <w:lsdException w:name="Medium Shading 1 Accent 3" w:semiHidden="0" w:uiPriority="63" w:unhideWhenUsed="0"/>
+    <w:lsdException w:name="Medium Shading 2 Accent 3" w:semiHidden="0" w:uiPriority="64" w:unhideWhenUsed="0"/>
+    <w:lsdException w:name="Medium List 1 Accent 3" w:semiHidden="0" w:uiPriority="65" w:unhideWhenUsed="0"/>
+    <w:lsdException w:name="Medium List 2 Accent 3" w:semiHidden="0" w:uiPriority="66" w:unhideWhenUsed="0"/>
+    <w:lsdException w:name="Medium Grid 1 Accent 3" w:semiHidden="0" w:uiPriority="67" w:unhideWhenUsed="0"/>
+    <w:lsdException w:name="Medium Grid 2 Accent 3" w:semiHidden="0" w:uiPriority="68" w:unhideWhenUsed="0"/>
+    <w:lsdException w:name="Medium Grid 3 Accent 3" w:semiHidden="0" w:uiPriority="69" w:unhideWhenUsed="0"/>
+    <w:lsdException w:name="Dark List Accent 3" w:semiHidden="0" w:uiPriority="70" w:unhideWhenUsed="0"/>
+    <w:lsdException w:name="Colorful Shading Accent 3" w:semiHidden="0" w:uiPriority="71" w:unhideWhenUsed="0"/>
+    <w:lsdException w:name="Colorful List Accent 3" w:semiHidden="0" w:uiPriority="72" w:unhideWhenUsed="0"/>
+    <w:lsdException w:name="Colorful Grid Accent 3" w:semiHidden="0" w:uiPriority="73" w:unhideWhenUsed="0"/>
+    <w:lsdException w:name="Light Shading Accent 4" w:semiHidden="0" w:uiPriority="60" w:unhideWhenUsed="0"/>
+    <w:lsdException w:name="Light List Accent 4" w:semiHidden="0" w:uiPriority="61" w:unhideWhenUsed="0"/>
+    <w:lsdException w:name="Light Grid Accent 4" w:semiHidden="0" w:uiPriority="62" w:unhideWhenUsed="0"/>
+    <w:lsdException w:name="Medium Shading 1 Accent 4" w:semiHidden="0" w:uiPriority="63" w:unhideWhenUsed="0"/>
+    <w:lsdException w:name="Medium Shading 2 Accent 4" w:semiHidden="0" w:uiPriority="64" w:unhideWhenUsed="0"/>
+    <w:lsdException w:name="Medium List 1 Accent 4" w:semiHidden="0" w:uiPriority="65" w:unhideWhenUsed="0"/>
+    <w:lsdException w:name="Medium List 2 Accent 4" w:semiHidden="0" w:uiPriority="66" w:unhideWhenUsed="0"/>
+    <w:lsdException w:name="Medium Grid 1 Accent 4" w:semiHidden="0" w:uiPriority="67" w:unhideWhenUsed="0"/>
+    <w:lsdException w:name="Medium Grid 2 Accent 4" w:semiHidden="0" w:uiPriority="68" w:unhideWhenUsed="0"/>
+    <w:lsdException w:name="Medium Grid 3 Accent 4" w:semiHidden="0" w:uiPriority="69" w:unhideWhenUsed="0"/>
+    <w:lsdException w:name="Dark List Accent 4" w:semiHidden="0" w:uiPriority="70" w:unhideWhenUsed="0"/>
+    <w:lsdException w:name="Colorful Shading Accent 4" w:semiHidden="0" w:uiPriority="71" w:unhideWhenUsed="0"/>
+    <w:lsdException w:name="Colorful List Accent 4" w:semiHidden="0" w:uiPriority="72" w:unhideWhenUsed="0"/>
+    <w:lsdException w:name="Colorful Grid Accent 4" w:semiHidden="0" w:uiPriority="73" w:unhideWhenUsed="0"/>
+    <w:lsdException w:name="Light Shading Accent 5" w:semiHidden="0" w:uiPriority="60" w:unhideWhenUsed="0"/>
+    <w:lsdException w:name="Light List Accent 5" w:semiHidden="0" w:uiPriority="61" w:unhideWhenUsed="0"/>
+    <w:lsdException w:name="Light Grid Accent 5" w:semiHidden="0" w:uiPriority="62" w:unhideWhenUsed="0"/>
+    <w:lsdException w:name="Medium Shading 1 Accent 5" w:semiHidden="0" w:uiPriority="63" w:unhideWhenUsed="0"/>
+    <w:lsdException w:name="Medium Shading 2 Accent 5" w:semiHidden="0" w:uiPriority="64" w:unhideWhenUsed="0"/>
+    <w:lsdException w:name="Medium List 1 Accent 5" w:semiHidden="0" w:uiPriority="65" w:unhideWhenUsed="0"/>
+    <w:lsdException w:name="Medium List 2 Accent 5" w:semiHidden="0" w:uiPriority="66" w:unhideWhenUsed="0"/>
+    <w:lsdException w:name="Medium Grid 1 Accent 5" w:semiHidden="0" w:uiPriority="67" w:unhideWhenUsed="0"/>
+    <w:lsdException w:name="Medium Grid 2 Accent 5" w:semiHidden="0" w:uiPriority="68" w:unhideWhenUsed="0"/>
+    <w:lsdException w:name="Medium Grid 3 Accent 5" w:semiHidden="0" w:uiPriority="69" w:unhideWhenUsed="0"/>
+    <w:lsdException w:name="Dark List Accent 5" w:semiHidden="0" w:uiPriority="70" w:unhideWhenUsed="0"/>
+    <w:lsdException w:name="Colorful Shading Accent 5" w:semiHidden="0" w:uiPriority="71" w:unhideWhenUsed="0"/>
+    <w:lsdException w:name="Colorful List Accent 5" w:semiHidden="0" w:uiPriority="72" w:unhideWhenUsed="0"/>
+    <w:lsdException w:name="Colorful Grid Accent 5" w:semiHidden="0" w:uiPriority="73" w:unhideWhenUsed="0"/>
+    <w:lsdException w:name="Light Shading Accent 6" w:semiHidden="0" w:uiPriority="60" w:unhideWhenUsed="0"/>
+    <w:lsdException w:name="Light List Accent 6" w:semiHidden="0" w:uiPriority="61" w:unhideWhenUsed="0"/>
+    <w:lsdException w:name="Light Grid Accent 6" w:semiHidden="0" w:uiPriority="62" w:unhideWhenUsed="0"/>
+    <w:lsdException w:name="Medium Shading 1 Accent 6" w:semiHidden="0" w:uiPriority="63" w:unhideWhenUsed="0"/>
+    <w:lsdException w:name="Medium Shading 2 Accent 6" w:semiHidden="0" w:uiPriority="64" w:unhideWhenUsed="0"/>
+    <w:lsdException w:name="Medium List 1 Accent 6" w:semiHidden="0" w:uiPriority="65" w:unhideWhenUsed="0"/>
+    <w:lsdException w:name="Medium List 2 Accent 6" w:semiHidden="0" w:uiPriority="66" w:unhideWhenUsed="0"/>
+    <w:lsdException w:name="Medium Grid 1 Accent 6" w:semiHidden="0" w:uiPriority="67" w:unhideWhenUsed="0"/>
+    <w:lsdException w:name="Medium Grid 2 Accent 6" w:semiHidden="0" w:uiPriority="68" w:unhideWhenUsed="0"/>
+    <w:lsdException w:name="Medium Grid 3 Accent 6" w:semiHidden="0" w:uiPriority="69" w:unhideWhenUsed="0"/>
+    <w:lsdException w:name="Dark List Accent 6" w:semiHidden="0" w:uiPriority="70" w:unhideWhenUsed="0"/>
+    <w:lsdException w:name="Colorful Shading Accent 6" w:semiHidden="0" w:uiPriority="71" w:unhideWhenUsed="0"/>
+    <w:lsdException w:name="Colorful List Accent 6" w:semiHidden="0" w:uiPriority="72" w:unhideWhenUsed="0"/>
+    <w:lsdException w:name="Colorful Grid Accent 6" w:semiHidden="0" w:uiPriority="73" w:unhideWhenUsed="0"/>
+    <w:lsdException w:name="Subtle Emphasis" w:semiHidden="0" w:uiPriority="19" w:unhideWhenUsed="0" w:qFormat="1"/>
+    <w:lsdException w:name="Intense Emphasis" w:semiHidden="0" w:uiPriority="21" w:unhideWhenUsed="0" w:qFormat="1"/>
+    <w:lsdException w:name="Subtle Reference" w:semiHidden="0" w:uiPriority="31" w:unhideWhenUsed="0" w:qFormat="1"/>
+    <w:lsdException w:name="Intense Reference" w:semiHidden="0" w:uiPriority="32" w:unhideWhenUsed="0" w:qFormat="1"/>
+    <w:lsdException w:name="Book Title" w:semiHidden="0" w:uiPriority="33" w:unhideWhenUsed="0" w:qFormat="1"/>
+    <w:lsdException w:name="Bibliography" w:uiPriority="37"/>
+    <w:lsdException w:name="TOC Heading" w:uiPriority="39" w:qFormat="1"/>
+  </w:latentStyles>
+  <w:style w:type="paragraph" w:default="1" w:styleId="Normal">
+    <w:name w:val="Normal"/>
+    <w:qFormat/>
+  </w:style>
+  <w:style w:type="character" w:default="1" w:styleId="DefaultParagraphFont">
+    <w:name w:val="Default Paragraph Font"/>
+    <w:uiPriority w:val="1"/>
+    <w:semiHidden/>
+    <w:unhideWhenUsed/>
+  </w:style>
+  <w:style w:type="table" w:default="1" w:styleId="TableNormal">
+    <w:name w:val="Normal Table"/>
+    <w:uiPriority w:val="99"/>
+    <w:semiHidden/>
+    <w:unhideWhenUsed/>
+    <w:tblPr>
+      <w:tblInd w:w="0" w:type="dxa"/>
+      <w:tblCellMar>
+        <w:top w:w="0" w:type="dxa"/>
+        <w:left w:w="108" w:type="dxa"/>
+        <w:bottom w:w="0" w:type="dxa"/>
+        <w:right w:w="108" w:type="dxa"/>
+      </w:tblCellMar>
+    </w:tblPr>
+  </w:style>
+  <w:style w:type="numbering" w:default="1" w:styleId="NoList">
+    <w:name w:val="No List"/>
+    <w:uiPriority w:val="99"/>
+    <w:semiHidden/>
+    <w:unhideWhenUsed/>
+  </w:style>
+  <w:style w:type="paragraph" w:styleId="BalloonText">
+    <w:name w:val="Balloon Text"/>
+    <w:basedOn w:val="Normal"/>
+    <w:link w:val="BalloonTextChar"/>
+    <w:uiPriority w:val="99"/>
+    <w:semiHidden/>
+    <w:unhideWhenUsed/>
+    <w:rsid w:val="002270FE"/>
+    <w:pPr>
+      <w:spacing w:after="0" w:line="240" w:lineRule="auto"/>
+    </w:pPr>
+    <w:rPr>
+      <w:rFonts w:ascii="Tahoma" w:hAnsi="Tahoma" w:cs="Tahoma"/>
+      <w:sz w:val="16"/>
+      <w:szCs w:val="16"/>
+    </w:rPr>
+  </w:style>
+  <w:style w:type="character" w:customStyle="1" w:styleId="BalloonTextChar">
+    <w:name w:val="Balloon Text Char"/>
+    <w:basedOn w:val="DefaultParagraphFont"/>
+    <w:link w:val="BalloonText"/>
+    <w:uiPriority w:val="99"/>
+    <w:semiHidden/>
+    <w:rsid w:val="002270FE"/>
+    <w:rPr>
+      <w:rFonts w:ascii="Tahoma" w:hAnsi="Tahoma" w:cs="Tahoma"/>
+      <w:sz w:val="16"/>
+      <w:szCs w:val="16"/>
+    </w:rPr>
+  </w:style>
+  <w:style w:type="paragraph" w:styleId="ListParagraph">
+    <w:name w:val="List Paragraph"/>
+    <w:basedOn w:val="Normal"/>
+    <w:uiPriority w:val="34"/>
+    <w:qFormat/>
+    <w:rsid w:val="007274FD"/>
+    <w:pPr>
+      <w:ind w:left="720"/>
+      <w:contextualSpacing/>
+    </w:pPr>
+  </w:style>
+  <w:style w:type="character" w:styleId="Hyperlink">
+    <w:name w:val="Hyperlink"/>
+    <w:basedOn w:val="DefaultParagraphFont"/>
+    <w:uiPriority w:val="99"/>
+    <w:unhideWhenUsed/>
+    <w:rsid w:val="005C20AA"/>
+    <w:rPr>
+      <w:color w:val="0000FF" w:themeColor="hyperlink"/>
+      <w:u w:val="single"/>
+    </w:rPr>
+  </w:style>
+  <w:style w:type="character" w:customStyle="1" w:styleId="UnresolvedMention">
     <w:name w:val="Unresolved Mention"/>
     <w:basedOn w:val="DefaultParagraphFont"/>
     <w:uiPriority w:val="99"/>

</xml_diff>